<commit_message>
Keep going. Added zeroin root finder
</commit_message>
<xml_diff>
--- a/doc/Model_doc.docx
+++ b/doc/Model_doc.docx
@@ -196,13 +196,8 @@
       <w:r>
         <w:t xml:space="preserve"> </w:t>
       </w:r>
-      <w:proofErr w:type="spellStart"/>
-      <w:r>
-        <w:t>Uman</w:t>
-      </w:r>
-      <w:proofErr w:type="spellEnd"/>
-      <w:r>
-        <w:t>,</w:t>
+      <w:r>
+        <w:t>Uman,</w:t>
       </w:r>
       <w:r>
         <w:t xml:space="preserve"> </w:t>
@@ -322,68 +317,87 @@
         <w:pStyle w:val="Heading1"/>
       </w:pPr>
       <w:r>
-        <w:t>Model description</w:t>
+        <w:t>Possible use of the model</w:t>
       </w:r>
     </w:p>
     <w:p>
       <w:r>
-        <w:t xml:space="preserve">Following [1] and [2], we </w:t>
-      </w:r>
-      <w:r>
-        <w:t>consider</w:t>
-      </w:r>
-      <w:r>
-        <w:t xml:space="preserve"> water flow through a cylindrical packed coffee bed (the puck).</w:t>
+        <w:t>The coffee TDS measurements are common in assisting the search to a good brew recipe. The modern coffee brewing methods involves considerable range of the brew ratio, pressure and flow profiles. The TDS values obtained by different methods might be difficult to relate to each other. An espresso extraction model could tell if the differences are “the first order” effects, predictable by the model, or something more complicated (and possible undesirable) is going on – e.g. like channelling.</w:t>
       </w:r>
     </w:p>
     <w:p>
-      <w:r>
-        <w:t>A grinder breaks coffee beans into grains. For an espresso</w:t>
-      </w:r>
-      <w:r>
-        <w:t xml:space="preserve"> grind</w:t>
-      </w:r>
-      <w:r>
-        <w:t xml:space="preserve">, a typical grain size is about 200-300 </w:t>
-      </w:r>
-      <w:r>
-        <w:rPr>
-          <w:rFonts w:cstheme="minorHAnsi"/>
-        </w:rPr>
-        <w:t>µ</w:t>
-      </w:r>
-      <w:r>
-        <w:t xml:space="preserve">m. An interesting feature of coffee grains is that they are composed from a little </w:t>
-      </w:r>
-      <w:r>
-        <w:t xml:space="preserve">hollow </w:t>
-      </w:r>
-      <w:r>
-        <w:t xml:space="preserve">cells with size around 20-50 </w:t>
-      </w:r>
-      <w:r>
-        <w:rPr>
-          <w:rFonts w:cstheme="minorHAnsi"/>
-        </w:rPr>
-        <w:t>µ</w:t>
-      </w:r>
-      <w:r>
-        <w:t>m.</w:t>
-      </w:r>
-      <w:r>
-        <w:t xml:space="preserve"> In addition to the larger grains (the boulders), an espresso grind contains “fines” – small particles about the size of a coffee cell. These are usually the broken cell fragments.</w:t>
-      </w:r>
+      <w:pPr>
+        <w:pStyle w:val="Heading1"/>
+      </w:pPr>
     </w:p>
     <w:p>
-      <w:r>
-        <w:t xml:space="preserve"> </w:t>
-      </w:r>
-      <w:r>
-        <w:t>A good grinder usually produces about 10-15% of fines from the total grind mass/volume. Also the particle size distribution of the boulders is rather narrow, i.e. dominated by grains of a particular size. Check [1] and [2] for typical particle size distributions graphs.</w:t>
+      <w:pPr>
+        <w:pStyle w:val="Heading1"/>
+      </w:pPr>
+      <w:r>
+        <w:t>Model description</w:t>
       </w:r>
     </w:p>
     <w:p>
       <w:r>
+        <w:t xml:space="preserve">Following [1] and [2], we </w:t>
+      </w:r>
+      <w:r>
+        <w:t>consider</w:t>
+      </w:r>
+      <w:r>
+        <w:t xml:space="preserve"> water flow through a cylindrical packed coffee bed (the puck).</w:t>
+      </w:r>
+    </w:p>
+    <w:p>
+      <w:r>
+        <w:t>A grinder breaks coffee beans into grains. For an espresso</w:t>
+      </w:r>
+      <w:r>
+        <w:t xml:space="preserve"> grind</w:t>
+      </w:r>
+      <w:r>
+        <w:t xml:space="preserve">, a typical grain size is about 200-300 </w:t>
+      </w:r>
+      <w:r>
+        <w:rPr>
+          <w:rFonts w:cstheme="minorHAnsi"/>
+        </w:rPr>
+        <w:t>µ</w:t>
+      </w:r>
+      <w:r>
+        <w:t xml:space="preserve">m. An interesting feature of coffee grains is that they are composed from a little </w:t>
+      </w:r>
+      <w:r>
+        <w:t xml:space="preserve">hollow </w:t>
+      </w:r>
+      <w:r>
+        <w:t xml:space="preserve">cells with </w:t>
+      </w:r>
+      <w:r>
+        <w:lastRenderedPageBreak/>
+        <w:t xml:space="preserve">size around 20-50 </w:t>
+      </w:r>
+      <w:r>
+        <w:rPr>
+          <w:rFonts w:cstheme="minorHAnsi"/>
+        </w:rPr>
+        <w:t>µ</w:t>
+      </w:r>
+      <w:r>
+        <w:t>m. In addition to the larger grains (the boulders), an espresso grind contains “fines” – small particles about the size of a coffee cell. These are usually the broken cell fragments.</w:t>
+      </w:r>
+    </w:p>
+    <w:p>
+      <w:r>
+        <w:t xml:space="preserve"> </w:t>
+      </w:r>
+      <w:r>
+        <w:t>A good grinder usually produces about 10-15% of fines from the total grind mass/volume. Also the particle size distribution of the boulders is rather narrow, i.e. dominated by grains of a particular size. Check [1] and [2] for typical particle size distributions graphs.</w:t>
+      </w:r>
+    </w:p>
+    <w:p>
+      <w:r>
         <w:rPr>
           <w:b/>
           <w:bCs/>
@@ -405,13 +419,42 @@
         <w:t xml:space="preserve"> 1</w:t>
       </w:r>
       <w:r>
-        <w:t xml:space="preserve"> shows a schematic representation of a coffee bed. For simplicity, we model the coffee cells and the coffee grains as spheres. Following this assumption, the grains can only be composed of a certain number of cell layers, and the grain diameter can only take a set of discrete values: 1 cell diameter for 1 cell layer, 3 cell diameters for 2 cell layers , 5 cell diameters for 3 cell layers, etc (see the figure).</w:t>
+        <w:t xml:space="preserve"> shows a schematic representation of a coffee bed. For simplicity, we model the coffee cells and the coffee grains as spheres.</w:t>
+      </w:r>
+      <w:r>
+        <w:t xml:space="preserve"> All coffee cells are of the same size.</w:t>
+      </w:r>
+      <w:r>
+        <w:t xml:space="preserve"> Following this assumption, the grains can only be composed of a certain number of cell </w:t>
+      </w:r>
+      <w:r>
+        <w:t>rings</w:t>
+      </w:r>
+      <w:r>
+        <w:t xml:space="preserve">, and the grain diameter can only take a set of discrete values: 1 cell diameter for 1 cell </w:t>
+      </w:r>
+      <w:r>
+        <w:t>ring (=1 cell)</w:t>
+      </w:r>
+      <w:r>
+        <w:t xml:space="preserve">, 3 cell diameters for 2 cell </w:t>
+      </w:r>
+      <w:r>
+        <w:t>rings</w:t>
+      </w:r>
+      <w:r>
+        <w:t xml:space="preserve"> , 5 cell diameters for 3 cell </w:t>
+      </w:r>
+      <w:r>
+        <w:t>rings</w:t>
+      </w:r>
+      <w:r>
+        <w:t>, etc (see the figure).</w:t>
       </w:r>
     </w:p>
     <w:p>
       <w:r>
-        <w:lastRenderedPageBreak/>
-        <w:t xml:space="preserve">The space between the grains </w:t>
+        <w:t xml:space="preserve">The space between grains </w:t>
       </w:r>
       <w:r>
         <w:t>is</w:t>
@@ -428,7 +471,127 @@
         <mc:AlternateContent>
           <mc:Choice Requires="wps">
             <w:drawing>
-              <wp:anchor distT="0" distB="0" distL="114300" distR="114300" simplePos="0" relativeHeight="251745280" behindDoc="0" locked="0" layoutInCell="1" allowOverlap="1" wp14:anchorId="4AE22AFA" wp14:editId="53C26B04">
+              <wp:anchor distT="0" distB="0" distL="114300" distR="114300" simplePos="0" relativeHeight="251731968" behindDoc="0" locked="0" layoutInCell="1" allowOverlap="1" wp14:anchorId="00B24DA9" wp14:editId="4A732A66">
+                <wp:simplePos x="0" y="0"/>
+                <wp:positionH relativeFrom="column">
+                  <wp:posOffset>2661313</wp:posOffset>
+                </wp:positionH>
+                <wp:positionV relativeFrom="paragraph">
+                  <wp:posOffset>124507</wp:posOffset>
+                </wp:positionV>
+                <wp:extent cx="2224586" cy="279400"/>
+                <wp:effectExtent l="0" t="0" r="4445" b="6350"/>
+                <wp:wrapNone/>
+                <wp:docPr id="51" name="Text Box 51"/>
+                <wp:cNvGraphicFramePr/>
+                <a:graphic xmlns:a="http://schemas.openxmlformats.org/drawingml/2006/main">
+                  <a:graphicData uri="http://schemas.microsoft.com/office/word/2010/wordprocessingShape">
+                    <wps:wsp>
+                      <wps:cNvSpPr txBox="1"/>
+                      <wps:spPr>
+                        <a:xfrm>
+                          <a:off x="0" y="0"/>
+                          <a:ext cx="2224586" cy="279400"/>
+                        </a:xfrm>
+                        <a:prstGeom prst="rect">
+                          <a:avLst/>
+                        </a:prstGeom>
+                        <a:solidFill>
+                          <a:schemeClr val="lt1"/>
+                        </a:solidFill>
+                        <a:ln w="6350">
+                          <a:noFill/>
+                        </a:ln>
+                      </wps:spPr>
+                      <wps:txbx>
+                        <w:txbxContent>
+                          <w:p>
+                            <w:pPr>
+                              <w:rPr>
+                                <w:b/>
+                                <w:bCs/>
+                              </w:rPr>
+                            </w:pPr>
+                            <w:r>
+                              <w:rPr>
+                                <w:b/>
+                                <w:bCs/>
+                              </w:rPr>
+                              <w:t xml:space="preserve">Grains with 1 cell </w:t>
+                            </w:r>
+                            <w:r>
+                              <w:rPr>
+                                <w:b/>
+                                <w:bCs/>
+                              </w:rPr>
+                              <w:t>ring (1 cell)</w:t>
+                            </w:r>
+                          </w:p>
+                          <w:p/>
+                        </w:txbxContent>
+                      </wps:txbx>
+                      <wps:bodyPr rot="0" spcFirstLastPara="0" vertOverflow="overflow" horzOverflow="overflow" vert="horz" wrap="square" lIns="91440" tIns="45720" rIns="91440" bIns="45720" numCol="1" spcCol="0" rtlCol="0" fromWordArt="0" anchor="t" anchorCtr="0" forceAA="0" compatLnSpc="1">
+                        <a:prstTxWarp prst="textNoShape">
+                          <a:avLst/>
+                        </a:prstTxWarp>
+                        <a:noAutofit/>
+                      </wps:bodyPr>
+                    </wps:wsp>
+                  </a:graphicData>
+                </a:graphic>
+                <wp14:sizeRelH relativeFrom="margin">
+                  <wp14:pctWidth>0</wp14:pctWidth>
+                </wp14:sizeRelH>
+              </wp:anchor>
+            </w:drawing>
+          </mc:Choice>
+          <mc:Fallback>
+            <w:pict>
+              <v:shapetype w14:anchorId="00B24DA9" id="_x0000_t202" coordsize="21600,21600" o:spt="202" path="m,l,21600r21600,l21600,xe">
+                <v:stroke joinstyle="miter"/>
+                <v:path gradientshapeok="t" o:connecttype="rect"/>
+              </v:shapetype>
+              <v:shape id="Text Box 51" o:spid="_x0000_s1026" type="#_x0000_t202" style="position:absolute;margin-left:209.55pt;margin-top:9.8pt;width:175.15pt;height:22pt;z-index:251731968;visibility:visible;mso-wrap-style:square;mso-width-percent:0;mso-wrap-distance-left:9pt;mso-wrap-distance-top:0;mso-wrap-distance-right:9pt;mso-wrap-distance-bottom:0;mso-position-horizontal:absolute;mso-position-horizontal-relative:text;mso-position-vertical:absolute;mso-position-vertical-relative:text;mso-width-percent:0;mso-width-relative:margin;v-text-anchor:top" o:gfxdata="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" fillcolor="white [3201]" stroked="f" strokeweight=".5pt">
+                <v:textbox>
+                  <w:txbxContent>
+                    <w:p>
+                      <w:pPr>
+                        <w:rPr>
+                          <w:b/>
+                          <w:bCs/>
+                        </w:rPr>
+                      </w:pPr>
+                      <w:r>
+                        <w:rPr>
+                          <w:b/>
+                          <w:bCs/>
+                        </w:rPr>
+                        <w:t xml:space="preserve">Grains with 1 cell </w:t>
+                      </w:r>
+                      <w:r>
+                        <w:rPr>
+                          <w:b/>
+                          <w:bCs/>
+                        </w:rPr>
+                        <w:t>ring (1 cell)</w:t>
+                      </w:r>
+                    </w:p>
+                    <w:p/>
+                  </w:txbxContent>
+                </v:textbox>
+              </v:shape>
+            </w:pict>
+          </mc:Fallback>
+        </mc:AlternateContent>
+      </w:r>
+      <w:r>
+        <w:rPr>
+          <w:noProof/>
+        </w:rPr>
+        <mc:AlternateContent>
+          <mc:Choice Requires="wps">
+            <w:drawing>
+              <wp:anchor distT="0" distB="0" distL="114300" distR="114300" simplePos="0" relativeHeight="251745280" behindDoc="0" locked="0" layoutInCell="1" allowOverlap="1" wp14:anchorId="4AE22AFA" wp14:editId="4C858A3C">
                 <wp:simplePos x="0" y="0"/>
                 <wp:positionH relativeFrom="column">
                   <wp:posOffset>108898</wp:posOffset>
@@ -497,11 +660,7 @@
           </mc:Choice>
           <mc:Fallback>
             <w:pict>
-              <v:shapetype w14:anchorId="4AE22AFA" id="_x0000_t202" coordsize="21600,21600" o:spt="202" path="m,l,21600r21600,l21600,xe">
-                <v:stroke joinstyle="miter"/>
-                <v:path gradientshapeok="t" o:connecttype="rect"/>
-              </v:shapetype>
-              <v:shape id="Text Box 58" o:spid="_x0000_s1026" type="#_x0000_t202" style="position:absolute;margin-left:8.55pt;margin-top:9pt;width:120.9pt;height:22.05pt;z-index:251745280;visibility:visible;mso-wrap-style:square;mso-width-percent:0;mso-wrap-distance-left:9pt;mso-wrap-distance-top:0;mso-wrap-distance-right:9pt;mso-wrap-distance-bottom:0;mso-position-horizontal:absolute;mso-position-horizontal-relative:text;mso-position-vertical:absolute;mso-position-vertical-relative:text;mso-width-percent:0;mso-width-relative:margin;v-text-anchor:top" o:gfxdata="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" fillcolor="white [3201]" stroked="f" strokeweight=".5pt">
+              <v:shape w14:anchorId="4AE22AFA" id="Text Box 58" o:spid="_x0000_s1027" type="#_x0000_t202" style="position:absolute;margin-left:8.55pt;margin-top:9pt;width:120.9pt;height:22.05pt;z-index:251745280;visibility:visible;mso-wrap-style:square;mso-width-percent:0;mso-wrap-distance-left:9pt;mso-wrap-distance-top:0;mso-wrap-distance-right:9pt;mso-wrap-distance-bottom:0;mso-position-horizontal:absolute;mso-position-horizontal-relative:text;mso-position-vertical:absolute;mso-position-vertical-relative:text;mso-width-percent:0;mso-width-relative:margin;v-text-anchor:top" o:gfxdata="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" fillcolor="white [3201]" stroked="f" strokeweight=".5pt">
                 <v:textbox>
                   <w:txbxContent>
                     <w:p>
@@ -517,108 +676,6 @@
                           <w:bCs/>
                         </w:rPr>
                         <w:t>Broken cells (fines)</w:t>
-                      </w:r>
-                    </w:p>
-                    <w:p/>
-                  </w:txbxContent>
-                </v:textbox>
-              </v:shape>
-            </w:pict>
-          </mc:Fallback>
-        </mc:AlternateContent>
-      </w:r>
-      <w:r>
-        <w:rPr>
-          <w:noProof/>
-        </w:rPr>
-        <mc:AlternateContent>
-          <mc:Choice Requires="wps">
-            <w:drawing>
-              <wp:anchor distT="0" distB="0" distL="114300" distR="114300" simplePos="0" relativeHeight="251731968" behindDoc="0" locked="0" layoutInCell="1" allowOverlap="1" wp14:anchorId="00B24DA9" wp14:editId="67E58B56">
-                <wp:simplePos x="0" y="0"/>
-                <wp:positionH relativeFrom="column">
-                  <wp:posOffset>2661313</wp:posOffset>
-                </wp:positionH>
-                <wp:positionV relativeFrom="paragraph">
-                  <wp:posOffset>127834</wp:posOffset>
-                </wp:positionV>
-                <wp:extent cx="1535374" cy="279779"/>
-                <wp:effectExtent l="0" t="0" r="8255" b="6350"/>
-                <wp:wrapNone/>
-                <wp:docPr id="51" name="Text Box 51"/>
-                <wp:cNvGraphicFramePr/>
-                <a:graphic xmlns:a="http://schemas.openxmlformats.org/drawingml/2006/main">
-                  <a:graphicData uri="http://schemas.microsoft.com/office/word/2010/wordprocessingShape">
-                    <wps:wsp>
-                      <wps:cNvSpPr txBox="1"/>
-                      <wps:spPr>
-                        <a:xfrm>
-                          <a:off x="0" y="0"/>
-                          <a:ext cx="1535374" cy="279779"/>
-                        </a:xfrm>
-                        <a:prstGeom prst="rect">
-                          <a:avLst/>
-                        </a:prstGeom>
-                        <a:solidFill>
-                          <a:schemeClr val="lt1"/>
-                        </a:solidFill>
-                        <a:ln w="6350">
-                          <a:noFill/>
-                        </a:ln>
-                      </wps:spPr>
-                      <wps:txbx>
-                        <w:txbxContent>
-                          <w:p>
-                            <w:pPr>
-                              <w:rPr>
-                                <w:b/>
-                                <w:bCs/>
-                              </w:rPr>
-                            </w:pPr>
-                            <w:r>
-                              <w:rPr>
-                                <w:b/>
-                                <w:bCs/>
-                              </w:rPr>
-                              <w:t>Grains with 1 cell layer</w:t>
-                            </w:r>
-                          </w:p>
-                          <w:p/>
-                        </w:txbxContent>
-                      </wps:txbx>
-                      <wps:bodyPr rot="0" spcFirstLastPara="0" vertOverflow="overflow" horzOverflow="overflow" vert="horz" wrap="square" lIns="91440" tIns="45720" rIns="91440" bIns="45720" numCol="1" spcCol="0" rtlCol="0" fromWordArt="0" anchor="t" anchorCtr="0" forceAA="0" compatLnSpc="1">
-                        <a:prstTxWarp prst="textNoShape">
-                          <a:avLst/>
-                        </a:prstTxWarp>
-                        <a:noAutofit/>
-                      </wps:bodyPr>
-                    </wps:wsp>
-                  </a:graphicData>
-                </a:graphic>
-                <wp14:sizeRelH relativeFrom="margin">
-                  <wp14:pctWidth>0</wp14:pctWidth>
-                </wp14:sizeRelH>
-              </wp:anchor>
-            </w:drawing>
-          </mc:Choice>
-          <mc:Fallback>
-            <w:pict>
-              <v:shape w14:anchorId="00B24DA9" id="Text Box 51" o:spid="_x0000_s1027" type="#_x0000_t202" style="position:absolute;margin-left:209.55pt;margin-top:10.05pt;width:120.9pt;height:22.05pt;z-index:251731968;visibility:visible;mso-wrap-style:square;mso-width-percent:0;mso-wrap-distance-left:9pt;mso-wrap-distance-top:0;mso-wrap-distance-right:9pt;mso-wrap-distance-bottom:0;mso-position-horizontal:absolute;mso-position-horizontal-relative:text;mso-position-vertical:absolute;mso-position-vertical-relative:text;mso-width-percent:0;mso-width-relative:margin;v-text-anchor:top" o:gfxdata="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" fillcolor="white [3201]" stroked="f" strokeweight=".5pt">
-                <v:textbox>
-                  <w:txbxContent>
-                    <w:p>
-                      <w:pPr>
-                        <w:rPr>
-                          <w:b/>
-                          <w:bCs/>
-                        </w:rPr>
-                      </w:pPr>
-                      <w:r>
-                        <w:rPr>
-                          <w:b/>
-                          <w:bCs/>
-                        </w:rPr>
-                        <w:t>Grains with 1 cell layer</w:t>
                       </w:r>
                     </w:p>
                     <w:p/>
@@ -696,7 +753,7 @@
           </mc:Choice>
           <mc:Fallback>
             <w:pict>
-              <v:shapetype w14:anchorId="7C6C9DA9" id="_x0000_t32" coordsize="21600,21600" o:spt="32" o:oned="t" path="m,l21600,21600e" filled="f">
+              <v:shapetype w14:anchorId="759E4678" id="_x0000_t32" coordsize="21600,21600" o:spt="32" o:oned="t" path="m,l21600,21600e" filled="f">
                 <v:path arrowok="t" fillok="f" o:connecttype="none"/>
                 <o:lock v:ext="edit" shapetype="t"/>
               </v:shapetype>
@@ -772,7 +829,7 @@
           </mc:Choice>
           <mc:Fallback>
             <w:pict>
-              <v:shape w14:anchorId="424CD056" id="Straight Arrow Connector 60" o:spid="_x0000_s1026" type="#_x0000_t32" style="position:absolute;margin-left:37.5pt;margin-top:9.4pt;width:5.35pt;height:31.7pt;flip:x;z-index:251749376;visibility:visible;mso-wrap-style:square;mso-width-percent:0;mso-height-percent:0;mso-wrap-distance-left:9pt;mso-wrap-distance-top:0;mso-wrap-distance-right:9pt;mso-wrap-distance-bottom:0;mso-position-horizontal:absolute;mso-position-horizontal-relative:text;mso-position-vertical:absolute;mso-position-vertical-relative:text;mso-width-percent:0;mso-height-percent:0;mso-width-relative:margin;mso-height-relative:margin" o:gfxdata="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" strokecolor="#4472c4 [3204]" strokeweight="2.25pt">
+              <v:shape w14:anchorId="4D91EB54" id="Straight Arrow Connector 60" o:spid="_x0000_s1026" type="#_x0000_t32" style="position:absolute;margin-left:37.5pt;margin-top:9.4pt;width:5.35pt;height:31.7pt;flip:x;z-index:251749376;visibility:visible;mso-wrap-style:square;mso-width-percent:0;mso-height-percent:0;mso-wrap-distance-left:9pt;mso-wrap-distance-top:0;mso-wrap-distance-right:9pt;mso-wrap-distance-bottom:0;mso-position-horizontal:absolute;mso-position-horizontal-relative:text;mso-position-vertical:absolute;mso-position-vertical-relative:text;mso-width-percent:0;mso-height-percent:0;mso-width-relative:margin;mso-height-relative:margin" o:gfxdata="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" strokecolor="#4472c4 [3204]" strokeweight="2.25pt">
                 <v:stroke endarrow="block" joinstyle="miter"/>
               </v:shape>
             </w:pict>
@@ -844,7 +901,7 @@
           </mc:Choice>
           <mc:Fallback>
             <w:pict>
-              <v:shape w14:anchorId="5164E30A" id="Straight Arrow Connector 53" o:spid="_x0000_s1026" type="#_x0000_t32" style="position:absolute;margin-left:249.7pt;margin-top:8.5pt;width:3.9pt;height:50.4pt;z-index:251735040;visibility:visible;mso-wrap-style:square;mso-width-percent:0;mso-height-percent:0;mso-wrap-distance-left:9pt;mso-wrap-distance-top:0;mso-wrap-distance-right:9pt;mso-wrap-distance-bottom:0;mso-position-horizontal:absolute;mso-position-horizontal-relative:text;mso-position-vertical:absolute;mso-position-vertical-relative:text;mso-width-percent:0;mso-height-percent:0;mso-width-relative:margin;mso-height-relative:margin" o:gfxdata="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" strokecolor="#4472c4 [3204]" strokeweight="2.25pt">
+              <v:shape w14:anchorId="16AC6106" id="Straight Arrow Connector 53" o:spid="_x0000_s1026" type="#_x0000_t32" style="position:absolute;margin-left:249.7pt;margin-top:8.5pt;width:3.9pt;height:50.4pt;z-index:251735040;visibility:visible;mso-wrap-style:square;mso-width-percent:0;mso-height-percent:0;mso-wrap-distance-left:9pt;mso-wrap-distance-top:0;mso-wrap-distance-right:9pt;mso-wrap-distance-bottom:0;mso-position-horizontal:absolute;mso-position-horizontal-relative:text;mso-position-vertical:absolute;mso-position-vertical-relative:text;mso-width-percent:0;mso-height-percent:0;mso-width-relative:margin;mso-height-relative:margin" o:gfxdata="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" strokecolor="#4472c4 [3204]" strokeweight="2.25pt">
                 <v:stroke endarrow="block" joinstyle="miter"/>
               </v:shape>
             </w:pict>
@@ -910,7 +967,7 @@
           </mc:Choice>
           <mc:Fallback>
             <w:pict>
-              <v:shape w14:anchorId="2F3CE527" id="Straight Arrow Connector 52" o:spid="_x0000_s1026" type="#_x0000_t32" style="position:absolute;margin-left:207.3pt;margin-top:7.45pt;width:18.9pt;height:23pt;flip:x;z-index:251732992;visibility:visible;mso-wrap-style:square;mso-wrap-distance-left:9pt;mso-wrap-distance-top:0;mso-wrap-distance-right:9pt;mso-wrap-distance-bottom:0;mso-position-horizontal:absolute;mso-position-horizontal-relative:text;mso-position-vertical:absolute;mso-position-vertical-relative:text" o:gfxdata="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" strokecolor="#4472c4 [3204]" strokeweight="2.25pt">
+              <v:shape w14:anchorId="36EAF9A7" id="Straight Arrow Connector 52" o:spid="_x0000_s1026" type="#_x0000_t32" style="position:absolute;margin-left:207.3pt;margin-top:7.45pt;width:18.9pt;height:23pt;flip:x;z-index:251732992;visibility:visible;mso-wrap-style:square;mso-wrap-distance-left:9pt;mso-wrap-distance-top:0;mso-wrap-distance-right:9pt;mso-wrap-distance-bottom:0;mso-position-horizontal:absolute;mso-position-horizontal-relative:text;mso-position-vertical:absolute;mso-position-vertical-relative:text" o:gfxdata="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" strokecolor="#4472c4 [3204]" strokeweight="2.25pt">
                 <v:stroke endarrow="block" joinstyle="miter"/>
               </v:shape>
             </w:pict>
@@ -1002,7 +1059,7 @@
           </mc:Choice>
           <mc:Fallback>
             <w:pict>
-              <v:rect w14:anchorId="0FAE5717" id="Rectangle 23" o:spid="_x0000_s1026" style="position:absolute;margin-left:18.25pt;margin-top:.55pt;width:251.45pt;height:95.65pt;z-index:251658239;visibility:visible;mso-wrap-style:square;mso-width-percent:0;mso-height-percent:0;mso-wrap-distance-left:9pt;mso-wrap-distance-top:0;mso-wrap-distance-right:9pt;mso-wrap-distance-bottom:0;mso-position-horizontal:absolute;mso-position-horizontal-relative:text;mso-position-vertical:absolute;mso-position-vertical-relative:text;mso-width-percent:0;mso-height-percent:0;mso-width-relative:margin;mso-height-relative:margin;v-text-anchor:middle" o:gfxdata="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" fillcolor="#d9e2f3 [660]" strokecolor="#0d0d0d [3069]" strokeweight="1.5pt"/>
+              <v:rect w14:anchorId="067C6B75" id="Rectangle 23" o:spid="_x0000_s1026" style="position:absolute;margin-left:18.25pt;margin-top:.55pt;width:251.45pt;height:95.65pt;z-index:251658239;visibility:visible;mso-wrap-style:square;mso-width-percent:0;mso-height-percent:0;mso-wrap-distance-left:9pt;mso-wrap-distance-top:0;mso-wrap-distance-right:9pt;mso-wrap-distance-bottom:0;mso-position-horizontal:absolute;mso-position-horizontal-relative:text;mso-position-vertical:absolute;mso-position-vertical-relative:text;mso-width-percent:0;mso-height-percent:0;mso-width-relative:margin;mso-height-relative:margin;v-text-anchor:middle" o:gfxdata="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" fillcolor="#d9e2f3 [660]" strokecolor="#0d0d0d [3069]" strokeweight="1.5pt"/>
             </w:pict>
           </mc:Fallback>
         </mc:AlternateContent>
@@ -1092,7 +1149,7 @@
           </mc:Choice>
           <mc:Fallback>
             <w:pict>
-              <v:shape w14:anchorId="046C623E" id="Partial Circle 48" o:spid="_x0000_s1026" style="position:absolute;margin-left:231.65pt;margin-top:15.05pt;width:11.95pt;height:11.3pt;z-index:251726848;visibility:visible;mso-wrap-style:square;mso-width-percent:0;mso-height-percent:0;mso-wrap-distance-left:9pt;mso-wrap-distance-top:0;mso-wrap-distance-right:9pt;mso-wrap-distance-bottom:0;mso-position-horizontal:absolute;mso-position-horizontal-relative:text;mso-position-vertical:absolute;mso-position-vertical-relative:text;mso-width-percent:0;mso-height-percent:0;mso-width-relative:margin;mso-height-relative:margin;v-text-anchor:middle" coordsize="151547,143302" o:gfxdata="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" path="m148470,91863v-10858,34918,-47674,56591,-85602,50392c23818,135873,-3436,102116,345,64814,4071,28059,36725,,75773,v,23884,1,47767,1,71651l148470,91863xe" fillcolor="#b4c6e7 [1300]" strokecolor="#7f5f00 [1607]" strokeweight="2.25pt">
+              <v:shape w14:anchorId="20F59EDD" id="Partial Circle 48" o:spid="_x0000_s1026" style="position:absolute;margin-left:231.65pt;margin-top:15.05pt;width:11.95pt;height:11.3pt;z-index:251726848;visibility:visible;mso-wrap-style:square;mso-width-percent:0;mso-height-percent:0;mso-wrap-distance-left:9pt;mso-wrap-distance-top:0;mso-wrap-distance-right:9pt;mso-wrap-distance-bottom:0;mso-position-horizontal:absolute;mso-position-horizontal-relative:text;mso-position-vertical:absolute;mso-position-vertical-relative:text;mso-width-percent:0;mso-height-percent:0;mso-width-relative:margin;mso-height-relative:margin;v-text-anchor:middle" coordsize="151547,143302" o:gfxdata="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" path="m148470,91863v-10858,34918,-47674,56591,-85602,50392c23818,135873,-3436,102116,345,64814,4071,28059,36725,,75773,v,23884,1,47767,1,71651l148470,91863xe" fillcolor="#b4c6e7 [1300]" strokecolor="#7f5f00 [1607]" strokeweight="2.25pt">
                 <v:stroke joinstyle="miter"/>
                 <v:path arrowok="t" o:connecttype="custom" o:connectlocs="148470,91863;62868,142255;345,64814;75773,0;75774,71651;148470,91863" o:connectangles="0,0,0,0,0,0"/>
               </v:shape>
@@ -1176,7 +1233,7 @@
           </mc:Choice>
           <mc:Fallback>
             <w:pict>
-              <v:oval w14:anchorId="45422D10" id="Oval 34" o:spid="_x0000_s1026" style="position:absolute;margin-left:197.7pt;margin-top:9.1pt;width:11.3pt;height:11.8pt;z-index:251716608;visibility:visible;mso-wrap-style:square;mso-wrap-distance-left:9pt;mso-wrap-distance-top:0;mso-wrap-distance-right:9pt;mso-wrap-distance-bottom:0;mso-position-horizontal:absolute;mso-position-horizontal-relative:text;mso-position-vertical:absolute;mso-position-vertical-relative:text;v-text-anchor:middle" o:gfxdata="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" fillcolor="#d9e2f3 [660]" strokecolor="#7f5f00 [1607]" strokeweight="3pt">
+              <v:oval w14:anchorId="29247113" id="Oval 34" o:spid="_x0000_s1026" style="position:absolute;margin-left:197.7pt;margin-top:9.1pt;width:11.3pt;height:11.8pt;z-index:251716608;visibility:visible;mso-wrap-style:square;mso-wrap-distance-left:9pt;mso-wrap-distance-top:0;mso-wrap-distance-right:9pt;mso-wrap-distance-bottom:0;mso-position-horizontal:absolute;mso-position-horizontal-relative:text;mso-position-vertical:absolute;mso-position-vertical-relative:text;v-text-anchor:middle" o:gfxdata="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" fillcolor="#d9e2f3 [660]" strokecolor="#7f5f00 [1607]" strokeweight="3pt">
                 <v:stroke joinstyle="miter"/>
               </v:oval>
             </w:pict>
@@ -1259,7 +1316,7 @@
           </mc:Choice>
           <mc:Fallback>
             <w:pict>
-              <v:oval w14:anchorId="6668EFB6" id="Oval 24" o:spid="_x0000_s1026" style="position:absolute;margin-left:133.2pt;margin-top:11.7pt;width:11.3pt;height:11.8pt;z-index:251698176;visibility:visible;mso-wrap-style:square;mso-wrap-distance-left:9pt;mso-wrap-distance-top:0;mso-wrap-distance-right:9pt;mso-wrap-distance-bottom:0;mso-position-horizontal:absolute;mso-position-horizontal-relative:text;mso-position-vertical:absolute;mso-position-vertical-relative:text;v-text-anchor:middle" o:gfxdata="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" fillcolor="#d9e2f3 [660]" strokecolor="#7f5f00 [1607]" strokeweight="3pt">
+              <v:oval w14:anchorId="4201E1B1" id="Oval 24" o:spid="_x0000_s1026" style="position:absolute;margin-left:133.2pt;margin-top:11.7pt;width:11.3pt;height:11.8pt;z-index:251698176;visibility:visible;mso-wrap-style:square;mso-wrap-distance-left:9pt;mso-wrap-distance-top:0;mso-wrap-distance-right:9pt;mso-wrap-distance-bottom:0;mso-position-horizontal:absolute;mso-position-horizontal-relative:text;mso-position-vertical:absolute;mso-position-vertical-relative:text;v-text-anchor:middle" o:gfxdata="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" fillcolor="#d9e2f3 [660]" strokecolor="#7f5f00 [1607]" strokeweight="3pt">
                 <v:stroke joinstyle="miter"/>
               </v:oval>
             </w:pict>
@@ -1342,7 +1399,7 @@
           </mc:Choice>
           <mc:Fallback>
             <w:pict>
-              <v:oval w14:anchorId="23AC2714" id="Oval 25" o:spid="_x0000_s1026" style="position:absolute;margin-left:147.2pt;margin-top:8pt;width:11.25pt;height:11.8pt;z-index:251700224;visibility:visible;mso-wrap-style:square;mso-wrap-distance-left:9pt;mso-wrap-distance-top:0;mso-wrap-distance-right:9pt;mso-wrap-distance-bottom:0;mso-position-horizontal:absolute;mso-position-horizontal-relative:text;mso-position-vertical:absolute;mso-position-vertical-relative:text;v-text-anchor:middle" o:gfxdata="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" fillcolor="#d9e2f3 [660]" strokecolor="#7f5f00 [1607]" strokeweight="3pt">
+              <v:oval w14:anchorId="19738902" id="Oval 25" o:spid="_x0000_s1026" style="position:absolute;margin-left:147.2pt;margin-top:8pt;width:11.25pt;height:11.8pt;z-index:251700224;visibility:visible;mso-wrap-style:square;mso-wrap-distance-left:9pt;mso-wrap-distance-top:0;mso-wrap-distance-right:9pt;mso-wrap-distance-bottom:0;mso-position-horizontal:absolute;mso-position-horizontal-relative:text;mso-position-vertical:absolute;mso-position-vertical-relative:text;v-text-anchor:middle" o:gfxdata="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" fillcolor="#d9e2f3 [660]" strokecolor="#7f5f00 [1607]" strokeweight="3pt">
                 <v:stroke joinstyle="miter"/>
               </v:oval>
             </w:pict>
@@ -1425,7 +1482,7 @@
           </mc:Choice>
           <mc:Fallback>
             <w:pict>
-              <v:oval w14:anchorId="46DA6A41" id="Oval 26" o:spid="_x0000_s1026" style="position:absolute;margin-left:158.95pt;margin-top:8pt;width:11.25pt;height:11.8pt;z-index:251702272;visibility:visible;mso-wrap-style:square;mso-wrap-distance-left:9pt;mso-wrap-distance-top:0;mso-wrap-distance-right:9pt;mso-wrap-distance-bottom:0;mso-position-horizontal:absolute;mso-position-horizontal-relative:text;mso-position-vertical:absolute;mso-position-vertical-relative:text;v-text-anchor:middle" o:gfxdata="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" fillcolor="#d9e2f3 [660]" strokecolor="#7f5f00 [1607]" strokeweight="3pt">
+              <v:oval w14:anchorId="62748A51" id="Oval 26" o:spid="_x0000_s1026" style="position:absolute;margin-left:158.95pt;margin-top:8pt;width:11.25pt;height:11.8pt;z-index:251702272;visibility:visible;mso-wrap-style:square;mso-wrap-distance-left:9pt;mso-wrap-distance-top:0;mso-wrap-distance-right:9pt;mso-wrap-distance-bottom:0;mso-position-horizontal:absolute;mso-position-horizontal-relative:text;mso-position-vertical:absolute;mso-position-vertical-relative:text;v-text-anchor:middle" o:gfxdata="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" fillcolor="#d9e2f3 [660]" strokecolor="#7f5f00 [1607]" strokeweight="3pt">
                 <v:stroke joinstyle="miter"/>
               </v:oval>
             </w:pict>
@@ -1514,7 +1571,7 @@
           </mc:Choice>
           <mc:Fallback>
             <w:pict>
-              <v:oval w14:anchorId="5F879AFE" id="Oval 22" o:spid="_x0000_s1026" style="position:absolute;margin-left:168.55pt;margin-top:16.05pt;width:12.9pt;height:12.6pt;z-index:251696128;visibility:visible;mso-wrap-style:square;mso-width-percent:0;mso-height-percent:0;mso-wrap-distance-left:9pt;mso-wrap-distance-top:0;mso-wrap-distance-right:9pt;mso-wrap-distance-bottom:0;mso-position-horizontal:absolute;mso-position-horizontal-relative:text;mso-position-vertical:absolute;mso-position-vertical-relative:text;mso-width-percent:0;mso-height-percent:0;mso-width-relative:margin;mso-height-relative:margin;v-text-anchor:middle" o:gfxdata="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" fillcolor="#d9e2f3 [660]" strokecolor="#7f5f00 [1607]" strokeweight="3pt">
+              <v:oval w14:anchorId="6DF4DB1A" id="Oval 22" o:spid="_x0000_s1026" style="position:absolute;margin-left:168.55pt;margin-top:16.05pt;width:12.9pt;height:12.6pt;z-index:251696128;visibility:visible;mso-wrap-style:square;mso-width-percent:0;mso-height-percent:0;mso-wrap-distance-left:9pt;mso-wrap-distance-top:0;mso-wrap-distance-right:9pt;mso-wrap-distance-bottom:0;mso-position-horizontal:absolute;mso-position-horizontal-relative:text;mso-position-vertical:absolute;mso-position-vertical-relative:text;mso-width-percent:0;mso-height-percent:0;mso-width-relative:margin;mso-height-relative:margin;v-text-anchor:middle" o:gfxdata="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" fillcolor="#d9e2f3 [660]" strokecolor="#7f5f00 [1607]" strokeweight="3pt">
                 <v:stroke joinstyle="miter"/>
               </v:oval>
             </w:pict>
@@ -1597,7 +1654,7 @@
           </mc:Choice>
           <mc:Fallback>
             <w:pict>
-              <v:oval w14:anchorId="0FF26CEE" id="Oval 29" o:spid="_x0000_s1026" style="position:absolute;margin-left:124.7pt;margin-top:22.45pt;width:11.3pt;height:11.8pt;z-index:251708416;visibility:visible;mso-wrap-style:square;mso-wrap-distance-left:9pt;mso-wrap-distance-top:0;mso-wrap-distance-right:9pt;mso-wrap-distance-bottom:0;mso-position-horizontal:absolute;mso-position-horizontal-relative:text;mso-position-vertical:absolute;mso-position-vertical-relative:text;v-text-anchor:middle" o:gfxdata="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" fillcolor="#d9e2f3 [660]" strokecolor="#7f5f00 [1607]" strokeweight="3pt">
+              <v:oval w14:anchorId="7A5258C2" id="Oval 29" o:spid="_x0000_s1026" style="position:absolute;margin-left:124.7pt;margin-top:22.45pt;width:11.3pt;height:11.8pt;z-index:251708416;visibility:visible;mso-wrap-style:square;mso-wrap-distance-left:9pt;mso-wrap-distance-top:0;mso-wrap-distance-right:9pt;mso-wrap-distance-bottom:0;mso-position-horizontal:absolute;mso-position-horizontal-relative:text;mso-position-vertical:absolute;mso-position-vertical-relative:text;v-text-anchor:middle" o:gfxdata="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" fillcolor="#d9e2f3 [660]" strokecolor="#7f5f00 [1607]" strokeweight="3pt">
                 <v:stroke joinstyle="miter"/>
               </v:oval>
             </w:pict>
@@ -1680,7 +1737,7 @@
           </mc:Choice>
           <mc:Fallback>
             <w:pict>
-              <v:oval w14:anchorId="2D57A13C" id="Oval 19" o:spid="_x0000_s1026" style="position:absolute;margin-left:152.05pt;margin-top:19.95pt;width:11.25pt;height:11.8pt;z-index:251689984;visibility:visible;mso-wrap-style:square;mso-wrap-distance-left:9pt;mso-wrap-distance-top:0;mso-wrap-distance-right:9pt;mso-wrap-distance-bottom:0;mso-position-horizontal:absolute;mso-position-horizontal-relative:text;mso-position-vertical:absolute;mso-position-vertical-relative:text;v-text-anchor:middle" o:gfxdata="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" fillcolor="#d9e2f3 [660]" strokecolor="#7f5f00 [1607]" strokeweight="3pt">
+              <v:oval w14:anchorId="463961D6" id="Oval 19" o:spid="_x0000_s1026" style="position:absolute;margin-left:152.05pt;margin-top:19.95pt;width:11.25pt;height:11.8pt;z-index:251689984;visibility:visible;mso-wrap-style:square;mso-wrap-distance-left:9pt;mso-wrap-distance-top:0;mso-wrap-distance-right:9pt;mso-wrap-distance-bottom:0;mso-position-horizontal:absolute;mso-position-horizontal-relative:text;mso-position-vertical:absolute;mso-position-vertical-relative:text;v-text-anchor:middle" o:gfxdata="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" fillcolor="#d9e2f3 [660]" strokecolor="#7f5f00 [1607]" strokeweight="3pt">
                 <v:stroke joinstyle="miter"/>
               </v:oval>
             </w:pict>
@@ -1772,7 +1829,7 @@
           </mc:Choice>
           <mc:Fallback>
             <w:pict>
-              <v:shape w14:anchorId="4BE602CF" id="Partial Circle 12" o:spid="_x0000_s1026" style="position:absolute;margin-left:34.95pt;margin-top:19.85pt;width:11.95pt;height:11.3pt;rotation:-5363289fd;z-index:251680768;visibility:visible;mso-wrap-style:square;mso-width-percent:0;mso-height-percent:0;mso-wrap-distance-left:9pt;mso-wrap-distance-top:0;mso-wrap-distance-right:9pt;mso-wrap-distance-bottom:0;mso-position-horizontal:absolute;mso-position-horizontal-relative:text;mso-position-vertical:absolute;mso-position-vertical-relative:text;mso-width-percent:0;mso-height-percent:0;mso-width-relative:margin;mso-height-relative:margin;v-text-anchor:middle" coordsize="151547,143302" o:gfxdata="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" path="m148470,91863v-10858,34918,-47674,56591,-85602,50392c23818,135873,-3436,102116,345,64814,4071,28059,36725,,75773,v,23884,1,47767,1,71651l148470,91863xe" fillcolor="#b4c6e7 [1300]" strokecolor="#7f5f00 [1607]" strokeweight="2.25pt">
+              <v:shape w14:anchorId="63749425" id="Partial Circle 12" o:spid="_x0000_s1026" style="position:absolute;margin-left:34.95pt;margin-top:19.85pt;width:11.95pt;height:11.3pt;rotation:-5363289fd;z-index:251680768;visibility:visible;mso-wrap-style:square;mso-width-percent:0;mso-height-percent:0;mso-wrap-distance-left:9pt;mso-wrap-distance-top:0;mso-wrap-distance-right:9pt;mso-wrap-distance-bottom:0;mso-position-horizontal:absolute;mso-position-horizontal-relative:text;mso-position-vertical:absolute;mso-position-vertical-relative:text;mso-width-percent:0;mso-height-percent:0;mso-width-relative:margin;mso-height-relative:margin;v-text-anchor:middle" coordsize="151547,143302" o:gfxdata="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" path="m148470,91863v-10858,34918,-47674,56591,-85602,50392c23818,135873,-3436,102116,345,64814,4071,28059,36725,,75773,v,23884,1,47767,1,71651l148470,91863xe" fillcolor="#b4c6e7 [1300]" strokecolor="#7f5f00 [1607]" strokeweight="2.25pt">
                 <v:stroke joinstyle="miter"/>
                 <v:path arrowok="t" o:connecttype="custom" o:connectlocs="148470,91863;62868,142255;345,64814;75773,0;75774,71651;148470,91863" o:connectangles="0,0,0,0,0,0"/>
               </v:shape>
@@ -1835,14 +1892,7 @@
                                 <w:b/>
                                 <w:bCs/>
                               </w:rPr>
-                              <w:t>Space between grains</w:t>
-                            </w:r>
-                            <w:r>
-                              <w:rPr>
-                                <w:b/>
-                                <w:bCs/>
-                              </w:rPr>
-                              <w:t xml:space="preserve"> / path used by water</w:t>
+                              <w:t>Space between grains / path used by water</w:t>
                             </w:r>
                           </w:p>
                           <w:p>
@@ -1890,14 +1940,7 @@
                           <w:b/>
                           <w:bCs/>
                         </w:rPr>
-                        <w:t>Space between grains</w:t>
-                      </w:r>
-                      <w:r>
-                        <w:rPr>
-                          <w:b/>
-                          <w:bCs/>
-                        </w:rPr>
-                        <w:t xml:space="preserve"> / path used by water</w:t>
+                        <w:t>Space between grains / path used by water</w:t>
                       </w:r>
                     </w:p>
                     <w:p>
@@ -1991,7 +2034,7 @@
           </mc:Choice>
           <mc:Fallback>
             <w:pict>
-              <v:oval w14:anchorId="76C8AB25" id="Oval 50" o:spid="_x0000_s1026" style="position:absolute;margin-left:247.15pt;margin-top:16.2pt;width:11.3pt;height:11.8pt;z-index:251730944;visibility:visible;mso-wrap-style:square;mso-wrap-distance-left:9pt;mso-wrap-distance-top:0;mso-wrap-distance-right:9pt;mso-wrap-distance-bottom:0;mso-position-horizontal:absolute;mso-position-horizontal-relative:text;mso-position-vertical:absolute;mso-position-vertical-relative:text;v-text-anchor:middle" o:gfxdata="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" fillcolor="#d9e2f3 [660]" strokecolor="#7f5f00 [1607]" strokeweight="3pt">
+              <v:oval w14:anchorId="41470270" id="Oval 50" o:spid="_x0000_s1026" style="position:absolute;margin-left:247.15pt;margin-top:16.2pt;width:11.3pt;height:11.8pt;z-index:251730944;visibility:visible;mso-wrap-style:square;mso-wrap-distance-left:9pt;mso-wrap-distance-top:0;mso-wrap-distance-right:9pt;mso-wrap-distance-bottom:0;mso-position-horizontal:absolute;mso-position-horizontal-relative:text;mso-position-vertical:absolute;mso-position-vertical-relative:text;v-text-anchor:middle" o:gfxdata="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" fillcolor="#d9e2f3 [660]" strokecolor="#7f5f00 [1607]" strokeweight="3pt">
                 <v:stroke joinstyle="miter"/>
               </v:oval>
             </w:pict>
@@ -1999,6 +2042,9 @@
         </mc:AlternateContent>
       </w:r>
       <w:r>
+        <w:rPr>
+          <w:noProof/>
+        </w:rPr>
         <mc:AlternateContent>
           <mc:Choice Requires="wps">
             <w:drawing>
@@ -2071,7 +2117,7 @@
           </mc:Choice>
           <mc:Fallback>
             <w:pict>
-              <v:oval w14:anchorId="1465B878" id="Oval 47" o:spid="_x0000_s1026" style="position:absolute;margin-left:197.25pt;margin-top:33.6pt;width:11.25pt;height:11.8pt;z-index:251724800;visibility:visible;mso-wrap-style:square;mso-wrap-distance-left:9pt;mso-wrap-distance-top:0;mso-wrap-distance-right:9pt;mso-wrap-distance-bottom:0;mso-position-horizontal:absolute;mso-position-horizontal-relative:text;mso-position-vertical:absolute;mso-position-vertical-relative:text;v-text-anchor:middle" o:gfxdata="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" fillcolor="#d9e2f3 [660]" strokecolor="#7f5f00 [1607]" strokeweight="3pt">
+              <v:oval w14:anchorId="655AC4EA" id="Oval 47" o:spid="_x0000_s1026" style="position:absolute;margin-left:197.25pt;margin-top:33.6pt;width:11.25pt;height:11.8pt;z-index:251724800;visibility:visible;mso-wrap-style:square;mso-wrap-distance-left:9pt;mso-wrap-distance-top:0;mso-wrap-distance-right:9pt;mso-wrap-distance-bottom:0;mso-position-horizontal:absolute;mso-position-horizontal-relative:text;mso-position-vertical:absolute;mso-position-vertical-relative:text;v-text-anchor:middle" o:gfxdata="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" fillcolor="#d9e2f3 [660]" strokecolor="#7f5f00 [1607]" strokeweight="3pt">
                 <v:stroke joinstyle="miter"/>
               </v:oval>
             </w:pict>
@@ -2079,6 +2125,9 @@
         </mc:AlternateContent>
       </w:r>
       <w:r>
+        <w:rPr>
+          <w:noProof/>
+        </w:rPr>
         <mc:AlternateContent>
           <mc:Choice Requires="wps">
             <w:drawing>
@@ -2151,7 +2200,7 @@
           </mc:Choice>
           <mc:Fallback>
             <w:pict>
-              <v:oval w14:anchorId="2DA446DE" id="Oval 46" o:spid="_x0000_s1026" style="position:absolute;margin-left:201pt;margin-top:21.25pt;width:11.25pt;height:11.8pt;z-index:251723776;visibility:visible;mso-wrap-style:square;mso-wrap-distance-left:9pt;mso-wrap-distance-top:0;mso-wrap-distance-right:9pt;mso-wrap-distance-bottom:0;mso-position-horizontal:absolute;mso-position-horizontal-relative:text;mso-position-vertical:absolute;mso-position-vertical-relative:text;v-text-anchor:middle" o:gfxdata="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" fillcolor="#d9e2f3 [660]" strokecolor="#7f5f00 [1607]" strokeweight="3pt">
+              <v:oval w14:anchorId="3B1D97FC" id="Oval 46" o:spid="_x0000_s1026" style="position:absolute;margin-left:201pt;margin-top:21.25pt;width:11.25pt;height:11.8pt;z-index:251723776;visibility:visible;mso-wrap-style:square;mso-wrap-distance-left:9pt;mso-wrap-distance-top:0;mso-wrap-distance-right:9pt;mso-wrap-distance-bottom:0;mso-position-horizontal:absolute;mso-position-horizontal-relative:text;mso-position-vertical:absolute;mso-position-vertical-relative:text;v-text-anchor:middle" o:gfxdata="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" fillcolor="#d9e2f3 [660]" strokecolor="#7f5f00 [1607]" strokeweight="3pt">
                 <v:stroke joinstyle="miter"/>
               </v:oval>
             </w:pict>
@@ -2159,6 +2208,9 @@
         </mc:AlternateContent>
       </w:r>
       <w:r>
+        <w:rPr>
+          <w:noProof/>
+        </w:rPr>
         <mc:AlternateContent>
           <mc:Choice Requires="wps">
             <w:drawing>
@@ -2231,7 +2283,7 @@
           </mc:Choice>
           <mc:Fallback>
             <w:pict>
-              <v:oval w14:anchorId="055075FE" id="Oval 45" o:spid="_x0000_s1026" style="position:absolute;margin-left:214.45pt;margin-top:16.9pt;width:11.25pt;height:11.8pt;z-index:251722752;visibility:visible;mso-wrap-style:square;mso-wrap-distance-left:9pt;mso-wrap-distance-top:0;mso-wrap-distance-right:9pt;mso-wrap-distance-bottom:0;mso-position-horizontal:absolute;mso-position-horizontal-relative:text;mso-position-vertical:absolute;mso-position-vertical-relative:text;v-text-anchor:middle" o:gfxdata="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" fillcolor="#d9e2f3 [660]" strokecolor="#7f5f00 [1607]" strokeweight="3pt">
+              <v:oval w14:anchorId="0520BC0F" id="Oval 45" o:spid="_x0000_s1026" style="position:absolute;margin-left:214.45pt;margin-top:16.9pt;width:11.25pt;height:11.8pt;z-index:251722752;visibility:visible;mso-wrap-style:square;mso-wrap-distance-left:9pt;mso-wrap-distance-top:0;mso-wrap-distance-right:9pt;mso-wrap-distance-bottom:0;mso-position-horizontal:absolute;mso-position-horizontal-relative:text;mso-position-vertical:absolute;mso-position-vertical-relative:text;v-text-anchor:middle" o:gfxdata="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" fillcolor="#d9e2f3 [660]" strokecolor="#7f5f00 [1607]" strokeweight="3pt">
                 <v:stroke joinstyle="miter"/>
               </v:oval>
             </w:pict>
@@ -2239,6 +2291,9 @@
         </mc:AlternateContent>
       </w:r>
       <w:r>
+        <w:rPr>
+          <w:noProof/>
+        </w:rPr>
         <mc:AlternateContent>
           <mc:Choice Requires="wps">
             <w:drawing>
@@ -2311,7 +2366,7 @@
           </mc:Choice>
           <mc:Fallback>
             <w:pict>
-              <v:oval w14:anchorId="0C37876A" id="Oval 44" o:spid="_x0000_s1026" style="position:absolute;margin-left:224.65pt;margin-top:27.7pt;width:11.25pt;height:11.8pt;z-index:251721728;visibility:visible;mso-wrap-style:square;mso-wrap-distance-left:9pt;mso-wrap-distance-top:0;mso-wrap-distance-right:9pt;mso-wrap-distance-bottom:0;mso-position-horizontal:absolute;mso-position-horizontal-relative:text;mso-position-vertical:absolute;mso-position-vertical-relative:text;v-text-anchor:middle" o:gfxdata="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" fillcolor="#d9e2f3 [660]" strokecolor="#7f5f00 [1607]" strokeweight="3pt">
+              <v:oval w14:anchorId="30B1E3B0" id="Oval 44" o:spid="_x0000_s1026" style="position:absolute;margin-left:224.65pt;margin-top:27.7pt;width:11.25pt;height:11.8pt;z-index:251721728;visibility:visible;mso-wrap-style:square;mso-wrap-distance-left:9pt;mso-wrap-distance-top:0;mso-wrap-distance-right:9pt;mso-wrap-distance-bottom:0;mso-position-horizontal:absolute;mso-position-horizontal-relative:text;mso-position-vertical:absolute;mso-position-vertical-relative:text;v-text-anchor:middle" o:gfxdata="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" fillcolor="#d9e2f3 [660]" strokecolor="#7f5f00 [1607]" strokeweight="3pt">
                 <v:stroke joinstyle="miter"/>
               </v:oval>
             </w:pict>
@@ -2319,6 +2374,9 @@
         </mc:AlternateContent>
       </w:r>
       <w:r>
+        <w:rPr>
+          <w:noProof/>
+        </w:rPr>
         <mc:AlternateContent>
           <mc:Choice Requires="wps">
             <w:drawing>
@@ -2391,7 +2449,7 @@
           </mc:Choice>
           <mc:Fallback>
             <w:pict>
-              <v:oval w14:anchorId="3F7C19B1" id="Oval 43" o:spid="_x0000_s1026" style="position:absolute;margin-left:207.45pt;margin-top:43.3pt;width:11.25pt;height:11.8pt;z-index:251720704;visibility:visible;mso-wrap-style:square;mso-wrap-distance-left:9pt;mso-wrap-distance-top:0;mso-wrap-distance-right:9pt;mso-wrap-distance-bottom:0;mso-position-horizontal:absolute;mso-position-horizontal-relative:text;mso-position-vertical:absolute;mso-position-vertical-relative:text;v-text-anchor:middle" o:gfxdata="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" fillcolor="#d9e2f3 [660]" strokecolor="#7f5f00 [1607]" strokeweight="3pt">
+              <v:oval w14:anchorId="3F3AB580" id="Oval 43" o:spid="_x0000_s1026" style="position:absolute;margin-left:207.45pt;margin-top:43.3pt;width:11.25pt;height:11.8pt;z-index:251720704;visibility:visible;mso-wrap-style:square;mso-wrap-distance-left:9pt;mso-wrap-distance-top:0;mso-wrap-distance-right:9pt;mso-wrap-distance-bottom:0;mso-position-horizontal:absolute;mso-position-horizontal-relative:text;mso-position-vertical:absolute;mso-position-vertical-relative:text;v-text-anchor:middle" o:gfxdata="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" fillcolor="#d9e2f3 [660]" strokecolor="#7f5f00 [1607]" strokeweight="3pt">
                 <v:stroke joinstyle="miter"/>
               </v:oval>
             </w:pict>
@@ -2399,6 +2457,9 @@
         </mc:AlternateContent>
       </w:r>
       <w:r>
+        <w:rPr>
+          <w:noProof/>
+        </w:rPr>
         <mc:AlternateContent>
           <mc:Choice Requires="wps">
             <w:drawing>
@@ -2471,7 +2532,7 @@
           </mc:Choice>
           <mc:Fallback>
             <w:pict>
-              <v:oval w14:anchorId="52848E79" id="Oval 42" o:spid="_x0000_s1026" style="position:absolute;margin-left:220.35pt;margin-top:40.55pt;width:11.25pt;height:11.8pt;z-index:251719680;visibility:visible;mso-wrap-style:square;mso-wrap-distance-left:9pt;mso-wrap-distance-top:0;mso-wrap-distance-right:9pt;mso-wrap-distance-bottom:0;mso-position-horizontal:absolute;mso-position-horizontal-relative:text;mso-position-vertical:absolute;mso-position-vertical-relative:text;v-text-anchor:middle" o:gfxdata="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" fillcolor="#d9e2f3 [660]" strokecolor="#7f5f00 [1607]" strokeweight="3pt">
+              <v:oval w14:anchorId="4CC16C94" id="Oval 42" o:spid="_x0000_s1026" style="position:absolute;margin-left:220.35pt;margin-top:40.55pt;width:11.25pt;height:11.8pt;z-index:251719680;visibility:visible;mso-wrap-style:square;mso-wrap-distance-left:9pt;mso-wrap-distance-top:0;mso-wrap-distance-right:9pt;mso-wrap-distance-bottom:0;mso-position-horizontal:absolute;mso-position-horizontal-relative:text;mso-position-vertical:absolute;mso-position-vertical-relative:text;v-text-anchor:middle" o:gfxdata="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" fillcolor="#d9e2f3 [660]" strokecolor="#7f5f00 [1607]" strokeweight="3pt">
                 <v:stroke joinstyle="miter"/>
               </v:oval>
             </w:pict>
@@ -2479,6 +2540,9 @@
         </mc:AlternateContent>
       </w:r>
       <w:r>
+        <w:rPr>
+          <w:noProof/>
+        </w:rPr>
         <mc:AlternateContent>
           <mc:Choice Requires="wps">
             <w:drawing>
@@ -2551,7 +2615,7 @@
           </mc:Choice>
           <mc:Fallback>
             <w:pict>
-              <v:oval w14:anchorId="1524C42E" id="Oval 41" o:spid="_x0000_s1026" style="position:absolute;margin-left:210.65pt;margin-top:30.3pt;width:11.25pt;height:11.8pt;z-index:251718656;visibility:visible;mso-wrap-style:square;mso-wrap-distance-left:9pt;mso-wrap-distance-top:0;mso-wrap-distance-right:9pt;mso-wrap-distance-bottom:0;mso-position-horizontal:absolute;mso-position-horizontal-relative:text;mso-position-vertical:absolute;mso-position-vertical-relative:text;v-text-anchor:middle" o:gfxdata="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" fillcolor="#d9e2f3 [660]" strokecolor="#7f5f00 [1607]" strokeweight="3pt">
+              <v:oval w14:anchorId="4EAE9237" id="Oval 41" o:spid="_x0000_s1026" style="position:absolute;margin-left:210.65pt;margin-top:30.3pt;width:11.25pt;height:11.8pt;z-index:251718656;visibility:visible;mso-wrap-style:square;mso-wrap-distance-left:9pt;mso-wrap-distance-top:0;mso-wrap-distance-right:9pt;mso-wrap-distance-bottom:0;mso-position-horizontal:absolute;mso-position-horizontal-relative:text;mso-position-vertical:absolute;mso-position-vertical-relative:text;v-text-anchor:middle" o:gfxdata="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" fillcolor="#d9e2f3 [660]" strokecolor="#7f5f00 [1607]" strokeweight="3pt">
                 <v:stroke joinstyle="miter"/>
               </v:oval>
             </w:pict>
@@ -2634,7 +2698,7 @@
           </mc:Choice>
           <mc:Fallback>
             <w:pict>
-              <v:oval w14:anchorId="5D87F801" id="Oval 21" o:spid="_x0000_s1026" style="position:absolute;margin-left:175pt;margin-top:7.35pt;width:11.3pt;height:11.8pt;z-index:251694080;visibility:visible;mso-wrap-style:square;mso-wrap-distance-left:9pt;mso-wrap-distance-top:0;mso-wrap-distance-right:9pt;mso-wrap-distance-bottom:0;mso-position-horizontal:absolute;mso-position-horizontal-relative:text;mso-position-vertical:absolute;mso-position-vertical-relative:text;v-text-anchor:middle" o:gfxdata="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" fillcolor="#d9e2f3 [660]" strokecolor="#7f5f00 [1607]" strokeweight="3pt">
+              <v:oval w14:anchorId="4A52D4C2" id="Oval 21" o:spid="_x0000_s1026" style="position:absolute;margin-left:175pt;margin-top:7.35pt;width:11.3pt;height:11.8pt;z-index:251694080;visibility:visible;mso-wrap-style:square;mso-wrap-distance-left:9pt;mso-wrap-distance-top:0;mso-wrap-distance-right:9pt;mso-wrap-distance-bottom:0;mso-position-horizontal:absolute;mso-position-horizontal-relative:text;mso-position-vertical:absolute;mso-position-vertical-relative:text;v-text-anchor:middle" o:gfxdata="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" fillcolor="#d9e2f3 [660]" strokecolor="#7f5f00 [1607]" strokeweight="3pt">
                 <v:stroke joinstyle="miter"/>
               </v:oval>
             </w:pict>
@@ -2717,7 +2781,7 @@
           </mc:Choice>
           <mc:Fallback>
             <w:pict>
-              <v:oval w14:anchorId="6FAFBE10" id="Oval 20" o:spid="_x0000_s1026" style="position:absolute;margin-left:171.95pt;margin-top:22.25pt;width:11.3pt;height:11.8pt;z-index:251692032;visibility:visible;mso-wrap-style:square;mso-wrap-distance-left:9pt;mso-wrap-distance-top:0;mso-wrap-distance-right:9pt;mso-wrap-distance-bottom:0;mso-position-horizontal:absolute;mso-position-horizontal-relative:text;mso-position-vertical:absolute;mso-position-vertical-relative:text;v-text-anchor:middle" o:gfxdata="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" fillcolor="#d9e2f3 [660]" strokecolor="#7f5f00 [1607]" strokeweight="3pt">
+              <v:oval w14:anchorId="73CBEF48" id="Oval 20" o:spid="_x0000_s1026" style="position:absolute;margin-left:171.95pt;margin-top:22.25pt;width:11.3pt;height:11.8pt;z-index:251692032;visibility:visible;mso-wrap-style:square;mso-wrap-distance-left:9pt;mso-wrap-distance-top:0;mso-wrap-distance-right:9pt;mso-wrap-distance-bottom:0;mso-position-horizontal:absolute;mso-position-horizontal-relative:text;mso-position-vertical:absolute;mso-position-vertical-relative:text;v-text-anchor:middle" o:gfxdata="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" fillcolor="#d9e2f3 [660]" strokecolor="#7f5f00 [1607]" strokeweight="3pt">
                 <v:stroke joinstyle="miter"/>
               </v:oval>
             </w:pict>
@@ -2800,7 +2864,7 @@
           </mc:Choice>
           <mc:Fallback>
             <w:pict>
-              <v:oval w14:anchorId="5DBCC84E" id="Oval 28" o:spid="_x0000_s1026" style="position:absolute;margin-left:123.15pt;margin-top:12.9pt;width:11.3pt;height:11.8pt;z-index:251706368;visibility:visible;mso-wrap-style:square;mso-wrap-distance-left:9pt;mso-wrap-distance-top:0;mso-wrap-distance-right:9pt;mso-wrap-distance-bottom:0;mso-position-horizontal:absolute;mso-position-horizontal-relative:text;mso-position-vertical:absolute;mso-position-vertical-relative:text;v-text-anchor:middle" o:gfxdata="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" fillcolor="#d9e2f3 [660]" strokecolor="#7f5f00 [1607]" strokeweight="3pt">
+              <v:oval w14:anchorId="679B5AC9" id="Oval 28" o:spid="_x0000_s1026" style="position:absolute;margin-left:123.15pt;margin-top:12.9pt;width:11.3pt;height:11.8pt;z-index:251706368;visibility:visible;mso-wrap-style:square;mso-wrap-distance-left:9pt;mso-wrap-distance-top:0;mso-wrap-distance-right:9pt;mso-wrap-distance-bottom:0;mso-position-horizontal:absolute;mso-position-horizontal-relative:text;mso-position-vertical:absolute;mso-position-vertical-relative:text;v-text-anchor:middle" o:gfxdata="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" fillcolor="#d9e2f3 [660]" strokecolor="#7f5f00 [1607]" strokeweight="3pt">
                 <v:stroke joinstyle="miter"/>
               </v:oval>
             </w:pict>
@@ -2808,6 +2872,9 @@
         </mc:AlternateContent>
       </w:r>
       <w:r>
+        <w:rPr>
+          <w:noProof/>
+        </w:rPr>
         <mc:AlternateContent>
           <mc:Choice Requires="wps">
             <w:drawing>
@@ -2886,7 +2953,7 @@
           </mc:Choice>
           <mc:Fallback>
             <w:pict>
-              <v:oval w14:anchorId="492B6590" id="Oval 18" o:spid="_x0000_s1026" style="position:absolute;margin-left:134.05pt;margin-top:13.85pt;width:11.25pt;height:11.8pt;z-index:251687936;visibility:visible;mso-wrap-style:square;mso-width-percent:0;mso-height-percent:0;mso-wrap-distance-left:9pt;mso-wrap-distance-top:0;mso-wrap-distance-right:9pt;mso-wrap-distance-bottom:0;mso-position-horizontal:absolute;mso-position-horizontal-relative:text;mso-position-vertical:absolute;mso-position-vertical-relative:text;mso-width-percent:0;mso-height-percent:0;mso-width-relative:margin;mso-height-relative:margin;v-text-anchor:middle" o:gfxdata="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" fillcolor="#d9e2f3 [660]" strokecolor="#7f5f00 [1607]" strokeweight="3pt">
+              <v:oval w14:anchorId="60BC5BB1" id="Oval 18" o:spid="_x0000_s1026" style="position:absolute;margin-left:134.05pt;margin-top:13.85pt;width:11.25pt;height:11.8pt;z-index:251687936;visibility:visible;mso-wrap-style:square;mso-width-percent:0;mso-height-percent:0;mso-wrap-distance-left:9pt;mso-wrap-distance-top:0;mso-wrap-distance-right:9pt;mso-wrap-distance-bottom:0;mso-position-horizontal:absolute;mso-position-horizontal-relative:text;mso-position-vertical:absolute;mso-position-vertical-relative:text;mso-width-percent:0;mso-height-percent:0;mso-width-relative:margin;mso-height-relative:margin;v-text-anchor:middle" o:gfxdata="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" fillcolor="#d9e2f3 [660]" strokecolor="#7f5f00 [1607]" strokeweight="3pt">
                 <v:stroke joinstyle="miter"/>
               </v:oval>
             </w:pict>
@@ -2894,6 +2961,9 @@
         </mc:AlternateContent>
       </w:r>
       <w:r>
+        <w:rPr>
+          <w:noProof/>
+        </w:rPr>
         <mc:AlternateContent>
           <mc:Choice Requires="wps">
             <w:drawing>
@@ -2972,7 +3042,7 @@
           </mc:Choice>
           <mc:Fallback>
             <w:pict>
-              <v:oval w14:anchorId="1D8548AC" id="Oval 17" o:spid="_x0000_s1026" style="position:absolute;margin-left:137.8pt;margin-top:1.5pt;width:11.25pt;height:11.8pt;z-index:251686912;visibility:visible;mso-wrap-style:square;mso-width-percent:0;mso-height-percent:0;mso-wrap-distance-left:9pt;mso-wrap-distance-top:0;mso-wrap-distance-right:9pt;mso-wrap-distance-bottom:0;mso-position-horizontal:absolute;mso-position-horizontal-relative:text;mso-position-vertical:absolute;mso-position-vertical-relative:text;mso-width-percent:0;mso-height-percent:0;mso-width-relative:margin;mso-height-relative:margin;v-text-anchor:middle" o:gfxdata="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" fillcolor="#d9e2f3 [660]" strokecolor="#7f5f00 [1607]" strokeweight="3pt">
+              <v:oval w14:anchorId="301C2271" id="Oval 17" o:spid="_x0000_s1026" style="position:absolute;margin-left:137.8pt;margin-top:1.5pt;width:11.25pt;height:11.8pt;z-index:251686912;visibility:visible;mso-wrap-style:square;mso-width-percent:0;mso-height-percent:0;mso-wrap-distance-left:9pt;mso-wrap-distance-top:0;mso-wrap-distance-right:9pt;mso-wrap-distance-bottom:0;mso-position-horizontal:absolute;mso-position-horizontal-relative:text;mso-position-vertical:absolute;mso-position-vertical-relative:text;mso-width-percent:0;mso-height-percent:0;mso-width-relative:margin;mso-height-relative:margin;v-text-anchor:middle" o:gfxdata="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" fillcolor="#d9e2f3 [660]" strokecolor="#7f5f00 [1607]" strokeweight="3pt">
                 <v:stroke joinstyle="miter"/>
               </v:oval>
             </w:pict>
@@ -2980,6 +3050,9 @@
         </mc:AlternateContent>
       </w:r>
       <w:r>
+        <w:rPr>
+          <w:noProof/>
+        </w:rPr>
         <mc:AlternateContent>
           <mc:Choice Requires="wps">
             <w:drawing>
@@ -3058,7 +3131,7 @@
           </mc:Choice>
           <mc:Fallback>
             <w:pict>
-              <v:oval w14:anchorId="669AA32C" id="Oval 16" o:spid="_x0000_s1026" style="position:absolute;margin-left:161.45pt;margin-top:7.95pt;width:11.25pt;height:11.8pt;z-index:251685888;visibility:visible;mso-wrap-style:square;mso-width-percent:0;mso-height-percent:0;mso-wrap-distance-left:9pt;mso-wrap-distance-top:0;mso-wrap-distance-right:9pt;mso-wrap-distance-bottom:0;mso-position-horizontal:absolute;mso-position-horizontal-relative:text;mso-position-vertical:absolute;mso-position-vertical-relative:text;mso-width-percent:0;mso-height-percent:0;mso-width-relative:margin;mso-height-relative:margin;v-text-anchor:middle" o:gfxdata="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" fillcolor="#d9e2f3 [660]" strokecolor="#7f5f00 [1607]" strokeweight="3pt">
+              <v:oval w14:anchorId="4030D3D2" id="Oval 16" o:spid="_x0000_s1026" style="position:absolute;margin-left:161.45pt;margin-top:7.95pt;width:11.25pt;height:11.8pt;z-index:251685888;visibility:visible;mso-wrap-style:square;mso-width-percent:0;mso-height-percent:0;mso-wrap-distance-left:9pt;mso-wrap-distance-top:0;mso-wrap-distance-right:9pt;mso-wrap-distance-bottom:0;mso-position-horizontal:absolute;mso-position-horizontal-relative:text;mso-position-vertical:absolute;mso-position-vertical-relative:text;mso-width-percent:0;mso-height-percent:0;mso-width-relative:margin;mso-height-relative:margin;v-text-anchor:middle" o:gfxdata="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" fillcolor="#d9e2f3 [660]" strokecolor="#7f5f00 [1607]" strokeweight="3pt">
                 <v:stroke joinstyle="miter"/>
               </v:oval>
             </w:pict>
@@ -3066,6 +3139,9 @@
         </mc:AlternateContent>
       </w:r>
       <w:r>
+        <w:rPr>
+          <w:noProof/>
+        </w:rPr>
         <mc:AlternateContent>
           <mc:Choice Requires="wps">
             <w:drawing>
@@ -3144,7 +3220,7 @@
           </mc:Choice>
           <mc:Fallback>
             <w:pict>
-              <v:oval w14:anchorId="2AE73F99" id="Oval 15" o:spid="_x0000_s1026" style="position:absolute;margin-left:144.25pt;margin-top:23.55pt;width:11.25pt;height:11.8pt;z-index:251684864;visibility:visible;mso-wrap-style:square;mso-width-percent:0;mso-height-percent:0;mso-wrap-distance-left:9pt;mso-wrap-distance-top:0;mso-wrap-distance-right:9pt;mso-wrap-distance-bottom:0;mso-position-horizontal:absolute;mso-position-horizontal-relative:text;mso-position-vertical:absolute;mso-position-vertical-relative:text;mso-width-percent:0;mso-height-percent:0;mso-width-relative:margin;mso-height-relative:margin;v-text-anchor:middle" o:gfxdata="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" fillcolor="#d9e2f3 [660]" strokecolor="#7f5f00 [1607]" strokeweight="3pt">
+              <v:oval w14:anchorId="6C27BBCF" id="Oval 15" o:spid="_x0000_s1026" style="position:absolute;margin-left:144.25pt;margin-top:23.55pt;width:11.25pt;height:11.8pt;z-index:251684864;visibility:visible;mso-wrap-style:square;mso-width-percent:0;mso-height-percent:0;mso-wrap-distance-left:9pt;mso-wrap-distance-top:0;mso-wrap-distance-right:9pt;mso-wrap-distance-bottom:0;mso-position-horizontal:absolute;mso-position-horizontal-relative:text;mso-position-vertical:absolute;mso-position-vertical-relative:text;mso-width-percent:0;mso-height-percent:0;mso-width-relative:margin;mso-height-relative:margin;v-text-anchor:middle" o:gfxdata="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" fillcolor="#d9e2f3 [660]" strokecolor="#7f5f00 [1607]" strokeweight="3pt">
                 <v:stroke joinstyle="miter"/>
               </v:oval>
             </w:pict>
@@ -3152,6 +3228,9 @@
         </mc:AlternateContent>
       </w:r>
       <w:r>
+        <w:rPr>
+          <w:noProof/>
+        </w:rPr>
         <mc:AlternateContent>
           <mc:Choice Requires="wps">
             <w:drawing>
@@ -3230,7 +3309,7 @@
           </mc:Choice>
           <mc:Fallback>
             <w:pict>
-              <v:oval w14:anchorId="322796EC" id="Oval 14" o:spid="_x0000_s1026" style="position:absolute;margin-left:157.15pt;margin-top:20.8pt;width:11.25pt;height:11.8pt;z-index:251683840;visibility:visible;mso-wrap-style:square;mso-width-percent:0;mso-height-percent:0;mso-wrap-distance-left:9pt;mso-wrap-distance-top:0;mso-wrap-distance-right:9pt;mso-wrap-distance-bottom:0;mso-position-horizontal:absolute;mso-position-horizontal-relative:text;mso-position-vertical:absolute;mso-position-vertical-relative:text;mso-width-percent:0;mso-height-percent:0;mso-width-relative:margin;mso-height-relative:margin;v-text-anchor:middle" o:gfxdata="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" fillcolor="#d9e2f3 [660]" strokecolor="#7f5f00 [1607]" strokeweight="3pt">
+              <v:oval w14:anchorId="7EED5CB9" id="Oval 14" o:spid="_x0000_s1026" style="position:absolute;margin-left:157.15pt;margin-top:20.8pt;width:11.25pt;height:11.8pt;z-index:251683840;visibility:visible;mso-wrap-style:square;mso-width-percent:0;mso-height-percent:0;mso-wrap-distance-left:9pt;mso-wrap-distance-top:0;mso-wrap-distance-right:9pt;mso-wrap-distance-bottom:0;mso-position-horizontal:absolute;mso-position-horizontal-relative:text;mso-position-vertical:absolute;mso-position-vertical-relative:text;mso-width-percent:0;mso-height-percent:0;mso-width-relative:margin;mso-height-relative:margin;v-text-anchor:middle" o:gfxdata="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" fillcolor="#d9e2f3 [660]" strokecolor="#7f5f00 [1607]" strokeweight="3pt">
                 <v:stroke joinstyle="miter"/>
               </v:oval>
             </w:pict>
@@ -3238,6 +3317,9 @@
         </mc:AlternateContent>
       </w:r>
       <w:r>
+        <w:rPr>
+          <w:noProof/>
+        </w:rPr>
         <mc:AlternateContent>
           <mc:Choice Requires="wps">
             <w:drawing>
@@ -3316,7 +3398,7 @@
           </mc:Choice>
           <mc:Fallback>
             <w:pict>
-              <v:oval w14:anchorId="66A79F1C" id="Oval 13" o:spid="_x0000_s1026" style="position:absolute;margin-left:147.5pt;margin-top:10.55pt;width:11.25pt;height:11.8pt;z-index:251682816;visibility:visible;mso-wrap-style:square;mso-width-percent:0;mso-height-percent:0;mso-wrap-distance-left:9pt;mso-wrap-distance-top:0;mso-wrap-distance-right:9pt;mso-wrap-distance-bottom:0;mso-position-horizontal:absolute;mso-position-horizontal-relative:text;mso-position-vertical:absolute;mso-position-vertical-relative:text;mso-width-percent:0;mso-height-percent:0;mso-width-relative:margin;mso-height-relative:margin;v-text-anchor:middle" o:gfxdata="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" fillcolor="#b4c6e7 [1300]" strokecolor="#7f5f00 [1607]" strokeweight="3pt">
+              <v:oval w14:anchorId="480DF4F6" id="Oval 13" o:spid="_x0000_s1026" style="position:absolute;margin-left:147.5pt;margin-top:10.55pt;width:11.25pt;height:11.8pt;z-index:251682816;visibility:visible;mso-wrap-style:square;mso-width-percent:0;mso-height-percent:0;mso-wrap-distance-left:9pt;mso-wrap-distance-top:0;mso-wrap-distance-right:9pt;mso-wrap-distance-bottom:0;mso-position-horizontal:absolute;mso-position-horizontal-relative:text;mso-position-vertical:absolute;mso-position-vertical-relative:text;mso-width-percent:0;mso-height-percent:0;mso-width-relative:margin;mso-height-relative:margin;v-text-anchor:middle" o:gfxdata="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" fillcolor="#b4c6e7 [1300]" strokecolor="#7f5f00 [1607]" strokeweight="3pt">
                 <v:stroke joinstyle="miter"/>
               </v:oval>
             </w:pict>
@@ -3408,7 +3490,7 @@
           </mc:Choice>
           <mc:Fallback>
             <w:pict>
-              <v:shape w14:anchorId="070E41F5" id="Partial Circle 10" o:spid="_x0000_s1026" style="position:absolute;margin-left:103.6pt;margin-top:2.05pt;width:11.95pt;height:11.3pt;z-index:251676672;visibility:visible;mso-wrap-style:square;mso-width-percent:0;mso-height-percent:0;mso-wrap-distance-left:9pt;mso-wrap-distance-top:0;mso-wrap-distance-right:9pt;mso-wrap-distance-bottom:0;mso-position-horizontal:absolute;mso-position-horizontal-relative:text;mso-position-vertical:absolute;mso-position-vertical-relative:text;mso-width-percent:0;mso-height-percent:0;mso-width-relative:margin;mso-height-relative:margin;v-text-anchor:middle" coordsize="151547,143302" o:gfxdata="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" path="m148470,91863v-10858,34918,-47674,56591,-85602,50392c23818,135873,-3436,102116,345,64814,4071,28059,36725,,75773,v,23884,1,47767,1,71651l148470,91863xe" fillcolor="#b4c6e7 [1300]" strokecolor="#7f5f00 [1607]" strokeweight="2.25pt">
+              <v:shape w14:anchorId="491FFECB" id="Partial Circle 10" o:spid="_x0000_s1026" style="position:absolute;margin-left:103.6pt;margin-top:2.05pt;width:11.95pt;height:11.3pt;z-index:251676672;visibility:visible;mso-wrap-style:square;mso-width-percent:0;mso-height-percent:0;mso-wrap-distance-left:9pt;mso-wrap-distance-top:0;mso-wrap-distance-right:9pt;mso-wrap-distance-bottom:0;mso-position-horizontal:absolute;mso-position-horizontal-relative:text;mso-position-vertical:absolute;mso-position-vertical-relative:text;mso-width-percent:0;mso-height-percent:0;mso-width-relative:margin;mso-height-relative:margin;v-text-anchor:middle" coordsize="151547,143302" o:gfxdata="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" path="m148470,91863v-10858,34918,-47674,56591,-85602,50392c23818,135873,-3436,102116,345,64814,4071,28059,36725,,75773,v,23884,1,47767,1,71651l148470,91863xe" fillcolor="#b4c6e7 [1300]" strokecolor="#7f5f00 [1607]" strokeweight="2.25pt">
                 <v:stroke joinstyle="miter"/>
                 <v:path arrowok="t" o:connecttype="custom" o:connectlocs="148470,91863;62868,142255;345,64814;75773,0;75774,71651;148470,91863" o:connectangles="0,0,0,0,0,0"/>
               </v:shape>
@@ -3492,7 +3574,7 @@
           </mc:Choice>
           <mc:Fallback>
             <w:pict>
-              <v:oval w14:anchorId="67C728B6" id="Oval 7" o:spid="_x0000_s1026" style="position:absolute;margin-left:69.35pt;margin-top:2.05pt;width:11.25pt;height:11.8pt;z-index:251671552;visibility:visible;mso-wrap-style:square;mso-wrap-distance-left:9pt;mso-wrap-distance-top:0;mso-wrap-distance-right:9pt;mso-wrap-distance-bottom:0;mso-position-horizontal:absolute;mso-position-horizontal-relative:text;mso-position-vertical:absolute;mso-position-vertical-relative:text;v-text-anchor:middle" o:gfxdata="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" fillcolor="#d9e2f3 [660]" strokecolor="#7f5f00 [1607]" strokeweight="3pt">
+              <v:oval w14:anchorId="04FB33DB" id="Oval 7" o:spid="_x0000_s1026" style="position:absolute;margin-left:69.35pt;margin-top:2.05pt;width:11.25pt;height:11.8pt;z-index:251671552;visibility:visible;mso-wrap-style:square;mso-wrap-distance-left:9pt;mso-wrap-distance-top:0;mso-wrap-distance-right:9pt;mso-wrap-distance-bottom:0;mso-position-horizontal:absolute;mso-position-horizontal-relative:text;mso-position-vertical:absolute;mso-position-vertical-relative:text;v-text-anchor:middle" o:gfxdata="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" fillcolor="#d9e2f3 [660]" strokecolor="#7f5f00 [1607]" strokeweight="3pt">
                 <v:stroke joinstyle="miter"/>
               </v:oval>
             </w:pict>
@@ -3575,7 +3657,7 @@
           </mc:Choice>
           <mc:Fallback>
             <w:pict>
-              <v:oval w14:anchorId="0284A137" id="Oval 8" o:spid="_x0000_s1026" style="position:absolute;margin-left:55.95pt;margin-top:6.4pt;width:11.3pt;height:11.8pt;z-index:251673600;visibility:visible;mso-wrap-style:square;mso-wrap-distance-left:9pt;mso-wrap-distance-top:0;mso-wrap-distance-right:9pt;mso-wrap-distance-bottom:0;mso-position-horizontal:absolute;mso-position-horizontal-relative:text;mso-position-vertical:absolute;mso-position-vertical-relative:text;v-text-anchor:middle" o:gfxdata="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" fillcolor="#d9e2f3 [660]" strokecolor="#7f5f00 [1607]" strokeweight="3pt">
+              <v:oval w14:anchorId="24D570D7" id="Oval 8" o:spid="_x0000_s1026" style="position:absolute;margin-left:55.95pt;margin-top:6.4pt;width:11.3pt;height:11.8pt;z-index:251673600;visibility:visible;mso-wrap-style:square;mso-wrap-distance-left:9pt;mso-wrap-distance-top:0;mso-wrap-distance-right:9pt;mso-wrap-distance-bottom:0;mso-position-horizontal:absolute;mso-position-horizontal-relative:text;mso-position-vertical:absolute;mso-position-vertical-relative:text;v-text-anchor:middle" o:gfxdata="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" fillcolor="#d9e2f3 [660]" strokecolor="#7f5f00 [1607]" strokeweight="3pt">
                 <v:stroke joinstyle="miter"/>
               </v:oval>
             </w:pict>
@@ -3658,7 +3740,7 @@
           </mc:Choice>
           <mc:Fallback>
             <w:pict>
-              <v:oval w14:anchorId="28317087" id="Oval 9" o:spid="_x0000_s1026" style="position:absolute;margin-left:52.15pt;margin-top:18.75pt;width:11.3pt;height:11.8pt;z-index:251675648;visibility:visible;mso-wrap-style:square;mso-wrap-distance-left:9pt;mso-wrap-distance-top:0;mso-wrap-distance-right:9pt;mso-wrap-distance-bottom:0;mso-position-horizontal:absolute;mso-position-horizontal-relative:text;mso-position-vertical:absolute;mso-position-vertical-relative:text;v-text-anchor:middle" o:gfxdata="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" fillcolor="#d9e2f3 [660]" strokecolor="#7f5f00 [1607]" strokeweight="3pt">
+              <v:oval w14:anchorId="085AD0F1" id="Oval 9" o:spid="_x0000_s1026" style="position:absolute;margin-left:52.15pt;margin-top:18.75pt;width:11.3pt;height:11.8pt;z-index:251675648;visibility:visible;mso-wrap-style:square;mso-wrap-distance-left:9pt;mso-wrap-distance-top:0;mso-wrap-distance-right:9pt;mso-wrap-distance-bottom:0;mso-position-horizontal:absolute;mso-position-horizontal-relative:text;mso-position-vertical:absolute;mso-position-vertical-relative:text;v-text-anchor:middle" o:gfxdata="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" fillcolor="#d9e2f3 [660]" strokecolor="#7f5f00 [1607]" strokeweight="3pt">
                 <v:stroke joinstyle="miter"/>
               </v:oval>
             </w:pict>
@@ -3741,7 +3823,7 @@
           </mc:Choice>
           <mc:Fallback>
             <w:pict>
-              <v:oval w14:anchorId="7ACC1016" id="Oval 5" o:spid="_x0000_s1026" style="position:absolute;margin-left:79.55pt;margin-top:12.85pt;width:11.3pt;height:11.8pt;z-index:251667456;visibility:visible;mso-wrap-style:square;mso-wrap-distance-left:9pt;mso-wrap-distance-top:0;mso-wrap-distance-right:9pt;mso-wrap-distance-bottom:0;mso-position-horizontal:absolute;mso-position-horizontal-relative:text;mso-position-vertical:absolute;mso-position-vertical-relative:text;v-text-anchor:middle" o:gfxdata="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" fillcolor="#d9e2f3 [660]" strokecolor="#7f5f00 [1607]" strokeweight="3pt">
+              <v:oval w14:anchorId="669AAF7E" id="Oval 5" o:spid="_x0000_s1026" style="position:absolute;margin-left:79.55pt;margin-top:12.85pt;width:11.3pt;height:11.8pt;z-index:251667456;visibility:visible;mso-wrap-style:square;mso-wrap-distance-left:9pt;mso-wrap-distance-top:0;mso-wrap-distance-right:9pt;mso-wrap-distance-bottom:0;mso-position-horizontal:absolute;mso-position-horizontal-relative:text;mso-position-vertical:absolute;mso-position-vertical-relative:text;v-text-anchor:middle" o:gfxdata="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" fillcolor="#d9e2f3 [660]" strokecolor="#7f5f00 [1607]" strokeweight="3pt">
                 <v:stroke joinstyle="miter"/>
               </v:oval>
             </w:pict>
@@ -3824,7 +3906,7 @@
           </mc:Choice>
           <mc:Fallback>
             <w:pict>
-              <v:oval w14:anchorId="07467795" id="Oval 2" o:spid="_x0000_s1026" style="position:absolute;margin-left:65.55pt;margin-top:15.45pt;width:11.3pt;height:11.8pt;z-index:251661312;visibility:visible;mso-wrap-style:square;mso-wrap-distance-left:9pt;mso-wrap-distance-top:0;mso-wrap-distance-right:9pt;mso-wrap-distance-bottom:0;mso-position-horizontal:absolute;mso-position-horizontal-relative:text;mso-position-vertical:absolute;mso-position-vertical-relative:text;v-text-anchor:middle" o:gfxdata="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" fillcolor="#d9e2f3 [660]" strokecolor="#7f5f00 [1607]" strokeweight="3pt">
+              <v:oval w14:anchorId="4ADF71D7" id="Oval 2" o:spid="_x0000_s1026" style="position:absolute;margin-left:65.55pt;margin-top:15.45pt;width:11.3pt;height:11.8pt;z-index:251661312;visibility:visible;mso-wrap-style:square;mso-wrap-distance-left:9pt;mso-wrap-distance-top:0;mso-wrap-distance-right:9pt;mso-wrap-distance-bottom:0;mso-position-horizontal:absolute;mso-position-horizontal-relative:text;mso-position-vertical:absolute;mso-position-vertical-relative:text;v-text-anchor:middle" o:gfxdata="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" fillcolor="#d9e2f3 [660]" strokecolor="#7f5f00 [1607]" strokeweight="3pt">
                 <v:stroke joinstyle="miter"/>
               </v:oval>
             </w:pict>
@@ -3898,7 +3980,7 @@
           </mc:Choice>
           <mc:Fallback>
             <w:pict>
-              <v:shape w14:anchorId="32103E4B" id="Straight Arrow Connector 62" o:spid="_x0000_s1026" type="#_x0000_t32" style="position:absolute;margin-left:255pt;margin-top:8.65pt;width:43.75pt;height:16.95pt;flip:x;z-index:251753472;visibility:visible;mso-wrap-style:square;mso-width-percent:0;mso-height-percent:0;mso-wrap-distance-left:9pt;mso-wrap-distance-top:0;mso-wrap-distance-right:9pt;mso-wrap-distance-bottom:0;mso-position-horizontal:absolute;mso-position-horizontal-relative:text;mso-position-vertical:absolute;mso-position-vertical-relative:text;mso-width-percent:0;mso-height-percent:0;mso-width-relative:margin;mso-height-relative:margin" o:gfxdata="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" strokecolor="#4472c4 [3204]" strokeweight="2.25pt">
+              <v:shape w14:anchorId="69093825" id="Straight Arrow Connector 62" o:spid="_x0000_s1026" type="#_x0000_t32" style="position:absolute;margin-left:255pt;margin-top:8.65pt;width:43.75pt;height:16.95pt;flip:x;z-index:251753472;visibility:visible;mso-wrap-style:square;mso-width-percent:0;mso-height-percent:0;mso-wrap-distance-left:9pt;mso-wrap-distance-top:0;mso-wrap-distance-right:9pt;mso-wrap-distance-bottom:0;mso-position-horizontal:absolute;mso-position-horizontal-relative:text;mso-position-vertical:absolute;mso-position-vertical-relative:text;mso-width-percent:0;mso-height-percent:0;mso-width-relative:margin;mso-height-relative:margin" o:gfxdata="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" strokecolor="#4472c4 [3204]" strokeweight="2.25pt">
                 <v:stroke endarrow="block" joinstyle="miter"/>
               </v:shape>
             </w:pict>
@@ -3981,7 +4063,7 @@
           </mc:Choice>
           <mc:Fallback>
             <w:pict>
-              <v:oval w14:anchorId="1517C7BF" id="Oval 32" o:spid="_x0000_s1026" style="position:absolute;margin-left:161.8pt;margin-top:10.85pt;width:11.3pt;height:11.8pt;z-index:251714560;visibility:visible;mso-wrap-style:square;mso-wrap-distance-left:9pt;mso-wrap-distance-top:0;mso-wrap-distance-right:9pt;mso-wrap-distance-bottom:0;mso-position-horizontal:absolute;mso-position-horizontal-relative:text;mso-position-vertical:absolute;mso-position-vertical-relative:text;v-text-anchor:middle" o:gfxdata="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" fillcolor="#d9e2f3 [660]" strokecolor="#7f5f00 [1607]" strokeweight="3pt">
+              <v:oval w14:anchorId="54AE23C8" id="Oval 32" o:spid="_x0000_s1026" style="position:absolute;margin-left:161.8pt;margin-top:10.85pt;width:11.3pt;height:11.8pt;z-index:251714560;visibility:visible;mso-wrap-style:square;mso-wrap-distance-left:9pt;mso-wrap-distance-top:0;mso-wrap-distance-right:9pt;mso-wrap-distance-bottom:0;mso-position-horizontal:absolute;mso-position-horizontal-relative:text;mso-position-vertical:absolute;mso-position-vertical-relative:text;v-text-anchor:middle" o:gfxdata="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" fillcolor="#d9e2f3 [660]" strokecolor="#7f5f00 [1607]" strokeweight="3pt">
                 <v:stroke joinstyle="miter"/>
               </v:oval>
             </w:pict>
@@ -4064,7 +4146,7 @@
           </mc:Choice>
           <mc:Fallback>
             <w:pict>
-              <v:oval w14:anchorId="782B21A2" id="Oval 31" o:spid="_x0000_s1026" style="position:absolute;margin-left:149.4pt;margin-top:13pt;width:11.3pt;height:11.8pt;z-index:251712512;visibility:visible;mso-wrap-style:square;mso-wrap-distance-left:9pt;mso-wrap-distance-top:0;mso-wrap-distance-right:9pt;mso-wrap-distance-bottom:0;mso-position-horizontal:absolute;mso-position-horizontal-relative:text;mso-position-vertical:absolute;mso-position-vertical-relative:text;v-text-anchor:middle" o:gfxdata="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" fillcolor="#d9e2f3 [660]" strokecolor="#7f5f00 [1607]" strokeweight="3pt">
+              <v:oval w14:anchorId="18121B78" id="Oval 31" o:spid="_x0000_s1026" style="position:absolute;margin-left:149.4pt;margin-top:13pt;width:11.3pt;height:11.8pt;z-index:251712512;visibility:visible;mso-wrap-style:square;mso-wrap-distance-left:9pt;mso-wrap-distance-top:0;mso-wrap-distance-right:9pt;mso-wrap-distance-bottom:0;mso-position-horizontal:absolute;mso-position-horizontal-relative:text;mso-position-vertical:absolute;mso-position-vertical-relative:text;v-text-anchor:middle" o:gfxdata="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" fillcolor="#d9e2f3 [660]" strokecolor="#7f5f00 [1607]" strokeweight="3pt">
                 <v:stroke joinstyle="miter"/>
               </v:oval>
             </w:pict>
@@ -4147,7 +4229,7 @@
           </mc:Choice>
           <mc:Fallback>
             <w:pict>
-              <v:oval w14:anchorId="2E7C8A72" id="Oval 30" o:spid="_x0000_s1026" style="position:absolute;margin-left:135.85pt;margin-top:10.2pt;width:11.3pt;height:11.8pt;z-index:251710464;visibility:visible;mso-wrap-style:square;mso-wrap-distance-left:9pt;mso-wrap-distance-top:0;mso-wrap-distance-right:9pt;mso-wrap-distance-bottom:0;mso-position-horizontal:absolute;mso-position-horizontal-relative:text;mso-position-vertical:absolute;mso-position-vertical-relative:text;v-text-anchor:middle" o:gfxdata="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" fillcolor="#d9e2f3 [660]" strokecolor="#7f5f00 [1607]" strokeweight="3pt">
+              <v:oval w14:anchorId="731BFF9B" id="Oval 30" o:spid="_x0000_s1026" style="position:absolute;margin-left:135.85pt;margin-top:10.2pt;width:11.3pt;height:11.8pt;z-index:251710464;visibility:visible;mso-wrap-style:square;mso-wrap-distance-left:9pt;mso-wrap-distance-top:0;mso-wrap-distance-right:9pt;mso-wrap-distance-bottom:0;mso-position-horizontal:absolute;mso-position-horizontal-relative:text;mso-position-vertical:absolute;mso-position-vertical-relative:text;v-text-anchor:middle" o:gfxdata="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" fillcolor="#d9e2f3 [660]" strokecolor="#7f5f00 [1607]" strokeweight="3pt">
                 <v:stroke joinstyle="miter"/>
               </v:oval>
             </w:pict>
@@ -4230,7 +4312,7 @@
           </mc:Choice>
           <mc:Fallback>
             <w:pict>
-              <v:oval w14:anchorId="245B1527" id="Oval 27" o:spid="_x0000_s1026" style="position:absolute;margin-left:125.75pt;margin-top:2.25pt;width:11.3pt;height:11.8pt;z-index:251704320;visibility:visible;mso-wrap-style:square;mso-wrap-distance-left:9pt;mso-wrap-distance-top:0;mso-wrap-distance-right:9pt;mso-wrap-distance-bottom:0;mso-position-horizontal:absolute;mso-position-horizontal-relative:text;mso-position-vertical:absolute;mso-position-vertical-relative:text;v-text-anchor:middle" o:gfxdata="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" fillcolor="#d9e2f3 [660]" strokecolor="#7f5f00 [1607]" strokeweight="3pt">
+              <v:oval w14:anchorId="1363C925" id="Oval 27" o:spid="_x0000_s1026" style="position:absolute;margin-left:125.75pt;margin-top:2.25pt;width:11.3pt;height:11.8pt;z-index:251704320;visibility:visible;mso-wrap-style:square;mso-wrap-distance-left:9pt;mso-wrap-distance-top:0;mso-wrap-distance-right:9pt;mso-wrap-distance-bottom:0;mso-position-horizontal:absolute;mso-position-horizontal-relative:text;mso-position-vertical:absolute;mso-position-vertical-relative:text;v-text-anchor:middle" o:gfxdata="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" fillcolor="#d9e2f3 [660]" strokecolor="#7f5f00 [1607]" strokeweight="3pt">
                 <v:stroke joinstyle="miter"/>
               </v:oval>
             </w:pict>
@@ -4322,7 +4404,7 @@
           </mc:Choice>
           <mc:Fallback>
             <w:pict>
-              <v:shape w14:anchorId="5EEF834D" id="Partial Circle 11" o:spid="_x0000_s1026" style="position:absolute;margin-left:103.15pt;margin-top:4.05pt;width:11.95pt;height:11.3pt;rotation:9948046fd;z-index:251678720;visibility:visible;mso-wrap-style:square;mso-width-percent:0;mso-height-percent:0;mso-wrap-distance-left:9pt;mso-wrap-distance-top:0;mso-wrap-distance-right:9pt;mso-wrap-distance-bottom:0;mso-position-horizontal:absolute;mso-position-horizontal-relative:text;mso-position-vertical:absolute;mso-position-vertical-relative:text;mso-width-percent:0;mso-height-percent:0;mso-width-relative:margin;mso-height-relative:margin;v-text-anchor:middle" coordsize="151547,143302" o:gfxdata="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" path="m148470,91863v-10858,34918,-47674,56591,-85602,50392c23818,135873,-3436,102116,345,64814,4071,28059,36725,,75773,v,23884,1,47767,1,71651l148470,91863xe" fillcolor="#b4c6e7 [1300]" strokecolor="#7f5f00 [1607]" strokeweight="2.25pt">
+              <v:shape w14:anchorId="3753BB91" id="Partial Circle 11" o:spid="_x0000_s1026" style="position:absolute;margin-left:103.15pt;margin-top:4.05pt;width:11.95pt;height:11.3pt;rotation:9948046fd;z-index:251678720;visibility:visible;mso-wrap-style:square;mso-width-percent:0;mso-height-percent:0;mso-wrap-distance-left:9pt;mso-wrap-distance-top:0;mso-wrap-distance-right:9pt;mso-wrap-distance-bottom:0;mso-position-horizontal:absolute;mso-position-horizontal-relative:text;mso-position-vertical:absolute;mso-position-vertical-relative:text;mso-width-percent:0;mso-height-percent:0;mso-width-relative:margin;mso-height-relative:margin;v-text-anchor:middle" coordsize="151547,143302" o:gfxdata="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" path="m148470,91863v-10858,34918,-47674,56591,-85602,50392c23818,135873,-3436,102116,345,64814,4071,28059,36725,,75773,v,23884,1,47767,1,71651l148470,91863xe" fillcolor="#b4c6e7 [1300]" strokecolor="#7f5f00 [1607]" strokeweight="2.25pt">
                 <v:stroke joinstyle="miter"/>
                 <v:path arrowok="t" o:connecttype="custom" o:connectlocs="148470,91863;62868,142255;345,64814;75773,0;75774,71651;148470,91863" o:connectangles="0,0,0,0,0,0"/>
               </v:shape>
@@ -4406,7 +4488,7 @@
           </mc:Choice>
           <mc:Fallback>
             <w:pict>
-              <v:oval w14:anchorId="6719F469" id="Oval 1" o:spid="_x0000_s1026" style="position:absolute;margin-left:37.6pt;margin-top:15.55pt;width:11.3pt;height:11.8pt;z-index:251659264;visibility:visible;mso-wrap-style:square;mso-wrap-distance-left:9pt;mso-wrap-distance-top:0;mso-wrap-distance-right:9pt;mso-wrap-distance-bottom:0;mso-position-horizontal:absolute;mso-position-horizontal-relative:text;mso-position-vertical:absolute;mso-position-vertical-relative:text;v-text-anchor:middle" o:gfxdata="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" fillcolor="#d9e2f3 [660]" strokecolor="#7f5f00 [1607]" strokeweight="3pt">
+              <v:oval w14:anchorId="62FDD0F4" id="Oval 1" o:spid="_x0000_s1026" style="position:absolute;margin-left:37.6pt;margin-top:15.55pt;width:11.3pt;height:11.8pt;z-index:251659264;visibility:visible;mso-wrap-style:square;mso-wrap-distance-left:9pt;mso-wrap-distance-top:0;mso-wrap-distance-right:9pt;mso-wrap-distance-bottom:0;mso-position-horizontal:absolute;mso-position-horizontal-relative:text;mso-position-vertical:absolute;mso-position-vertical-relative:text;v-text-anchor:middle" o:gfxdata="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" fillcolor="#d9e2f3 [660]" strokecolor="#7f5f00 [1607]" strokeweight="3pt">
                 <v:stroke joinstyle="miter"/>
               </v:oval>
             </w:pict>
@@ -4489,7 +4571,7 @@
           </mc:Choice>
           <mc:Fallback>
             <w:pict>
-              <v:oval w14:anchorId="708111FC" id="Oval 4" o:spid="_x0000_s1026" style="position:absolute;margin-left:62.4pt;margin-top:5.95pt;width:11.3pt;height:11.8pt;z-index:251665408;visibility:visible;mso-wrap-style:square;mso-wrap-distance-left:9pt;mso-wrap-distance-top:0;mso-wrap-distance-right:9pt;mso-wrap-distance-bottom:0;mso-position-horizontal:absolute;mso-position-horizontal-relative:text;mso-position-vertical:absolute;mso-position-vertical-relative:text;v-text-anchor:middle" o:gfxdata="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" fillcolor="#d9e2f3 [660]" strokecolor="#7f5f00 [1607]" strokeweight="3pt">
+              <v:oval w14:anchorId="6E377AFB" id="Oval 4" o:spid="_x0000_s1026" style="position:absolute;margin-left:62.4pt;margin-top:5.95pt;width:11.3pt;height:11.8pt;z-index:251665408;visibility:visible;mso-wrap-style:square;mso-wrap-distance-left:9pt;mso-wrap-distance-top:0;mso-wrap-distance-right:9pt;mso-wrap-distance-bottom:0;mso-position-horizontal:absolute;mso-position-horizontal-relative:text;mso-position-vertical:absolute;mso-position-vertical-relative:text;v-text-anchor:middle" o:gfxdata="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" fillcolor="#d9e2f3 [660]" strokecolor="#7f5f00 [1607]" strokeweight="3pt">
                 <v:stroke joinstyle="miter"/>
               </v:oval>
             </w:pict>
@@ -4572,7 +4654,7 @@
           </mc:Choice>
           <mc:Fallback>
             <w:pict>
-              <v:oval w14:anchorId="65DEC5B9" id="Oval 3" o:spid="_x0000_s1026" style="position:absolute;margin-left:75.25pt;margin-top:3.25pt;width:11.3pt;height:11.8pt;z-index:251663360;visibility:visible;mso-wrap-style:square;mso-wrap-distance-left:9pt;mso-wrap-distance-top:0;mso-wrap-distance-right:9pt;mso-wrap-distance-bottom:0;mso-position-horizontal:absolute;mso-position-horizontal-relative:text;mso-position-vertical:absolute;mso-position-vertical-relative:text;v-text-anchor:middle" o:gfxdata="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" fillcolor="#d9e2f3 [660]" strokecolor="#7f5f00 [1607]" strokeweight="3pt">
+              <v:oval w14:anchorId="149E2AC9" id="Oval 3" o:spid="_x0000_s1026" style="position:absolute;margin-left:75.25pt;margin-top:3.25pt;width:11.3pt;height:11.8pt;z-index:251663360;visibility:visible;mso-wrap-style:square;mso-wrap-distance-left:9pt;mso-wrap-distance-top:0;mso-wrap-distance-right:9pt;mso-wrap-distance-bottom:0;mso-position-horizontal:absolute;mso-position-horizontal-relative:text;mso-position-vertical:absolute;mso-position-vertical-relative:text;v-text-anchor:middle" o:gfxdata="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" fillcolor="#d9e2f3 [660]" strokecolor="#7f5f00 [1607]" strokeweight="3pt">
                 <v:stroke joinstyle="miter"/>
               </v:oval>
             </w:pict>
@@ -4646,7 +4728,7 @@
           </mc:Choice>
           <mc:Fallback>
             <w:pict>
-              <v:shape w14:anchorId="48F32B93" id="Straight Arrow Connector 57" o:spid="_x0000_s1026" type="#_x0000_t32" style="position:absolute;margin-left:164.85pt;margin-top:3.65pt;width:14.85pt;height:32.45pt;flip:x y;z-index:251743232;visibility:visible;mso-wrap-style:square;mso-width-percent:0;mso-height-percent:0;mso-wrap-distance-left:9pt;mso-wrap-distance-top:0;mso-wrap-distance-right:9pt;mso-wrap-distance-bottom:0;mso-position-horizontal:absolute;mso-position-horizontal-relative:text;mso-position-vertical:absolute;mso-position-vertical-relative:text;mso-width-percent:0;mso-height-percent:0;mso-width-relative:margin;mso-height-relative:margin" o:gfxdata="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" strokecolor="#4472c4 [3204]" strokeweight="2.25pt">
+              <v:shape w14:anchorId="74932C69" id="Straight Arrow Connector 57" o:spid="_x0000_s1026" type="#_x0000_t32" style="position:absolute;margin-left:164.85pt;margin-top:3.65pt;width:14.85pt;height:32.45pt;flip:x y;z-index:251743232;visibility:visible;mso-wrap-style:square;mso-width-percent:0;mso-height-percent:0;mso-wrap-distance-left:9pt;mso-wrap-distance-top:0;mso-wrap-distance-right:9pt;mso-wrap-distance-bottom:0;mso-position-horizontal:absolute;mso-position-horizontal-relative:text;mso-position-vertical:absolute;mso-position-vertical-relative:text;mso-width-percent:0;mso-height-percent:0;mso-width-relative:margin;mso-height-relative:margin" o:gfxdata="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" strokecolor="#4472c4 [3204]" strokeweight="2.25pt">
                 <v:stroke endarrow="block" joinstyle="miter"/>
               </v:shape>
             </w:pict>
@@ -4718,7 +4800,7 @@
           </mc:Choice>
           <mc:Fallback>
             <w:pict>
-              <v:shape w14:anchorId="0616291B" id="Straight Arrow Connector 56" o:spid="_x0000_s1026" type="#_x0000_t32" style="position:absolute;margin-left:76.45pt;margin-top:3.85pt;width:7.65pt;height:37.4pt;flip:x y;z-index:251741184;visibility:visible;mso-wrap-style:square;mso-width-percent:0;mso-height-percent:0;mso-wrap-distance-left:9pt;mso-wrap-distance-top:0;mso-wrap-distance-right:9pt;mso-wrap-distance-bottom:0;mso-position-horizontal:absolute;mso-position-horizontal-relative:text;mso-position-vertical:absolute;mso-position-vertical-relative:text;mso-width-percent:0;mso-height-percent:0;mso-width-relative:margin;mso-height-relative:margin" o:gfxdata="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" strokecolor="#4472c4 [3204]" strokeweight="2.25pt">
+              <v:shape w14:anchorId="74AC5A1A" id="Straight Arrow Connector 56" o:spid="_x0000_s1026" type="#_x0000_t32" style="position:absolute;margin-left:76.45pt;margin-top:3.85pt;width:7.65pt;height:37.4pt;flip:x y;z-index:251741184;visibility:visible;mso-wrap-style:square;mso-width-percent:0;mso-height-percent:0;mso-wrap-distance-left:9pt;mso-wrap-distance-top:0;mso-wrap-distance-right:9pt;mso-wrap-distance-bottom:0;mso-position-horizontal:absolute;mso-position-horizontal-relative:text;mso-position-vertical:absolute;mso-position-vertical-relative:text;mso-width-percent:0;mso-height-percent:0;mso-width-relative:margin;mso-height-relative:margin" o:gfxdata="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" strokecolor="#4472c4 [3204]" strokeweight="2.25pt">
                 <v:stroke endarrow="block" joinstyle="miter"/>
               </v:shape>
             </w:pict>
@@ -4810,7 +4892,7 @@
           </mc:Choice>
           <mc:Fallback>
             <w:pict>
-              <v:shape w14:anchorId="29AB320C" id="Partial Circle 49" o:spid="_x0000_s1026" style="position:absolute;margin-left:179.95pt;margin-top:2.35pt;width:11.95pt;height:11.3pt;z-index:251728896;visibility:visible;mso-wrap-style:square;mso-width-percent:0;mso-height-percent:0;mso-wrap-distance-left:9pt;mso-wrap-distance-top:0;mso-wrap-distance-right:9pt;mso-wrap-distance-bottom:0;mso-position-horizontal:absolute;mso-position-horizontal-relative:text;mso-position-vertical:absolute;mso-position-vertical-relative:text;mso-width-percent:0;mso-height-percent:0;mso-width-relative:margin;mso-height-relative:margin;v-text-anchor:middle" coordsize="151547,143302" o:gfxdata="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" path="m148470,91863v-10858,34918,-47674,56591,-85602,50392c23818,135873,-3436,102116,345,64814,4071,28059,36725,,75773,v,23884,1,47767,1,71651l148470,91863xe" fillcolor="#b4c6e7 [1300]" strokecolor="#7f5f00 [1607]" strokeweight="2.25pt">
+              <v:shape w14:anchorId="11A4FF6D" id="Partial Circle 49" o:spid="_x0000_s1026" style="position:absolute;margin-left:179.95pt;margin-top:2.35pt;width:11.95pt;height:11.3pt;z-index:251728896;visibility:visible;mso-wrap-style:square;mso-width-percent:0;mso-height-percent:0;mso-wrap-distance-left:9pt;mso-wrap-distance-top:0;mso-wrap-distance-right:9pt;mso-wrap-distance-bottom:0;mso-position-horizontal:absolute;mso-position-horizontal-relative:text;mso-position-vertical:absolute;mso-position-vertical-relative:text;mso-width-percent:0;mso-height-percent:0;mso-width-relative:margin;mso-height-relative:margin;v-text-anchor:middle" coordsize="151547,143302" o:gfxdata="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" path="m148470,91863v-10858,34918,-47674,56591,-85602,50392c23818,135873,-3436,102116,345,64814,4071,28059,36725,,75773,v,23884,1,47767,1,71651l148470,91863xe" fillcolor="#b4c6e7 [1300]" strokecolor="#7f5f00 [1607]" strokeweight="2.25pt">
                 <v:stroke joinstyle="miter"/>
                 <v:path arrowok="t" o:connecttype="custom" o:connectlocs="148470,91863;62868,142255;345,64814;75773,0;75774,71651;148470,91863" o:connectangles="0,0,0,0,0,0"/>
               </v:shape>
@@ -4873,28 +4955,14 @@
                                 <w:b/>
                                 <w:bCs/>
                               </w:rPr>
-                              <w:t xml:space="preserve">Grains with </w:t>
+                              <w:t xml:space="preserve">Grains with 3 cell </w:t>
                             </w:r>
                             <w:r>
                               <w:rPr>
                                 <w:b/>
                                 <w:bCs/>
                               </w:rPr>
-                              <w:t>3</w:t>
-                            </w:r>
-                            <w:r>
-                              <w:rPr>
-                                <w:b/>
-                                <w:bCs/>
-                              </w:rPr>
-                              <w:t xml:space="preserve"> cell layer</w:t>
-                            </w:r>
-                            <w:r>
-                              <w:rPr>
-                                <w:b/>
-                                <w:bCs/>
-                              </w:rPr>
-                              <w:t>s</w:t>
+                              <w:t>rings</w:t>
                             </w:r>
                           </w:p>
                           <w:p>
@@ -4939,28 +5007,14 @@
                           <w:b/>
                           <w:bCs/>
                         </w:rPr>
-                        <w:t xml:space="preserve">Grains with </w:t>
+                        <w:t xml:space="preserve">Grains with 3 cell </w:t>
                       </w:r>
                       <w:r>
                         <w:rPr>
                           <w:b/>
                           <w:bCs/>
                         </w:rPr>
-                        <w:t>3</w:t>
-                      </w:r>
-                      <w:r>
-                        <w:rPr>
-                          <w:b/>
-                          <w:bCs/>
-                        </w:rPr>
-                        <w:t xml:space="preserve"> cell layer</w:t>
-                      </w:r>
-                      <w:r>
-                        <w:rPr>
-                          <w:b/>
-                          <w:bCs/>
-                        </w:rPr>
-                        <w:t>s</w:t>
+                        <w:t>rings</w:t>
                       </w:r>
                     </w:p>
                     <w:p>
@@ -5031,22 +5085,23 @@
                                 <w:b/>
                                 <w:bCs/>
                               </w:rPr>
-                              <w:t xml:space="preserve">Grains with </w:t>
+                              <w:t xml:space="preserve">Grains with 2 cell </w:t>
                             </w:r>
                             <w:r>
                               <w:rPr>
                                 <w:b/>
                                 <w:bCs/>
                               </w:rPr>
-                              <w:t>2</w:t>
+                              <w:t>rings</w:t>
                             </w:r>
-                            <w:r>
+                          </w:p>
+                          <w:p>
+                            <w:pPr>
                               <w:rPr>
                                 <w:b/>
                                 <w:bCs/>
                               </w:rPr>
-                              <w:t xml:space="preserve"> cell layer</w:t>
-                            </w:r>
+                            </w:pPr>
                             <w:r>
                               <w:rPr>
                                 <w:b/>
@@ -5097,22 +5152,23 @@
                           <w:b/>
                           <w:bCs/>
                         </w:rPr>
-                        <w:t xml:space="preserve">Grains with </w:t>
+                        <w:t xml:space="preserve">Grains with 2 cell </w:t>
                       </w:r>
                       <w:r>
                         <w:rPr>
                           <w:b/>
                           <w:bCs/>
                         </w:rPr>
-                        <w:t>2</w:t>
+                        <w:t>rings</w:t>
                       </w:r>
-                      <w:r>
+                    </w:p>
+                    <w:p>
+                      <w:pPr>
                         <w:rPr>
                           <w:b/>
                           <w:bCs/>
                         </w:rPr>
-                        <w:t xml:space="preserve"> cell layer</w:t>
-                      </w:r>
+                      </w:pPr>
                       <w:r>
                         <w:rPr>
                           <w:b/>
@@ -5184,25 +5240,13 @@
         <w:t>inside</w:t>
       </w:r>
       <w:r>
-        <w:t xml:space="preserve"> the coffee cells due to the numerous micro-cracks created during the roasting process. </w:t>
-      </w:r>
-      <w:r>
-        <w:t>[1]</w:t>
-      </w:r>
-      <w:r>
-        <w:t xml:space="preserve"> estimates that the volume inside cells is about 64% of the total grains volume. So from the total puck volume we have about 17% water volume between the grains and </w:t>
-      </w:r>
-      <w:r>
-        <w:t>83</w:t>
+        <w:t xml:space="preserve"> the coffee cells due to the numerous micro-cracks created during the roasting process. [1] estimates that the volume inside cells is about 64% of the total grains volume. So from the total puck volume we have about 17% water volume between the grains and 83</w:t>
       </w:r>
       <w:r>
         <w:t>%</w:t>
       </w:r>
       <w:r>
-        <w:t>*</w:t>
-      </w:r>
-      <w:r>
-        <w:t>64</w:t>
+        <w:t>*64</w:t>
       </w:r>
       <w:r>
         <w:t>%</w:t>
@@ -5224,6 +5268,18 @@
       </w:r>
       <w:r>
         <w:t xml:space="preserve"> coffee solids.</w:t>
+      </w:r>
+      <w:r>
+        <w:t xml:space="preserve"> Here we assume that these is no space </w:t>
+      </w:r>
+      <w:r>
+        <w:rPr>
+          <w:u w:val="single"/>
+        </w:rPr>
+        <w:t>between cells</w:t>
+      </w:r>
+      <w:r>
+        <w:t xml:space="preserve"> inside a grain, i.e. cells are packed next to each other.</w:t>
       </w:r>
     </w:p>
     <w:p>
@@ -5257,13 +5313,23 @@
         <w:t>soluble coffee mass</w:t>
       </w:r>
       <w:r>
-        <w:t xml:space="preserve"> dynamics as some average quantity. The models could be rewritten to work with individual compounds, but such models would be difficult to calibrate to experimental data, as it difficult to measure the amount of an individual compound in the coffee brew. From the other hand, the </w:t>
-      </w:r>
-      <w:r>
-        <w:t>total dissolved solids</w:t>
-      </w:r>
-      <w:r>
-        <w:t xml:space="preserve"> (TDS) can be easily measured with the coffee refractometer, so the model formulated for the total soluble coffee mass can be calibrated without any difficulties.</w:t>
+        <w:t xml:space="preserve"> dynamics as some average quantity. The model could be rewritten to work with individual compounds, but such model would be difficult to calibrate to experimental data, as it difficult to measure the amount of an individual compound in the coffee brew. From the other hand, </w:t>
+      </w:r>
+      <w:r>
+        <w:lastRenderedPageBreak/>
+        <w:t xml:space="preserve">the total dissolved solids (TDS) can be easily measured with </w:t>
+      </w:r>
+      <w:r>
+        <w:t>a</w:t>
+      </w:r>
+      <w:r>
+        <w:t xml:space="preserve"> coffee refractometer, so </w:t>
+      </w:r>
+      <w:r>
+        <w:t>a</w:t>
+      </w:r>
+      <w:r>
+        <w:t xml:space="preserve"> model formulated for the total soluble coffee mass can be calibrated without any difficulties.</w:t>
       </w:r>
     </w:p>
     <w:p>
@@ -5378,7 +5444,6 @@
           <w:rPr>
             <w:rFonts w:ascii="Cambria Math" w:hAnsi="Cambria Math"/>
           </w:rPr>
-          <w:lastRenderedPageBreak/>
           <m:t>dm=</m:t>
         </m:r>
         <m:sSup>
@@ -5411,13 +5476,7 @@
           <w:rPr>
             <w:rFonts w:ascii="Cambria Math" w:hAnsi="Cambria Math"/>
           </w:rPr>
-          <m:t>∙</m:t>
-        </m:r>
-        <m:r>
-          <w:rPr>
-            <w:rFonts w:ascii="Cambria Math" w:hAnsi="Cambria Math"/>
-          </w:rPr>
-          <m:t xml:space="preserve"> </m:t>
+          <m:t xml:space="preserve">∙ </m:t>
         </m:r>
         <m:d>
           <m:dPr>
@@ -5493,13 +5552,7 @@
           <w:rPr>
             <w:rFonts w:ascii="Cambria Math" w:hAnsi="Cambria Math"/>
           </w:rPr>
-          <m:t>∙</m:t>
-        </m:r>
-        <m:r>
-          <w:rPr>
-            <w:rFonts w:ascii="Cambria Math" w:hAnsi="Cambria Math"/>
-          </w:rPr>
-          <m:t xml:space="preserve"> dt</m:t>
+          <m:t>∙ dt</m:t>
         </m:r>
       </m:oMath>
       <w:r>
@@ -5539,13 +5592,7 @@
           <w:rPr>
             <w:rFonts w:ascii="Cambria Math" w:hAnsi="Cambria Math"/>
           </w:rPr>
-          <m:t xml:space="preserve"> </m:t>
-        </m:r>
-        <m:r>
-          <w:rPr>
-            <w:rFonts w:ascii="Cambria Math" w:hAnsi="Cambria Math"/>
-          </w:rPr>
-          <m:t>∙</m:t>
+          <m:t xml:space="preserve"> ∙</m:t>
         </m:r>
         <m:d>
           <m:dPr>
@@ -5701,13 +5748,7 @@
           <w:rPr>
             <w:rFonts w:ascii="Cambria Math" w:hAnsi="Cambria Math"/>
           </w:rPr>
-          <m:t>∙</m:t>
-        </m:r>
-        <m:r>
-          <w:rPr>
-            <w:rFonts w:ascii="Cambria Math" w:hAnsi="Cambria Math"/>
-          </w:rPr>
-          <m:t xml:space="preserve"> dt</m:t>
+          <m:t>∙ dt</m:t>
         </m:r>
       </m:oMath>
       <w:r>
@@ -5896,7 +5937,19 @@
         <w:rPr>
           <w:rFonts w:eastAsiaTheme="minorEastAsia"/>
         </w:rPr>
-        <w:t xml:space="preserve"> is a coefficient which describes the rate of diffusion. It is proportional to the diffusion coefficient and the area of the cell boundary, as they appear in the Fick’s formula. As we assume that all cells are of the same size, we do not introduce a variable for the area of the cell boundary, and simply include it implicitly in the value of </w:t>
+        <w:t xml:space="preserve"> is a coefficient which describes the rate of diffusion</w:t>
+      </w:r>
+      <w:r>
+        <w:rPr>
+          <w:rFonts w:eastAsiaTheme="minorEastAsia"/>
+        </w:rPr>
+        <w:t xml:space="preserve"> between two cells</w:t>
+      </w:r>
+      <w:r>
+        <w:rPr>
+          <w:rFonts w:eastAsiaTheme="minorEastAsia"/>
+        </w:rPr>
+        <w:t xml:space="preserve">. It is proportional to the diffusion coefficient and the area of the cell boundary, as they appear in the Fick’s formula. As we assume that all cells are of the same size, we do not introduce a variable for the area of the cell boundary, and simply include it implicitly in the value of </w:t>
       </w:r>
       <w:r>
         <w:rPr>
@@ -5972,21 +6025,7 @@
                                 <w:b/>
                                 <w:bCs/>
                               </w:rPr>
-                              <w:t xml:space="preserve">Cell 1 contains </w:t>
-                            </w:r>
-                            <w:r>
-                              <w:rPr>
-                                <w:b/>
-                                <w:bCs/>
-                              </w:rPr>
-                              <w:t xml:space="preserve">soluble </w:t>
-                            </w:r>
-                            <w:r>
-                              <w:rPr>
-                                <w:b/>
-                                <w:bCs/>
-                              </w:rPr>
-                              <w:t xml:space="preserve">coffee mass </w:t>
+                              <w:t xml:space="preserve">Cell 1 contains soluble coffee mass </w:t>
                             </w:r>
                             <w:r>
                               <w:rPr>
@@ -6053,21 +6092,7 @@
                           <w:b/>
                           <w:bCs/>
                         </w:rPr>
-                        <w:t xml:space="preserve">Cell 1 contains </w:t>
-                      </w:r>
-                      <w:r>
-                        <w:rPr>
-                          <w:b/>
-                          <w:bCs/>
-                        </w:rPr>
-                        <w:t xml:space="preserve">soluble </w:t>
-                      </w:r>
-                      <w:r>
-                        <w:rPr>
-                          <w:b/>
-                          <w:bCs/>
-                        </w:rPr>
-                        <w:t xml:space="preserve">coffee mass </w:t>
+                        <w:t xml:space="preserve">Cell 1 contains soluble coffee mass </w:t>
                       </w:r>
                       <w:r>
                         <w:rPr>
@@ -6158,35 +6183,7 @@
                                 <w:b/>
                                 <w:bCs/>
                               </w:rPr>
-                              <w:t xml:space="preserve">Cell </w:t>
-                            </w:r>
-                            <w:r>
-                              <w:rPr>
-                                <w:b/>
-                                <w:bCs/>
-                              </w:rPr>
-                              <w:t>2</w:t>
-                            </w:r>
-                            <w:r>
-                              <w:rPr>
-                                <w:b/>
-                                <w:bCs/>
-                              </w:rPr>
-                              <w:t xml:space="preserve"> contains </w:t>
-                            </w:r>
-                            <w:r>
-                              <w:rPr>
-                                <w:b/>
-                                <w:bCs/>
-                              </w:rPr>
-                              <w:t xml:space="preserve">soluble </w:t>
-                            </w:r>
-                            <w:r>
-                              <w:rPr>
-                                <w:b/>
-                                <w:bCs/>
-                              </w:rPr>
-                              <w:t xml:space="preserve">coffee mass </w:t>
+                              <w:t xml:space="preserve">Cell 2 contains soluble coffee mass </w:t>
                             </w:r>
                             <w:r>
                               <w:rPr>
@@ -6253,35 +6250,7 @@
                           <w:b/>
                           <w:bCs/>
                         </w:rPr>
-                        <w:t xml:space="preserve">Cell </w:t>
-                      </w:r>
-                      <w:r>
-                        <w:rPr>
-                          <w:b/>
-                          <w:bCs/>
-                        </w:rPr>
-                        <w:t>2</w:t>
-                      </w:r>
-                      <w:r>
-                        <w:rPr>
-                          <w:b/>
-                          <w:bCs/>
-                        </w:rPr>
-                        <w:t xml:space="preserve"> contains </w:t>
-                      </w:r>
-                      <w:r>
-                        <w:rPr>
-                          <w:b/>
-                          <w:bCs/>
-                        </w:rPr>
-                        <w:t xml:space="preserve">soluble </w:t>
-                      </w:r>
-                      <w:r>
-                        <w:rPr>
-                          <w:b/>
-                          <w:bCs/>
-                        </w:rPr>
-                        <w:t xml:space="preserve">coffee mass </w:t>
+                        <w:t xml:space="preserve">Cell 2 contains soluble coffee mass </w:t>
                       </w:r>
                       <w:r>
                         <w:rPr>
@@ -6391,7 +6360,7 @@
           </mc:Choice>
           <mc:Fallback>
             <w:pict>
-              <v:shape w14:anchorId="43175187" id="Straight Arrow Connector 65" o:spid="_x0000_s1026" type="#_x0000_t32" style="position:absolute;margin-left:124.55pt;margin-top:8.05pt;width:65.9pt;height:3.6pt;flip:y;z-index:251761664;visibility:visible;mso-wrap-style:square;mso-width-percent:0;mso-height-percent:0;mso-wrap-distance-left:9pt;mso-wrap-distance-top:0;mso-wrap-distance-right:9pt;mso-wrap-distance-bottom:0;mso-position-horizontal:absolute;mso-position-horizontal-relative:text;mso-position-vertical:absolute;mso-position-vertical-relative:text;mso-width-percent:0;mso-height-percent:0;mso-width-relative:margin;mso-height-relative:margin" o:gfxdata="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" strokecolor="#4472c4 [3204]" strokeweight="2.25pt">
+              <v:shape w14:anchorId="48340AA6" id="Straight Arrow Connector 65" o:spid="_x0000_s1026" type="#_x0000_t32" style="position:absolute;margin-left:124.55pt;margin-top:8.05pt;width:65.9pt;height:3.6pt;flip:y;z-index:251761664;visibility:visible;mso-wrap-style:square;mso-width-percent:0;mso-height-percent:0;mso-wrap-distance-left:9pt;mso-wrap-distance-top:0;mso-wrap-distance-right:9pt;mso-wrap-distance-bottom:0;mso-position-horizontal:absolute;mso-position-horizontal-relative:text;mso-position-vertical:absolute;mso-position-vertical-relative:text;mso-width-percent:0;mso-height-percent:0;mso-width-relative:margin;mso-height-relative:margin" o:gfxdata="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" strokecolor="#4472c4 [3204]" strokeweight="2.25pt">
                 <v:stroke endarrow="block" joinstyle="miter"/>
               </v:shape>
             </w:pict>
@@ -6463,7 +6432,7 @@
           </mc:Choice>
           <mc:Fallback>
             <w:pict>
-              <v:shape w14:anchorId="15C9C230" id="Straight Arrow Connector 68" o:spid="_x0000_s1026" type="#_x0000_t32" style="position:absolute;margin-left:224.5pt;margin-top:4.25pt;width:82.65pt;height:3.85pt;flip:x;z-index:251765760;visibility:visible;mso-wrap-style:square;mso-width-percent:0;mso-height-percent:0;mso-wrap-distance-left:9pt;mso-wrap-distance-top:0;mso-wrap-distance-right:9pt;mso-wrap-distance-bottom:0;mso-position-horizontal:absolute;mso-position-horizontal-relative:text;mso-position-vertical:absolute;mso-position-vertical-relative:text;mso-width-percent:0;mso-height-percent:0;mso-width-relative:margin;mso-height-relative:margin" o:gfxdata="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" strokecolor="#4472c4 [3204]" strokeweight="2.25pt">
+              <v:shape w14:anchorId="4A7434FA" id="Straight Arrow Connector 68" o:spid="_x0000_s1026" type="#_x0000_t32" style="position:absolute;margin-left:224.5pt;margin-top:4.25pt;width:82.65pt;height:3.85pt;flip:x;z-index:251765760;visibility:visible;mso-wrap-style:square;mso-width-percent:0;mso-height-percent:0;mso-wrap-distance-left:9pt;mso-wrap-distance-top:0;mso-wrap-distance-right:9pt;mso-wrap-distance-bottom:0;mso-position-horizontal:absolute;mso-position-horizontal-relative:text;mso-position-vertical:absolute;mso-position-vertical-relative:text;mso-width-percent:0;mso-height-percent:0;mso-width-relative:margin;mso-height-relative:margin" o:gfxdata="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" strokecolor="#4472c4 [3204]" strokeweight="2.25pt">
                 <v:stroke endarrow="block" joinstyle="miter"/>
               </v:shape>
             </w:pict>
@@ -6473,6 +6442,7 @@
       <w:r>
         <w:rPr>
           <w:rFonts w:eastAsiaTheme="minorEastAsia"/>
+          <w:noProof/>
         </w:rPr>
         <mc:AlternateContent>
           <mc:Choice Requires="wps">
@@ -6552,7 +6522,7 @@
           </mc:Choice>
           <mc:Fallback>
             <w:pict>
-              <v:oval w14:anchorId="25F602A0" id="Oval 63" o:spid="_x0000_s1026" style="position:absolute;margin-left:207.95pt;margin-top:3.9pt;width:11.25pt;height:11.8pt;z-index:251755520;visibility:visible;mso-wrap-style:square;mso-width-percent:0;mso-height-percent:0;mso-wrap-distance-left:9pt;mso-wrap-distance-top:0;mso-wrap-distance-right:9pt;mso-wrap-distance-bottom:0;mso-position-horizontal:absolute;mso-position-horizontal-relative:text;mso-position-vertical:absolute;mso-position-vertical-relative:text;mso-width-percent:0;mso-height-percent:0;mso-width-relative:margin;mso-height-relative:margin;v-text-anchor:middle" o:gfxdata="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" fillcolor="#d9e2f3 [660]" strokecolor="#7f5f00 [1607]" strokeweight="3pt">
+              <v:oval w14:anchorId="24623B05" id="Oval 63" o:spid="_x0000_s1026" style="position:absolute;margin-left:207.95pt;margin-top:3.9pt;width:11.25pt;height:11.8pt;z-index:251755520;visibility:visible;mso-wrap-style:square;mso-width-percent:0;mso-height-percent:0;mso-wrap-distance-left:9pt;mso-wrap-distance-top:0;mso-wrap-distance-right:9pt;mso-wrap-distance-bottom:0;mso-position-horizontal:absolute;mso-position-horizontal-relative:text;mso-position-vertical:absolute;mso-position-vertical-relative:text;mso-width-percent:0;mso-height-percent:0;mso-width-relative:margin;mso-height-relative:margin;v-text-anchor:middle" o:gfxdata="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" fillcolor="#d9e2f3 [660]" strokecolor="#7f5f00 [1607]" strokeweight="3pt">
                 <v:stroke joinstyle="miter"/>
               </v:oval>
             </w:pict>
@@ -6562,6 +6532,7 @@
       <w:r>
         <w:rPr>
           <w:rFonts w:eastAsiaTheme="minorEastAsia"/>
+          <w:noProof/>
         </w:rPr>
         <mc:AlternateContent>
           <mc:Choice Requires="wps">
@@ -6635,7 +6606,7 @@
           </mc:Choice>
           <mc:Fallback>
             <w:pict>
-              <v:oval w14:anchorId="5DA62288" id="Oval 64" o:spid="_x0000_s1026" style="position:absolute;margin-left:195pt;margin-top:3.55pt;width:11.25pt;height:11.8pt;z-index:251756544;visibility:visible;mso-wrap-style:square;mso-wrap-distance-left:9pt;mso-wrap-distance-top:0;mso-wrap-distance-right:9pt;mso-wrap-distance-bottom:0;mso-position-horizontal:absolute;mso-position-horizontal-relative:text;mso-position-vertical:absolute;mso-position-vertical-relative:text;v-text-anchor:middle" o:gfxdata="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" fillcolor="#d9e2f3 [660]" strokecolor="#7f5f00 [1607]" strokeweight="3pt">
+              <v:oval w14:anchorId="2ACBD721" id="Oval 64" o:spid="_x0000_s1026" style="position:absolute;margin-left:195pt;margin-top:3.55pt;width:11.25pt;height:11.8pt;z-index:251756544;visibility:visible;mso-wrap-style:square;mso-wrap-distance-left:9pt;mso-wrap-distance-top:0;mso-wrap-distance-right:9pt;mso-wrap-distance-bottom:0;mso-position-horizontal:absolute;mso-position-horizontal-relative:text;mso-position-vertical:absolute;mso-position-vertical-relative:text;v-text-anchor:middle" o:gfxdata="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" fillcolor="#d9e2f3 [660]" strokecolor="#7f5f00 [1607]" strokeweight="3pt">
                 <v:stroke joinstyle="miter"/>
               </v:oval>
             </w:pict>
@@ -6673,10 +6644,7 @@
         <w:t>2</w:t>
       </w:r>
       <w:r>
-        <w:t xml:space="preserve">. </w:t>
-      </w:r>
-      <w:r>
-        <w:t>Diffusion mass transfer between two coffee cells</w:t>
+        <w:t>. Diffusion mass transfer between two coffee cells</w:t>
       </w:r>
     </w:p>
     <w:p>
@@ -6812,31 +6780,7 @@
         <w:rPr>
           <w:rFonts w:eastAsiaTheme="minorEastAsia"/>
         </w:rPr>
-        <w:t xml:space="preserve">                             </w:t>
-      </w:r>
-      <w:r>
-        <w:rPr>
-          <w:rFonts w:eastAsiaTheme="minorEastAsia"/>
-        </w:rPr>
-        <w:t xml:space="preserve">             </w:t>
-      </w:r>
-      <w:r>
-        <w:rPr>
-          <w:rFonts w:eastAsiaTheme="minorEastAsia"/>
-        </w:rPr>
-        <w:t xml:space="preserve">                                    (</w:t>
-      </w:r>
-      <w:r>
-        <w:rPr>
-          <w:rFonts w:eastAsiaTheme="minorEastAsia"/>
-        </w:rPr>
-        <w:t>2</w:t>
-      </w:r>
-      <w:r>
-        <w:rPr>
-          <w:rFonts w:eastAsiaTheme="minorEastAsia"/>
-        </w:rPr>
-        <w:t>)</w:t>
+        <w:t xml:space="preserve">                                                                              (2)</w:t>
       </w:r>
     </w:p>
     <w:p>
@@ -6856,19 +6800,7 @@
           <w:rPr>
             <w:rFonts w:ascii="Cambria Math" w:hAnsi="Cambria Math"/>
           </w:rPr>
-          <m:t>dm=</m:t>
-        </m:r>
-        <m:r>
-          <w:rPr>
-            <w:rFonts w:ascii="Cambria Math" w:hAnsi="Cambria Math"/>
-          </w:rPr>
-          <m:t xml:space="preserve">K </m:t>
-        </m:r>
-        <m:r>
-          <w:rPr>
-            <w:rFonts w:ascii="Cambria Math" w:hAnsi="Cambria Math"/>
-          </w:rPr>
-          <m:t xml:space="preserve">∙ </m:t>
+          <m:t xml:space="preserve">dm=K ∙ </m:t>
         </m:r>
         <m:d>
           <m:dPr>
@@ -6951,25 +6883,7 @@
         <w:rPr>
           <w:rFonts w:eastAsiaTheme="minorEastAsia"/>
         </w:rPr>
-        <w:t xml:space="preserve">                                                       </w:t>
-      </w:r>
-      <w:r>
-        <w:rPr>
-          <w:rFonts w:eastAsiaTheme="minorEastAsia"/>
-        </w:rPr>
-        <w:t xml:space="preserve">          (</w:t>
-      </w:r>
-      <w:r>
-        <w:rPr>
-          <w:rFonts w:eastAsiaTheme="minorEastAsia"/>
-        </w:rPr>
-        <w:t>3</w:t>
-      </w:r>
-      <w:r>
-        <w:rPr>
-          <w:rFonts w:eastAsiaTheme="minorEastAsia"/>
-        </w:rPr>
-        <w:t>)</w:t>
+        <w:t xml:space="preserve">                                                                 (3)</w:t>
       </w:r>
     </w:p>
     <w:p>
@@ -6994,7 +6908,7 @@
     </w:p>
     <w:p>
       <w:r>
-        <w:t xml:space="preserve">Setting </w:t>
+        <w:t xml:space="preserve">With </w:t>
       </w:r>
       <w:r>
         <w:rPr>
@@ -7022,7 +6936,19 @@
         <w:rPr>
           <w:rFonts w:eastAsiaTheme="minorEastAsia"/>
         </w:rPr>
-        <w:t xml:space="preserve"> we see that the mass transferred over the boundary is equal to the half of the mass difference. I.e. after 1 second time step the mass in cells 1 and 2 become equal, so the diffusion process is complete. From the coffee brewing we know that it takes tens of seconds to extract coffee, so we might</w:t>
+        <w:t xml:space="preserve"> we </w:t>
+      </w:r>
+      <w:r>
+        <w:rPr>
+          <w:rFonts w:eastAsiaTheme="minorEastAsia"/>
+        </w:rPr>
+        <w:t xml:space="preserve">can </w:t>
+      </w:r>
+      <w:r>
+        <w:rPr>
+          <w:rFonts w:eastAsiaTheme="minorEastAsia"/>
+        </w:rPr>
+        <w:t>see that the mass transferred over the boundary is equal to the half of the mass difference. I.e. after 1 second time step the mass in cells 1 and 2 become equal, so the diffusion process is complete. From the coffee brewing we know that it takes tens of seconds to extract coffee, so we might</w:t>
       </w:r>
       <w:r>
         <w:rPr>
@@ -7042,19 +6968,7 @@
         <w:rPr>
           <w:rFonts w:eastAsiaTheme="minorEastAsia"/>
         </w:rPr>
-        <w:t xml:space="preserve"> values about 10 times smaller. So with </w:t>
-      </w:r>
-      <w:r>
-        <w:rPr>
-          <w:rFonts w:eastAsiaTheme="minorEastAsia"/>
-        </w:rPr>
-        <w:t>the equation 3</w:t>
-      </w:r>
-      <w:r>
-        <w:rPr>
-          <w:rFonts w:eastAsiaTheme="minorEastAsia"/>
-        </w:rPr>
-        <w:t xml:space="preserve"> we can easily estimate the values for the </w:t>
+        <w:t xml:space="preserve"> values about 10 times smaller. So with the equation 3 we can easily estimate the values for the </w:t>
       </w:r>
       <w:r>
         <w:rPr>
@@ -7074,6 +6988,7 @@
     <w:p/>
     <w:p>
       <w:r>
+        <w:lastRenderedPageBreak/>
         <w:t xml:space="preserve">Next let us write the formula for the diffusion between a coffee cell and the space between coffee grains. This is the final </w:t>
       </w:r>
       <w:r>
@@ -7104,19 +7019,7 @@
           <w:rPr>
             <w:rFonts w:ascii="Cambria Math" w:hAnsi="Cambria Math"/>
           </w:rPr>
-          <m:t>dm=</m:t>
-        </m:r>
-        <m:r>
-          <w:rPr>
-            <w:rFonts w:ascii="Cambria Math" w:hAnsi="Cambria Math"/>
-          </w:rPr>
-          <m:t>K</m:t>
-        </m:r>
-        <m:r>
-          <w:rPr>
-            <w:rFonts w:ascii="Cambria Math" w:hAnsi="Cambria Math"/>
-          </w:rPr>
-          <m:t>∙</m:t>
+          <m:t>dm=K∙</m:t>
         </m:r>
         <m:sSub>
           <m:sSubPr>
@@ -7238,13 +7141,7 @@
           <w:rPr>
             <w:rFonts w:ascii="Cambria Math" w:hAnsi="Cambria Math"/>
           </w:rPr>
-          <m:t>K</m:t>
-        </m:r>
-        <m:r>
-          <w:rPr>
-            <w:rFonts w:ascii="Cambria Math" w:hAnsi="Cambria Math"/>
-          </w:rPr>
-          <m:t xml:space="preserve"> ∙</m:t>
+          <m:t>K ∙</m:t>
         </m:r>
         <m:sSub>
           <m:sSubPr>
@@ -7439,36 +7336,78 @@
         <w:rPr>
           <w:rFonts w:eastAsiaTheme="minorEastAsia"/>
         </w:rPr>
-        <w:t xml:space="preserve">         </w:t>
-      </w:r>
-      <w:r>
-        <w:rPr>
-          <w:rFonts w:eastAsiaTheme="minorEastAsia"/>
-        </w:rPr>
-        <w:t xml:space="preserve"> </w:t>
-      </w:r>
-      <w:r>
-        <w:rPr>
-          <w:rFonts w:eastAsiaTheme="minorEastAsia"/>
-        </w:rPr>
-        <w:t xml:space="preserve">               (</w:t>
-      </w:r>
-      <w:r>
-        <w:rPr>
-          <w:rFonts w:eastAsiaTheme="minorEastAsia"/>
-        </w:rPr>
-        <w:t>4</w:t>
-      </w:r>
-      <w:r>
-        <w:rPr>
-          <w:rFonts w:eastAsiaTheme="minorEastAsia"/>
-        </w:rPr>
-        <w:t>)</w:t>
+        <w:t xml:space="preserve">                         (4)</w:t>
       </w:r>
     </w:p>
     <w:p>
       <w:r>
         <w:t xml:space="preserve">Here we introduces new variables: </w:t>
+      </w:r>
+      <w:r>
+        <w:rPr>
+          <w:rFonts w:ascii="Courier New" w:hAnsi="Courier New" w:cs="Courier New"/>
+          <w:i/>
+          <w:iCs/>
+        </w:rPr>
+        <w:t>c</w:t>
+      </w:r>
+      <w:r>
+        <w:rPr>
+          <w:rFonts w:ascii="Courier New" w:hAnsi="Courier New" w:cs="Courier New"/>
+          <w:i/>
+          <w:iCs/>
+          <w:vertAlign w:val="subscript"/>
+        </w:rPr>
+        <w:t>between</w:t>
+      </w:r>
+      <w:r>
+        <w:t xml:space="preserve"> and </w:t>
+      </w:r>
+      <w:r>
+        <w:rPr>
+          <w:rFonts w:ascii="Courier New" w:hAnsi="Courier New" w:cs="Courier New"/>
+          <w:i/>
+          <w:iCs/>
+        </w:rPr>
+        <w:t>m</w:t>
+      </w:r>
+      <w:r>
+        <w:rPr>
+          <w:rFonts w:ascii="Courier New" w:hAnsi="Courier New" w:cs="Courier New"/>
+          <w:i/>
+          <w:iCs/>
+          <w:vertAlign w:val="subscript"/>
+        </w:rPr>
+        <w:t>between</w:t>
+      </w:r>
+      <w:r>
+        <w:t xml:space="preserve"> is the concentration and the soluble coffee mass in the space between grain</w:t>
+      </w:r>
+      <w:r>
+        <w:t>s</w:t>
+      </w:r>
+      <w:r>
+        <w:t xml:space="preserve">, </w:t>
+      </w:r>
+      <w:r>
+        <w:rPr>
+          <w:rFonts w:ascii="Courier New" w:hAnsi="Courier New" w:cs="Courier New"/>
+          <w:i/>
+          <w:iCs/>
+        </w:rPr>
+        <w:t>V</w:t>
+      </w:r>
+      <w:r>
+        <w:rPr>
+          <w:rFonts w:ascii="Courier New" w:hAnsi="Courier New" w:cs="Courier New"/>
+          <w:i/>
+          <w:iCs/>
+          <w:vertAlign w:val="subscript"/>
+        </w:rPr>
+        <w:t>between</w:t>
+      </w:r>
+      <w:r>
+        <w:t xml:space="preserve"> is the volume between grains.</w:t>
       </w:r>
     </w:p>
     <w:p/>
@@ -7477,37 +7416,287 @@
         <w:pStyle w:val="Heading2"/>
       </w:pPr>
       <w:r>
-        <w:t>Tracking the coffee mass</w:t>
-      </w:r>
-      <w:r>
-        <w:t xml:space="preserve"> and the mass</w:t>
+        <w:t xml:space="preserve">Tracking the coffee </w:t>
+      </w:r>
+      <w:r>
+        <w:t>mass</w:t>
       </w:r>
       <w:r>
         <w:t xml:space="preserve"> changes in the cells</w:t>
+      </w:r>
+      <w:r>
+        <w:t xml:space="preserve"> during extraction</w:t>
+      </w:r>
+    </w:p>
+    <w:p>
+      <w:r>
+        <w:t xml:space="preserve">Clearly </w:t>
+      </w:r>
+      <w:r>
+        <w:t>tracking soluble coffee mass in every coffee cell would make the model difficult to solve numerically, as the number of cells in a typical espresso puck is very large. Let us make some assumptions to make the model less numerically demanding.</w:t>
+      </w:r>
+    </w:p>
+    <w:p>
+      <w:r>
+        <w:t xml:space="preserve">We already assumed that all cells are of the same size and all have the same internal volume. Next let us assume that all cells have the same initial soluble coffee mass, i.e. all cells have the same initial coffee mass concentration. </w:t>
+      </w:r>
+    </w:p>
+    <w:p>
+      <w:r>
+        <w:t xml:space="preserve">As with many numerical techniques, we discretise the solution domain (the puck) into a set of </w:t>
+      </w:r>
+      <w:r>
+        <w:rPr>
+          <w:rFonts w:ascii="Courier New" w:hAnsi="Courier New" w:cs="Courier New"/>
+          <w:i/>
+          <w:iCs/>
+        </w:rPr>
+        <w:t>N</w:t>
+      </w:r>
+      <w:r>
+        <w:t xml:space="preserve"> thin horizontal layers (here we assume that the water moves from the top to the bottom of the puck, as in an espresso machine). The coffee concentration within a layer is assumed to be constant, and it needs just one variable </w:t>
+      </w:r>
+      <w:r>
+        <w:rPr>
+          <w:rFonts w:ascii="Courier New" w:hAnsi="Courier New" w:cs="Courier New"/>
+          <w:i/>
+          <w:iCs/>
+        </w:rPr>
+        <w:t>m</w:t>
+      </w:r>
+      <w:r>
+        <w:rPr>
+          <w:rFonts w:ascii="Courier New" w:hAnsi="Courier New" w:cs="Courier New"/>
+          <w:i/>
+          <w:iCs/>
+          <w:vertAlign w:val="subscript"/>
+        </w:rPr>
+        <w:t>between</w:t>
+      </w:r>
+      <w:r>
+        <w:rPr>
+          <w:rFonts w:ascii="Courier New" w:hAnsi="Courier New" w:cs="Courier New"/>
+          <w:i/>
+          <w:iCs/>
+          <w:vertAlign w:val="subscript"/>
+        </w:rPr>
+        <w:t>, n</w:t>
+      </w:r>
+      <w:r>
+        <w:t xml:space="preserve"> to track the soluble coffee mass between the grains in </w:t>
+      </w:r>
+      <w:r>
+        <w:t xml:space="preserve">a </w:t>
+      </w:r>
+      <w:r>
+        <w:t xml:space="preserve">layer number </w:t>
+      </w:r>
+      <w:r>
+        <w:rPr>
+          <w:rFonts w:ascii="Courier New" w:hAnsi="Courier New" w:cs="Courier New"/>
+          <w:i/>
+          <w:iCs/>
+        </w:rPr>
+        <w:t>n</w:t>
+      </w:r>
+      <w:r>
+        <w:t xml:space="preserve"> (I’d love to use letter </w:t>
+      </w:r>
+      <w:r>
+        <w:rPr>
+          <w:rFonts w:ascii="Courier New" w:hAnsi="Courier New" w:cs="Courier New"/>
+          <w:i/>
+          <w:iCs/>
+        </w:rPr>
+        <w:t>L</w:t>
+      </w:r>
+      <w:r>
+        <w:t xml:space="preserve"> here, but the small </w:t>
+      </w:r>
+      <w:r>
+        <w:rPr>
+          <w:rFonts w:ascii="Courier New" w:hAnsi="Courier New" w:cs="Courier New"/>
+          <w:i/>
+          <w:iCs/>
+        </w:rPr>
+        <w:t>l</w:t>
+      </w:r>
+      <w:r>
+        <w:t xml:space="preserve"> is often confused with number </w:t>
+      </w:r>
+      <w:r>
+        <w:rPr>
+          <w:i/>
+          <w:iCs/>
+        </w:rPr>
+        <w:t>1</w:t>
+      </w:r>
+      <w:r>
+        <w:t>).</w:t>
+      </w:r>
+      <w:r>
+        <w:t xml:space="preserve"> </w:t>
+      </w:r>
+    </w:p>
+    <w:p>
+      <w:r>
+        <w:t xml:space="preserve">Next let us turn to spherical grains which are built from concentric cell rings (see Figure 1). As the initial coffee concentration within cells is the same for all cells, and the coffee concentration is constant within the puck layer, then it is enough to have </w:t>
+      </w:r>
+      <w:r>
+        <w:rPr>
+          <w:u w:val="single"/>
+        </w:rPr>
+        <w:t>one variable per cell ring</w:t>
+      </w:r>
+      <w:r>
+        <w:t xml:space="preserve"> to track the mass for all cells within this ring.</w:t>
+      </w:r>
+      <w:r>
+        <w:t xml:space="preserve"> </w:t>
+      </w:r>
+      <w:r>
+        <w:t xml:space="preserve"> </w:t>
+      </w:r>
+      <w:r>
+        <w:t>E.g.</w:t>
+      </w:r>
+      <w:r>
+        <w:t xml:space="preserve"> for</w:t>
+      </w:r>
+      <w:r>
+        <w:t xml:space="preserve"> </w:t>
+      </w:r>
+      <w:r>
+        <w:rPr>
+          <w:u w:val="single"/>
+        </w:rPr>
+        <w:t>all grains</w:t>
+      </w:r>
+      <w:r>
+        <w:t xml:space="preserve"> with 3 cell rings in</w:t>
+      </w:r>
+      <w:r>
+        <w:t xml:space="preserve"> </w:t>
+      </w:r>
+      <w:r>
+        <w:t xml:space="preserve">a </w:t>
+      </w:r>
+      <w:r>
+        <w:t>given puck layer</w:t>
+      </w:r>
+      <w:r>
+        <w:t xml:space="preserve"> we need only </w:t>
+      </w:r>
+      <w:r>
+        <w:t xml:space="preserve">3 </w:t>
+      </w:r>
+      <w:r>
+        <w:t>variables to track the coffee mass.</w:t>
+      </w:r>
+      <w:r>
+        <w:t xml:space="preserve"> Note that for all grains with e.g. 4 cell rings we need another 4 variables, as the diffusion dynamics is different for cells with 3 and 4 rings.</w:t>
+      </w:r>
+    </w:p>
+    <w:p>
+      <w:r>
+        <w:t>So the idea to</w:t>
+      </w:r>
+      <w:r>
+        <w:t xml:space="preserve"> discretise the puck into layers and consider cell rings within a coffee grain which all follow the same diffusion dynamics reduces the number of variables </w:t>
+      </w:r>
+      <w:r>
+        <w:t>considerably</w:t>
+      </w:r>
+      <w:r>
+        <w:t xml:space="preserve"> and makes the</w:t>
+      </w:r>
+      <w:r>
+        <w:t xml:space="preserve"> numerical </w:t>
+      </w:r>
+      <w:r>
+        <w:t xml:space="preserve">implementation not so challenging.  </w:t>
+      </w:r>
+    </w:p>
+    <w:p>
+      <w:r>
+        <w:t xml:space="preserve">In the software we introduce a matrix with 3 indexes: </w:t>
+      </w:r>
+      <w:r>
+        <w:rPr>
+          <w:rFonts w:ascii="Courier New" w:hAnsi="Courier New" w:cs="Courier New"/>
+          <w:i/>
+          <w:iCs/>
+        </w:rPr>
+        <w:t>n</w:t>
+      </w:r>
+      <w:r>
+        <w:t xml:space="preserve"> (the puck layer number), </w:t>
+      </w:r>
+      <w:r>
+        <w:rPr>
+          <w:rFonts w:ascii="Courier New" w:hAnsi="Courier New" w:cs="Courier New"/>
+          <w:i/>
+          <w:iCs/>
+        </w:rPr>
+        <w:t>g</w:t>
+      </w:r>
+      <w:r>
+        <w:t xml:space="preserve"> (the grain size, i.e. how many rings the grain has) and </w:t>
+      </w:r>
+      <w:r>
+        <w:rPr>
+          <w:rFonts w:ascii="Courier New" w:hAnsi="Courier New" w:cs="Courier New"/>
+          <w:i/>
+          <w:iCs/>
+        </w:rPr>
+        <w:t>r</w:t>
+      </w:r>
+      <w:r>
+        <w:t xml:space="preserve"> (the ring number within the grain) – to track the soluble mass within cells. Then we use a set of rules to update the mass</w:t>
+      </w:r>
+      <w:r>
+        <w:t xml:space="preserve"> values within the matrix. This is why we call this approach the </w:t>
+      </w:r>
+      <w:r>
+        <w:rPr>
+          <w:u w:val="single"/>
+        </w:rPr>
+        <w:t>mass transfer matrix</w:t>
+      </w:r>
+      <w:r>
+        <w:t xml:space="preserve"> espresso extraction model.</w:t>
+      </w:r>
+    </w:p>
+    <w:p/>
+    <w:p>
+      <w:pPr>
+        <w:pStyle w:val="Heading2"/>
+      </w:pPr>
+      <w:r>
+        <w:t>Rules for the mass matrix update</w:t>
+      </w:r>
+    </w:p>
+    <w:p>
+      <w:r>
+        <w:t>We need to make some changes</w:t>
+      </w:r>
+      <w:r>
+        <w:t xml:space="preserve"> to Equation 3 and 4, to account for the number </w:t>
+      </w:r>
+      <w:r>
+        <w:t>of</w:t>
+      </w:r>
+      <w:r>
+        <w:t xml:space="preserve"> cells within each cell ring</w:t>
+      </w:r>
+      <w:r>
+        <w:t>.</w:t>
       </w:r>
     </w:p>
     <w:p/>
     <w:p/>
     <w:p/>
     <w:p/>
-    <w:p/>
-    <w:p/>
-    <w:p/>
-    <w:p/>
-    <w:p/>
-    <w:p>
-      <w:pPr>
-        <w:pStyle w:val="Heading1"/>
-      </w:pPr>
-      <w:r>
-        <w:t>Possible use of the model</w:t>
-      </w:r>
-    </w:p>
-    <w:p>
-      <w:r>
-        <w:t>The coffee TDS measurements are common in assisting the search to a good brew recipe. The modern coffee brewing methods involves considerable range of the brew ratio, pressure and flow profiles. The TDS values obtained by different methods might be difficult to relate to each other. An espresso extraction model could tell if the differences are “the first order” effects, predictable by the model, or something more complicated (and possible undesirable) is going on – e.g. like channelling.</w:t>
-      </w:r>
-    </w:p>
     <w:p/>
     <w:sectPr>
       <w:pgSz w:w="11906" w:h="16838"/>

</xml_diff>

<commit_message>
Use cell size instead of diameter. Working on the doc
</commit_message>
<xml_diff>
--- a/doc/Model_doc.docx
+++ b/doc/Model_doc.docx
@@ -80,10 +80,25 @@
         <w:t>b</w:t>
       </w:r>
       <w:r>
-        <w:t xml:space="preserve">) that the model uses natural discretisation of the coffee grains into </w:t>
-      </w:r>
-      <w:r>
-        <w:t>“cells” to model the extraction dynamics, instead of using partial differential equations which are then discretised for numerical solution. With this approach the particle size distribution can be used directly to create families of grains with different sizes. This improves the accuracy of the model further.</w:t>
+        <w:t xml:space="preserve">) that the model uses natural discretisation of the coffee </w:t>
+      </w:r>
+      <w:r>
+        <w:t>particles</w:t>
+      </w:r>
+      <w:r>
+        <w:t xml:space="preserve"> into </w:t>
+      </w:r>
+      <w:r>
+        <w:t xml:space="preserve">cells to model the extraction dynamics, instead of using partial differential equations which are then discretised for numerical solution. With this approach the particle size distribution can be used directly to create families of </w:t>
+      </w:r>
+      <w:r>
+        <w:t>particles</w:t>
+      </w:r>
+      <w:r>
+        <w:t xml:space="preserve"> </w:t>
+      </w:r>
+      <w:r>
+        <w:t>with different sizes. This improves the accuracy of the model further.</w:t>
       </w:r>
     </w:p>
     <w:p>
@@ -196,8 +211,13 @@
       <w:r>
         <w:t xml:space="preserve"> </w:t>
       </w:r>
-      <w:r>
-        <w:t>Uman,</w:t>
+      <w:proofErr w:type="spellStart"/>
+      <w:r>
+        <w:t>Uman</w:t>
+      </w:r>
+      <w:proofErr w:type="spellEnd"/>
+      <w:r>
+        <w:t>,</w:t>
       </w:r>
       <w:r>
         <w:t xml:space="preserve"> </w:t>
@@ -322,7 +342,13 @@
     </w:p>
     <w:p>
       <w:r>
-        <w:t>The coffee TDS measurements are common in assisting the search to a good brew recipe. The modern coffee brewing methods involves considerable range of the brew ratio, pressure and flow profiles. The TDS values obtained by different methods might be difficult to relate to each other. An espresso extraction model could tell if the differences are “the first order” effects, predictable by the model, or something more complicated (and possible undesirable) is going on – e.g. like channelling.</w:t>
+        <w:t>The coffee TDS measurements are common in assisting the search to a good brew recipe. The modern coffee brewing methods involves considerable range of the brew ratio</w:t>
+      </w:r>
+      <w:r>
+        <w:t>s</w:t>
+      </w:r>
+      <w:r>
+        <w:t>, pressure and flow profiles. The TDS values obtained by different methods might be difficult to relate to each other. An espresso extraction model could tell if the differences are the first order effects, predictable by the model, or something more complicated (and possible undesirable) is going on – e.g. like channelling.</w:t>
       </w:r>
     </w:p>
     <w:p>
@@ -351,13 +377,28 @@
     </w:p>
     <w:p>
       <w:r>
-        <w:t>A grinder breaks coffee beans into grains. For an espresso</w:t>
+        <w:t xml:space="preserve">A grinder breaks coffee beans into </w:t>
+      </w:r>
+      <w:r>
+        <w:t>particles</w:t>
+      </w:r>
+      <w:r>
+        <w:t>. For an espresso</w:t>
       </w:r>
       <w:r>
         <w:t xml:space="preserve"> grind</w:t>
       </w:r>
       <w:r>
-        <w:t xml:space="preserve">, a typical grain size is about 200-300 </w:t>
+        <w:t xml:space="preserve">, a typical </w:t>
+      </w:r>
+      <w:r>
+        <w:t>particle</w:t>
+      </w:r>
+      <w:r>
+        <w:t xml:space="preserve"> </w:t>
+      </w:r>
+      <w:r>
+        <w:t xml:space="preserve">size is about 200-300 </w:t>
       </w:r>
       <w:r>
         <w:rPr>
@@ -366,26 +407,59 @@
         <w:t>µ</w:t>
       </w:r>
       <w:r>
-        <w:t xml:space="preserve">m. An interesting feature of coffee grains is that they are composed from a little </w:t>
+        <w:t xml:space="preserve">m. An interesting feature of coffee </w:t>
+      </w:r>
+      <w:r>
+        <w:t>particles</w:t>
+      </w:r>
+      <w:r>
+        <w:t xml:space="preserve"> is that they are composed from a little </w:t>
       </w:r>
       <w:r>
         <w:t xml:space="preserve">hollow </w:t>
       </w:r>
       <w:r>
-        <w:t xml:space="preserve">cells with </w:t>
+        <w:t xml:space="preserve">cells with size around 20-50 </w:t>
+      </w:r>
+      <w:r>
+        <w:rPr>
+          <w:rFonts w:cstheme="minorHAnsi"/>
+        </w:rPr>
+        <w:t>µ</w:t>
+      </w:r>
+      <w:r>
+        <w:t>m.</w:t>
+      </w:r>
+      <w:r>
+        <w:t xml:space="preserve"> [1] estimates that the </w:t>
+      </w:r>
+      <w:r>
+        <w:t xml:space="preserve">void </w:t>
+      </w:r>
+      <w:r>
+        <w:t xml:space="preserve">volume inside cells is about 64% of the </w:t>
       </w:r>
       <w:r>
         <w:lastRenderedPageBreak/>
-        <w:t xml:space="preserve">size around 20-50 </w:t>
-      </w:r>
-      <w:r>
-        <w:rPr>
-          <w:rFonts w:cstheme="minorHAnsi"/>
-        </w:rPr>
-        <w:t>µ</w:t>
-      </w:r>
-      <w:r>
-        <w:t>m. In addition to the larger grains (the boulders), an espresso grind contains “fines” – small particles about the size of a coffee cell. These are usually the broken cell fragments.</w:t>
+        <w:t xml:space="preserve">total </w:t>
+      </w:r>
+      <w:r>
+        <w:t>particle</w:t>
+      </w:r>
+      <w:r>
+        <w:t xml:space="preserve"> volume. </w:t>
+      </w:r>
+      <w:r>
+        <w:t xml:space="preserve"> In addition to the larger </w:t>
+      </w:r>
+      <w:r>
+        <w:t>particles</w:t>
+      </w:r>
+      <w:r>
+        <w:t xml:space="preserve"> </w:t>
+      </w:r>
+      <w:r>
+        <w:t>(the boulders), an espresso grind contains “fines” – small particles about the size of a coffee cell. These are usually the broken cell fragments.</w:t>
       </w:r>
     </w:p>
     <w:p>
@@ -393,7 +467,16 @@
         <w:t xml:space="preserve"> </w:t>
       </w:r>
       <w:r>
-        <w:t>A good grinder usually produces about 10-15% of fines from the total grind mass/volume. Also the particle size distribution of the boulders is rather narrow, i.e. dominated by grains of a particular size. Check [1] and [2] for typical particle size distributions graphs.</w:t>
+        <w:t xml:space="preserve">A good grinder usually produces about 10-15% of fines from the total grind mass/volume. Also the particle size distribution of the boulders is rather narrow, i.e. dominated by </w:t>
+      </w:r>
+      <w:r>
+        <w:t>particles</w:t>
+      </w:r>
+      <w:r>
+        <w:t xml:space="preserve"> </w:t>
+      </w:r>
+      <w:r>
+        <w:t>of a particular size. Check [1] and [2] for typical particle size distributions graphs.</w:t>
       </w:r>
     </w:p>
     <w:p>
@@ -419,37 +502,109 @@
         <w:t xml:space="preserve"> 1</w:t>
       </w:r>
       <w:r>
-        <w:t xml:space="preserve"> shows a schematic representation of a coffee bed. For simplicity, we model the coffee cells and the coffee grains as spheres.</w:t>
-      </w:r>
-      <w:r>
-        <w:t xml:space="preserve"> All coffee cells are of the same size.</w:t>
-      </w:r>
-      <w:r>
-        <w:t xml:space="preserve"> Following this assumption, the grains can only be composed of a certain number of cell </w:t>
+        <w:t xml:space="preserve"> shows a schematic representation of a coffee bed. </w:t>
+      </w:r>
+      <w:r>
+        <w:t>For simplicity, we represent coffee particles as spheres.</w:t>
+      </w:r>
+      <w:r>
+        <w:t xml:space="preserve"> Also w</w:t>
+      </w:r>
+      <w:r>
+        <w:t>e assume that all little coffee cells are of the same size</w:t>
+      </w:r>
+      <w:r>
+        <w:t xml:space="preserve"> and packed into concentric rows with the width equal to the cell size</w:t>
+      </w:r>
+      <w:r>
+        <w:t xml:space="preserve">. </w:t>
+      </w:r>
+      <w:r>
+        <w:t>Note t</w:t>
+      </w:r>
+      <w:r>
+        <w:t>he cells are packed tightly without any gaps, e.g. imaging cells in a pomegranate fruit</w:t>
+      </w:r>
+      <w:r>
+        <w:t>.</w:t>
+      </w:r>
+      <w:r>
+        <w:t xml:space="preserve"> Following th</w:t>
+      </w:r>
+      <w:r>
+        <w:t>ese</w:t>
+      </w:r>
+      <w:r>
+        <w:t xml:space="preserve"> assumption</w:t>
+      </w:r>
+      <w:r>
+        <w:t>s</w:t>
+      </w:r>
+      <w:r>
+        <w:t xml:space="preserve">, the </w:t>
+      </w:r>
+      <w:r>
+        <w:t xml:space="preserve">particles </w:t>
+      </w:r>
+      <w:r>
+        <w:t xml:space="preserve">can only be composed of a certain number of </w:t>
+      </w:r>
+      <w:r>
+        <w:t xml:space="preserve">concentric </w:t>
+      </w:r>
+      <w:r>
+        <w:t xml:space="preserve">cell </w:t>
       </w:r>
       <w:r>
         <w:t>layers</w:t>
       </w:r>
       <w:r>
-        <w:t xml:space="preserve">, and the grain diameter can only take a set of discrete values: 1 cell diameter for 1 cell </w:t>
-      </w:r>
-      <w:r>
-        <w:t>layer</w:t>
-      </w:r>
-      <w:r>
-        <w:t xml:space="preserve"> </w:t>
-      </w:r>
-      <w:r>
-        <w:t>(=1 cell)</w:t>
-      </w:r>
-      <w:r>
-        <w:t xml:space="preserve">, 3 cell diameters for 2 cell </w:t>
+        <w:t xml:space="preserve">, and the </w:t>
+      </w:r>
+      <w:r>
+        <w:t xml:space="preserve">particle </w:t>
+      </w:r>
+      <w:r>
+        <w:t xml:space="preserve">diameter can only take a set of discrete values: 1 cell </w:t>
+      </w:r>
+      <w:r>
+        <w:t>size</w:t>
+      </w:r>
+      <w:r>
+        <w:t xml:space="preserve"> for 1 cell </w:t>
+      </w:r>
+      <w:r>
+        <w:t xml:space="preserve">layer </w:t>
+      </w:r>
+      <w:r>
+        <w:t>(</w:t>
+      </w:r>
+      <w:r>
+        <w:t xml:space="preserve">i.e. </w:t>
+      </w:r>
+      <w:r>
+        <w:t>1 cell)</w:t>
+      </w:r>
+      <w:r>
+        <w:t xml:space="preserve">, 3 cell </w:t>
+      </w:r>
+      <w:r>
+        <w:t>sizes</w:t>
+      </w:r>
+      <w:r>
+        <w:t xml:space="preserve"> for 2 cell </w:t>
       </w:r>
       <w:r>
         <w:t>layers</w:t>
       </w:r>
       <w:r>
-        <w:t xml:space="preserve">, 5 cell diameters for 3 cell </w:t>
+        <w:t xml:space="preserve">, 5 cell </w:t>
+      </w:r>
+      <w:r>
+        <w:t>sizes</w:t>
+      </w:r>
+      <w:r>
+        <w:t xml:space="preserve"> for 3 cell </w:t>
       </w:r>
       <w:r>
         <w:t>layers</w:t>
@@ -460,13 +615,28 @@
     </w:p>
     <w:p>
       <w:r>
-        <w:t xml:space="preserve">The space between grains </w:t>
+        <w:t xml:space="preserve">The space between </w:t>
+      </w:r>
+      <w:r>
+        <w:t xml:space="preserve">particles </w:t>
       </w:r>
       <w:r>
         <w:t>is</w:t>
       </w:r>
       <w:r>
-        <w:t xml:space="preserve"> easily accessible by water. This is the path the water takes during the espresso extraction. Reference [1] suggests that the grains occupy about 83% of the puck volume, so the remaining 17% is the space between grains.</w:t>
+        <w:t xml:space="preserve"> easily accessible by water. This is the path the water takes during the espresso extraction. Reference [1] suggests that the </w:t>
+      </w:r>
+      <w:r>
+        <w:t xml:space="preserve">particles </w:t>
+      </w:r>
+      <w:r>
+        <w:t xml:space="preserve">occupy about 83% of the puck volume, so the remaining 17% is the space between </w:t>
+      </w:r>
+      <w:r>
+        <w:t>particles</w:t>
+      </w:r>
+      <w:r>
+        <w:t>.</w:t>
       </w:r>
     </w:p>
     <w:p>
@@ -523,21 +693,21 @@
                                 <w:b/>
                                 <w:bCs/>
                               </w:rPr>
-                              <w:t xml:space="preserve">Grains with 1 cell </w:t>
+                              <w:t>Particles</w:t>
                             </w:r>
                             <w:r>
                               <w:rPr>
                                 <w:b/>
                                 <w:bCs/>
                               </w:rPr>
-                              <w:t>layer</w:t>
+                              <w:t xml:space="preserve"> with 1 cell </w:t>
                             </w:r>
                             <w:r>
                               <w:rPr>
                                 <w:b/>
                                 <w:bCs/>
                               </w:rPr>
-                              <w:t xml:space="preserve"> (1 cell)</w:t>
+                              <w:t>layer (1 cell)</w:t>
                             </w:r>
                           </w:p>
                           <w:p/>
@@ -579,21 +749,21 @@
                           <w:b/>
                           <w:bCs/>
                         </w:rPr>
-                        <w:t xml:space="preserve">Grains with 1 cell </w:t>
+                        <w:t>Particles</w:t>
                       </w:r>
                       <w:r>
                         <w:rPr>
                           <w:b/>
                           <w:bCs/>
                         </w:rPr>
-                        <w:t>layer</w:t>
+                        <w:t xml:space="preserve"> with 1 cell </w:t>
                       </w:r>
                       <w:r>
                         <w:rPr>
                           <w:b/>
                           <w:bCs/>
                         </w:rPr>
-                        <w:t xml:space="preserve"> (1 cell)</w:t>
+                        <w:t>layer (1 cell)</w:t>
                       </w:r>
                     </w:p>
                     <w:p/>
@@ -773,7 +943,7 @@
           </mc:Choice>
           <mc:Fallback>
             <w:pict>
-              <v:shapetype w14:anchorId="6DC485FE" id="_x0000_t32" coordsize="21600,21600" o:spt="32" o:oned="t" path="m,l21600,21600e" filled="f">
+              <v:shapetype w14:anchorId="5324C73F" id="_x0000_t32" coordsize="21600,21600" o:spt="32" o:oned="t" path="m,l21600,21600e" filled="f">
                 <v:path arrowok="t" fillok="f" o:connecttype="none"/>
                 <o:lock v:ext="edit" shapetype="t"/>
               </v:shapetype>
@@ -1062,7 +1232,7 @@
           </mc:Choice>
           <mc:Fallback>
             <w:pict>
-              <v:line w14:anchorId="3367A100" id="Straight Connector 98" o:spid="_x0000_s1026" style="position:absolute;flip:y;z-index:251822080;visibility:visible;mso-wrap-style:square;mso-width-percent:0;mso-height-percent:0;mso-wrap-distance-left:9pt;mso-wrap-distance-top:0;mso-wrap-distance-right:9pt;mso-wrap-distance-bottom:0;mso-position-horizontal:absolute;mso-position-horizontal-relative:text;mso-position-vertical:absolute;mso-position-vertical-relative:text;mso-width-percent:0;mso-height-percent:0;mso-width-relative:margin;mso-height-relative:margin" from="169.15pt,14.4pt" to="175.5pt,22.2pt" o:gfxdata="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" strokecolor="#7f5f00 [1607]" strokeweight="3pt">
+              <v:line w14:anchorId="0F3FB9B3" id="Straight Connector 98" o:spid="_x0000_s1026" style="position:absolute;flip:y;z-index:251822080;visibility:visible;mso-wrap-style:square;mso-width-percent:0;mso-height-percent:0;mso-wrap-distance-left:9pt;mso-wrap-distance-top:0;mso-wrap-distance-right:9pt;mso-wrap-distance-bottom:0;mso-position-horizontal:absolute;mso-position-horizontal-relative:text;mso-position-vertical:absolute;mso-position-vertical-relative:text;mso-width-percent:0;mso-height-percent:0;mso-width-relative:margin;mso-height-relative:margin" from="169.15pt,14.4pt" to="175.5pt,22.2pt" o:gfxdata="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" strokecolor="#7f5f00 [1607]" strokeweight="3pt">
                 <v:stroke joinstyle="miter"/>
               </v:line>
             </w:pict>
@@ -1135,7 +1305,7 @@
           </mc:Choice>
           <mc:Fallback>
             <w:pict>
-              <v:line w14:anchorId="34EB6E26" id="Straight Connector 99" o:spid="_x0000_s1026" style="position:absolute;flip:y;z-index:251824128;visibility:visible;mso-wrap-style:square;mso-width-percent:0;mso-height-percent:0;mso-wrap-distance-left:9pt;mso-wrap-distance-top:0;mso-wrap-distance-right:9pt;mso-wrap-distance-bottom:0;mso-position-horizontal:absolute;mso-position-horizontal-relative:text;mso-position-vertical:absolute;mso-position-vertical-relative:text;mso-width-percent:0;mso-height-percent:0;mso-width-relative:margin;mso-height-relative:margin" from="160.9pt,8.4pt" to="162.75pt,18.95pt" o:gfxdata="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" strokecolor="#7f5f00 [1607]" strokeweight="3pt">
+              <v:line w14:anchorId="3C2111ED" id="Straight Connector 99" o:spid="_x0000_s1026" style="position:absolute;flip:y;z-index:251824128;visibility:visible;mso-wrap-style:square;mso-width-percent:0;mso-height-percent:0;mso-wrap-distance-left:9pt;mso-wrap-distance-top:0;mso-wrap-distance-right:9pt;mso-wrap-distance-bottom:0;mso-position-horizontal:absolute;mso-position-horizontal-relative:text;mso-position-vertical:absolute;mso-position-vertical-relative:text;mso-width-percent:0;mso-height-percent:0;mso-width-relative:margin;mso-height-relative:margin" from="160.9pt,8.4pt" to="162.75pt,18.95pt" o:gfxdata="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" strokecolor="#7f5f00 [1607]" strokeweight="3pt">
                 <v:stroke joinstyle="miter"/>
               </v:line>
             </w:pict>
@@ -1225,7 +1395,7 @@
           </mc:Choice>
           <mc:Fallback>
             <w:pict>
-              <v:rect w14:anchorId="3B18B686" id="Rectangle 23" o:spid="_x0000_s1026" style="position:absolute;margin-left:14.1pt;margin-top:.5pt;width:251.45pt;height:95.65pt;z-index:251654139;visibility:visible;mso-wrap-style:square;mso-width-percent:0;mso-height-percent:0;mso-wrap-distance-left:9pt;mso-wrap-distance-top:0;mso-wrap-distance-right:9pt;mso-wrap-distance-bottom:0;mso-position-horizontal:absolute;mso-position-horizontal-relative:text;mso-position-vertical:absolute;mso-position-vertical-relative:text;mso-width-percent:0;mso-height-percent:0;mso-width-relative:margin;mso-height-relative:margin;v-text-anchor:middle" o:gfxdata="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" fillcolor="#d9e2f3 [660]" strokecolor="#0d0d0d [3069]" strokeweight="1.5pt"/>
+              <v:rect w14:anchorId="1C0D6EE7" id="Rectangle 23" o:spid="_x0000_s1026" style="position:absolute;margin-left:14.1pt;margin-top:.5pt;width:251.45pt;height:95.65pt;z-index:251654139;visibility:visible;mso-wrap-style:square;mso-width-percent:0;mso-height-percent:0;mso-wrap-distance-left:9pt;mso-wrap-distance-top:0;mso-wrap-distance-right:9pt;mso-wrap-distance-bottom:0;mso-position-horizontal:absolute;mso-position-horizontal-relative:text;mso-position-vertical:absolute;mso-position-vertical-relative:text;mso-width-percent:0;mso-height-percent:0;mso-width-relative:margin;mso-height-relative:margin;v-text-anchor:middle" o:gfxdata="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" fillcolor="#d9e2f3 [660]" strokecolor="#0d0d0d [3069]" strokeweight="1.5pt"/>
             </w:pict>
           </mc:Fallback>
         </mc:AlternateContent>
@@ -1296,7 +1466,7 @@
           </mc:Choice>
           <mc:Fallback>
             <w:pict>
-              <v:line w14:anchorId="7F3A09C0" id="Straight Connector 94" o:spid="_x0000_s1026" style="position:absolute;z-index:251813888;visibility:visible;mso-wrap-style:square;mso-width-percent:0;mso-height-percent:0;mso-wrap-distance-left:9pt;mso-wrap-distance-top:0;mso-wrap-distance-right:9pt;mso-wrap-distance-bottom:0;mso-position-horizontal:absolute;mso-position-horizontal-relative:text;mso-position-vertical:absolute;mso-position-vertical-relative:text;mso-width-percent:0;mso-height-percent:0;mso-width-relative:margin;mso-height-relative:margin" from="149.2pt,10pt" to="151.45pt,18.65pt" o:gfxdata="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" strokecolor="#7f5f00 [1607]" strokeweight="3pt">
+              <v:line w14:anchorId="0DD00157" id="Straight Connector 94" o:spid="_x0000_s1026" style="position:absolute;z-index:251813888;visibility:visible;mso-wrap-style:square;mso-width-percent:0;mso-height-percent:0;mso-wrap-distance-left:9pt;mso-wrap-distance-top:0;mso-wrap-distance-right:9pt;mso-wrap-distance-bottom:0;mso-position-horizontal:absolute;mso-position-horizontal-relative:text;mso-position-vertical:absolute;mso-position-vertical-relative:text;mso-width-percent:0;mso-height-percent:0;mso-width-relative:margin;mso-height-relative:margin" from="149.2pt,10pt" to="151.45pt,18.65pt" o:gfxdata="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" strokecolor="#7f5f00 [1607]" strokeweight="3pt">
                 <v:stroke joinstyle="miter"/>
               </v:line>
             </w:pict>
@@ -1369,7 +1539,7 @@
           </mc:Choice>
           <mc:Fallback>
             <w:pict>
-              <v:line w14:anchorId="2A131312" id="Straight Connector 93" o:spid="_x0000_s1026" style="position:absolute;z-index:251811840;visibility:visible;mso-wrap-style:square;mso-width-percent:0;mso-height-percent:0;mso-wrap-distance-left:9pt;mso-wrap-distance-top:0;mso-wrap-distance-right:9pt;mso-wrap-distance-bottom:0;mso-position-horizontal:absolute;mso-position-horizontal-relative:text;mso-position-vertical:absolute;mso-position-vertical-relative:text;mso-width-percent:0;mso-height-percent:0;mso-width-relative:margin;mso-height-relative:margin" from="136.15pt,15.15pt" to="142.9pt,23.8pt" o:gfxdata="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" strokecolor="#7f5f00 [1607]" strokeweight="3pt">
+              <v:line w14:anchorId="44C7E452" id="Straight Connector 93" o:spid="_x0000_s1026" style="position:absolute;z-index:251811840;visibility:visible;mso-wrap-style:square;mso-width-percent:0;mso-height-percent:0;mso-wrap-distance-left:9pt;mso-wrap-distance-top:0;mso-wrap-distance-right:9pt;mso-wrap-distance-bottom:0;mso-position-horizontal:absolute;mso-position-horizontal-relative:text;mso-position-vertical:absolute;mso-position-vertical-relative:text;mso-width-percent:0;mso-height-percent:0;mso-width-relative:margin;mso-height-relative:margin" from="136.15pt,15.15pt" to="142.9pt,23.8pt" o:gfxdata="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" strokecolor="#7f5f00 [1607]" strokeweight="3pt">
                 <v:stroke joinstyle="miter"/>
               </v:line>
             </w:pict>
@@ -1455,7 +1625,7 @@
           </mc:Choice>
           <mc:Fallback>
             <w:pict>
-              <v:oval w14:anchorId="2F704E66" id="Oval 88" o:spid="_x0000_s1026" style="position:absolute;margin-left:125.25pt;margin-top:8.25pt;width:63.4pt;height:61.65pt;z-index:251655164;visibility:visible;mso-wrap-style:square;mso-width-percent:0;mso-height-percent:0;mso-wrap-distance-left:9pt;mso-wrap-distance-top:0;mso-wrap-distance-right:9pt;mso-wrap-distance-bottom:0;mso-position-horizontal:absolute;mso-position-horizontal-relative:text;mso-position-vertical:absolute;mso-position-vertical-relative:text;mso-width-percent:0;mso-height-percent:0;mso-width-relative:margin;mso-height-relative:margin;v-text-anchor:middle" o:gfxdata="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" fillcolor="#d9e2f3 [660]" strokecolor="#7f5f00 [1607]" strokeweight="3pt">
+              <v:oval w14:anchorId="15476941" id="Oval 88" o:spid="_x0000_s1026" style="position:absolute;margin-left:125.25pt;margin-top:8.25pt;width:63.4pt;height:61.65pt;z-index:251655164;visibility:visible;mso-wrap-style:square;mso-width-percent:0;mso-height-percent:0;mso-wrap-distance-left:9pt;mso-wrap-distance-top:0;mso-wrap-distance-right:9pt;mso-wrap-distance-bottom:0;mso-position-horizontal:absolute;mso-position-horizontal-relative:text;mso-position-vertical:absolute;mso-position-vertical-relative:text;mso-width-percent:0;mso-height-percent:0;mso-width-relative:margin;mso-height-relative:margin;v-text-anchor:middle" o:gfxdata="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" fillcolor="#d9e2f3 [660]" strokecolor="#7f5f00 [1607]" strokeweight="3pt">
                 <v:stroke joinstyle="miter"/>
               </v:oval>
             </w:pict>
@@ -1541,7 +1711,7 @@
           </mc:Choice>
           <mc:Fallback>
             <w:pict>
-              <v:oval w14:anchorId="0F560E4F" id="Oval 79" o:spid="_x0000_s1026" style="position:absolute;margin-left:137.2pt;margin-top:18.85pt;width:39.75pt;height:39.15pt;z-index:251795456;visibility:visible;mso-wrap-style:square;mso-width-percent:0;mso-height-percent:0;mso-wrap-distance-left:9pt;mso-wrap-distance-top:0;mso-wrap-distance-right:9pt;mso-wrap-distance-bottom:0;mso-position-horizontal:absolute;mso-position-horizontal-relative:text;mso-position-vertical:absolute;mso-position-vertical-relative:text;mso-width-percent:0;mso-height-percent:0;mso-width-relative:margin;mso-height-relative:margin;v-text-anchor:middle" o:gfxdata="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" fillcolor="#d9e2f3 [660]" strokecolor="#7f5f00 [1607]" strokeweight="3pt">
+              <v:oval w14:anchorId="6425092D" id="Oval 79" o:spid="_x0000_s1026" style="position:absolute;margin-left:137.2pt;margin-top:18.85pt;width:39.75pt;height:39.15pt;z-index:251795456;visibility:visible;mso-wrap-style:square;mso-width-percent:0;mso-height-percent:0;mso-wrap-distance-left:9pt;mso-wrap-distance-top:0;mso-wrap-distance-right:9pt;mso-wrap-distance-bottom:0;mso-position-horizontal:absolute;mso-position-horizontal-relative:text;mso-position-vertical:absolute;mso-position-vertical-relative:text;mso-width-percent:0;mso-height-percent:0;mso-width-relative:margin;mso-height-relative:margin;v-text-anchor:middle" o:gfxdata="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" fillcolor="#d9e2f3 [660]" strokecolor="#7f5f00 [1607]" strokeweight="3pt">
                 <v:stroke joinstyle="miter"/>
               </v:oval>
             </w:pict>
@@ -1614,7 +1784,7 @@
           </mc:Choice>
           <mc:Fallback>
             <w:pict>
-              <v:line w14:anchorId="7C824D38" id="Straight Connector 80" o:spid="_x0000_s1026" style="position:absolute;z-index:251796480;visibility:visible;mso-wrap-style:square;mso-width-percent:0;mso-height-percent:0;mso-wrap-distance-left:9pt;mso-wrap-distance-top:0;mso-wrap-distance-right:9pt;mso-wrap-distance-bottom:0;mso-position-horizontal:absolute;mso-position-horizontal-relative:text;mso-position-vertical:absolute;mso-position-vertical-relative:text;mso-width-percent:0;mso-height-percent:0;mso-width-relative:margin;mso-height-relative:margin" from="139.5pt,29.05pt" to="150.75pt,35.95pt" o:gfxdata="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" strokecolor="#7f5f00 [1607]" strokeweight="3pt">
+              <v:line w14:anchorId="29524AAF" id="Straight Connector 80" o:spid="_x0000_s1026" style="position:absolute;z-index:251796480;visibility:visible;mso-wrap-style:square;mso-width-percent:0;mso-height-percent:0;mso-wrap-distance-left:9pt;mso-wrap-distance-top:0;mso-wrap-distance-right:9pt;mso-wrap-distance-bottom:0;mso-position-horizontal:absolute;mso-position-horizontal-relative:text;mso-position-vertical:absolute;mso-position-vertical-relative:text;mso-width-percent:0;mso-height-percent:0;mso-width-relative:margin;mso-height-relative:margin" from="139.5pt,29.05pt" to="150.75pt,35.95pt" o:gfxdata="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" strokecolor="#7f5f00 [1607]" strokeweight="3pt">
                 <v:stroke joinstyle="miter"/>
               </v:line>
             </w:pict>
@@ -1687,7 +1857,7 @@
           </mc:Choice>
           <mc:Fallback>
             <w:pict>
-              <v:line w14:anchorId="5B6DF43D" id="Straight Connector 81" o:spid="_x0000_s1026" style="position:absolute;flip:y;z-index:251797504;visibility:visible;mso-wrap-style:square;mso-width-percent:0;mso-height-percent:0;mso-wrap-distance-left:9pt;mso-wrap-distance-top:0;mso-wrap-distance-right:9pt;mso-wrap-distance-bottom:0;mso-position-horizontal:absolute;mso-position-horizontal-relative:text;mso-position-vertical:absolute;mso-position-vertical-relative:text;mso-width-percent:0;mso-height-percent:0;mso-width-relative:margin;mso-height-relative:margin" from="138.4pt,40.65pt" to="150.75pt,47.25pt" o:gfxdata="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" strokecolor="#7f5f00 [1607]" strokeweight="3pt">
+              <v:line w14:anchorId="56361BB2" id="Straight Connector 81" o:spid="_x0000_s1026" style="position:absolute;flip:y;z-index:251797504;visibility:visible;mso-wrap-style:square;mso-width-percent:0;mso-height-percent:0;mso-wrap-distance-left:9pt;mso-wrap-distance-top:0;mso-wrap-distance-right:9pt;mso-wrap-distance-bottom:0;mso-position-horizontal:absolute;mso-position-horizontal-relative:text;mso-position-vertical:absolute;mso-position-vertical-relative:text;mso-width-percent:0;mso-height-percent:0;mso-width-relative:margin;mso-height-relative:margin" from="138.4pt,40.65pt" to="150.75pt,47.25pt" o:gfxdata="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" strokecolor="#7f5f00 [1607]" strokeweight="3pt">
                 <v:stroke joinstyle="miter"/>
               </v:line>
             </w:pict>
@@ -1760,7 +1930,7 @@
           </mc:Choice>
           <mc:Fallback>
             <w:pict>
-              <v:line w14:anchorId="25598098" id="Straight Connector 82" o:spid="_x0000_s1026" style="position:absolute;flip:y;z-index:251798528;visibility:visible;mso-wrap-style:square;mso-width-percent:0;mso-height-percent:0;mso-wrap-distance-left:9pt;mso-wrap-distance-top:0;mso-wrap-distance-right:9pt;mso-wrap-distance-bottom:0;mso-position-horizontal:absolute;mso-position-horizontal-relative:text;mso-position-vertical:absolute;mso-position-vertical-relative:text;mso-width-percent:0;mso-height-percent:0;mso-width-relative:margin;mso-height-relative:margin" from="150.75pt,44.4pt" to="155.2pt,57.5pt" o:gfxdata="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" strokecolor="#7f5f00 [1607]" strokeweight="3pt">
+              <v:line w14:anchorId="563D6730" id="Straight Connector 82" o:spid="_x0000_s1026" style="position:absolute;flip:y;z-index:251798528;visibility:visible;mso-wrap-style:square;mso-width-percent:0;mso-height-percent:0;mso-wrap-distance-left:9pt;mso-wrap-distance-top:0;mso-wrap-distance-right:9pt;mso-wrap-distance-bottom:0;mso-position-horizontal:absolute;mso-position-horizontal-relative:text;mso-position-vertical:absolute;mso-position-vertical-relative:text;mso-width-percent:0;mso-height-percent:0;mso-width-relative:margin;mso-height-relative:margin" from="150.75pt,44.4pt" to="155.2pt,57.5pt" o:gfxdata="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" strokecolor="#7f5f00 [1607]" strokeweight="3pt">
                 <v:stroke joinstyle="miter"/>
               </v:line>
             </w:pict>
@@ -1833,7 +2003,7 @@
           </mc:Choice>
           <mc:Fallback>
             <w:pict>
-              <v:line w14:anchorId="02D1FC20" id="Straight Connector 83" o:spid="_x0000_s1026" style="position:absolute;flip:x y;z-index:251799552;visibility:visible;mso-wrap-style:square;mso-width-percent:0;mso-height-percent:0;mso-wrap-distance-left:9pt;mso-wrap-distance-top:0;mso-wrap-distance-right:9pt;mso-wrap-distance-bottom:0;mso-position-horizontal:absolute;mso-position-horizontal-relative:text;mso-position-vertical:absolute;mso-position-vertical-relative:text;mso-width-percent:0;mso-height-percent:0;mso-width-relative:margin;mso-height-relative:margin" from="160.5pt,44.4pt" to="166.5pt,54.5pt" o:gfxdata="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" strokecolor="#7f5f00 [1607]" strokeweight="3pt">
+              <v:line w14:anchorId="52238C7C" id="Straight Connector 83" o:spid="_x0000_s1026" style="position:absolute;flip:x y;z-index:251799552;visibility:visible;mso-wrap-style:square;mso-width-percent:0;mso-height-percent:0;mso-wrap-distance-left:9pt;mso-wrap-distance-top:0;mso-wrap-distance-right:9pt;mso-wrap-distance-bottom:0;mso-position-horizontal:absolute;mso-position-horizontal-relative:text;mso-position-vertical:absolute;mso-position-vertical-relative:text;mso-width-percent:0;mso-height-percent:0;mso-width-relative:margin;mso-height-relative:margin" from="160.5pt,44.4pt" to="166.5pt,54.5pt" o:gfxdata="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" strokecolor="#7f5f00 [1607]" strokeweight="3pt">
                 <v:stroke joinstyle="miter"/>
               </v:line>
             </w:pict>
@@ -1906,7 +2076,7 @@
           </mc:Choice>
           <mc:Fallback>
             <w:pict>
-              <v:line w14:anchorId="62A19C43" id="Straight Connector 84" o:spid="_x0000_s1026" style="position:absolute;flip:x;z-index:251800576;visibility:visible;mso-wrap-style:square;mso-width-percent:0;mso-height-percent:0;mso-wrap-distance-left:9pt;mso-wrap-distance-top:0;mso-wrap-distance-right:9pt;mso-wrap-distance-bottom:0;mso-position-horizontal:absolute;mso-position-horizontal-relative:text;mso-position-vertical:absolute;mso-position-vertical-relative:text;mso-width-percent:0;mso-height-percent:0;mso-width-relative:margin;mso-height-relative:margin" from="162.35pt,32.75pt" to="176.2pt,37.65pt" o:gfxdata="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" strokecolor="#7f5f00 [1607]" strokeweight="3pt">
+              <v:line w14:anchorId="50B40F9B" id="Straight Connector 84" o:spid="_x0000_s1026" style="position:absolute;flip:x;z-index:251800576;visibility:visible;mso-wrap-style:square;mso-width-percent:0;mso-height-percent:0;mso-wrap-distance-left:9pt;mso-wrap-distance-top:0;mso-wrap-distance-right:9pt;mso-wrap-distance-bottom:0;mso-position-horizontal:absolute;mso-position-horizontal-relative:text;mso-position-vertical:absolute;mso-position-vertical-relative:text;mso-width-percent:0;mso-height-percent:0;mso-width-relative:margin;mso-height-relative:margin" from="162.35pt,32.75pt" to="176.2pt,37.65pt" o:gfxdata="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" strokecolor="#7f5f00 [1607]" strokeweight="3pt">
                 <v:stroke joinstyle="miter"/>
               </v:line>
             </w:pict>
@@ -1979,7 +2149,7 @@
           </mc:Choice>
           <mc:Fallback>
             <w:pict>
-              <v:line w14:anchorId="72CC9A94" id="Straight Connector 85" o:spid="_x0000_s1026" style="position:absolute;flip:x y;z-index:251801600;visibility:visible;mso-wrap-style:square;mso-width-percent:0;mso-height-percent:0;mso-wrap-distance-left:9pt;mso-wrap-distance-top:0;mso-wrap-distance-right:9pt;mso-wrap-distance-bottom:0;mso-position-horizontal:absolute;mso-position-horizontal-relative:text;mso-position-vertical:absolute;mso-position-vertical-relative:text;mso-width-percent:0;mso-height-percent:0;mso-width-relative:margin;mso-height-relative:margin" from="162.75pt,40.25pt" to="176.2pt,44.9pt" o:gfxdata="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" strokecolor="#7f5f00 [1607]" strokeweight="3pt">
+              <v:line w14:anchorId="7F594BBD" id="Straight Connector 85" o:spid="_x0000_s1026" style="position:absolute;flip:x y;z-index:251801600;visibility:visible;mso-wrap-style:square;mso-width-percent:0;mso-height-percent:0;mso-wrap-distance-left:9pt;mso-wrap-distance-top:0;mso-wrap-distance-right:9pt;mso-wrap-distance-bottom:0;mso-position-horizontal:absolute;mso-position-horizontal-relative:text;mso-position-vertical:absolute;mso-position-vertical-relative:text;mso-width-percent:0;mso-height-percent:0;mso-width-relative:margin;mso-height-relative:margin" from="162.75pt,40.25pt" to="176.2pt,44.9pt" o:gfxdata="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" strokecolor="#7f5f00 [1607]" strokeweight="3pt">
                 <v:stroke joinstyle="miter"/>
               </v:line>
             </w:pict>
@@ -2046,7 +2216,7 @@
           </mc:Choice>
           <mc:Fallback>
             <w:pict>
-              <v:line w14:anchorId="1DC33DED" id="Straight Connector 86" o:spid="_x0000_s1026" style="position:absolute;z-index:251802624;visibility:visible;mso-wrap-style:square;mso-wrap-distance-left:9pt;mso-wrap-distance-top:0;mso-wrap-distance-right:9pt;mso-wrap-distance-bottom:0;mso-position-horizontal:absolute;mso-position-horizontal-relative:text;mso-position-vertical:absolute;mso-position-vertical-relative:text" from="152.3pt,19.05pt" to="155.3pt,31.4pt" o:gfxdata="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" strokecolor="#7f5f00 [1607]" strokeweight="3pt">
+              <v:line w14:anchorId="2E416FEF" id="Straight Connector 86" o:spid="_x0000_s1026" style="position:absolute;z-index:251802624;visibility:visible;mso-wrap-style:square;mso-wrap-distance-left:9pt;mso-wrap-distance-top:0;mso-wrap-distance-right:9pt;mso-wrap-distance-bottom:0;mso-position-horizontal:absolute;mso-position-horizontal-relative:text;mso-position-vertical:absolute;mso-position-vertical-relative:text" from="152.3pt,19.05pt" to="155.3pt,31.4pt" o:gfxdata="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" strokecolor="#7f5f00 [1607]" strokeweight="3pt">
                 <v:stroke joinstyle="miter"/>
               </v:line>
             </w:pict>
@@ -2119,7 +2289,7 @@
           </mc:Choice>
           <mc:Fallback>
             <w:pict>
-              <v:line w14:anchorId="5F741A4B" id="Straight Connector 87" o:spid="_x0000_s1026" style="position:absolute;flip:x;z-index:251803648;visibility:visible;mso-wrap-style:square;mso-width-percent:0;mso-height-percent:0;mso-wrap-distance-left:9pt;mso-wrap-distance-top:0;mso-wrap-distance-right:9pt;mso-wrap-distance-bottom:0;mso-position-horizontal:absolute;mso-position-horizontal-relative:text;mso-position-vertical:absolute;mso-position-vertical-relative:text;mso-width-percent:0;mso-height-percent:0;mso-width-relative:margin;mso-height-relative:margin" from="161.65pt,21.7pt" to="167.65pt,32.9pt" o:gfxdata="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" strokecolor="#7f5f00 [1607]" strokeweight="3pt">
+              <v:line w14:anchorId="33842515" id="Straight Connector 87" o:spid="_x0000_s1026" style="position:absolute;flip:x;z-index:251803648;visibility:visible;mso-wrap-style:square;mso-width-percent:0;mso-height-percent:0;mso-wrap-distance-left:9pt;mso-wrap-distance-top:0;mso-wrap-distance-right:9pt;mso-wrap-distance-bottom:0;mso-position-horizontal:absolute;mso-position-horizontal-relative:text;mso-position-vertical:absolute;mso-position-vertical-relative:text;mso-width-percent:0;mso-height-percent:0;mso-width-relative:margin;mso-height-relative:margin" from="161.65pt,21.7pt" to="167.65pt,32.9pt" o:gfxdata="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" strokecolor="#7f5f00 [1607]" strokeweight="3pt">
                 <v:stroke joinstyle="miter"/>
               </v:line>
             </w:pict>
@@ -2211,7 +2381,7 @@
           </mc:Choice>
           <mc:Fallback>
             <w:pict>
-              <v:shape w14:anchorId="5C6C8445" id="Partial Circle 48" o:spid="_x0000_s1026" style="position:absolute;margin-left:231.65pt;margin-top:15.05pt;width:11.95pt;height:11.3pt;z-index:251726848;visibility:visible;mso-wrap-style:square;mso-width-percent:0;mso-height-percent:0;mso-wrap-distance-left:9pt;mso-wrap-distance-top:0;mso-wrap-distance-right:9pt;mso-wrap-distance-bottom:0;mso-position-horizontal:absolute;mso-position-horizontal-relative:text;mso-position-vertical:absolute;mso-position-vertical-relative:text;mso-width-percent:0;mso-height-percent:0;mso-width-relative:margin;mso-height-relative:margin;v-text-anchor:middle" coordsize="151547,143302" o:gfxdata="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" path="m148470,91863v-10858,34918,-47674,56591,-85602,50392c23818,135873,-3436,102116,345,64814,4071,28059,36725,,75773,v,23884,1,47767,1,71651l148470,91863xe" fillcolor="#b4c6e7 [1300]" strokecolor="#7f5f00 [1607]" strokeweight="2.25pt">
+              <v:shape w14:anchorId="0938E070" id="Partial Circle 48" o:spid="_x0000_s1026" style="position:absolute;margin-left:231.65pt;margin-top:15.05pt;width:11.95pt;height:11.3pt;z-index:251726848;visibility:visible;mso-wrap-style:square;mso-width-percent:0;mso-height-percent:0;mso-wrap-distance-left:9pt;mso-wrap-distance-top:0;mso-wrap-distance-right:9pt;mso-wrap-distance-bottom:0;mso-position-horizontal:absolute;mso-position-horizontal-relative:text;mso-position-vertical:absolute;mso-position-vertical-relative:text;mso-width-percent:0;mso-height-percent:0;mso-width-relative:margin;mso-height-relative:margin;v-text-anchor:middle" coordsize="151547,143302" o:gfxdata="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" path="m148470,91863v-10858,34918,-47674,56591,-85602,50392c23818,135873,-3436,102116,345,64814,4071,28059,36725,,75773,v,23884,1,47767,1,71651l148470,91863xe" fillcolor="#b4c6e7 [1300]" strokecolor="#7f5f00 [1607]" strokeweight="2.25pt">
                 <v:stroke joinstyle="miter"/>
                 <v:path arrowok="t" o:connecttype="custom" o:connectlocs="148470,91863;62868,142255;345,64814;75773,0;75774,71651;148470,91863" o:connectangles="0,0,0,0,0,0"/>
               </v:shape>
@@ -2295,7 +2465,7 @@
           </mc:Choice>
           <mc:Fallback>
             <w:pict>
-              <v:oval w14:anchorId="7F607081" id="Oval 34" o:spid="_x0000_s1026" style="position:absolute;margin-left:197.7pt;margin-top:9.1pt;width:11.3pt;height:11.8pt;z-index:251716608;visibility:visible;mso-wrap-style:square;mso-wrap-distance-left:9pt;mso-wrap-distance-top:0;mso-wrap-distance-right:9pt;mso-wrap-distance-bottom:0;mso-position-horizontal:absolute;mso-position-horizontal-relative:text;mso-position-vertical:absolute;mso-position-vertical-relative:text;v-text-anchor:middle" o:gfxdata="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" fillcolor="#d9e2f3 [660]" strokecolor="#7f5f00 [1607]" strokeweight="3pt">
+              <v:oval w14:anchorId="683F962D" id="Oval 34" o:spid="_x0000_s1026" style="position:absolute;margin-left:197.7pt;margin-top:9.1pt;width:11.3pt;height:11.8pt;z-index:251716608;visibility:visible;mso-wrap-style:square;mso-wrap-distance-left:9pt;mso-wrap-distance-top:0;mso-wrap-distance-right:9pt;mso-wrap-distance-bottom:0;mso-position-horizontal:absolute;mso-position-horizontal-relative:text;mso-position-vertical:absolute;mso-position-vertical-relative:text;v-text-anchor:middle" o:gfxdata="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" fillcolor="#d9e2f3 [660]" strokecolor="#7f5f00 [1607]" strokeweight="3pt">
                 <v:stroke joinstyle="miter"/>
               </v:oval>
             </w:pict>
@@ -2387,7 +2557,7 @@
           </mc:Choice>
           <mc:Fallback>
             <w:pict>
-              <v:shape w14:anchorId="4FC0C619" id="Partial Circle 12" o:spid="_x0000_s1026" style="position:absolute;margin-left:34.95pt;margin-top:19.85pt;width:11.95pt;height:11.3pt;rotation:-5363289fd;z-index:251680768;visibility:visible;mso-wrap-style:square;mso-width-percent:0;mso-height-percent:0;mso-wrap-distance-left:9pt;mso-wrap-distance-top:0;mso-wrap-distance-right:9pt;mso-wrap-distance-bottom:0;mso-position-horizontal:absolute;mso-position-horizontal-relative:text;mso-position-vertical:absolute;mso-position-vertical-relative:text;mso-width-percent:0;mso-height-percent:0;mso-width-relative:margin;mso-height-relative:margin;v-text-anchor:middle" coordsize="151547,143302" o:gfxdata="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" path="m148470,91863v-10858,34918,-47674,56591,-85602,50392c23818,135873,-3436,102116,345,64814,4071,28059,36725,,75773,v,23884,1,47767,1,71651l148470,91863xe" fillcolor="#b4c6e7 [1300]" strokecolor="#7f5f00 [1607]" strokeweight="2.25pt">
+              <v:shape w14:anchorId="3BBBA023" id="Partial Circle 12" o:spid="_x0000_s1026" style="position:absolute;margin-left:34.95pt;margin-top:19.85pt;width:11.95pt;height:11.3pt;rotation:-5363289fd;z-index:251680768;visibility:visible;mso-wrap-style:square;mso-width-percent:0;mso-height-percent:0;mso-wrap-distance-left:9pt;mso-wrap-distance-top:0;mso-wrap-distance-right:9pt;mso-wrap-distance-bottom:0;mso-position-horizontal:absolute;mso-position-horizontal-relative:text;mso-position-vertical:absolute;mso-position-vertical-relative:text;mso-width-percent:0;mso-height-percent:0;mso-width-relative:margin;mso-height-relative:margin;v-text-anchor:middle" coordsize="151547,143302" o:gfxdata="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" path="m148470,91863v-10858,34918,-47674,56591,-85602,50392c23818,135873,-3436,102116,345,64814,4071,28059,36725,,75773,v,23884,1,47767,1,71651l148470,91863xe" fillcolor="#b4c6e7 [1300]" strokecolor="#7f5f00 [1607]" strokeweight="2.25pt">
                 <v:stroke joinstyle="miter"/>
                 <v:path arrowok="t" o:connecttype="custom" o:connectlocs="148470,91863;62868,142255;345,64814;75773,0;75774,71651;148470,91863" o:connectangles="0,0,0,0,0,0"/>
               </v:shape>
@@ -2397,6 +2567,181 @@
       </w:r>
     </w:p>
     <w:p>
+      <w:r>
+        <w:rPr>
+          <w:noProof/>
+        </w:rPr>
+        <mc:AlternateContent>
+          <mc:Choice Requires="wps">
+            <w:drawing>
+              <wp:anchor distT="0" distB="0" distL="114300" distR="114300" simplePos="0" relativeHeight="251751424" behindDoc="0" locked="0" layoutInCell="1" allowOverlap="1" wp14:anchorId="3FD1D746" wp14:editId="393DA587">
+                <wp:simplePos x="0" y="0"/>
+                <wp:positionH relativeFrom="column">
+                  <wp:posOffset>3759958</wp:posOffset>
+                </wp:positionH>
+                <wp:positionV relativeFrom="paragraph">
+                  <wp:posOffset>186339</wp:posOffset>
+                </wp:positionV>
+                <wp:extent cx="1753738" cy="525145"/>
+                <wp:effectExtent l="0" t="0" r="0" b="8255"/>
+                <wp:wrapNone/>
+                <wp:docPr id="61" name="Text Box 61"/>
+                <wp:cNvGraphicFramePr/>
+                <a:graphic xmlns:a="http://schemas.openxmlformats.org/drawingml/2006/main">
+                  <a:graphicData uri="http://schemas.microsoft.com/office/word/2010/wordprocessingShape">
+                    <wps:wsp>
+                      <wps:cNvSpPr txBox="1"/>
+                      <wps:spPr>
+                        <a:xfrm>
+                          <a:off x="0" y="0"/>
+                          <a:ext cx="1753738" cy="525145"/>
+                        </a:xfrm>
+                        <a:prstGeom prst="rect">
+                          <a:avLst/>
+                        </a:prstGeom>
+                        <a:solidFill>
+                          <a:schemeClr val="lt1"/>
+                        </a:solidFill>
+                        <a:ln w="6350">
+                          <a:noFill/>
+                        </a:ln>
+                      </wps:spPr>
+                      <wps:txbx>
+                        <w:txbxContent>
+                          <w:p>
+                            <w:pPr>
+                              <w:rPr>
+                                <w:b/>
+                                <w:bCs/>
+                              </w:rPr>
+                            </w:pPr>
+                            <w:r>
+                              <w:rPr>
+                                <w:b/>
+                                <w:bCs/>
+                              </w:rPr>
+                              <w:t xml:space="preserve">Space between </w:t>
+                            </w:r>
+                            <w:r>
+                              <w:rPr>
+                                <w:b/>
+                                <w:bCs/>
+                              </w:rPr>
+                              <w:t>p</w:t>
+                            </w:r>
+                            <w:r>
+                              <w:rPr>
+                                <w:b/>
+                                <w:bCs/>
+                              </w:rPr>
+                              <w:t>articles</w:t>
+                            </w:r>
+                            <w:r>
+                              <w:rPr>
+                                <w:b/>
+                                <w:bCs/>
+                              </w:rPr>
+                              <w:t xml:space="preserve"> </w:t>
+                            </w:r>
+                            <w:r>
+                              <w:rPr>
+                                <w:b/>
+                                <w:bCs/>
+                              </w:rPr>
+                              <w:t>/ path used by water</w:t>
+                            </w:r>
+                          </w:p>
+                          <w:p>
+                            <w:pPr>
+                              <w:rPr>
+                                <w:b/>
+                                <w:bCs/>
+                              </w:rPr>
+                            </w:pPr>
+                          </w:p>
+                        </w:txbxContent>
+                      </wps:txbx>
+                      <wps:bodyPr rot="0" spcFirstLastPara="0" vertOverflow="overflow" horzOverflow="overflow" vert="horz" wrap="square" lIns="91440" tIns="45720" rIns="91440" bIns="45720" numCol="1" spcCol="0" rtlCol="0" fromWordArt="0" anchor="t" anchorCtr="0" forceAA="0" compatLnSpc="1">
+                        <a:prstTxWarp prst="textNoShape">
+                          <a:avLst/>
+                        </a:prstTxWarp>
+                        <a:noAutofit/>
+                      </wps:bodyPr>
+                    </wps:wsp>
+                  </a:graphicData>
+                </a:graphic>
+                <wp14:sizeRelH relativeFrom="margin">
+                  <wp14:pctWidth>0</wp14:pctWidth>
+                </wp14:sizeRelH>
+                <wp14:sizeRelV relativeFrom="margin">
+                  <wp14:pctHeight>0</wp14:pctHeight>
+                </wp14:sizeRelV>
+              </wp:anchor>
+            </w:drawing>
+          </mc:Choice>
+          <mc:Fallback>
+            <w:pict>
+              <v:shape w14:anchorId="3FD1D746" id="Text Box 61" o:spid="_x0000_s1028" type="#_x0000_t202" style="position:absolute;margin-left:296.05pt;margin-top:14.65pt;width:138.1pt;height:41.35pt;z-index:251751424;visibility:visible;mso-wrap-style:square;mso-width-percent:0;mso-height-percent:0;mso-wrap-distance-left:9pt;mso-wrap-distance-top:0;mso-wrap-distance-right:9pt;mso-wrap-distance-bottom:0;mso-position-horizontal:absolute;mso-position-horizontal-relative:text;mso-position-vertical:absolute;mso-position-vertical-relative:text;mso-width-percent:0;mso-height-percent:0;mso-width-relative:margin;mso-height-relative:margin;v-text-anchor:top" o:gfxdata="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" fillcolor="white [3201]" stroked="f" strokeweight=".5pt">
+                <v:textbox>
+                  <w:txbxContent>
+                    <w:p>
+                      <w:pPr>
+                        <w:rPr>
+                          <w:b/>
+                          <w:bCs/>
+                        </w:rPr>
+                      </w:pPr>
+                      <w:r>
+                        <w:rPr>
+                          <w:b/>
+                          <w:bCs/>
+                        </w:rPr>
+                        <w:t xml:space="preserve">Space between </w:t>
+                      </w:r>
+                      <w:r>
+                        <w:rPr>
+                          <w:b/>
+                          <w:bCs/>
+                        </w:rPr>
+                        <w:t>p</w:t>
+                      </w:r>
+                      <w:r>
+                        <w:rPr>
+                          <w:b/>
+                          <w:bCs/>
+                        </w:rPr>
+                        <w:t>articles</w:t>
+                      </w:r>
+                      <w:r>
+                        <w:rPr>
+                          <w:b/>
+                          <w:bCs/>
+                        </w:rPr>
+                        <w:t xml:space="preserve"> </w:t>
+                      </w:r>
+                      <w:r>
+                        <w:rPr>
+                          <w:b/>
+                          <w:bCs/>
+                        </w:rPr>
+                        <w:t>/ path used by water</w:t>
+                      </w:r>
+                    </w:p>
+                    <w:p>
+                      <w:pPr>
+                        <w:rPr>
+                          <w:b/>
+                          <w:bCs/>
+                        </w:rPr>
+                      </w:pPr>
+                    </w:p>
+                  </w:txbxContent>
+                </v:textbox>
+              </v:shape>
+            </w:pict>
+          </mc:Fallback>
+        </mc:AlternateContent>
+      </w:r>
       <w:r>
         <mc:AlternateContent>
           <mc:Choice Requires="wps">
@@ -2463,7 +2808,7 @@
           </mc:Choice>
           <mc:Fallback>
             <w:pict>
-              <v:line w14:anchorId="75B449E7" id="Straight Connector 101" o:spid="_x0000_s1026" style="position:absolute;flip:x;z-index:251828224;visibility:visible;mso-wrap-style:square;mso-width-percent:0;mso-height-percent:0;mso-wrap-distance-left:9pt;mso-wrap-distance-top:0;mso-wrap-distance-right:9pt;mso-wrap-distance-bottom:0;mso-position-horizontal:absolute;mso-position-horizontal-relative:text;mso-position-vertical:absolute;mso-position-vertical-relative:text;mso-width-percent:0;mso-height-percent:0;mso-width-relative:margin;mso-height-relative:margin" from="177pt,3.9pt" to="185.25pt,7.3pt" o:gfxdata="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" strokecolor="#7f5f00 [1607]" strokeweight="3pt">
+              <v:line w14:anchorId="79FA70BC" id="Straight Connector 101" o:spid="_x0000_s1026" style="position:absolute;flip:x;z-index:251828224;visibility:visible;mso-wrap-style:square;mso-width-percent:0;mso-height-percent:0;mso-wrap-distance-left:9pt;mso-wrap-distance-top:0;mso-wrap-distance-right:9pt;mso-wrap-distance-bottom:0;mso-position-horizontal:absolute;mso-position-horizontal-relative:text;mso-position-vertical:absolute;mso-position-vertical-relative:text;mso-width-percent:0;mso-height-percent:0;mso-width-relative:margin;mso-height-relative:margin" from="177pt,3.9pt" to="185.25pt,7.3pt" o:gfxdata="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" strokecolor="#7f5f00 [1607]" strokeweight="3pt">
                 <v:stroke joinstyle="miter"/>
               </v:line>
             </w:pict>
@@ -2536,7 +2881,7 @@
           </mc:Choice>
           <mc:Fallback>
             <w:pict>
-              <v:line w14:anchorId="2DDFD0AF" id="Straight Connector 100" o:spid="_x0000_s1026" style="position:absolute;flip:x y;z-index:251826176;visibility:visible;mso-wrap-style:square;mso-width-percent:0;mso-height-percent:0;mso-wrap-distance-left:9pt;mso-wrap-distance-top:0;mso-wrap-distance-right:9pt;mso-wrap-distance-bottom:0;mso-position-horizontal:absolute;mso-position-horizontal-relative:text;mso-position-vertical:absolute;mso-position-vertical-relative:text;mso-width-percent:0;mso-height-percent:0;mso-width-relative:margin;mso-height-relative:margin" from="177.75pt,17.8pt" to="187.9pt,19.05pt" o:gfxdata="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" strokecolor="#7f5f00 [1607]" strokeweight="3pt">
+              <v:line w14:anchorId="2957B25D" id="Straight Connector 100" o:spid="_x0000_s1026" style="position:absolute;flip:x y;z-index:251826176;visibility:visible;mso-wrap-style:square;mso-width-percent:0;mso-height-percent:0;mso-wrap-distance-left:9pt;mso-wrap-distance-top:0;mso-wrap-distance-right:9pt;mso-wrap-distance-bottom:0;mso-position-horizontal:absolute;mso-position-horizontal-relative:text;mso-position-vertical:absolute;mso-position-vertical-relative:text;mso-width-percent:0;mso-height-percent:0;mso-width-relative:margin;mso-height-relative:margin" from="177.75pt,17.8pt" to="187.9pt,19.05pt" o:gfxdata="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" strokecolor="#7f5f00 [1607]" strokeweight="3pt">
                 <v:stroke joinstyle="miter"/>
               </v:line>
             </w:pict>
@@ -2609,7 +2954,7 @@
           </mc:Choice>
           <mc:Fallback>
             <w:pict>
-              <v:line w14:anchorId="25F86C0A" id="Straight Connector 92" o:spid="_x0000_s1026" style="position:absolute;z-index:251809792;visibility:visible;mso-wrap-style:square;mso-width-percent:0;mso-height-percent:0;mso-wrap-distance-left:9pt;mso-wrap-distance-top:0;mso-wrap-distance-right:9pt;mso-wrap-distance-bottom:0;mso-position-horizontal:absolute;mso-position-horizontal-relative:text;mso-position-vertical:absolute;mso-position-vertical-relative:text;mso-width-percent:0;mso-height-percent:0;mso-width-relative:margin;mso-height-relative:margin" from="127.9pt,5.4pt" to="137.25pt,8.75pt" o:gfxdata="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" strokecolor="#7f5f00 [1607]" strokeweight="3pt">
+              <v:line w14:anchorId="1D8BCC3D" id="Straight Connector 92" o:spid="_x0000_s1026" style="position:absolute;z-index:251809792;visibility:visible;mso-wrap-style:square;mso-width-percent:0;mso-height-percent:0;mso-wrap-distance-left:9pt;mso-wrap-distance-top:0;mso-wrap-distance-right:9pt;mso-wrap-distance-bottom:0;mso-position-horizontal:absolute;mso-position-horizontal-relative:text;mso-position-vertical:absolute;mso-position-vertical-relative:text;mso-width-percent:0;mso-height-percent:0;mso-width-relative:margin;mso-height-relative:margin" from="127.9pt,5.4pt" to="137.25pt,8.75pt" o:gfxdata="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" strokecolor="#7f5f00 [1607]" strokeweight="3pt">
                 <v:stroke joinstyle="miter"/>
               </v:line>
             </w:pict>
@@ -2682,7 +3027,7 @@
           </mc:Choice>
           <mc:Fallback>
             <w:pict>
-              <v:line w14:anchorId="751CC169" id="Straight Connector 89" o:spid="_x0000_s1026" style="position:absolute;flip:y;z-index:251806720;visibility:visible;mso-wrap-style:square;mso-width-percent:0;mso-height-percent:0;mso-wrap-distance-left:9pt;mso-wrap-distance-top:0;mso-wrap-distance-right:9pt;mso-wrap-distance-bottom:0;mso-position-horizontal:absolute;mso-position-horizontal-relative:text;mso-position-vertical:absolute;mso-position-vertical-relative:text;mso-width-percent:0;mso-height-percent:0;mso-width-relative:margin;mso-height-relative:margin" from="126pt,18.55pt" to="137.6pt,18.55pt" o:gfxdata="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" strokecolor="#7f5f00 [1607]" strokeweight="3pt">
+              <v:line w14:anchorId="7E6A419D" id="Straight Connector 89" o:spid="_x0000_s1026" style="position:absolute;flip:y;z-index:251806720;visibility:visible;mso-wrap-style:square;mso-width-percent:0;mso-height-percent:0;mso-wrap-distance-left:9pt;mso-wrap-distance-top:0;mso-wrap-distance-right:9pt;mso-wrap-distance-bottom:0;mso-position-horizontal:absolute;mso-position-horizontal-relative:text;mso-position-vertical:absolute;mso-position-vertical-relative:text;mso-width-percent:0;mso-height-percent:0;mso-width-relative:margin;mso-height-relative:margin" from="126pt,18.55pt" to="137.6pt,18.55pt" o:gfxdata="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" strokecolor="#7f5f00 [1607]" strokeweight="3pt">
                 <v:stroke joinstyle="miter"/>
               </v:line>
             </w:pict>
@@ -2771,7 +3116,7 @@
           </mc:Choice>
           <mc:Fallback>
             <w:pict>
-              <v:oval w14:anchorId="4E44E962" id="Oval 13" o:spid="_x0000_s1026" style="position:absolute;margin-left:150.35pt;margin-top:9.55pt;width:12.35pt;height:11.8pt;z-index:251804672;visibility:visible;mso-wrap-style:square;mso-width-percent:0;mso-height-percent:0;mso-wrap-distance-left:9pt;mso-wrap-distance-top:0;mso-wrap-distance-right:9pt;mso-wrap-distance-bottom:0;mso-position-horizontal:absolute;mso-position-horizontal-relative:text;mso-position-vertical:absolute;mso-position-vertical-relative:text;mso-width-percent:0;mso-height-percent:0;mso-width-relative:margin;mso-height-relative:margin;v-text-anchor:middle" o:gfxdata="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" fillcolor="#b4c6e7 [1300]" strokecolor="#7f5f00 [1607]" strokeweight="3pt">
+              <v:oval w14:anchorId="2FE12D00" id="Oval 13" o:spid="_x0000_s1026" style="position:absolute;margin-left:150.35pt;margin-top:9.55pt;width:12.35pt;height:11.8pt;z-index:251804672;visibility:visible;mso-wrap-style:square;mso-width-percent:0;mso-height-percent:0;mso-wrap-distance-left:9pt;mso-wrap-distance-top:0;mso-wrap-distance-right:9pt;mso-wrap-distance-bottom:0;mso-position-horizontal:absolute;mso-position-horizontal-relative:text;mso-position-vertical:absolute;mso-position-vertical-relative:text;mso-width-percent:0;mso-height-percent:0;mso-width-relative:margin;mso-height-relative:margin;v-text-anchor:middle" o:gfxdata="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" fillcolor="#b4c6e7 [1300]" strokecolor="#7f5f00 [1607]" strokeweight="3pt">
                 <v:stroke joinstyle="miter"/>
               </v:oval>
             </w:pict>
@@ -2844,7 +3189,7 @@
           </mc:Choice>
           <mc:Fallback>
             <w:pict>
-              <v:line w14:anchorId="712B5A55" id="Straight Connector 78" o:spid="_x0000_s1026" style="position:absolute;flip:x;z-index:251793408;visibility:visible;mso-wrap-style:square;mso-width-percent:0;mso-height-percent:0;mso-wrap-distance-left:9pt;mso-wrap-distance-top:0;mso-wrap-distance-right:9pt;mso-wrap-distance-bottom:0;mso-position-horizontal:absolute;mso-position-horizontal-relative:text;mso-position-vertical:absolute;mso-position-vertical-relative:text;mso-width-percent:0;mso-height-percent:0;mso-width-relative:margin;mso-height-relative:margin" from="222.75pt,12.15pt" to="228.75pt,23.35pt" o:gfxdata="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" strokecolor="#7f5f00 [1607]" strokeweight="3pt">
+              <v:line w14:anchorId="207E3869" id="Straight Connector 78" o:spid="_x0000_s1026" style="position:absolute;flip:x;z-index:251793408;visibility:visible;mso-wrap-style:square;mso-width-percent:0;mso-height-percent:0;mso-wrap-distance-left:9pt;mso-wrap-distance-top:0;mso-wrap-distance-right:9pt;mso-wrap-distance-bottom:0;mso-position-horizontal:absolute;mso-position-horizontal-relative:text;mso-position-vertical:absolute;mso-position-vertical-relative:text;mso-width-percent:0;mso-height-percent:0;mso-width-relative:margin;mso-height-relative:margin" from="222.75pt,12.15pt" to="228.75pt,23.35pt" o:gfxdata="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" strokecolor="#7f5f00 [1607]" strokeweight="3pt">
                 <v:stroke joinstyle="miter"/>
               </v:line>
             </w:pict>
@@ -2911,7 +3256,7 @@
           </mc:Choice>
           <mc:Fallback>
             <w:pict>
-              <v:line w14:anchorId="3C40AF7A" id="Straight Connector 77" o:spid="_x0000_s1026" style="position:absolute;z-index:251792384;visibility:visible;mso-wrap-style:square;mso-wrap-distance-left:9pt;mso-wrap-distance-top:0;mso-wrap-distance-right:9pt;mso-wrap-distance-bottom:0;mso-position-horizontal:absolute;mso-position-horizontal-relative:text;mso-position-vertical:absolute;mso-position-vertical-relative:text" from="213.4pt,9.5pt" to="216.4pt,21.85pt" o:gfxdata="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" strokecolor="#7f5f00 [1607]" strokeweight="3pt">
+              <v:line w14:anchorId="0C56E0A6" id="Straight Connector 77" o:spid="_x0000_s1026" style="position:absolute;z-index:251792384;visibility:visible;mso-wrap-style:square;mso-wrap-distance-left:9pt;mso-wrap-distance-top:0;mso-wrap-distance-right:9pt;mso-wrap-distance-bottom:0;mso-position-horizontal:absolute;mso-position-horizontal-relative:text;mso-position-vertical:absolute;mso-position-vertical-relative:text" from="213.4pt,9.5pt" to="216.4pt,21.85pt" o:gfxdata="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" strokecolor="#7f5f00 [1607]" strokeweight="3pt">
                 <v:stroke joinstyle="miter"/>
               </v:line>
             </w:pict>
@@ -2991,7 +3336,7 @@
           </mc:Choice>
           <mc:Fallback>
             <w:pict>
-              <v:oval w14:anchorId="70C26B9D" id="Oval 76" o:spid="_x0000_s1026" style="position:absolute;margin-left:212.6pt;margin-top:22.95pt;width:11.25pt;height:11.8pt;z-index:251791360;visibility:visible;mso-wrap-style:square;mso-wrap-distance-left:9pt;mso-wrap-distance-top:0;mso-wrap-distance-right:9pt;mso-wrap-distance-bottom:0;mso-position-horizontal:absolute;mso-position-horizontal-relative:text;mso-position-vertical:absolute;mso-position-vertical-relative:text;v-text-anchor:middle" o:gfxdata="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" fillcolor="#d9e2f3 [660]" strokecolor="#7f5f00 [1607]" strokeweight="3pt">
+              <v:oval w14:anchorId="794D2F75" id="Oval 76" o:spid="_x0000_s1026" style="position:absolute;margin-left:212.6pt;margin-top:22.95pt;width:11.25pt;height:11.8pt;z-index:251791360;visibility:visible;mso-wrap-style:square;mso-wrap-distance-left:9pt;mso-wrap-distance-top:0;mso-wrap-distance-right:9pt;mso-wrap-distance-bottom:0;mso-position-horizontal:absolute;mso-position-horizontal-relative:text;mso-position-vertical:absolute;mso-position-vertical-relative:text;v-text-anchor:middle" o:gfxdata="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" fillcolor="#d9e2f3 [660]" strokecolor="#7f5f00 [1607]" strokeweight="3pt">
                 <v:stroke joinstyle="miter"/>
               </v:oval>
             </w:pict>
@@ -3064,7 +3409,7 @@
           </mc:Choice>
           <mc:Fallback>
             <w:pict>
-              <v:line w14:anchorId="756D9ED1" id="Straight Connector 75" o:spid="_x0000_s1026" style="position:absolute;flip:x y;z-index:251789312;visibility:visible;mso-wrap-style:square;mso-width-percent:0;mso-height-percent:0;mso-wrap-distance-left:9pt;mso-wrap-distance-top:0;mso-wrap-distance-right:9pt;mso-wrap-distance-bottom:0;mso-position-horizontal:absolute;mso-position-horizontal-relative:text;mso-position-vertical:absolute;mso-position-vertical-relative:text;mso-width-percent:0;mso-height-percent:0;mso-width-relative:margin;mso-height-relative:margin" from="223.85pt,30.7pt" to="237.3pt,35.35pt" o:gfxdata="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" strokecolor="#7f5f00 [1607]" strokeweight="3pt">
+              <v:line w14:anchorId="488B5703" id="Straight Connector 75" o:spid="_x0000_s1026" style="position:absolute;flip:x y;z-index:251789312;visibility:visible;mso-wrap-style:square;mso-width-percent:0;mso-height-percent:0;mso-wrap-distance-left:9pt;mso-wrap-distance-top:0;mso-wrap-distance-right:9pt;mso-wrap-distance-bottom:0;mso-position-horizontal:absolute;mso-position-horizontal-relative:text;mso-position-vertical:absolute;mso-position-vertical-relative:text;mso-width-percent:0;mso-height-percent:0;mso-width-relative:margin;mso-height-relative:margin" from="223.85pt,30.7pt" to="237.3pt,35.35pt" o:gfxdata="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" strokecolor="#7f5f00 [1607]" strokeweight="3pt">
                 <v:stroke joinstyle="miter"/>
               </v:line>
             </w:pict>
@@ -3137,7 +3482,7 @@
           </mc:Choice>
           <mc:Fallback>
             <w:pict>
-              <v:line w14:anchorId="21C707F1" id="Straight Connector 74" o:spid="_x0000_s1026" style="position:absolute;flip:x;z-index:251788288;visibility:visible;mso-wrap-style:square;mso-width-percent:0;mso-height-percent:0;mso-wrap-distance-left:9pt;mso-wrap-distance-top:0;mso-wrap-distance-right:9pt;mso-wrap-distance-bottom:0;mso-position-horizontal:absolute;mso-position-horizontal-relative:text;mso-position-vertical:absolute;mso-position-vertical-relative:text;mso-width-percent:0;mso-height-percent:0;mso-width-relative:margin;mso-height-relative:margin" from="223.45pt,23.2pt" to="237.3pt,28.1pt" o:gfxdata="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" strokecolor="#7f5f00 [1607]" strokeweight="3pt">
+              <v:line w14:anchorId="12D69331" id="Straight Connector 74" o:spid="_x0000_s1026" style="position:absolute;flip:x;z-index:251788288;visibility:visible;mso-wrap-style:square;mso-width-percent:0;mso-height-percent:0;mso-wrap-distance-left:9pt;mso-wrap-distance-top:0;mso-wrap-distance-right:9pt;mso-wrap-distance-bottom:0;mso-position-horizontal:absolute;mso-position-horizontal-relative:text;mso-position-vertical:absolute;mso-position-vertical-relative:text;mso-width-percent:0;mso-height-percent:0;mso-width-relative:margin;mso-height-relative:margin" from="223.45pt,23.2pt" to="237.3pt,28.1pt" o:gfxdata="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" strokecolor="#7f5f00 [1607]" strokeweight="3pt">
                 <v:stroke joinstyle="miter"/>
               </v:line>
             </w:pict>
@@ -3210,7 +3555,7 @@
           </mc:Choice>
           <mc:Fallback>
             <w:pict>
-              <v:line w14:anchorId="34D8747A" id="Straight Connector 73" o:spid="_x0000_s1026" style="position:absolute;flip:x y;z-index:251787264;visibility:visible;mso-wrap-style:square;mso-width-percent:0;mso-height-percent:0;mso-wrap-distance-left:9pt;mso-wrap-distance-top:0;mso-wrap-distance-right:9pt;mso-wrap-distance-bottom:0;mso-position-horizontal:absolute;mso-position-horizontal-relative:text;mso-position-vertical:absolute;mso-position-vertical-relative:text;mso-width-percent:0;mso-height-percent:0;mso-width-relative:margin;mso-height-relative:margin" from="221.6pt,34.85pt" to="227.6pt,44.95pt" o:gfxdata="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" strokecolor="#7f5f00 [1607]" strokeweight="3pt">
+              <v:line w14:anchorId="1196A2C8" id="Straight Connector 73" o:spid="_x0000_s1026" style="position:absolute;flip:x y;z-index:251787264;visibility:visible;mso-wrap-style:square;mso-width-percent:0;mso-height-percent:0;mso-wrap-distance-left:9pt;mso-wrap-distance-top:0;mso-wrap-distance-right:9pt;mso-wrap-distance-bottom:0;mso-position-horizontal:absolute;mso-position-horizontal-relative:text;mso-position-vertical:absolute;mso-position-vertical-relative:text;mso-width-percent:0;mso-height-percent:0;mso-width-relative:margin;mso-height-relative:margin" from="221.6pt,34.85pt" to="227.6pt,44.95pt" o:gfxdata="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" strokecolor="#7f5f00 [1607]" strokeweight="3pt">
                 <v:stroke joinstyle="miter"/>
               </v:line>
             </w:pict>
@@ -3283,7 +3628,7 @@
           </mc:Choice>
           <mc:Fallback>
             <w:pict>
-              <v:line w14:anchorId="23113A88" id="Straight Connector 72" o:spid="_x0000_s1026" style="position:absolute;flip:y;z-index:251786240;visibility:visible;mso-wrap-style:square;mso-width-percent:0;mso-height-percent:0;mso-wrap-distance-left:9pt;mso-wrap-distance-top:0;mso-wrap-distance-right:9pt;mso-wrap-distance-bottom:0;mso-position-horizontal:absolute;mso-position-horizontal-relative:text;mso-position-vertical:absolute;mso-position-vertical-relative:text;mso-width-percent:0;mso-height-percent:0;mso-width-relative:margin;mso-height-relative:margin" from="211.85pt,34.85pt" to="216.3pt,47.95pt" o:gfxdata="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" strokecolor="#7f5f00 [1607]" strokeweight="3pt">
+              <v:line w14:anchorId="12B1D7A2" id="Straight Connector 72" o:spid="_x0000_s1026" style="position:absolute;flip:y;z-index:251786240;visibility:visible;mso-wrap-style:square;mso-width-percent:0;mso-height-percent:0;mso-wrap-distance-left:9pt;mso-wrap-distance-top:0;mso-wrap-distance-right:9pt;mso-wrap-distance-bottom:0;mso-position-horizontal:absolute;mso-position-horizontal-relative:text;mso-position-vertical:absolute;mso-position-vertical-relative:text;mso-width-percent:0;mso-height-percent:0;mso-width-relative:margin;mso-height-relative:margin" from="211.85pt,34.85pt" to="216.3pt,47.95pt" o:gfxdata="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" strokecolor="#7f5f00 [1607]" strokeweight="3pt">
                 <v:stroke joinstyle="miter"/>
               </v:line>
             </w:pict>
@@ -3356,7 +3701,7 @@
           </mc:Choice>
           <mc:Fallback>
             <w:pict>
-              <v:line w14:anchorId="20136652" id="Straight Connector 71" o:spid="_x0000_s1026" style="position:absolute;flip:y;z-index:251785216;visibility:visible;mso-wrap-style:square;mso-width-percent:0;mso-height-percent:0;mso-wrap-distance-left:9pt;mso-wrap-distance-top:0;mso-wrap-distance-right:9pt;mso-wrap-distance-bottom:0;mso-position-horizontal:absolute;mso-position-horizontal-relative:text;mso-position-vertical:absolute;mso-position-vertical-relative:text;mso-width-percent:0;mso-height-percent:0;mso-width-relative:margin;mso-height-relative:margin" from="199.5pt,31.1pt" to="211.85pt,37.7pt" o:gfxdata="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" strokecolor="#7f5f00 [1607]" strokeweight="3pt">
+              <v:line w14:anchorId="1F7990B4" id="Straight Connector 71" o:spid="_x0000_s1026" style="position:absolute;flip:y;z-index:251785216;visibility:visible;mso-wrap-style:square;mso-width-percent:0;mso-height-percent:0;mso-wrap-distance-left:9pt;mso-wrap-distance-top:0;mso-wrap-distance-right:9pt;mso-wrap-distance-bottom:0;mso-position-horizontal:absolute;mso-position-horizontal-relative:text;mso-position-vertical:absolute;mso-position-vertical-relative:text;mso-width-percent:0;mso-height-percent:0;mso-width-relative:margin;mso-height-relative:margin" from="199.5pt,31.1pt" to="211.85pt,37.7pt" o:gfxdata="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" strokecolor="#7f5f00 [1607]" strokeweight="3pt">
                 <v:stroke joinstyle="miter"/>
               </v:line>
             </w:pict>
@@ -3429,7 +3774,7 @@
           </mc:Choice>
           <mc:Fallback>
             <w:pict>
-              <v:line w14:anchorId="61DAB7B6" id="Straight Connector 70" o:spid="_x0000_s1026" style="position:absolute;z-index:251784192;visibility:visible;mso-wrap-style:square;mso-width-percent:0;mso-height-percent:0;mso-wrap-distance-left:9pt;mso-wrap-distance-top:0;mso-wrap-distance-right:9pt;mso-wrap-distance-bottom:0;mso-position-horizontal:absolute;mso-position-horizontal-relative:text;mso-position-vertical:absolute;mso-position-vertical-relative:text;mso-width-percent:0;mso-height-percent:0;mso-width-relative:margin;mso-height-relative:margin" from="200.6pt,19.5pt" to="211.85pt,26.4pt" o:gfxdata="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" strokecolor="#7f5f00 [1607]" strokeweight="3pt">
+              <v:line w14:anchorId="79E5A5E5" id="Straight Connector 70" o:spid="_x0000_s1026" style="position:absolute;z-index:251784192;visibility:visible;mso-wrap-style:square;mso-width-percent:0;mso-height-percent:0;mso-wrap-distance-left:9pt;mso-wrap-distance-top:0;mso-wrap-distance-right:9pt;mso-wrap-distance-bottom:0;mso-position-horizontal:absolute;mso-position-horizontal-relative:text;mso-position-vertical:absolute;mso-position-vertical-relative:text;mso-width-percent:0;mso-height-percent:0;mso-width-relative:margin;mso-height-relative:margin" from="200.6pt,19.5pt" to="211.85pt,26.4pt" o:gfxdata="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" strokecolor="#7f5f00 [1607]" strokeweight="3pt">
                 <v:stroke joinstyle="miter"/>
               </v:line>
             </w:pict>
@@ -3515,7 +3860,7 @@
           </mc:Choice>
           <mc:Fallback>
             <w:pict>
-              <v:oval w14:anchorId="7B84B0DD" id="Oval 69" o:spid="_x0000_s1026" style="position:absolute;margin-left:199.5pt;margin-top:9.35pt;width:39.75pt;height:39.2pt;z-index:251783168;visibility:visible;mso-wrap-style:square;mso-width-percent:0;mso-height-percent:0;mso-wrap-distance-left:9pt;mso-wrap-distance-top:0;mso-wrap-distance-right:9pt;mso-wrap-distance-bottom:0;mso-position-horizontal:absolute;mso-position-horizontal-relative:text;mso-position-vertical:absolute;mso-position-vertical-relative:text;mso-width-percent:0;mso-height-percent:0;mso-width-relative:margin;mso-height-relative:margin;v-text-anchor:middle" o:gfxdata="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" fillcolor="#d9e2f3 [660]" strokecolor="#7f5f00 [1607]" strokeweight="3pt">
+              <v:oval w14:anchorId="0C5385E7" id="Oval 69" o:spid="_x0000_s1026" style="position:absolute;margin-left:199.5pt;margin-top:9.35pt;width:39.75pt;height:39.2pt;z-index:251783168;visibility:visible;mso-wrap-style:square;mso-width-percent:0;mso-height-percent:0;mso-wrap-distance-left:9pt;mso-wrap-distance-top:0;mso-wrap-distance-right:9pt;mso-wrap-distance-bottom:0;mso-position-horizontal:absolute;mso-position-horizontal-relative:text;mso-position-vertical:absolute;mso-position-vertical-relative:text;mso-width-percent:0;mso-height-percent:0;mso-width-relative:margin;mso-height-relative:margin;v-text-anchor:middle" o:gfxdata="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" fillcolor="#d9e2f3 [660]" strokecolor="#7f5f00 [1607]" strokeweight="3pt">
                 <v:stroke joinstyle="miter"/>
               </v:oval>
             </w:pict>
@@ -3591,7 +3936,7 @@
           </mc:Choice>
           <mc:Fallback>
             <w:pict>
-              <v:line w14:anchorId="4267036F" id="Straight Connector 38" o:spid="_x0000_s1026" style="position:absolute;flip:x;z-index:251777024;visibility:visible;mso-wrap-style:square;mso-width-percent:0;mso-height-percent:0;mso-wrap-distance-left:9pt;mso-wrap-distance-top:0;mso-wrap-distance-right:9pt;mso-wrap-distance-bottom:0;mso-position-horizontal:absolute;mso-position-horizontal-relative:text;mso-position-vertical:absolute;mso-position-vertical-relative:text;mso-width-percent:0;mso-height-percent:0;mso-width-relative:margin;mso-height-relative:margin" from="76.5pt,15.85pt" to="90.4pt,20.8pt" o:gfxdata="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" strokecolor="#7f5f00 [1607]" strokeweight="3pt">
+              <v:line w14:anchorId="601514B1" id="Straight Connector 38" o:spid="_x0000_s1026" style="position:absolute;flip:x;z-index:251777024;visibility:visible;mso-wrap-style:square;mso-width-percent:0;mso-height-percent:0;mso-wrap-distance-left:9pt;mso-wrap-distance-top:0;mso-wrap-distance-right:9pt;mso-wrap-distance-bottom:0;mso-position-horizontal:absolute;mso-position-horizontal-relative:text;mso-position-vertical:absolute;mso-position-vertical-relative:text;mso-width-percent:0;mso-height-percent:0;mso-width-relative:margin;mso-height-relative:margin" from="76.5pt,15.85pt" to="90.4pt,20.8pt" o:gfxdata="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" strokecolor="#7f5f00 [1607]" strokeweight="3pt">
                 <v:stroke joinstyle="miter"/>
               </v:line>
             </w:pict>
@@ -3667,7 +4012,7 @@
           </mc:Choice>
           <mc:Fallback>
             <w:pict>
-              <v:line w14:anchorId="3D233034" id="Straight Connector 39" o:spid="_x0000_s1026" style="position:absolute;flip:x;z-index:251779072;visibility:visible;mso-wrap-style:square;mso-width-percent:0;mso-height-percent:0;mso-wrap-distance-left:9pt;mso-wrap-distance-top:0;mso-wrap-distance-right:9pt;mso-wrap-distance-bottom:0;mso-position-horizontal:absolute;mso-position-horizontal-relative:text;mso-position-vertical:absolute;mso-position-vertical-relative:text;mso-width-percent:0;mso-height-percent:0;mso-width-relative:margin;mso-height-relative:margin" from="75.75pt,4.65pt" to="81.75pt,15.9pt" o:gfxdata="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" strokecolor="#7f5f00 [1607]" strokeweight="3pt">
+              <v:line w14:anchorId="1765F259" id="Straight Connector 39" o:spid="_x0000_s1026" style="position:absolute;flip:x;z-index:251779072;visibility:visible;mso-wrap-style:square;mso-width-percent:0;mso-height-percent:0;mso-wrap-distance-left:9pt;mso-wrap-distance-top:0;mso-wrap-distance-right:9pt;mso-wrap-distance-bottom:0;mso-position-horizontal:absolute;mso-position-horizontal-relative:text;mso-position-vertical:absolute;mso-position-vertical-relative:text;mso-width-percent:0;mso-height-percent:0;mso-width-relative:margin;mso-height-relative:margin" from="75.75pt,4.65pt" to="81.75pt,15.9pt" o:gfxdata="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" strokecolor="#7f5f00 [1607]" strokeweight="3pt">
                 <v:stroke joinstyle="miter"/>
               </v:line>
             </w:pict>
@@ -3743,7 +4088,7 @@
           </mc:Choice>
           <mc:Fallback>
             <w:pict>
-              <v:line w14:anchorId="770076D8" id="Straight Connector 33" o:spid="_x0000_s1026" style="position:absolute;z-index:251768832;visibility:visible;mso-wrap-style:square;mso-width-percent:0;mso-height-percent:0;mso-wrap-distance-left:9pt;mso-wrap-distance-top:0;mso-wrap-distance-right:9pt;mso-wrap-distance-bottom:0;mso-position-horizontal:absolute;mso-position-horizontal-relative:text;mso-position-vertical:absolute;mso-position-vertical-relative:text;mso-width-percent:0;mso-height-percent:0;mso-width-relative:margin;mso-height-relative:margin" from="53.65pt,12.15pt" to="64.9pt,19.05pt" o:gfxdata="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" strokecolor="#7f5f00 [1607]" strokeweight="3pt">
+              <v:line w14:anchorId="30E8CDAB" id="Straight Connector 33" o:spid="_x0000_s1026" style="position:absolute;z-index:251768832;visibility:visible;mso-wrap-style:square;mso-width-percent:0;mso-height-percent:0;mso-wrap-distance-left:9pt;mso-wrap-distance-top:0;mso-wrap-distance-right:9pt;mso-wrap-distance-bottom:0;mso-position-horizontal:absolute;mso-position-horizontal-relative:text;mso-position-vertical:absolute;mso-position-vertical-relative:text;mso-width-percent:0;mso-height-percent:0;mso-width-relative:margin;mso-height-relative:margin" from="53.65pt,12.15pt" to="64.9pt,19.05pt" o:gfxdata="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" strokecolor="#7f5f00 [1607]" strokeweight="3pt">
                 <v:stroke joinstyle="miter"/>
               </v:line>
             </w:pict>
@@ -3832,7 +4177,7 @@
           </mc:Choice>
           <mc:Fallback>
             <w:pict>
-              <v:oval w14:anchorId="3183A8EA" id="Oval 4" o:spid="_x0000_s1026" style="position:absolute;margin-left:52.45pt;margin-top:2.05pt;width:39.75pt;height:39.2pt;z-index:251657214;visibility:visible;mso-wrap-style:square;mso-width-percent:0;mso-height-percent:0;mso-wrap-distance-left:9pt;mso-wrap-distance-top:0;mso-wrap-distance-right:9pt;mso-wrap-distance-bottom:0;mso-position-horizontal:absolute;mso-position-horizontal-relative:text;mso-position-vertical:absolute;mso-position-vertical-relative:text;mso-width-percent:0;mso-height-percent:0;mso-width-relative:margin;mso-height-relative:margin;v-text-anchor:middle" o:gfxdata="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" fillcolor="#d9e2f3 [660]" strokecolor="#7f5f00 [1607]" strokeweight="3pt">
+              <v:oval w14:anchorId="4005B700" id="Oval 4" o:spid="_x0000_s1026" style="position:absolute;margin-left:52.45pt;margin-top:2.05pt;width:39.75pt;height:39.2pt;z-index:251657214;visibility:visible;mso-wrap-style:square;mso-width-percent:0;mso-height-percent:0;mso-wrap-distance-left:9pt;mso-wrap-distance-top:0;mso-wrap-distance-right:9pt;mso-wrap-distance-bottom:0;mso-position-horizontal:absolute;mso-position-horizontal-relative:text;mso-position-vertical:absolute;mso-position-vertical-relative:text;mso-width-percent:0;mso-height-percent:0;mso-width-relative:margin;mso-height-relative:margin;v-text-anchor:middle" o:gfxdata="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" fillcolor="#d9e2f3 [660]" strokecolor="#7f5f00 [1607]" strokeweight="3pt">
                 <v:stroke joinstyle="miter"/>
               </v:oval>
             </w:pict>
@@ -3846,7 +4191,7 @@
         <mc:AlternateContent>
           <mc:Choice Requires="wps">
             <w:drawing>
-              <wp:anchor distT="0" distB="0" distL="114300" distR="114300" simplePos="0" relativeHeight="251766784" behindDoc="0" locked="0" layoutInCell="1" allowOverlap="1" wp14:anchorId="4EDC8484" wp14:editId="7F0152CC">
+              <wp:anchor distT="0" distB="0" distL="114300" distR="114300" simplePos="0" relativeHeight="251766784" behindDoc="0" locked="0" layoutInCell="1" allowOverlap="1" wp14:anchorId="4EDC8484" wp14:editId="5B894872">
                 <wp:simplePos x="0" y="0"/>
                 <wp:positionH relativeFrom="column">
                   <wp:posOffset>842963</wp:posOffset>
@@ -3902,128 +4247,9 @@
           </mc:Choice>
           <mc:Fallback>
             <w:pict>
-              <v:line w14:anchorId="166F106C" id="Straight Connector 6" o:spid="_x0000_s1026" style="position:absolute;z-index:251766784;visibility:visible;mso-wrap-style:square;mso-wrap-distance-left:9pt;mso-wrap-distance-top:0;mso-wrap-distance-right:9pt;mso-wrap-distance-bottom:0;mso-position-horizontal:absolute;mso-position-horizontal-relative:text;mso-position-vertical:absolute;mso-position-vertical-relative:text" from="66.4pt,2.05pt" to="69.4pt,14.4pt" o:gfxdata="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" strokecolor="#7f5f00 [1607]" strokeweight="3pt">
+              <v:line w14:anchorId="21E5441E" id="Straight Connector 6" o:spid="_x0000_s1026" style="position:absolute;z-index:251766784;visibility:visible;mso-wrap-style:square;mso-wrap-distance-left:9pt;mso-wrap-distance-top:0;mso-wrap-distance-right:9pt;mso-wrap-distance-bottom:0;mso-position-horizontal:absolute;mso-position-horizontal-relative:text;mso-position-vertical:absolute;mso-position-vertical-relative:text" from="66.4pt,2.05pt" to="69.4pt,14.4pt" o:gfxdata="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" strokecolor="#7f5f00 [1607]" strokeweight="3pt">
                 <v:stroke joinstyle="miter"/>
               </v:line>
-            </w:pict>
-          </mc:Fallback>
-        </mc:AlternateContent>
-      </w:r>
-      <w:r>
-        <w:rPr>
-          <w:noProof/>
-        </w:rPr>
-        <mc:AlternateContent>
-          <mc:Choice Requires="wps">
-            <w:drawing>
-              <wp:anchor distT="0" distB="0" distL="114300" distR="114300" simplePos="0" relativeHeight="251751424" behindDoc="0" locked="0" layoutInCell="1" allowOverlap="1" wp14:anchorId="3FD1D746" wp14:editId="70D24DFF">
-                <wp:simplePos x="0" y="0"/>
-                <wp:positionH relativeFrom="column">
-                  <wp:posOffset>3759958</wp:posOffset>
-                </wp:positionH>
-                <wp:positionV relativeFrom="paragraph">
-                  <wp:posOffset>184130</wp:posOffset>
-                </wp:positionV>
-                <wp:extent cx="1685498" cy="525439"/>
-                <wp:effectExtent l="0" t="0" r="0" b="8255"/>
-                <wp:wrapNone/>
-                <wp:docPr id="61" name="Text Box 61"/>
-                <wp:cNvGraphicFramePr/>
-                <a:graphic xmlns:a="http://schemas.openxmlformats.org/drawingml/2006/main">
-                  <a:graphicData uri="http://schemas.microsoft.com/office/word/2010/wordprocessingShape">
-                    <wps:wsp>
-                      <wps:cNvSpPr txBox="1"/>
-                      <wps:spPr>
-                        <a:xfrm>
-                          <a:off x="0" y="0"/>
-                          <a:ext cx="1685498" cy="525439"/>
-                        </a:xfrm>
-                        <a:prstGeom prst="rect">
-                          <a:avLst/>
-                        </a:prstGeom>
-                        <a:solidFill>
-                          <a:schemeClr val="lt1"/>
-                        </a:solidFill>
-                        <a:ln w="6350">
-                          <a:noFill/>
-                        </a:ln>
-                      </wps:spPr>
-                      <wps:txbx>
-                        <w:txbxContent>
-                          <w:p>
-                            <w:pPr>
-                              <w:rPr>
-                                <w:b/>
-                                <w:bCs/>
-                              </w:rPr>
-                            </w:pPr>
-                            <w:r>
-                              <w:rPr>
-                                <w:b/>
-                                <w:bCs/>
-                              </w:rPr>
-                              <w:t>Space between grains / path used by water</w:t>
-                            </w:r>
-                          </w:p>
-                          <w:p>
-                            <w:pPr>
-                              <w:rPr>
-                                <w:b/>
-                                <w:bCs/>
-                              </w:rPr>
-                            </w:pPr>
-                          </w:p>
-                        </w:txbxContent>
-                      </wps:txbx>
-                      <wps:bodyPr rot="0" spcFirstLastPara="0" vertOverflow="overflow" horzOverflow="overflow" vert="horz" wrap="square" lIns="91440" tIns="45720" rIns="91440" bIns="45720" numCol="1" spcCol="0" rtlCol="0" fromWordArt="0" anchor="t" anchorCtr="0" forceAA="0" compatLnSpc="1">
-                        <a:prstTxWarp prst="textNoShape">
-                          <a:avLst/>
-                        </a:prstTxWarp>
-                        <a:noAutofit/>
-                      </wps:bodyPr>
-                    </wps:wsp>
-                  </a:graphicData>
-                </a:graphic>
-                <wp14:sizeRelH relativeFrom="margin">
-                  <wp14:pctWidth>0</wp14:pctWidth>
-                </wp14:sizeRelH>
-                <wp14:sizeRelV relativeFrom="margin">
-                  <wp14:pctHeight>0</wp14:pctHeight>
-                </wp14:sizeRelV>
-              </wp:anchor>
-            </w:drawing>
-          </mc:Choice>
-          <mc:Fallback>
-            <w:pict>
-              <v:shape w14:anchorId="3FD1D746" id="Text Box 61" o:spid="_x0000_s1028" type="#_x0000_t202" style="position:absolute;margin-left:296.05pt;margin-top:14.5pt;width:132.7pt;height:41.35pt;z-index:251751424;visibility:visible;mso-wrap-style:square;mso-width-percent:0;mso-height-percent:0;mso-wrap-distance-left:9pt;mso-wrap-distance-top:0;mso-wrap-distance-right:9pt;mso-wrap-distance-bottom:0;mso-position-horizontal:absolute;mso-position-horizontal-relative:text;mso-position-vertical:absolute;mso-position-vertical-relative:text;mso-width-percent:0;mso-height-percent:0;mso-width-relative:margin;mso-height-relative:margin;v-text-anchor:top" o:gfxdata="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" fillcolor="white [3201]" stroked="f" strokeweight=".5pt">
-                <v:textbox>
-                  <w:txbxContent>
-                    <w:p>
-                      <w:pPr>
-                        <w:rPr>
-                          <w:b/>
-                          <w:bCs/>
-                        </w:rPr>
-                      </w:pPr>
-                      <w:r>
-                        <w:rPr>
-                          <w:b/>
-                          <w:bCs/>
-                        </w:rPr>
-                        <w:t>Space between grains / path used by water</w:t>
-                      </w:r>
-                    </w:p>
-                    <w:p>
-                      <w:pPr>
-                        <w:rPr>
-                          <w:b/>
-                          <w:bCs/>
-                        </w:rPr>
-                      </w:pPr>
-                    </w:p>
-                  </w:txbxContent>
-                </v:textbox>
-              </v:shape>
             </w:pict>
           </mc:Fallback>
         </mc:AlternateContent>
@@ -4104,7 +4330,7 @@
           </mc:Choice>
           <mc:Fallback>
             <w:pict>
-              <v:oval w14:anchorId="51C18F84" id="Oval 50" o:spid="_x0000_s1026" style="position:absolute;margin-left:247.15pt;margin-top:16.2pt;width:11.3pt;height:11.8pt;z-index:251730944;visibility:visible;mso-wrap-style:square;mso-wrap-distance-left:9pt;mso-wrap-distance-top:0;mso-wrap-distance-right:9pt;mso-wrap-distance-bottom:0;mso-position-horizontal:absolute;mso-position-horizontal-relative:text;mso-position-vertical:absolute;mso-position-vertical-relative:text;v-text-anchor:middle" o:gfxdata="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" fillcolor="#d9e2f3 [660]" strokecolor="#7f5f00 [1607]" strokeweight="3pt">
+              <v:oval w14:anchorId="69996702" id="Oval 50" o:spid="_x0000_s1026" style="position:absolute;margin-left:247.15pt;margin-top:16.2pt;width:11.3pt;height:11.8pt;z-index:251730944;visibility:visible;mso-wrap-style:square;mso-wrap-distance-left:9pt;mso-wrap-distance-top:0;mso-wrap-distance-right:9pt;mso-wrap-distance-bottom:0;mso-position-horizontal:absolute;mso-position-horizontal-relative:text;mso-position-vertical:absolute;mso-position-vertical-relative:text;v-text-anchor:middle" o:gfxdata="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" fillcolor="#d9e2f3 [660]" strokecolor="#7f5f00 [1607]" strokeweight="3pt">
                 <v:stroke joinstyle="miter"/>
               </v:oval>
             </w:pict>
@@ -4196,7 +4422,7 @@
           </mc:Choice>
           <mc:Fallback>
             <w:pict>
-              <v:shape w14:anchorId="27E7D7BD" id="Partial Circle 10" o:spid="_x0000_s1026" style="position:absolute;margin-left:103.6pt;margin-top:2.05pt;width:11.95pt;height:11.3pt;z-index:251676672;visibility:visible;mso-wrap-style:square;mso-width-percent:0;mso-height-percent:0;mso-wrap-distance-left:9pt;mso-wrap-distance-top:0;mso-wrap-distance-right:9pt;mso-wrap-distance-bottom:0;mso-position-horizontal:absolute;mso-position-horizontal-relative:text;mso-position-vertical:absolute;mso-position-vertical-relative:text;mso-width-percent:0;mso-height-percent:0;mso-width-relative:margin;mso-height-relative:margin;v-text-anchor:middle" coordsize="151547,143302" o:gfxdata="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" path="m148470,91863v-10858,34918,-47674,56591,-85602,50392c23818,135873,-3436,102116,345,64814,4071,28059,36725,,75773,v,23884,1,47767,1,71651l148470,91863xe" fillcolor="#b4c6e7 [1300]" strokecolor="#7f5f00 [1607]" strokeweight="2.25pt">
+              <v:shape w14:anchorId="74C7AC84" id="Partial Circle 10" o:spid="_x0000_s1026" style="position:absolute;margin-left:103.6pt;margin-top:2.05pt;width:11.95pt;height:11.3pt;z-index:251676672;visibility:visible;mso-wrap-style:square;mso-width-percent:0;mso-height-percent:0;mso-wrap-distance-left:9pt;mso-wrap-distance-top:0;mso-wrap-distance-right:9pt;mso-wrap-distance-bottom:0;mso-position-horizontal:absolute;mso-position-horizontal-relative:text;mso-position-vertical:absolute;mso-position-vertical-relative:text;mso-width-percent:0;mso-height-percent:0;mso-width-relative:margin;mso-height-relative:margin;v-text-anchor:middle" coordsize="151547,143302" o:gfxdata="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" path="m148470,91863v-10858,34918,-47674,56591,-85602,50392c23818,135873,-3436,102116,345,64814,4071,28059,36725,,75773,v,23884,1,47767,1,71651l148470,91863xe" fillcolor="#b4c6e7 [1300]" strokecolor="#7f5f00 [1607]" strokeweight="2.25pt">
                 <v:stroke joinstyle="miter"/>
                 <v:path arrowok="t" o:connecttype="custom" o:connectlocs="148470,91863;62868,142255;345,64814;75773,0;75774,71651;148470,91863" o:connectangles="0,0,0,0,0,0"/>
               </v:shape>
@@ -4280,7 +4506,7 @@
           </mc:Choice>
           <mc:Fallback>
             <w:pict>
-              <v:oval w14:anchorId="23C9647E" id="Oval 2" o:spid="_x0000_s1026" style="position:absolute;margin-left:65.55pt;margin-top:15.45pt;width:11.3pt;height:11.8pt;z-index:251661312;visibility:visible;mso-wrap-style:square;mso-wrap-distance-left:9pt;mso-wrap-distance-top:0;mso-wrap-distance-right:9pt;mso-wrap-distance-bottom:0;mso-position-horizontal:absolute;mso-position-horizontal-relative:text;mso-position-vertical:absolute;mso-position-vertical-relative:text;v-text-anchor:middle" o:gfxdata="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" fillcolor="#d9e2f3 [660]" strokecolor="#7f5f00 [1607]" strokeweight="3pt">
+              <v:oval w14:anchorId="3534DFAC" id="Oval 2" o:spid="_x0000_s1026" style="position:absolute;margin-left:65.55pt;margin-top:15.45pt;width:11.3pt;height:11.8pt;z-index:251661312;visibility:visible;mso-wrap-style:square;mso-wrap-distance-left:9pt;mso-wrap-distance-top:0;mso-wrap-distance-right:9pt;mso-wrap-distance-bottom:0;mso-position-horizontal:absolute;mso-position-horizontal-relative:text;mso-position-vertical:absolute;mso-position-vertical-relative:text;v-text-anchor:middle" o:gfxdata="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" fillcolor="#d9e2f3 [660]" strokecolor="#7f5f00 [1607]" strokeweight="3pt">
                 <v:stroke joinstyle="miter"/>
               </v:oval>
             </w:pict>
@@ -4355,7 +4581,7 @@
           </mc:Choice>
           <mc:Fallback>
             <w:pict>
-              <v:line w14:anchorId="60AB7B19" id="Straight Connector 97" o:spid="_x0000_s1026" style="position:absolute;flip:x y;z-index:251820032;visibility:visible;mso-wrap-style:square;mso-width-percent:0;mso-height-percent:0;mso-wrap-distance-left:9pt;mso-wrap-distance-top:0;mso-wrap-distance-right:9pt;mso-wrap-distance-bottom:0;mso-position-horizontal:absolute;mso-position-horizontal-relative:text;mso-position-vertical:absolute;mso-position-vertical-relative:text;mso-width-percent:0;mso-height-percent:0;mso-width-relative:margin;mso-height-relative:margin" from="173.65pt,5pt" to="183pt,10.25pt" o:gfxdata="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" strokecolor="#7f5f00 [1607]" strokeweight="3pt">
+              <v:line w14:anchorId="583E292F" id="Straight Connector 97" o:spid="_x0000_s1026" style="position:absolute;flip:x y;z-index:251820032;visibility:visible;mso-wrap-style:square;mso-width-percent:0;mso-height-percent:0;mso-wrap-distance-left:9pt;mso-wrap-distance-top:0;mso-wrap-distance-right:9pt;mso-wrap-distance-bottom:0;mso-position-horizontal:absolute;mso-position-horizontal-relative:text;mso-position-vertical:absolute;mso-position-vertical-relative:text;mso-width-percent:0;mso-height-percent:0;mso-width-relative:margin;mso-height-relative:margin" from="173.65pt,5pt" to="183pt,10.25pt" o:gfxdata="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" strokecolor="#7f5f00 [1607]" strokeweight="3pt">
                 <v:stroke joinstyle="miter"/>
               </v:line>
             </w:pict>
@@ -4428,7 +4654,7 @@
           </mc:Choice>
           <mc:Fallback>
             <w:pict>
-              <v:line w14:anchorId="0C47E449" id="Straight Connector 96" o:spid="_x0000_s1026" style="position:absolute;flip:x y;z-index:251817984;visibility:visible;mso-wrap-style:square;mso-width-percent:0;mso-height-percent:0;mso-wrap-distance-left:9pt;mso-wrap-distance-top:0;mso-wrap-distance-right:9pt;mso-wrap-distance-bottom:0;mso-position-horizontal:absolute;mso-position-horizontal-relative:text;mso-position-vertical:absolute;mso-position-vertical-relative:text;mso-width-percent:0;mso-height-percent:0;mso-width-relative:margin;mso-height-relative:margin" from="165.35pt,10.25pt" to="170.95pt,20.5pt" o:gfxdata="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" strokecolor="#7f5f00 [1607]" strokeweight="3pt">
+              <v:line w14:anchorId="4A9338F5" id="Straight Connector 96" o:spid="_x0000_s1026" style="position:absolute;flip:x y;z-index:251817984;visibility:visible;mso-wrap-style:square;mso-width-percent:0;mso-height-percent:0;mso-wrap-distance-left:9pt;mso-wrap-distance-top:0;mso-wrap-distance-right:9pt;mso-wrap-distance-bottom:0;mso-position-horizontal:absolute;mso-position-horizontal-relative:text;mso-position-vertical:absolute;mso-position-vertical-relative:text;mso-width-percent:0;mso-height-percent:0;mso-width-relative:margin;mso-height-relative:margin" from="165.35pt,10.25pt" to="170.95pt,20.5pt" o:gfxdata="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" strokecolor="#7f5f00 [1607]" strokeweight="3pt">
                 <v:stroke joinstyle="miter"/>
               </v:line>
             </w:pict>
@@ -4501,7 +4727,7 @@
           </mc:Choice>
           <mc:Fallback>
             <w:pict>
-              <v:line w14:anchorId="60BD5880" id="Straight Connector 95" o:spid="_x0000_s1026" style="position:absolute;flip:y;z-index:251815936;visibility:visible;mso-wrap-style:square;mso-width-percent:0;mso-height-percent:0;mso-wrap-distance-left:9pt;mso-wrap-distance-top:0;mso-wrap-distance-right:9pt;mso-wrap-distance-bottom:0;mso-position-horizontal:absolute;mso-position-horizontal-relative:text;mso-position-vertical:absolute;mso-position-vertical-relative:text;mso-width-percent:0;mso-height-percent:0;mso-width-relative:margin;mso-height-relative:margin" from="155.25pt,11.8pt" to="156pt,25.05pt" o:gfxdata="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" strokecolor="#7f5f00 [1607]" strokeweight="3pt">
+              <v:line w14:anchorId="148D55BB" id="Straight Connector 95" o:spid="_x0000_s1026" style="position:absolute;flip:y;z-index:251815936;visibility:visible;mso-wrap-style:square;mso-width-percent:0;mso-height-percent:0;mso-wrap-distance-left:9pt;mso-wrap-distance-top:0;mso-wrap-distance-right:9pt;mso-wrap-distance-bottom:0;mso-position-horizontal:absolute;mso-position-horizontal-relative:text;mso-position-vertical:absolute;mso-position-vertical-relative:text;mso-width-percent:0;mso-height-percent:0;mso-width-relative:margin;mso-height-relative:margin" from="155.25pt,11.8pt" to="156pt,25.05pt" o:gfxdata="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" strokecolor="#7f5f00 [1607]" strokeweight="3pt">
                 <v:stroke joinstyle="miter"/>
               </v:line>
             </w:pict>
@@ -4574,7 +4800,7 @@
           </mc:Choice>
           <mc:Fallback>
             <w:pict>
-              <v:line w14:anchorId="6BD515A5" id="Straight Connector 90" o:spid="_x0000_s1026" style="position:absolute;flip:y;z-index:251807744;visibility:visible;mso-wrap-style:square;mso-width-percent:0;mso-height-percent:0;mso-wrap-distance-left:9pt;mso-wrap-distance-top:0;mso-wrap-distance-right:9pt;mso-wrap-distance-bottom:0;mso-position-horizontal:absolute;mso-position-horizontal-relative:text;mso-position-vertical:absolute;mso-position-vertical-relative:text;mso-width-percent:0;mso-height-percent:0;mso-width-relative:margin;mso-height-relative:margin" from="130.5pt,4.25pt" to="139.5pt,9.45pt" o:gfxdata="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" strokecolor="#7f5f00 [1607]" strokeweight="3pt">
+              <v:line w14:anchorId="4FE61571" id="Straight Connector 90" o:spid="_x0000_s1026" style="position:absolute;flip:y;z-index:251807744;visibility:visible;mso-wrap-style:square;mso-width-percent:0;mso-height-percent:0;mso-wrap-distance-left:9pt;mso-wrap-distance-top:0;mso-wrap-distance-right:9pt;mso-wrap-distance-bottom:0;mso-position-horizontal:absolute;mso-position-horizontal-relative:text;mso-position-vertical:absolute;mso-position-vertical-relative:text;mso-width-percent:0;mso-height-percent:0;mso-width-relative:margin;mso-height-relative:margin" from="130.5pt,4.25pt" to="139.5pt,9.45pt" o:gfxdata="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" strokecolor="#7f5f00 [1607]" strokeweight="3pt">
                 <v:stroke joinstyle="miter"/>
               </v:line>
             </w:pict>
@@ -4647,7 +4873,7 @@
           </mc:Choice>
           <mc:Fallback>
             <w:pict>
-              <v:line w14:anchorId="14AE693F" id="Straight Connector 91" o:spid="_x0000_s1026" style="position:absolute;flip:y;z-index:251808768;visibility:visible;mso-wrap-style:square;mso-width-percent:0;mso-height-percent:0;mso-wrap-distance-left:9pt;mso-wrap-distance-top:0;mso-wrap-distance-right:9pt;mso-wrap-distance-bottom:0;mso-position-horizontal:absolute;mso-position-horizontal-relative:text;mso-position-vertical:absolute;mso-position-vertical-relative:text;mso-width-percent:0;mso-height-percent:0;mso-width-relative:margin;mso-height-relative:margin" from="140.65pt,10.9pt" to="146.25pt,20.4pt" o:gfxdata="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" strokecolor="#7f5f00 [1607]" strokeweight="3pt">
+              <v:line w14:anchorId="394C4B8E" id="Straight Connector 91" o:spid="_x0000_s1026" style="position:absolute;flip:y;z-index:251808768;visibility:visible;mso-wrap-style:square;mso-width-percent:0;mso-height-percent:0;mso-wrap-distance-left:9pt;mso-wrap-distance-top:0;mso-wrap-distance-right:9pt;mso-wrap-distance-bottom:0;mso-position-horizontal:absolute;mso-position-horizontal-relative:text;mso-position-vertical:absolute;mso-position-vertical-relative:text;mso-width-percent:0;mso-height-percent:0;mso-width-relative:margin;mso-height-relative:margin" from="140.65pt,10.9pt" to="146.25pt,20.4pt" o:gfxdata="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" strokecolor="#7f5f00 [1607]" strokeweight="3pt">
                 <v:stroke joinstyle="miter"/>
               </v:line>
             </w:pict>
@@ -4719,7 +4945,7 @@
           </mc:Choice>
           <mc:Fallback>
             <w:pict>
-              <v:shape w14:anchorId="6639BCAC" id="Straight Arrow Connector 56" o:spid="_x0000_s1026" type="#_x0000_t32" style="position:absolute;margin-left:75.75pt;margin-top:20pt;width:8.35pt;height:43.7pt;flip:x y;z-index:251741184;visibility:visible;mso-wrap-style:square;mso-width-percent:0;mso-height-percent:0;mso-wrap-distance-left:9pt;mso-wrap-distance-top:0;mso-wrap-distance-right:9pt;mso-wrap-distance-bottom:0;mso-position-horizontal:absolute;mso-position-horizontal-relative:text;mso-position-vertical:absolute;mso-position-vertical-relative:text;mso-width-percent:0;mso-height-percent:0;mso-width-relative:margin;mso-height-relative:margin" o:gfxdata="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" strokecolor="#4472c4 [3204]" strokeweight="2.25pt">
+              <v:shape w14:anchorId="2BAFAC64" id="Straight Arrow Connector 56" o:spid="_x0000_s1026" type="#_x0000_t32" style="position:absolute;margin-left:75.75pt;margin-top:20pt;width:8.35pt;height:43.7pt;flip:x y;z-index:251741184;visibility:visible;mso-wrap-style:square;mso-width-percent:0;mso-height-percent:0;mso-wrap-distance-left:9pt;mso-wrap-distance-top:0;mso-wrap-distance-right:9pt;mso-wrap-distance-bottom:0;mso-position-horizontal:absolute;mso-position-horizontal-relative:text;mso-position-vertical:absolute;mso-position-vertical-relative:text;mso-width-percent:0;mso-height-percent:0;mso-width-relative:margin;mso-height-relative:margin" o:gfxdata="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" strokecolor="#4472c4 [3204]" strokeweight="2.25pt">
                 <v:stroke endarrow="block" joinstyle="miter"/>
               </v:shape>
             </w:pict>
@@ -4795,7 +5021,7 @@
           </mc:Choice>
           <mc:Fallback>
             <w:pict>
-              <v:line w14:anchorId="333EF5B8" id="Straight Connector 40" o:spid="_x0000_s1026" style="position:absolute;flip:x y;z-index:251781120;visibility:visible;mso-wrap-style:square;mso-width-percent:0;mso-height-percent:0;mso-wrap-distance-left:9pt;mso-wrap-distance-top:0;mso-wrap-distance-right:9pt;mso-wrap-distance-bottom:0;mso-position-horizontal:absolute;mso-position-horizontal-relative:text;mso-position-vertical:absolute;mso-position-vertical-relative:text;mso-width-percent:0;mso-height-percent:0;mso-width-relative:margin;mso-height-relative:margin" from="76.9pt,.9pt" to="90.35pt,5.6pt" o:gfxdata="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" strokecolor="#7f5f00 [1607]" strokeweight="3pt">
+              <v:line w14:anchorId="24D0D516" id="Straight Connector 40" o:spid="_x0000_s1026" style="position:absolute;flip:x y;z-index:251781120;visibility:visible;mso-wrap-style:square;mso-width-percent:0;mso-height-percent:0;mso-wrap-distance-left:9pt;mso-wrap-distance-top:0;mso-wrap-distance-right:9pt;mso-wrap-distance-bottom:0;mso-position-horizontal:absolute;mso-position-horizontal-relative:text;mso-position-vertical:absolute;mso-position-vertical-relative:text;mso-width-percent:0;mso-height-percent:0;mso-width-relative:margin;mso-height-relative:margin" from="76.9pt,.9pt" to="90.35pt,5.6pt" o:gfxdata="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" strokecolor="#7f5f00 [1607]" strokeweight="3pt">
                 <v:stroke joinstyle="miter"/>
               </v:line>
             </w:pict>
@@ -4871,7 +5097,7 @@
           </mc:Choice>
           <mc:Fallback>
             <w:pict>
-              <v:line w14:anchorId="04858615" id="Straight Connector 37" o:spid="_x0000_s1026" style="position:absolute;flip:x y;z-index:251774976;visibility:visible;mso-wrap-style:square;mso-width-percent:0;mso-height-percent:0;mso-wrap-distance-left:9pt;mso-wrap-distance-top:0;mso-wrap-distance-right:9pt;mso-wrap-distance-bottom:0;mso-position-horizontal:absolute;mso-position-horizontal-relative:text;mso-position-vertical:absolute;mso-position-vertical-relative:text;mso-width-percent:0;mso-height-percent:0;mso-width-relative:margin;mso-height-relative:margin" from="74.65pt,5.05pt" to="80.65pt,15.15pt" o:gfxdata="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" strokecolor="#7f5f00 [1607]" strokeweight="3pt">
+              <v:line w14:anchorId="07F1C5C0" id="Straight Connector 37" o:spid="_x0000_s1026" style="position:absolute;flip:x y;z-index:251774976;visibility:visible;mso-wrap-style:square;mso-width-percent:0;mso-height-percent:0;mso-wrap-distance-left:9pt;mso-wrap-distance-top:0;mso-wrap-distance-right:9pt;mso-wrap-distance-bottom:0;mso-position-horizontal:absolute;mso-position-horizontal-relative:text;mso-position-vertical:absolute;mso-position-vertical-relative:text;mso-width-percent:0;mso-height-percent:0;mso-width-relative:margin;mso-height-relative:margin" from="74.65pt,5.05pt" to="80.65pt,15.15pt" o:gfxdata="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" strokecolor="#7f5f00 [1607]" strokeweight="3pt">
                 <v:stroke joinstyle="miter"/>
               </v:line>
             </w:pict>
@@ -4947,7 +5173,7 @@
           </mc:Choice>
           <mc:Fallback>
             <w:pict>
-              <v:line w14:anchorId="3BD92BC0" id="Straight Connector 36" o:spid="_x0000_s1026" style="position:absolute;flip:y;z-index:251772928;visibility:visible;mso-wrap-style:square;mso-width-percent:0;mso-height-percent:0;mso-wrap-distance-left:9pt;mso-wrap-distance-top:0;mso-wrap-distance-right:9pt;mso-wrap-distance-bottom:0;mso-position-horizontal:absolute;mso-position-horizontal-relative:text;mso-position-vertical:absolute;mso-position-vertical-relative:text;mso-width-percent:0;mso-height-percent:0;mso-width-relative:margin;mso-height-relative:margin" from="64.9pt,5.05pt" to="69.35pt,18.15pt" o:gfxdata="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" strokecolor="#7f5f00 [1607]" strokeweight="3pt">
+              <v:line w14:anchorId="25F92305" id="Straight Connector 36" o:spid="_x0000_s1026" style="position:absolute;flip:y;z-index:251772928;visibility:visible;mso-wrap-style:square;mso-width-percent:0;mso-height-percent:0;mso-wrap-distance-left:9pt;mso-wrap-distance-top:0;mso-wrap-distance-right:9pt;mso-wrap-distance-bottom:0;mso-position-horizontal:absolute;mso-position-horizontal-relative:text;mso-position-vertical:absolute;mso-position-vertical-relative:text;mso-width-percent:0;mso-height-percent:0;mso-width-relative:margin;mso-height-relative:margin" from="64.9pt,5.05pt" to="69.35pt,18.15pt" o:gfxdata="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" strokecolor="#7f5f00 [1607]" strokeweight="3pt">
                 <v:stroke joinstyle="miter"/>
               </v:line>
             </w:pict>
@@ -5023,7 +5249,7 @@
           </mc:Choice>
           <mc:Fallback>
             <w:pict>
-              <v:line w14:anchorId="07FA8891" id="Straight Connector 35" o:spid="_x0000_s1026" style="position:absolute;flip:y;z-index:251770880;visibility:visible;mso-wrap-style:square;mso-width-percent:0;mso-height-percent:0;mso-wrap-distance-left:9pt;mso-wrap-distance-top:0;mso-wrap-distance-right:9pt;mso-wrap-distance-bottom:0;mso-position-horizontal:absolute;mso-position-horizontal-relative:text;mso-position-vertical:absolute;mso-position-vertical-relative:text;mso-width-percent:0;mso-height-percent:0;mso-width-relative:margin;mso-height-relative:margin" from="52.5pt,1.3pt" to="64.9pt,7.9pt" o:gfxdata="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" strokecolor="#7f5f00 [1607]" strokeweight="3pt">
+              <v:line w14:anchorId="22C99C22" id="Straight Connector 35" o:spid="_x0000_s1026" style="position:absolute;flip:y;z-index:251770880;visibility:visible;mso-wrap-style:square;mso-width-percent:0;mso-height-percent:0;mso-wrap-distance-left:9pt;mso-wrap-distance-top:0;mso-wrap-distance-right:9pt;mso-wrap-distance-bottom:0;mso-position-horizontal:absolute;mso-position-horizontal-relative:text;mso-position-vertical:absolute;mso-position-vertical-relative:text;mso-width-percent:0;mso-height-percent:0;mso-width-relative:margin;mso-height-relative:margin" from="52.5pt,1.3pt" to="64.9pt,7.9pt" o:gfxdata="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" strokecolor="#7f5f00 [1607]" strokeweight="3pt">
                 <v:stroke joinstyle="miter"/>
               </v:line>
             </w:pict>
@@ -5095,7 +5321,7 @@
           </mc:Choice>
           <mc:Fallback>
             <w:pict>
-              <v:shape w14:anchorId="188202DC" id="Straight Arrow Connector 62" o:spid="_x0000_s1026" type="#_x0000_t32" style="position:absolute;margin-left:255pt;margin-top:8.65pt;width:43.75pt;height:16.95pt;flip:x;z-index:251753472;visibility:visible;mso-wrap-style:square;mso-width-percent:0;mso-height-percent:0;mso-wrap-distance-left:9pt;mso-wrap-distance-top:0;mso-wrap-distance-right:9pt;mso-wrap-distance-bottom:0;mso-position-horizontal:absolute;mso-position-horizontal-relative:text;mso-position-vertical:absolute;mso-position-vertical-relative:text;mso-width-percent:0;mso-height-percent:0;mso-width-relative:margin;mso-height-relative:margin" o:gfxdata="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" strokecolor="#4472c4 [3204]" strokeweight="2.25pt">
+              <v:shape w14:anchorId="19F27E0F" id="Straight Arrow Connector 62" o:spid="_x0000_s1026" type="#_x0000_t32" style="position:absolute;margin-left:255pt;margin-top:8.65pt;width:43.75pt;height:16.95pt;flip:x;z-index:251753472;visibility:visible;mso-wrap-style:square;mso-width-percent:0;mso-height-percent:0;mso-wrap-distance-left:9pt;mso-wrap-distance-top:0;mso-wrap-distance-right:9pt;mso-wrap-distance-bottom:0;mso-position-horizontal:absolute;mso-position-horizontal-relative:text;mso-position-vertical:absolute;mso-position-vertical-relative:text;mso-width-percent:0;mso-height-percent:0;mso-width-relative:margin;mso-height-relative:margin" o:gfxdata="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" strokecolor="#4472c4 [3204]" strokeweight="2.25pt">
                 <v:stroke endarrow="block" joinstyle="miter"/>
               </v:shape>
             </w:pict>
@@ -5187,7 +5413,7 @@
           </mc:Choice>
           <mc:Fallback>
             <w:pict>
-              <v:shape w14:anchorId="791DFA04" id="Partial Circle 11" o:spid="_x0000_s1026" style="position:absolute;margin-left:103.15pt;margin-top:4.05pt;width:11.95pt;height:11.3pt;rotation:9948046fd;z-index:251678720;visibility:visible;mso-wrap-style:square;mso-width-percent:0;mso-height-percent:0;mso-wrap-distance-left:9pt;mso-wrap-distance-top:0;mso-wrap-distance-right:9pt;mso-wrap-distance-bottom:0;mso-position-horizontal:absolute;mso-position-horizontal-relative:text;mso-position-vertical:absolute;mso-position-vertical-relative:text;mso-width-percent:0;mso-height-percent:0;mso-width-relative:margin;mso-height-relative:margin;v-text-anchor:middle" coordsize="151547,143302" o:gfxdata="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" path="m148470,91863v-10858,34918,-47674,56591,-85602,50392c23818,135873,-3436,102116,345,64814,4071,28059,36725,,75773,v,23884,1,47767,1,71651l148470,91863xe" fillcolor="#b4c6e7 [1300]" strokecolor="#7f5f00 [1607]" strokeweight="2.25pt">
+              <v:shape w14:anchorId="38397886" id="Partial Circle 11" o:spid="_x0000_s1026" style="position:absolute;margin-left:103.15pt;margin-top:4.05pt;width:11.95pt;height:11.3pt;rotation:9948046fd;z-index:251678720;visibility:visible;mso-wrap-style:square;mso-width-percent:0;mso-height-percent:0;mso-wrap-distance-left:9pt;mso-wrap-distance-top:0;mso-wrap-distance-right:9pt;mso-wrap-distance-bottom:0;mso-position-horizontal:absolute;mso-position-horizontal-relative:text;mso-position-vertical:absolute;mso-position-vertical-relative:text;mso-width-percent:0;mso-height-percent:0;mso-width-relative:margin;mso-height-relative:margin;v-text-anchor:middle" coordsize="151547,143302" o:gfxdata="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" path="m148470,91863v-10858,34918,-47674,56591,-85602,50392c23818,135873,-3436,102116,345,64814,4071,28059,36725,,75773,v,23884,1,47767,1,71651l148470,91863xe" fillcolor="#b4c6e7 [1300]" strokecolor="#7f5f00 [1607]" strokeweight="2.25pt">
                 <v:stroke joinstyle="miter"/>
                 <v:path arrowok="t" o:connecttype="custom" o:connectlocs="148470,91863;62868,142255;345,64814;75773,0;75774,71651;148470,91863" o:connectangles="0,0,0,0,0,0"/>
               </v:shape>
@@ -5271,7 +5497,7 @@
           </mc:Choice>
           <mc:Fallback>
             <w:pict>
-              <v:oval w14:anchorId="01462929" id="Oval 1" o:spid="_x0000_s1026" style="position:absolute;margin-left:37.6pt;margin-top:15.55pt;width:11.3pt;height:11.8pt;z-index:251659264;visibility:visible;mso-wrap-style:square;mso-wrap-distance-left:9pt;mso-wrap-distance-top:0;mso-wrap-distance-right:9pt;mso-wrap-distance-bottom:0;mso-position-horizontal:absolute;mso-position-horizontal-relative:text;mso-position-vertical:absolute;mso-position-vertical-relative:text;v-text-anchor:middle" o:gfxdata="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" fillcolor="#d9e2f3 [660]" strokecolor="#7f5f00 [1607]" strokeweight="3pt">
+              <v:oval w14:anchorId="0F3DF372" id="Oval 1" o:spid="_x0000_s1026" style="position:absolute;margin-left:37.6pt;margin-top:15.55pt;width:11.3pt;height:11.8pt;z-index:251659264;visibility:visible;mso-wrap-style:square;mso-wrap-distance-left:9pt;mso-wrap-distance-top:0;mso-wrap-distance-right:9pt;mso-wrap-distance-bottom:0;mso-position-horizontal:absolute;mso-position-horizontal-relative:text;mso-position-vertical:absolute;mso-position-vertical-relative:text;v-text-anchor:middle" o:gfxdata="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" fillcolor="#d9e2f3 [660]" strokecolor="#7f5f00 [1607]" strokeweight="3pt">
                 <v:stroke joinstyle="miter"/>
               </v:oval>
             </w:pict>
@@ -5345,7 +5571,7 @@
           </mc:Choice>
           <mc:Fallback>
             <w:pict>
-              <v:shape w14:anchorId="3E68324F" id="Straight Arrow Connector 57" o:spid="_x0000_s1026" type="#_x0000_t32" style="position:absolute;margin-left:164.85pt;margin-top:3.65pt;width:14.85pt;height:32.45pt;flip:x y;z-index:251743232;visibility:visible;mso-wrap-style:square;mso-width-percent:0;mso-height-percent:0;mso-wrap-distance-left:9pt;mso-wrap-distance-top:0;mso-wrap-distance-right:9pt;mso-wrap-distance-bottom:0;mso-position-horizontal:absolute;mso-position-horizontal-relative:text;mso-position-vertical:absolute;mso-position-vertical-relative:text;mso-width-percent:0;mso-height-percent:0;mso-width-relative:margin;mso-height-relative:margin" o:gfxdata="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" strokecolor="#4472c4 [3204]" strokeweight="2.25pt">
+              <v:shape w14:anchorId="7DD8C1A3" id="Straight Arrow Connector 57" o:spid="_x0000_s1026" type="#_x0000_t32" style="position:absolute;margin-left:164.85pt;margin-top:3.65pt;width:14.85pt;height:32.45pt;flip:x y;z-index:251743232;visibility:visible;mso-wrap-style:square;mso-width-percent:0;mso-height-percent:0;mso-wrap-distance-left:9pt;mso-wrap-distance-top:0;mso-wrap-distance-right:9pt;mso-wrap-distance-bottom:0;mso-position-horizontal:absolute;mso-position-horizontal-relative:text;mso-position-vertical:absolute;mso-position-vertical-relative:text;mso-width-percent:0;mso-height-percent:0;mso-width-relative:margin;mso-height-relative:margin" o:gfxdata="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" strokecolor="#4472c4 [3204]" strokeweight="2.25pt">
                 <v:stroke endarrow="block" joinstyle="miter"/>
               </v:shape>
             </w:pict>
@@ -5437,7 +5663,7 @@
           </mc:Choice>
           <mc:Fallback>
             <w:pict>
-              <v:shape w14:anchorId="064C134C" id="Partial Circle 49" o:spid="_x0000_s1026" style="position:absolute;margin-left:179.95pt;margin-top:2.35pt;width:11.95pt;height:11.3pt;z-index:251728896;visibility:visible;mso-wrap-style:square;mso-width-percent:0;mso-height-percent:0;mso-wrap-distance-left:9pt;mso-wrap-distance-top:0;mso-wrap-distance-right:9pt;mso-wrap-distance-bottom:0;mso-position-horizontal:absolute;mso-position-horizontal-relative:text;mso-position-vertical:absolute;mso-position-vertical-relative:text;mso-width-percent:0;mso-height-percent:0;mso-width-relative:margin;mso-height-relative:margin;v-text-anchor:middle" coordsize="151547,143302" o:gfxdata="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" path="m148470,91863v-10858,34918,-47674,56591,-85602,50392c23818,135873,-3436,102116,345,64814,4071,28059,36725,,75773,v,23884,1,47767,1,71651l148470,91863xe" fillcolor="#b4c6e7 [1300]" strokecolor="#7f5f00 [1607]" strokeweight="2.25pt">
+              <v:shape w14:anchorId="444D880A" id="Partial Circle 49" o:spid="_x0000_s1026" style="position:absolute;margin-left:179.95pt;margin-top:2.35pt;width:11.95pt;height:11.3pt;z-index:251728896;visibility:visible;mso-wrap-style:square;mso-width-percent:0;mso-height-percent:0;mso-wrap-distance-left:9pt;mso-wrap-distance-top:0;mso-wrap-distance-right:9pt;mso-wrap-distance-bottom:0;mso-position-horizontal:absolute;mso-position-horizontal-relative:text;mso-position-vertical:absolute;mso-position-vertical-relative:text;mso-width-percent:0;mso-height-percent:0;mso-width-relative:margin;mso-height-relative:margin;v-text-anchor:middle" coordsize="151547,143302" o:gfxdata="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" path="m148470,91863v-10858,34918,-47674,56591,-85602,50392c23818,135873,-3436,102116,345,64814,4071,28059,36725,,75773,v,23884,1,47767,1,71651l148470,91863xe" fillcolor="#b4c6e7 [1300]" strokecolor="#7f5f00 [1607]" strokeweight="2.25pt">
                 <v:stroke joinstyle="miter"/>
                 <v:path arrowok="t" o:connecttype="custom" o:connectlocs="148470,91863;62868,142255;345,64814;75773,0;75774,71651;148470,91863" o:connectangles="0,0,0,0,0,0"/>
               </v:shape>
@@ -5454,7 +5680,195 @@
         <mc:AlternateContent>
           <mc:Choice Requires="wps">
             <w:drawing>
-              <wp:anchor distT="0" distB="0" distL="114300" distR="114300" simplePos="0" relativeHeight="251739136" behindDoc="0" locked="0" layoutInCell="1" allowOverlap="1" wp14:anchorId="6D9FD594" wp14:editId="27FFB51A">
+              <wp:anchor distT="0" distB="0" distL="114300" distR="114300" simplePos="0" relativeHeight="251737088" behindDoc="0" locked="0" layoutInCell="1" allowOverlap="1" wp14:anchorId="09153D55" wp14:editId="13110DA5">
+                <wp:simplePos x="0" y="0"/>
+                <wp:positionH relativeFrom="column">
+                  <wp:posOffset>204716</wp:posOffset>
+                </wp:positionH>
+                <wp:positionV relativeFrom="paragraph">
+                  <wp:posOffset>175886</wp:posOffset>
+                </wp:positionV>
+                <wp:extent cx="1864522" cy="279400"/>
+                <wp:effectExtent l="0" t="0" r="2540" b="6350"/>
+                <wp:wrapNone/>
+                <wp:docPr id="54" name="Text Box 54"/>
+                <wp:cNvGraphicFramePr/>
+                <a:graphic xmlns:a="http://schemas.openxmlformats.org/drawingml/2006/main">
+                  <a:graphicData uri="http://schemas.microsoft.com/office/word/2010/wordprocessingShape">
+                    <wps:wsp>
+                      <wps:cNvSpPr txBox="1"/>
+                      <wps:spPr>
+                        <a:xfrm>
+                          <a:off x="0" y="0"/>
+                          <a:ext cx="1864522" cy="279400"/>
+                        </a:xfrm>
+                        <a:prstGeom prst="rect">
+                          <a:avLst/>
+                        </a:prstGeom>
+                        <a:solidFill>
+                          <a:schemeClr val="lt1"/>
+                        </a:solidFill>
+                        <a:ln w="6350">
+                          <a:noFill/>
+                        </a:ln>
+                      </wps:spPr>
+                      <wps:txbx>
+                        <w:txbxContent>
+                          <w:p>
+                            <w:pPr>
+                              <w:rPr>
+                                <w:b/>
+                                <w:bCs/>
+                              </w:rPr>
+                            </w:pPr>
+                            <w:r>
+                              <w:rPr>
+                                <w:b/>
+                                <w:bCs/>
+                              </w:rPr>
+                              <w:t>Particles</w:t>
+                            </w:r>
+                            <w:r>
+                              <w:rPr>
+                                <w:b/>
+                                <w:bCs/>
+                              </w:rPr>
+                              <w:t xml:space="preserve"> </w:t>
+                            </w:r>
+                            <w:r>
+                              <w:rPr>
+                                <w:b/>
+                                <w:bCs/>
+                              </w:rPr>
+                              <w:t xml:space="preserve">with 2 cell </w:t>
+                            </w:r>
+                            <w:r>
+                              <w:rPr>
+                                <w:b/>
+                                <w:bCs/>
+                              </w:rPr>
+                              <w:t>layers</w:t>
+                            </w:r>
+                          </w:p>
+                          <w:p>
+                            <w:pPr>
+                              <w:rPr>
+                                <w:b/>
+                                <w:bCs/>
+                              </w:rPr>
+                            </w:pPr>
+                            <w:r>
+                              <w:rPr>
+                                <w:b/>
+                                <w:bCs/>
+                              </w:rPr>
+                              <w:t>s</w:t>
+                            </w:r>
+                          </w:p>
+                          <w:p>
+                            <w:pPr>
+                              <w:rPr>
+                                <w:b/>
+                                <w:bCs/>
+                              </w:rPr>
+                            </w:pPr>
+                          </w:p>
+                        </w:txbxContent>
+                      </wps:txbx>
+                      <wps:bodyPr rot="0" spcFirstLastPara="0" vertOverflow="overflow" horzOverflow="overflow" vert="horz" wrap="square" lIns="91440" tIns="45720" rIns="91440" bIns="45720" numCol="1" spcCol="0" rtlCol="0" fromWordArt="0" anchor="t" anchorCtr="0" forceAA="0" compatLnSpc="1">
+                        <a:prstTxWarp prst="textNoShape">
+                          <a:avLst/>
+                        </a:prstTxWarp>
+                        <a:noAutofit/>
+                      </wps:bodyPr>
+                    </wps:wsp>
+                  </a:graphicData>
+                </a:graphic>
+                <wp14:sizeRelH relativeFrom="margin">
+                  <wp14:pctWidth>0</wp14:pctWidth>
+                </wp14:sizeRelH>
+              </wp:anchor>
+            </w:drawing>
+          </mc:Choice>
+          <mc:Fallback>
+            <w:pict>
+              <v:shape w14:anchorId="09153D55" id="Text Box 54" o:spid="_x0000_s1029" type="#_x0000_t202" style="position:absolute;margin-left:16.1pt;margin-top:13.85pt;width:146.8pt;height:22pt;z-index:251737088;visibility:visible;mso-wrap-style:square;mso-width-percent:0;mso-wrap-distance-left:9pt;mso-wrap-distance-top:0;mso-wrap-distance-right:9pt;mso-wrap-distance-bottom:0;mso-position-horizontal:absolute;mso-position-horizontal-relative:text;mso-position-vertical:absolute;mso-position-vertical-relative:text;mso-width-percent:0;mso-width-relative:margin;v-text-anchor:top" o:gfxdata="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" fillcolor="white [3201]" stroked="f" strokeweight=".5pt">
+                <v:textbox>
+                  <w:txbxContent>
+                    <w:p>
+                      <w:pPr>
+                        <w:rPr>
+                          <w:b/>
+                          <w:bCs/>
+                        </w:rPr>
+                      </w:pPr>
+                      <w:r>
+                        <w:rPr>
+                          <w:b/>
+                          <w:bCs/>
+                        </w:rPr>
+                        <w:t>Particles</w:t>
+                      </w:r>
+                      <w:r>
+                        <w:rPr>
+                          <w:b/>
+                          <w:bCs/>
+                        </w:rPr>
+                        <w:t xml:space="preserve"> </w:t>
+                      </w:r>
+                      <w:r>
+                        <w:rPr>
+                          <w:b/>
+                          <w:bCs/>
+                        </w:rPr>
+                        <w:t xml:space="preserve">with 2 cell </w:t>
+                      </w:r>
+                      <w:r>
+                        <w:rPr>
+                          <w:b/>
+                          <w:bCs/>
+                        </w:rPr>
+                        <w:t>layers</w:t>
+                      </w:r>
+                    </w:p>
+                    <w:p>
+                      <w:pPr>
+                        <w:rPr>
+                          <w:b/>
+                          <w:bCs/>
+                        </w:rPr>
+                      </w:pPr>
+                      <w:r>
+                        <w:rPr>
+                          <w:b/>
+                          <w:bCs/>
+                        </w:rPr>
+                        <w:t>s</w:t>
+                      </w:r>
+                    </w:p>
+                    <w:p>
+                      <w:pPr>
+                        <w:rPr>
+                          <w:b/>
+                          <w:bCs/>
+                        </w:rPr>
+                      </w:pPr>
+                    </w:p>
+                  </w:txbxContent>
+                </v:textbox>
+              </v:shape>
+            </w:pict>
+          </mc:Fallback>
+        </mc:AlternateContent>
+      </w:r>
+      <w:r>
+        <w:rPr>
+          <w:noProof/>
+        </w:rPr>
+        <mc:AlternateContent>
+          <mc:Choice Requires="wps">
+            <w:drawing>
+              <wp:anchor distT="0" distB="0" distL="114300" distR="114300" simplePos="0" relativeHeight="251739136" behindDoc="0" locked="0" layoutInCell="1" allowOverlap="1" wp14:anchorId="6D9FD594" wp14:editId="306B0E98">
                 <wp:simplePos x="0" y="0"/>
                 <wp:positionH relativeFrom="column">
                   <wp:posOffset>2060812</wp:posOffset>
@@ -5500,21 +5914,28 @@
                                 <w:b/>
                                 <w:bCs/>
                               </w:rPr>
-                              <w:t xml:space="preserve">Grains with 3 cell </w:t>
+                              <w:t>Particles</w:t>
                             </w:r>
                             <w:r>
                               <w:rPr>
                                 <w:b/>
                                 <w:bCs/>
                               </w:rPr>
-                              <w:t>layer</w:t>
+                              <w:t xml:space="preserve"> </w:t>
                             </w:r>
                             <w:r>
                               <w:rPr>
                                 <w:b/>
                                 <w:bCs/>
                               </w:rPr>
-                              <w:t>s</w:t>
+                              <w:t xml:space="preserve">with 3 cell </w:t>
+                            </w:r>
+                            <w:r>
+                              <w:rPr>
+                                <w:b/>
+                                <w:bCs/>
+                              </w:rPr>
+                              <w:t>layers</w:t>
                             </w:r>
                           </w:p>
                           <w:p>
@@ -5544,7 +5965,7 @@
           </mc:Choice>
           <mc:Fallback>
             <w:pict>
-              <v:shape w14:anchorId="6D9FD594" id="Text Box 55" o:spid="_x0000_s1029" type="#_x0000_t202" style="position:absolute;margin-left:162.25pt;margin-top:12.05pt;width:132.7pt;height:22pt;z-index:251739136;visibility:visible;mso-wrap-style:square;mso-width-percent:0;mso-wrap-distance-left:9pt;mso-wrap-distance-top:0;mso-wrap-distance-right:9pt;mso-wrap-distance-bottom:0;mso-position-horizontal:absolute;mso-position-horizontal-relative:text;mso-position-vertical:absolute;mso-position-vertical-relative:text;mso-width-percent:0;mso-width-relative:margin;v-text-anchor:top" o:gfxdata="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" fillcolor="white [3201]" stroked="f" strokeweight=".5pt">
+              <v:shape w14:anchorId="6D9FD594" id="Text Box 55" o:spid="_x0000_s1030" type="#_x0000_t202" style="position:absolute;margin-left:162.25pt;margin-top:12.05pt;width:132.7pt;height:22pt;z-index:251739136;visibility:visible;mso-wrap-style:square;mso-width-percent:0;mso-wrap-distance-left:9pt;mso-wrap-distance-top:0;mso-wrap-distance-right:9pt;mso-wrap-distance-bottom:0;mso-position-horizontal:absolute;mso-position-horizontal-relative:text;mso-position-vertical:absolute;mso-position-vertical-relative:text;mso-width-percent:0;mso-width-relative:margin;v-text-anchor:top" o:gfxdata="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" fillcolor="white [3201]" stroked="f" strokeweight=".5pt">
                 <v:textbox>
                   <w:txbxContent>
                     <w:p>
@@ -5559,21 +5980,28 @@
                           <w:b/>
                           <w:bCs/>
                         </w:rPr>
-                        <w:t xml:space="preserve">Grains with 3 cell </w:t>
+                        <w:t>Particles</w:t>
                       </w:r>
                       <w:r>
                         <w:rPr>
                           <w:b/>
                           <w:bCs/>
                         </w:rPr>
-                        <w:t>layer</w:t>
+                        <w:t xml:space="preserve"> </w:t>
                       </w:r>
                       <w:r>
                         <w:rPr>
                           <w:b/>
                           <w:bCs/>
                         </w:rPr>
-                        <w:t>s</w:t>
+                        <w:t xml:space="preserve">with 3 cell </w:t>
+                      </w:r>
+                      <w:r>
+                        <w:rPr>
+                          <w:b/>
+                          <w:bCs/>
+                        </w:rPr>
+                        <w:t>layers</w:t>
                       </w:r>
                     </w:p>
                     <w:p>
@@ -5591,180 +6019,6 @@
           </mc:Fallback>
         </mc:AlternateContent>
       </w:r>
-      <w:r>
-        <w:rPr>
-          <w:noProof/>
-        </w:rPr>
-        <mc:AlternateContent>
-          <mc:Choice Requires="wps">
-            <w:drawing>
-              <wp:anchor distT="0" distB="0" distL="114300" distR="114300" simplePos="0" relativeHeight="251737088" behindDoc="0" locked="0" layoutInCell="1" allowOverlap="1" wp14:anchorId="09153D55" wp14:editId="17D36D1B">
-                <wp:simplePos x="0" y="0"/>
-                <wp:positionH relativeFrom="column">
-                  <wp:posOffset>204716</wp:posOffset>
-                </wp:positionH>
-                <wp:positionV relativeFrom="paragraph">
-                  <wp:posOffset>173677</wp:posOffset>
-                </wp:positionV>
-                <wp:extent cx="1663179" cy="279400"/>
-                <wp:effectExtent l="0" t="0" r="0" b="6350"/>
-                <wp:wrapNone/>
-                <wp:docPr id="54" name="Text Box 54"/>
-                <wp:cNvGraphicFramePr/>
-                <a:graphic xmlns:a="http://schemas.openxmlformats.org/drawingml/2006/main">
-                  <a:graphicData uri="http://schemas.microsoft.com/office/word/2010/wordprocessingShape">
-                    <wps:wsp>
-                      <wps:cNvSpPr txBox="1"/>
-                      <wps:spPr>
-                        <a:xfrm>
-                          <a:off x="0" y="0"/>
-                          <a:ext cx="1663179" cy="279400"/>
-                        </a:xfrm>
-                        <a:prstGeom prst="rect">
-                          <a:avLst/>
-                        </a:prstGeom>
-                        <a:solidFill>
-                          <a:schemeClr val="lt1"/>
-                        </a:solidFill>
-                        <a:ln w="6350">
-                          <a:noFill/>
-                        </a:ln>
-                      </wps:spPr>
-                      <wps:txbx>
-                        <w:txbxContent>
-                          <w:p>
-                            <w:pPr>
-                              <w:rPr>
-                                <w:b/>
-                                <w:bCs/>
-                              </w:rPr>
-                            </w:pPr>
-                            <w:r>
-                              <w:rPr>
-                                <w:b/>
-                                <w:bCs/>
-                              </w:rPr>
-                              <w:t xml:space="preserve">Grains with 2 cell </w:t>
-                            </w:r>
-                            <w:r>
-                              <w:rPr>
-                                <w:b/>
-                                <w:bCs/>
-                              </w:rPr>
-                              <w:t>layer</w:t>
-                            </w:r>
-                            <w:r>
-                              <w:rPr>
-                                <w:b/>
-                                <w:bCs/>
-                              </w:rPr>
-                              <w:t>s</w:t>
-                            </w:r>
-                          </w:p>
-                          <w:p>
-                            <w:pPr>
-                              <w:rPr>
-                                <w:b/>
-                                <w:bCs/>
-                              </w:rPr>
-                            </w:pPr>
-                            <w:r>
-                              <w:rPr>
-                                <w:b/>
-                                <w:bCs/>
-                              </w:rPr>
-                              <w:t>s</w:t>
-                            </w:r>
-                          </w:p>
-                          <w:p>
-                            <w:pPr>
-                              <w:rPr>
-                                <w:b/>
-                                <w:bCs/>
-                              </w:rPr>
-                            </w:pPr>
-                          </w:p>
-                        </w:txbxContent>
-                      </wps:txbx>
-                      <wps:bodyPr rot="0" spcFirstLastPara="0" vertOverflow="overflow" horzOverflow="overflow" vert="horz" wrap="square" lIns="91440" tIns="45720" rIns="91440" bIns="45720" numCol="1" spcCol="0" rtlCol="0" fromWordArt="0" anchor="t" anchorCtr="0" forceAA="0" compatLnSpc="1">
-                        <a:prstTxWarp prst="textNoShape">
-                          <a:avLst/>
-                        </a:prstTxWarp>
-                        <a:noAutofit/>
-                      </wps:bodyPr>
-                    </wps:wsp>
-                  </a:graphicData>
-                </a:graphic>
-                <wp14:sizeRelH relativeFrom="margin">
-                  <wp14:pctWidth>0</wp14:pctWidth>
-                </wp14:sizeRelH>
-              </wp:anchor>
-            </w:drawing>
-          </mc:Choice>
-          <mc:Fallback>
-            <w:pict>
-              <v:shape w14:anchorId="09153D55" id="Text Box 54" o:spid="_x0000_s1030" type="#_x0000_t202" style="position:absolute;margin-left:16.1pt;margin-top:13.7pt;width:130.95pt;height:22pt;z-index:251737088;visibility:visible;mso-wrap-style:square;mso-width-percent:0;mso-wrap-distance-left:9pt;mso-wrap-distance-top:0;mso-wrap-distance-right:9pt;mso-wrap-distance-bottom:0;mso-position-horizontal:absolute;mso-position-horizontal-relative:text;mso-position-vertical:absolute;mso-position-vertical-relative:text;mso-width-percent:0;mso-width-relative:margin;v-text-anchor:top" o:gfxdata="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" fillcolor="white [3201]" stroked="f" strokeweight=".5pt">
-                <v:textbox>
-                  <w:txbxContent>
-                    <w:p>
-                      <w:pPr>
-                        <w:rPr>
-                          <w:b/>
-                          <w:bCs/>
-                        </w:rPr>
-                      </w:pPr>
-                      <w:r>
-                        <w:rPr>
-                          <w:b/>
-                          <w:bCs/>
-                        </w:rPr>
-                        <w:t xml:space="preserve">Grains with 2 cell </w:t>
-                      </w:r>
-                      <w:r>
-                        <w:rPr>
-                          <w:b/>
-                          <w:bCs/>
-                        </w:rPr>
-                        <w:t>layer</w:t>
-                      </w:r>
-                      <w:r>
-                        <w:rPr>
-                          <w:b/>
-                          <w:bCs/>
-                        </w:rPr>
-                        <w:t>s</w:t>
-                      </w:r>
-                    </w:p>
-                    <w:p>
-                      <w:pPr>
-                        <w:rPr>
-                          <w:b/>
-                          <w:bCs/>
-                        </w:rPr>
-                      </w:pPr>
-                      <w:r>
-                        <w:rPr>
-                          <w:b/>
-                          <w:bCs/>
-                        </w:rPr>
-                        <w:t>s</w:t>
-                      </w:r>
-                    </w:p>
-                    <w:p>
-                      <w:pPr>
-                        <w:rPr>
-                          <w:b/>
-                          <w:bCs/>
-                        </w:rPr>
-                      </w:pPr>
-                    </w:p>
-                  </w:txbxContent>
-                </v:textbox>
-              </v:shape>
-            </w:pict>
-          </mc:Fallback>
-        </mc:AlternateContent>
-      </w:r>
     </w:p>
     <w:p>
       <w:pPr>
@@ -5792,7 +6046,19 @@
         <w:t>a</w:t>
       </w:r>
       <w:r>
-        <w:t xml:space="preserve"> coffee bed as grains of different sizes.</w:t>
+        <w:t xml:space="preserve"> coffee bed as </w:t>
+      </w:r>
+      <w:r>
+        <w:t xml:space="preserve">spherical </w:t>
+      </w:r>
+      <w:r>
+        <w:t>particles</w:t>
+      </w:r>
+      <w:r>
+        <w:t xml:space="preserve"> </w:t>
+      </w:r>
+      <w:r>
+        <w:t>of different sizes.</w:t>
       </w:r>
     </w:p>
     <w:p/>
@@ -5804,7 +6070,13 @@
         <w:t xml:space="preserve">  (the pre-infusion stage)</w:t>
       </w:r>
       <w:r>
-        <w:t xml:space="preserve">. The water fills not only the space between grains, but also the space </w:t>
+        <w:t xml:space="preserve">. The water fills not only the space between </w:t>
+      </w:r>
+      <w:r>
+        <w:t>particles</w:t>
+      </w:r>
+      <w:r>
+        <w:t xml:space="preserve">, but also the space </w:t>
       </w:r>
       <w:r>
         <w:rPr>
@@ -5813,7 +6085,16 @@
         <w:t>inside</w:t>
       </w:r>
       <w:r>
-        <w:t xml:space="preserve"> the coffee cells due to the numerous micro-cracks created during the roasting process. [1] estimates that the volume inside cells is about 64% of the total grains volume. So from the total puck volume we have about 17% water volume between the grains and 83</w:t>
+        <w:t xml:space="preserve"> the coffee cells due to the numerous micro-cracks created during the roasting process. So from the total puck volume we have about 17% water volume between the </w:t>
+      </w:r>
+      <w:r>
+        <w:t>particles</w:t>
+      </w:r>
+      <w:r>
+        <w:t xml:space="preserve"> </w:t>
+      </w:r>
+      <w:r>
+        <w:t>and 83</w:t>
       </w:r>
       <w:r>
         <w:t>%</w:t>
@@ -5825,7 +6106,13 @@
         <w:t>%</w:t>
       </w:r>
       <w:r>
-        <w:t>=53% inside the grains</w:t>
+        <w:t xml:space="preserve">=53% inside the </w:t>
+      </w:r>
+      <w:r>
+        <w:t>particle</w:t>
+      </w:r>
+      <w:r>
+        <w:t xml:space="preserve"> cells</w:t>
       </w:r>
       <w:r>
         <w:t>.</w:t>
@@ -5843,21 +6130,45 @@
         <w:t xml:space="preserve"> coffee solids.</w:t>
       </w:r>
       <w:r>
-        <w:t xml:space="preserve"> Here we assume that these is no space </w:t>
-      </w:r>
-      <w:r>
-        <w:rPr>
-          <w:u w:val="single"/>
-        </w:rPr>
+        <w:t xml:space="preserve"> </w:t>
+      </w:r>
+      <w:r>
+        <w:t>Just to remind that</w:t>
+      </w:r>
+      <w:r>
+        <w:t xml:space="preserve"> we assume that the</w:t>
+      </w:r>
+      <w:r>
+        <w:t>r</w:t>
+      </w:r>
+      <w:r>
+        <w:t xml:space="preserve">e is no space </w:t>
+      </w:r>
+      <w:r>
         <w:t>between cells</w:t>
       </w:r>
       <w:r>
-        <w:t xml:space="preserve"> inside a grain, i.e. cells are packed next to each other.</w:t>
+        <w:t xml:space="preserve"> inside a </w:t>
+      </w:r>
+      <w:r>
+        <w:t>particle</w:t>
+      </w:r>
+      <w:r>
+        <w:t>.</w:t>
       </w:r>
     </w:p>
     <w:p>
       <w:r>
-        <w:t xml:space="preserve">Next let us turn to the part of the coffee grains which </w:t>
+        <w:t xml:space="preserve">Next let us turn to the part of the coffee </w:t>
+      </w:r>
+      <w:r>
+        <w:t>particles</w:t>
+      </w:r>
+      <w:r>
+        <w:t xml:space="preserve"> </w:t>
+      </w:r>
+      <w:r>
+        <w:t xml:space="preserve">which </w:t>
       </w:r>
       <w:r>
         <w:t>is</w:t>
@@ -5869,7 +6180,13 @@
         <w:t>a few</w:t>
       </w:r>
       <w:r>
-        <w:t xml:space="preserve"> seconds. This means that the soluble mass in the broken cells / fines quickly dissolves into the water volume between grains.</w:t>
+        <w:t xml:space="preserve"> seconds. This means that the soluble mass in the broken cells / fines quickly dissolves into the water volume between </w:t>
+      </w:r>
+      <w:r>
+        <w:t>particles</w:t>
+      </w:r>
+      <w:r>
+        <w:t>.</w:t>
       </w:r>
       <w:r>
         <w:t xml:space="preserve"> </w:t>
@@ -5892,11 +6209,17 @@
         <w:t>soluble coffee mass</w:t>
       </w:r>
       <w:r>
-        <w:t xml:space="preserve"> dynamics as some average quantity. The model could be rewritten to work with individual compounds, but such model would be difficult to calibrate to experimental data, as it difficult to measure the amount of an individual compound in the coffee brew. From the other hand, </w:t>
+        <w:t xml:space="preserve"> dynamics as some average quantity. The model could be</w:t>
+      </w:r>
+      <w:r>
+        <w:t xml:space="preserve"> possibly</w:t>
+      </w:r>
+      <w:r>
+        <w:t xml:space="preserve"> rewritten to work with individual compounds, but such model would be difficult to calibrate to experimental data, as it </w:t>
       </w:r>
       <w:r>
         <w:lastRenderedPageBreak/>
-        <w:t xml:space="preserve">the total dissolved solids (TDS) can be easily measured with </w:t>
+        <w:t xml:space="preserve">difficult to measure the amount of an individual compound in the coffee brew. From the other hand, the total dissolved solids (TDS) can be easily measured with </w:t>
       </w:r>
       <w:r>
         <w:t>a</w:t>
@@ -5947,7 +6270,7 @@
         <w:t xml:space="preserve">coffee </w:t>
       </w:r>
       <w:r>
-        <w:t>molecules</w:t>
+        <w:t>mass</w:t>
       </w:r>
       <w:r>
         <w:t xml:space="preserve"> to migrate into the space </w:t>
@@ -5956,13 +6279,22 @@
         <w:rPr>
           <w:u w:val="single"/>
         </w:rPr>
-        <w:t>between grains</w:t>
-      </w:r>
-      <w:r>
-        <w:t xml:space="preserve"> where </w:t>
-      </w:r>
-      <w:r>
-        <w:t>they</w:t>
+        <w:t xml:space="preserve">between </w:t>
+      </w:r>
+      <w:r>
+        <w:rPr>
+          <w:u w:val="single"/>
+        </w:rPr>
+        <w:t>particles</w:t>
+      </w:r>
+      <w:r>
+        <w:t xml:space="preserve"> </w:t>
+      </w:r>
+      <w:r>
+        <w:t xml:space="preserve">where </w:t>
+      </w:r>
+      <w:r>
+        <w:t>it</w:t>
       </w:r>
       <w:r>
         <w:t xml:space="preserve"> could be picked by the moving water. This is a diffusion process and can be</w:t>
@@ -6235,7 +6567,7 @@
                       <w:rPr>
                         <w:rFonts w:ascii="Cambria Math" w:hAnsi="Cambria Math"/>
                       </w:rPr>
-                      <m:t>V</m:t>
+                      <m:t>v</m:t>
                     </m:r>
                   </m:e>
                   <m:sub>
@@ -6307,7 +6639,7 @@
                       <w:rPr>
                         <w:rFonts w:ascii="Cambria Math" w:hAnsi="Cambria Math"/>
                       </w:rPr>
-                      <m:t>V</m:t>
+                      <m:t>v</m:t>
                     </m:r>
                   </m:e>
                   <m:sub>
@@ -6475,7 +6807,7 @@
           <w:i/>
           <w:iCs/>
         </w:rPr>
-        <w:t>V</w:t>
+        <w:t>v</w:t>
       </w:r>
       <w:r>
         <w:rPr>
@@ -6543,6 +6875,76 @@
           <w:rFonts w:eastAsiaTheme="minorEastAsia"/>
         </w:rPr>
         <w:t>.</w:t>
+      </w:r>
+      <w:r>
+        <w:rPr>
+          <w:rFonts w:eastAsiaTheme="minorEastAsia"/>
+        </w:rPr>
+        <w:t xml:space="preserve"> Here we use </w:t>
+      </w:r>
+      <w:r>
+        <w:rPr>
+          <w:rFonts w:ascii="Courier New" w:eastAsiaTheme="minorEastAsia" w:hAnsi="Courier New" w:cs="Courier New"/>
+          <w:i/>
+          <w:iCs/>
+        </w:rPr>
+        <w:t>v</w:t>
+      </w:r>
+      <w:r>
+        <w:rPr>
+          <w:rFonts w:ascii="Courier New" w:eastAsiaTheme="minorEastAsia" w:hAnsi="Courier New" w:cs="Courier New"/>
+          <w:i/>
+          <w:iCs/>
+          <w:vertAlign w:val="subscript"/>
+        </w:rPr>
+        <w:t>cell</w:t>
+      </w:r>
+      <w:r>
+        <w:rPr>
+          <w:rFonts w:ascii="Courier New" w:eastAsiaTheme="minorEastAsia" w:hAnsi="Courier New" w:cs="Courier New"/>
+        </w:rPr>
+        <w:t xml:space="preserve"> </w:t>
+      </w:r>
+      <w:r>
+        <w:rPr>
+          <w:rFonts w:eastAsiaTheme="minorEastAsia"/>
+        </w:rPr>
+        <w:t xml:space="preserve">with small letter “v” for the void volume inside coffee cell, and will later use </w:t>
+      </w:r>
+      <w:r>
+        <w:rPr>
+          <w:rFonts w:ascii="Courier New" w:eastAsiaTheme="minorEastAsia" w:hAnsi="Courier New" w:cs="Courier New"/>
+          <w:i/>
+          <w:iCs/>
+        </w:rPr>
+        <w:t>V</w:t>
+      </w:r>
+      <w:r>
+        <w:rPr>
+          <w:rFonts w:ascii="Courier New" w:eastAsiaTheme="minorEastAsia" w:hAnsi="Courier New" w:cs="Courier New"/>
+          <w:i/>
+          <w:iCs/>
+          <w:vertAlign w:val="subscript"/>
+        </w:rPr>
+        <w:t>cell</w:t>
+      </w:r>
+      <w:r>
+        <w:rPr>
+          <w:rFonts w:ascii="Courier New" w:eastAsiaTheme="minorEastAsia" w:hAnsi="Courier New" w:cs="Courier New"/>
+        </w:rPr>
+        <w:t xml:space="preserve"> </w:t>
+      </w:r>
+      <w:r>
+        <w:rPr>
+          <w:rFonts w:eastAsiaTheme="minorEastAsia"/>
+        </w:rPr>
+        <w:t xml:space="preserve">with capital “V” for the total </w:t>
+      </w:r>
+      <w:r>
+        <w:rPr>
+          <w:rFonts w:eastAsiaTheme="minorEastAsia"/>
+        </w:rPr>
+        <w:t xml:space="preserve"> cell volume. As per [1], the void volume inside coffee cell is about 64% of the total cell volume.</w:t>
       </w:r>
     </w:p>
     <w:p>
@@ -6881,10 +7283,10 @@
         <mc:AlternateContent>
           <mc:Choice Requires="wps">
             <w:drawing>
-              <wp:anchor distT="0" distB="0" distL="114300" distR="114300" simplePos="0" relativeHeight="251829248" behindDoc="0" locked="0" layoutInCell="1" allowOverlap="1" wp14:anchorId="1BB5C562" wp14:editId="5E756979">
+              <wp:anchor distT="0" distB="0" distL="114300" distR="114300" simplePos="0" relativeHeight="251829248" behindDoc="0" locked="0" layoutInCell="1" allowOverlap="1" wp14:anchorId="1BB5C562" wp14:editId="428E39FB">
                 <wp:simplePos x="0" y="0"/>
                 <wp:positionH relativeFrom="column">
-                  <wp:posOffset>2427828</wp:posOffset>
+                  <wp:posOffset>2447129</wp:posOffset>
                 </wp:positionH>
                 <wp:positionV relativeFrom="paragraph">
                   <wp:posOffset>12065</wp:posOffset>
@@ -6956,7 +7358,7 @@
           </mc:Choice>
           <mc:Fallback>
             <w:pict>
-              <v:rect w14:anchorId="034F724A" id="Rectangle 102" o:spid="_x0000_s1026" style="position:absolute;margin-left:191.15pt;margin-top:.95pt;width:15.95pt;height:19.05pt;z-index:251829248;visibility:visible;mso-wrap-style:square;mso-width-percent:0;mso-height-percent:0;mso-wrap-distance-left:9pt;mso-wrap-distance-top:0;mso-wrap-distance-right:9pt;mso-wrap-distance-bottom:0;mso-position-horizontal:absolute;mso-position-horizontal-relative:text;mso-position-vertical:absolute;mso-position-vertical-relative:text;mso-width-percent:0;mso-height-percent:0;mso-width-relative:margin;mso-height-relative:margin;v-text-anchor:middle" o:gfxdata="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" fillcolor="#b4c6e7 [1300]" strokecolor="#7f5f00 [1607]" strokeweight="3pt"/>
+              <v:rect w14:anchorId="33C96BF8" id="Rectangle 102" o:spid="_x0000_s1026" style="position:absolute;margin-left:192.7pt;margin-top:.95pt;width:15.95pt;height:19.05pt;z-index:251829248;visibility:visible;mso-wrap-style:square;mso-width-percent:0;mso-height-percent:0;mso-wrap-distance-left:9pt;mso-wrap-distance-top:0;mso-wrap-distance-right:9pt;mso-wrap-distance-bottom:0;mso-position-horizontal:absolute;mso-position-horizontal-relative:text;mso-position-vertical:absolute;mso-position-vertical-relative:text;mso-width-percent:0;mso-height-percent:0;mso-width-relative:margin;mso-height-relative:margin;v-text-anchor:middle" o:gfxdata="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" fillcolor="#b4c6e7 [1300]" strokecolor="#7f5f00 [1607]" strokeweight="3pt"/>
             </w:pict>
           </mc:Fallback>
         </mc:AlternateContent>
@@ -7026,7 +7428,7 @@
           </mc:Choice>
           <mc:Fallback>
             <w:pict>
-              <v:shape w14:anchorId="3B012141" id="Straight Arrow Connector 68" o:spid="_x0000_s1026" type="#_x0000_t32" style="position:absolute;margin-left:230.05pt;margin-top:4.45pt;width:77pt;height:4.4pt;flip:x;z-index:251765760;visibility:visible;mso-wrap-style:square;mso-width-percent:0;mso-height-percent:0;mso-wrap-distance-left:9pt;mso-wrap-distance-top:0;mso-wrap-distance-right:9pt;mso-wrap-distance-bottom:0;mso-position-horizontal:absolute;mso-position-horizontal-relative:text;mso-position-vertical:absolute;mso-position-vertical-relative:text;mso-width-percent:0;mso-height-percent:0;mso-width-relative:margin;mso-height-relative:margin" o:gfxdata="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" strokecolor="#4472c4 [3204]" strokeweight="2.25pt">
+              <v:shape w14:anchorId="47272A2A" id="Straight Arrow Connector 68" o:spid="_x0000_s1026" type="#_x0000_t32" style="position:absolute;margin-left:230.05pt;margin-top:4.45pt;width:77pt;height:4.4pt;flip:x;z-index:251765760;visibility:visible;mso-wrap-style:square;mso-width-percent:0;mso-height-percent:0;mso-wrap-distance-left:9pt;mso-wrap-distance-top:0;mso-wrap-distance-right:9pt;mso-wrap-distance-bottom:0;mso-position-horizontal:absolute;mso-position-horizontal-relative:text;mso-position-vertical:absolute;mso-position-vertical-relative:text;mso-width-percent:0;mso-height-percent:0;mso-width-relative:margin;mso-height-relative:margin" o:gfxdata="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" strokecolor="#4472c4 [3204]" strokeweight="2.25pt">
                 <v:stroke endarrow="block" joinstyle="miter"/>
               </v:shape>
             </w:pict>
@@ -7115,7 +7517,7 @@
           </mc:Choice>
           <mc:Fallback>
             <w:pict>
-              <v:rect w14:anchorId="12010CCB" id="Rectangle 103" o:spid="_x0000_s1026" style="position:absolute;margin-left:209.9pt;margin-top:1.05pt;width:15.95pt;height:19.05pt;z-index:251831296;visibility:visible;mso-wrap-style:square;mso-width-percent:0;mso-height-percent:0;mso-wrap-distance-left:9pt;mso-wrap-distance-top:0;mso-wrap-distance-right:9pt;mso-wrap-distance-bottom:0;mso-position-horizontal:absolute;mso-position-horizontal-relative:text;mso-position-vertical:absolute;mso-position-vertical-relative:text;mso-width-percent:0;mso-height-percent:0;mso-width-relative:margin;mso-height-relative:margin;v-text-anchor:middle" o:gfxdata="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" fillcolor="#b4c6e7 [1300]" strokecolor="#7f5f00 [1607]" strokeweight="3pt"/>
+              <v:rect w14:anchorId="1861300E" id="Rectangle 103" o:spid="_x0000_s1026" style="position:absolute;margin-left:209.9pt;margin-top:1.05pt;width:15.95pt;height:19.05pt;z-index:251831296;visibility:visible;mso-wrap-style:square;mso-width-percent:0;mso-height-percent:0;mso-wrap-distance-left:9pt;mso-wrap-distance-top:0;mso-wrap-distance-right:9pt;mso-wrap-distance-bottom:0;mso-position-horizontal:absolute;mso-position-horizontal-relative:text;mso-position-vertical:absolute;mso-position-vertical-relative:text;mso-width-percent:0;mso-height-percent:0;mso-width-relative:margin;mso-height-relative:margin;v-text-anchor:middle" o:gfxdata="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" fillcolor="#b4c6e7 [1300]" strokecolor="#7f5f00 [1607]" strokeweight="3pt"/>
             </w:pict>
           </mc:Fallback>
         </mc:AlternateContent>
@@ -7185,7 +7587,7 @@
           </mc:Choice>
           <mc:Fallback>
             <w:pict>
-              <v:shape w14:anchorId="0CC75AC1" id="Straight Arrow Connector 65" o:spid="_x0000_s1026" type="#_x0000_t32" style="position:absolute;margin-left:124.55pt;margin-top:8.05pt;width:65.9pt;height:3.6pt;flip:y;z-index:251761664;visibility:visible;mso-wrap-style:square;mso-width-percent:0;mso-height-percent:0;mso-wrap-distance-left:9pt;mso-wrap-distance-top:0;mso-wrap-distance-right:9pt;mso-wrap-distance-bottom:0;mso-position-horizontal:absolute;mso-position-horizontal-relative:text;mso-position-vertical:absolute;mso-position-vertical-relative:text;mso-width-percent:0;mso-height-percent:0;mso-width-relative:margin;mso-height-relative:margin" o:gfxdata="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" strokecolor="#4472c4 [3204]" strokeweight="2.25pt">
+              <v:shape w14:anchorId="167FA3BA" id="Straight Arrow Connector 65" o:spid="_x0000_s1026" type="#_x0000_t32" style="position:absolute;margin-left:124.55pt;margin-top:8.05pt;width:65.9pt;height:3.6pt;flip:y;z-index:251761664;visibility:visible;mso-wrap-style:square;mso-width-percent:0;mso-height-percent:0;mso-wrap-distance-left:9pt;mso-wrap-distance-top:0;mso-wrap-distance-right:9pt;mso-wrap-distance-bottom:0;mso-position-horizontal:absolute;mso-position-horizontal-relative:text;mso-position-vertical:absolute;mso-position-vertical-relative:text;mso-width-percent:0;mso-height-percent:0;mso-width-relative:margin;mso-height-relative:margin" o:gfxdata="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" strokecolor="#4472c4 [3204]" strokeweight="2.25pt">
                 <v:stroke endarrow="block" joinstyle="miter"/>
               </v:shape>
             </w:pict>
@@ -7273,7 +7675,7 @@
           <w:i/>
           <w:iCs/>
         </w:rPr>
-        <w:t>V</w:t>
+        <w:t>v</w:t>
       </w:r>
       <w:r>
         <w:rPr>
@@ -7342,7 +7744,7 @@
               <w:rPr>
                 <w:rFonts w:ascii="Cambria Math" w:hAnsi="Cambria Math"/>
               </w:rPr>
-              <m:t>V</m:t>
+              <m:t>v</m:t>
             </m:r>
           </m:e>
           <m:sub>
@@ -7527,7 +7929,14 @@
         <w:rPr>
           <w:rFonts w:eastAsiaTheme="minorEastAsia"/>
         </w:rPr>
-        <w:t>see that the mass transferred over the boundary is equal to the half of the mass difference. I.e. after 1 second time step the mass in cells 1 and 2 become equal, so the diffusion process is complete. From the coffee brewing we know that it takes tens of seconds to extract coffee, so we might</w:t>
+        <w:t xml:space="preserve">see that the mass transferred over the boundary is equal to the half of the mass difference. I.e. after 1 second time step the mass in cells 1 and 2 become equal, so the diffusion process is complete. From the coffee brewing we know that it takes tens of </w:t>
+      </w:r>
+      <w:r>
+        <w:rPr>
+          <w:rFonts w:eastAsiaTheme="minorEastAsia"/>
+        </w:rPr>
+        <w:lastRenderedPageBreak/>
+        <w:t>seconds to extract coffee, so we might</w:t>
       </w:r>
       <w:r>
         <w:rPr>
@@ -7547,7 +7956,43 @@
         <w:rPr>
           <w:rFonts w:eastAsiaTheme="minorEastAsia"/>
         </w:rPr>
-        <w:t xml:space="preserve"> values about 10 times smaller. So with the equation 3 we can easily estimate the values for the </w:t>
+        <w:t xml:space="preserve"> values about </w:t>
+      </w:r>
+      <w:r>
+        <w:rPr>
+          <w:rFonts w:eastAsiaTheme="minorEastAsia"/>
+        </w:rPr>
+        <w:t>an order of magnitude</w:t>
+      </w:r>
+      <w:r>
+        <w:rPr>
+          <w:rFonts w:eastAsiaTheme="minorEastAsia"/>
+        </w:rPr>
+        <w:t xml:space="preserve"> smaller. So </w:t>
+      </w:r>
+      <w:r>
+        <w:rPr>
+          <w:rFonts w:eastAsiaTheme="minorEastAsia"/>
+        </w:rPr>
+        <w:t>the way we setup</w:t>
+      </w:r>
+      <w:r>
+        <w:rPr>
+          <w:rFonts w:eastAsiaTheme="minorEastAsia"/>
+        </w:rPr>
+        <w:t xml:space="preserve"> the equation 3 </w:t>
+      </w:r>
+      <w:r>
+        <w:rPr>
+          <w:rFonts w:eastAsiaTheme="minorEastAsia"/>
+        </w:rPr>
+        <w:t>helps with the interpretation of</w:t>
+      </w:r>
+      <w:r>
+        <w:rPr>
+          <w:rFonts w:eastAsiaTheme="minorEastAsia"/>
+        </w:rPr>
+        <w:t xml:space="preserve"> the </w:t>
       </w:r>
       <w:r>
         <w:rPr>
@@ -7561,14 +8006,25 @@
         <w:rPr>
           <w:rFonts w:eastAsiaTheme="minorEastAsia"/>
         </w:rPr>
-        <w:t xml:space="preserve"> coefficient which we expect from the model.</w:t>
+        <w:t xml:space="preserve"> coefficient.</w:t>
       </w:r>
     </w:p>
     <w:p/>
     <w:p>
       <w:r>
-        <w:lastRenderedPageBreak/>
-        <w:t xml:space="preserve">Next let us write the formula for the diffusion between a coffee cell and the space between coffee grains. This is the final </w:t>
+        <w:t>Next let us write the formula for the diffusion between a coffee cell</w:t>
+      </w:r>
+      <w:r>
+        <w:t xml:space="preserve"> in the outer layer</w:t>
+      </w:r>
+      <w:r>
+        <w:t xml:space="preserve"> and the space between coffee </w:t>
+      </w:r>
+      <w:r>
+        <w:t>particles</w:t>
+      </w:r>
+      <w:r>
+        <w:t xml:space="preserve">. This is the final </w:t>
       </w:r>
       <w:r>
         <w:t>destination</w:t>
@@ -7580,10 +8036,30 @@
         <w:t xml:space="preserve"> diffusion process, where the soluble mass can be carried to the cup by moving water</w:t>
       </w:r>
       <w:r>
-        <w:t>. Here we assume that the interface area in this case is about the same size as between two cell, so we use the same coefficient</w:t>
+        <w:t xml:space="preserve">. </w:t>
+      </w:r>
+      <w:r>
+        <w:t>W</w:t>
+      </w:r>
+      <w:r>
+        <w:t>e assume that the interface area is about the same size as between two cell, so we use the same coefficient</w:t>
+      </w:r>
+      <w:r>
+        <w:t xml:space="preserve"> </w:t>
+      </w:r>
+      <w:r>
+        <w:rPr>
+          <w:rFonts w:ascii="Courier New" w:eastAsiaTheme="minorEastAsia" w:hAnsi="Courier New" w:cs="Courier New"/>
+          <w:i/>
+          <w:iCs/>
+        </w:rPr>
+        <w:t>K</w:t>
       </w:r>
       <w:r>
         <w:t>:</w:t>
+      </w:r>
+      <w:r>
+        <w:t xml:space="preserve"> </w:t>
       </w:r>
     </w:p>
     <w:p>
@@ -7614,7 +8090,7 @@
               <w:rPr>
                 <w:rFonts w:ascii="Cambria Math" w:hAnsi="Cambria Math"/>
               </w:rPr>
-              <m:t>V</m:t>
+              <m:t>v</m:t>
             </m:r>
           </m:e>
           <m:sub>
@@ -7736,7 +8212,7 @@
               <w:rPr>
                 <w:rFonts w:ascii="Cambria Math" w:hAnsi="Cambria Math"/>
               </w:rPr>
-              <m:t>V</m:t>
+              <m:t>v</m:t>
             </m:r>
           </m:e>
           <m:sub>
@@ -7816,7 +8292,7 @@
                       <w:rPr>
                         <w:rFonts w:ascii="Cambria Math" w:hAnsi="Cambria Math"/>
                       </w:rPr>
-                      <m:t>V</m:t>
+                      <m:t>v</m:t>
                     </m:r>
                   </m:e>
                   <m:sub>
@@ -7888,7 +8364,7 @@
                       <w:rPr>
                         <w:rFonts w:ascii="Cambria Math" w:hAnsi="Cambria Math"/>
                       </w:rPr>
-                      <m:t>V</m:t>
+                      <m:t>v</m:t>
                     </m:r>
                   </m:e>
                   <m:sub>
@@ -7920,7 +8396,7 @@
     </w:p>
     <w:p>
       <w:r>
-        <w:t xml:space="preserve">Here we introduces new variables: </w:t>
+        <w:t xml:space="preserve">Here </w:t>
       </w:r>
       <w:r>
         <w:rPr>
@@ -7960,10 +8436,10 @@
         <w:t>between</w:t>
       </w:r>
       <w:r>
-        <w:t xml:space="preserve"> is the concentration and the soluble coffee mass in the space between grain</w:t>
-      </w:r>
-      <w:r>
-        <w:t>s</w:t>
+        <w:t xml:space="preserve"> is the concentration and the soluble coffee mass in the space between </w:t>
+      </w:r>
+      <w:r>
+        <w:t>particles</w:t>
       </w:r>
       <w:r>
         <w:t xml:space="preserve">, </w:t>
@@ -7974,7 +8450,7 @@
           <w:i/>
           <w:iCs/>
         </w:rPr>
-        <w:t>V</w:t>
+        <w:t>v</w:t>
       </w:r>
       <w:r>
         <w:rPr>
@@ -7986,7 +8462,13 @@
         <w:t>between</w:t>
       </w:r>
       <w:r>
-        <w:t xml:space="preserve"> is the volume between grains.</w:t>
+        <w:t xml:space="preserve"> is the volume between </w:t>
+      </w:r>
+      <w:r>
+        <w:t>particles</w:t>
+      </w:r>
+      <w:r>
+        <w:t>.</w:t>
       </w:r>
     </w:p>
     <w:p/>
@@ -8009,20 +8491,53 @@
     </w:p>
     <w:p>
       <w:r>
-        <w:t xml:space="preserve">Clearly </w:t>
-      </w:r>
-      <w:r>
-        <w:t>tracking soluble coffee mass in every coffee cell would make the model difficult to solve numerically, as the number of cells in a typical espresso puck is very large. Let us make some assumptions to make the model less numerically demanding.</w:t>
+        <w:t>T</w:t>
+      </w:r>
+      <w:r>
+        <w:t>racking soluble coffee mass in every coffee cell make</w:t>
+      </w:r>
+      <w:r>
+        <w:t>s</w:t>
+      </w:r>
+      <w:r>
+        <w:t xml:space="preserve"> the numerical</w:t>
+      </w:r>
+      <w:r>
+        <w:t xml:space="preserve"> solution very difficult</w:t>
+      </w:r>
+      <w:r>
+        <w:t>, as the number of cells in a typical espresso puck is very large. Let us make some assumptions to make the model less numerically demanding.</w:t>
       </w:r>
     </w:p>
     <w:p>
       <w:r>
-        <w:t xml:space="preserve">We already assumed that all cells are of the same size and all have the same internal volume. Next let us assume that all cells have the same initial soluble coffee mass, i.e. all cells have the same initial coffee mass concentration. </w:t>
+        <w:t xml:space="preserve">We already assumed that all cells are of the same size and all have the same internal volume. Next let us assume that all cells have the same </w:t>
+      </w:r>
+      <w:r>
+        <w:rPr>
+          <w:u w:val="single"/>
+        </w:rPr>
+        <w:t>initial</w:t>
+      </w:r>
+      <w:r>
+        <w:t xml:space="preserve"> soluble coffee mass, </w:t>
+      </w:r>
+      <w:r>
+        <w:t>hence</w:t>
+      </w:r>
+      <w:r>
+        <w:t xml:space="preserve"> the same initial coffee mass concentration. </w:t>
       </w:r>
     </w:p>
     <w:p>
       <w:r>
-        <w:t xml:space="preserve">As with many numerical techniques, we discretise the solution domain (the puck) into a set of </w:t>
+        <w:t xml:space="preserve">As with many numerical techniques, </w:t>
+      </w:r>
+      <w:r>
+        <w:t>let us</w:t>
+      </w:r>
+      <w:r>
+        <w:t xml:space="preserve"> discretise the solution domain (the puck) into a set of </w:t>
       </w:r>
       <w:r>
         <w:rPr>
@@ -8045,7 +8560,13 @@
         <w:t>strip</w:t>
       </w:r>
       <w:r>
-        <w:t xml:space="preserve"> is assumed to be constant, and it needs just one variable </w:t>
+        <w:t xml:space="preserve"> is assumed to be constant, </w:t>
+      </w:r>
+      <w:r>
+        <w:t>so</w:t>
+      </w:r>
+      <w:r>
+        <w:t xml:space="preserve"> it needs just one variable </w:t>
       </w:r>
       <w:r>
         <w:rPr>
@@ -8083,7 +8604,16 @@
         <w:t>s</w:t>
       </w:r>
       <w:r>
-        <w:t xml:space="preserve"> to track the soluble coffee mass between the grains in </w:t>
+        <w:t xml:space="preserve"> to track the soluble coffee mass between the </w:t>
+      </w:r>
+      <w:r>
+        <w:t>particles</w:t>
+      </w:r>
+      <w:r>
+        <w:t xml:space="preserve"> </w:t>
+      </w:r>
+      <w:r>
+        <w:t xml:space="preserve">in </w:t>
       </w:r>
       <w:r>
         <w:t xml:space="preserve">a </w:t>
@@ -8111,13 +8641,38 @@
     </w:p>
     <w:p>
       <w:r>
-        <w:t xml:space="preserve">Next let us turn to spherical grains which are built from concentric cell </w:t>
+        <w:t xml:space="preserve">Next let us turn to </w:t>
+      </w:r>
+      <w:r>
+        <w:t xml:space="preserve">the </w:t>
+      </w:r>
+      <w:r>
+        <w:t xml:space="preserve">spherical </w:t>
+      </w:r>
+      <w:r>
+        <w:t>particles</w:t>
+      </w:r>
+      <w:r>
+        <w:t xml:space="preserve"> </w:t>
+      </w:r>
+      <w:r>
+        <w:t xml:space="preserve">which are built from concentric cell </w:t>
       </w:r>
       <w:r>
         <w:t>layers</w:t>
       </w:r>
       <w:r>
-        <w:t xml:space="preserve"> (see Figure 1). As the initial coffee concentration within cells is the same for all cells, and the coffee concentration is constant within the puck </w:t>
+        <w:t xml:space="preserve"> (see </w:t>
+      </w:r>
+      <w:r>
+        <w:rPr>
+          <w:b/>
+          <w:bCs/>
+        </w:rPr>
+        <w:t>Figure 1</w:t>
+      </w:r>
+      <w:r>
+        <w:t xml:space="preserve">). As the initial coffee concentration within cells is the same for all cells, and the coffee concentration is constant within the puck </w:t>
       </w:r>
       <w:r>
         <w:t>strip</w:t>
@@ -8156,67 +8711,67 @@
         <w:t>.</w:t>
       </w:r>
       <w:r>
+        <w:t xml:space="preserve">  </w:t>
+      </w:r>
+      <w:r>
+        <w:t>E.g.</w:t>
+      </w:r>
+      <w:r>
+        <w:t xml:space="preserve"> for</w:t>
+      </w:r>
+      <w:r>
         <w:t xml:space="preserve"> </w:t>
       </w:r>
       <w:r>
+        <w:rPr>
+          <w:u w:val="single"/>
+        </w:rPr>
+        <w:t xml:space="preserve">all </w:t>
+      </w:r>
+      <w:r>
+        <w:rPr>
+          <w:u w:val="single"/>
+        </w:rPr>
+        <w:t>particles</w:t>
+      </w:r>
+      <w:r>
         <w:t xml:space="preserve"> </w:t>
       </w:r>
       <w:r>
-        <w:t>E.g.</w:t>
-      </w:r>
-      <w:r>
-        <w:t xml:space="preserve"> for</w:t>
+        <w:t xml:space="preserve">with 3 cell </w:t>
+      </w:r>
+      <w:r>
+        <w:t xml:space="preserve">layers </w:t>
+      </w:r>
+      <w:r>
+        <w:t xml:space="preserve">in </w:t>
+      </w:r>
+      <w:r>
+        <w:t xml:space="preserve">a </w:t>
+      </w:r>
+      <w:r>
+        <w:t xml:space="preserve">given puck </w:t>
+      </w:r>
+      <w:r>
+        <w:t>strip</w:t>
+      </w:r>
+      <w:r>
+        <w:t xml:space="preserve"> we need only 3 variables to track the coffee mass.</w:t>
+      </w:r>
+      <w:r>
+        <w:t xml:space="preserve"> Note that for all </w:t>
+      </w:r>
+      <w:r>
+        <w:t>particles</w:t>
       </w:r>
       <w:r>
         <w:t xml:space="preserve"> </w:t>
       </w:r>
       <w:r>
-        <w:rPr>
-          <w:u w:val="single"/>
-        </w:rPr>
-        <w:t>all grains</w:t>
-      </w:r>
-      <w:r>
-        <w:t xml:space="preserve"> with 3 cell </w:t>
-      </w:r>
-      <w:r>
-        <w:t>layers</w:t>
-      </w:r>
-      <w:r>
-        <w:t xml:space="preserve"> </w:t>
-      </w:r>
-      <w:r>
-        <w:t>in</w:t>
-      </w:r>
-      <w:r>
-        <w:t xml:space="preserve"> </w:t>
-      </w:r>
-      <w:r>
-        <w:t xml:space="preserve">a </w:t>
-      </w:r>
-      <w:r>
-        <w:t xml:space="preserve">given puck </w:t>
-      </w:r>
-      <w:r>
-        <w:t>strip</w:t>
-      </w:r>
-      <w:r>
-        <w:t xml:space="preserve"> we need only </w:t>
-      </w:r>
-      <w:r>
-        <w:t xml:space="preserve">3 </w:t>
-      </w:r>
-      <w:r>
-        <w:t>variables to track the coffee mass.</w:t>
-      </w:r>
-      <w:r>
-        <w:t xml:space="preserve"> Note that for all grains with e.g. 4 cell </w:t>
-      </w:r>
-      <w:r>
-        <w:t>layers</w:t>
-      </w:r>
-      <w:r>
-        <w:t xml:space="preserve"> </w:t>
+        <w:t xml:space="preserve">with e.g. 4 cell </w:t>
+      </w:r>
+      <w:r>
+        <w:t xml:space="preserve">layers </w:t>
       </w:r>
       <w:r>
         <w:t xml:space="preserve">we need another 4 variables, as the diffusion dynamics is different for cells with 3 and 4 </w:t>
@@ -8242,13 +8797,19 @@
         <w:t xml:space="preserve">s and consider cell </w:t>
       </w:r>
       <w:r>
-        <w:t>layers</w:t>
+        <w:t xml:space="preserve">layers </w:t>
+      </w:r>
+      <w:r>
+        <w:t xml:space="preserve">within a coffee </w:t>
+      </w:r>
+      <w:r>
+        <w:t>particle</w:t>
       </w:r>
       <w:r>
         <w:t xml:space="preserve"> </w:t>
       </w:r>
       <w:r>
-        <w:t xml:space="preserve">within a coffee grain which all follow the same diffusion dynamics reduces the number of variables </w:t>
+        <w:t xml:space="preserve">which all follow the same diffusion dynamics reduces the number of variables </w:t>
       </w:r>
       <w:r>
         <w:t>considerably</w:t>
@@ -8290,10 +8851,16 @@
           <w:i/>
           <w:iCs/>
         </w:rPr>
-        <w:t>g</w:t>
-      </w:r>
-      <w:r>
-        <w:t xml:space="preserve"> (the grain size</w:t>
+        <w:t>p</w:t>
+      </w:r>
+      <w:r>
+        <w:t xml:space="preserve"> (the </w:t>
+      </w:r>
+      <w:r>
+        <w:t>particle</w:t>
+      </w:r>
+      <w:r>
+        <w:t xml:space="preserve"> size</w:t>
       </w:r>
       <w:r>
         <w:t xml:space="preserve"> index</w:t>
@@ -8307,7 +8874,7 @@
           <w:i/>
           <w:iCs/>
         </w:rPr>
-        <w:t>n</w:t>
+        <w:t>l</w:t>
       </w:r>
       <w:r>
         <w:t xml:space="preserve"> (the </w:t>
@@ -8316,7 +8883,13 @@
         <w:t>cell layer</w:t>
       </w:r>
       <w:r>
-        <w:t xml:space="preserve"> number within the grain) – to track the soluble mass within cells. Then we use a set of rules to update the mass</w:t>
+        <w:t xml:space="preserve"> number within the </w:t>
+      </w:r>
+      <w:r>
+        <w:t>particle</w:t>
+      </w:r>
+      <w:r>
+        <w:t>) – to track the soluble mass within cells. Then we use a set of rules to update the mass</w:t>
       </w:r>
       <w:r>
         <w:t xml:space="preserve"> values within the matrix. This is why we call this approach the </w:t>
@@ -8337,6 +8910,7 @@
         <w:pStyle w:val="Heading2"/>
       </w:pPr>
       <w:r>
+        <w:lastRenderedPageBreak/>
         <w:t>Rules for the mass matrix update</w:t>
       </w:r>
     </w:p>
@@ -8398,32 +8972,570 @@
               <m:t>cell</m:t>
             </m:r>
           </m:sub>
-          <m:sup>
+          <m:sup/>
+        </m:sSubSup>
+        <m:r>
+          <w:rPr>
+            <w:rFonts w:ascii="Cambria Math" w:hAnsi="Cambria Math"/>
+          </w:rPr>
+          <m:t>= π∙</m:t>
+        </m:r>
+        <m:f>
+          <m:fPr>
+            <m:ctrlPr>
+              <w:rPr>
+                <w:rFonts w:ascii="Cambria Math" w:hAnsi="Cambria Math"/>
+                <w:i/>
+              </w:rPr>
+            </m:ctrlPr>
+          </m:fPr>
+          <m:num>
+            <m:sSup>
+              <m:sSupPr>
+                <m:ctrlPr>
+                  <w:rPr>
+                    <w:rFonts w:ascii="Cambria Math" w:hAnsi="Cambria Math"/>
+                    <w:i/>
+                  </w:rPr>
+                </m:ctrlPr>
+              </m:sSupPr>
+              <m:e>
+                <m:sSub>
+                  <m:sSubPr>
+                    <m:ctrlPr>
+                      <w:rPr>
+                        <w:rFonts w:ascii="Cambria Math" w:hAnsi="Cambria Math"/>
+                        <w:i/>
+                      </w:rPr>
+                    </m:ctrlPr>
+                  </m:sSubPr>
+                  <m:e>
+                    <m:r>
+                      <w:rPr>
+                        <w:rFonts w:ascii="Cambria Math" w:hAnsi="Cambria Math"/>
+                      </w:rPr>
+                      <m:t>X</m:t>
+                    </m:r>
+                  </m:e>
+                  <m:sub>
+                    <m:r>
+                      <w:rPr>
+                        <w:rFonts w:ascii="Cambria Math" w:hAnsi="Cambria Math"/>
+                      </w:rPr>
+                      <m:t>cell</m:t>
+                    </m:r>
+                  </m:sub>
+                </m:sSub>
+              </m:e>
+              <m:sup>
+                <m:r>
+                  <w:rPr>
+                    <w:rFonts w:ascii="Cambria Math" w:hAnsi="Cambria Math"/>
+                  </w:rPr>
+                  <m:t>3</m:t>
+                </m:r>
+              </m:sup>
+            </m:sSup>
+          </m:num>
+          <m:den>
             <m:r>
               <w:rPr>
                 <w:rFonts w:ascii="Cambria Math" w:hAnsi="Cambria Math"/>
               </w:rPr>
-              <m:t>total</m:t>
+              <m:t>6</m:t>
             </m:r>
-          </m:sup>
-        </m:sSubSup>
+          </m:den>
+        </m:f>
+      </m:oMath>
+      <w:r>
+        <w:rPr>
+          <w:rFonts w:eastAsiaTheme="minorEastAsia"/>
+        </w:rPr>
+        <w:t xml:space="preserve">                                                                              (5)</w:t>
+      </w:r>
+    </w:p>
+    <w:p>
+      <w:pPr>
+        <w:rPr>
+          <w:rFonts w:eastAsiaTheme="minorEastAsia"/>
+        </w:rPr>
+      </w:pPr>
+      <w:r>
+        <w:rPr>
+          <w:rFonts w:eastAsiaTheme="minorEastAsia"/>
+        </w:rPr>
+        <w:t>where</w:t>
+      </w:r>
+      <w:r>
+        <w:rPr>
+          <w:rFonts w:eastAsiaTheme="minorEastAsia"/>
+        </w:rPr>
+        <w:t xml:space="preserve"> </w:t>
+      </w:r>
+      <w:r>
+        <w:rPr>
+          <w:rFonts w:ascii="Courier New" w:eastAsiaTheme="minorEastAsia" w:hAnsi="Courier New" w:cs="Courier New"/>
+          <w:i/>
+          <w:iCs/>
+        </w:rPr>
+        <w:t>X</w:t>
+      </w:r>
+      <w:r>
+        <w:rPr>
+          <w:rFonts w:ascii="Courier New" w:eastAsiaTheme="minorEastAsia" w:hAnsi="Courier New" w:cs="Courier New"/>
+          <w:i/>
+          <w:iCs/>
+          <w:vertAlign w:val="subscript"/>
+        </w:rPr>
+        <w:t>cell</w:t>
+      </w:r>
+      <w:r>
+        <w:rPr>
+          <w:rFonts w:eastAsiaTheme="minorEastAsia"/>
+        </w:rPr>
+        <w:t xml:space="preserve"> is</w:t>
+      </w:r>
+      <w:r>
+        <w:rPr>
+          <w:rFonts w:eastAsiaTheme="minorEastAsia"/>
+        </w:rPr>
+        <w:t xml:space="preserve"> </w:t>
+      </w:r>
+      <w:r>
+        <w:rPr>
+          <w:rFonts w:eastAsiaTheme="minorEastAsia"/>
+        </w:rPr>
+        <w:t xml:space="preserve">the </w:t>
+      </w:r>
+      <w:r>
+        <w:rPr>
+          <w:rFonts w:eastAsiaTheme="minorEastAsia"/>
+        </w:rPr>
+        <w:t>coffee cell size.</w:t>
+      </w:r>
+      <w:r>
+        <w:rPr>
+          <w:rFonts w:eastAsiaTheme="minorEastAsia"/>
+        </w:rPr>
+        <w:t xml:space="preserve"> </w:t>
+      </w:r>
+      <w:r>
+        <w:rPr>
+          <w:rFonts w:eastAsiaTheme="minorEastAsia"/>
+        </w:rPr>
+        <w:t>W</w:t>
+      </w:r>
+      <w:r>
+        <w:rPr>
+          <w:rFonts w:eastAsiaTheme="minorEastAsia"/>
+        </w:rPr>
+        <w:t>e are a bit vague what is the cell size</w:t>
+      </w:r>
+      <w:r>
+        <w:rPr>
+          <w:rFonts w:eastAsiaTheme="minorEastAsia"/>
+        </w:rPr>
+        <w:t xml:space="preserve"> is</w:t>
+      </w:r>
+      <w:r>
+        <w:rPr>
+          <w:rFonts w:eastAsiaTheme="minorEastAsia"/>
+        </w:rPr>
+        <w:t xml:space="preserve"> as we have not defined the cell shape exactly. But all we want for the cells is to have the same volume</w:t>
+      </w:r>
+      <w:r>
+        <w:rPr>
+          <w:rFonts w:eastAsiaTheme="minorEastAsia"/>
+        </w:rPr>
+        <w:t xml:space="preserve"> and </w:t>
+      </w:r>
+      <w:r>
+        <w:rPr>
+          <w:rFonts w:eastAsiaTheme="minorEastAsia"/>
+        </w:rPr>
+        <w:t xml:space="preserve">to be </w:t>
+      </w:r>
+      <w:r>
+        <w:rPr>
+          <w:rFonts w:eastAsiaTheme="minorEastAsia"/>
+        </w:rPr>
+        <w:t xml:space="preserve">packed tightly into concentric layers of depth </w:t>
+      </w:r>
+      <w:r>
+        <w:rPr>
+          <w:rFonts w:ascii="Courier New" w:eastAsiaTheme="minorEastAsia" w:hAnsi="Courier New" w:cs="Courier New"/>
+          <w:i/>
+          <w:iCs/>
+        </w:rPr>
+        <w:t>X</w:t>
+      </w:r>
+      <w:r>
+        <w:rPr>
+          <w:rFonts w:ascii="Courier New" w:eastAsiaTheme="minorEastAsia" w:hAnsi="Courier New" w:cs="Courier New"/>
+          <w:i/>
+          <w:iCs/>
+          <w:vertAlign w:val="subscript"/>
+        </w:rPr>
+        <w:t>cell</w:t>
+      </w:r>
+      <w:r>
+        <w:rPr>
+          <w:rFonts w:eastAsiaTheme="minorEastAsia"/>
+        </w:rPr>
+        <w:t xml:space="preserve">  to form a </w:t>
+      </w:r>
+      <w:r>
+        <w:t>particle</w:t>
+      </w:r>
+      <w:r>
+        <w:rPr>
+          <w:rFonts w:eastAsiaTheme="minorEastAsia"/>
+        </w:rPr>
+        <w:t xml:space="preserve">. </w:t>
+      </w:r>
+      <w:r>
+        <w:rPr>
+          <w:rFonts w:eastAsiaTheme="minorEastAsia"/>
+        </w:rPr>
+        <w:t>T</w:t>
+      </w:r>
+      <w:r>
+        <w:rPr>
+          <w:rFonts w:eastAsiaTheme="minorEastAsia"/>
+        </w:rPr>
+        <w:t xml:space="preserve">his is how we intend to use this variable. The reason for using the formula for a sphere to calculate a single cell volume is because we assume that the </w:t>
+      </w:r>
+      <w:r>
+        <w:t>particles</w:t>
+      </w:r>
+      <w:r>
+        <w:rPr>
+          <w:rFonts w:eastAsiaTheme="minorEastAsia"/>
+        </w:rPr>
+        <w:t xml:space="preserve"> </w:t>
+      </w:r>
+      <w:r>
+        <w:rPr>
+          <w:rFonts w:eastAsiaTheme="minorEastAsia"/>
+        </w:rPr>
+        <w:t xml:space="preserve">are spheres, so </w:t>
+      </w:r>
+      <w:r>
+        <w:rPr>
+          <w:rFonts w:eastAsiaTheme="minorEastAsia"/>
+        </w:rPr>
+        <w:t>the volume for a</w:t>
+      </w:r>
+      <w:r>
+        <w:rPr>
+          <w:rFonts w:eastAsiaTheme="minorEastAsia"/>
+        </w:rPr>
+        <w:t xml:space="preserve"> </w:t>
+      </w:r>
+      <w:r>
+        <w:t>particle</w:t>
+      </w:r>
+      <w:r>
+        <w:t xml:space="preserve"> </w:t>
+      </w:r>
+      <w:r>
+        <w:rPr>
+          <w:rFonts w:eastAsiaTheme="minorEastAsia"/>
+        </w:rPr>
+        <w:t xml:space="preserve">with 1 cell layer (i.e. with 1 cell) </w:t>
+      </w:r>
+      <w:r>
+        <w:rPr>
+          <w:rFonts w:eastAsiaTheme="minorEastAsia"/>
+        </w:rPr>
+        <w:t>is</w:t>
+      </w:r>
+      <w:r>
+        <w:rPr>
+          <w:rFonts w:eastAsiaTheme="minorEastAsia"/>
+        </w:rPr>
+        <w:t xml:space="preserve"> equal to 1 cell volume. If we used e.g.  a formula for the volume of a cube for a single cell, this would not be the case.</w:t>
+      </w:r>
+    </w:p>
+    <w:p>
+      <w:r>
+        <w:t xml:space="preserve">As we discussed before, the </w:t>
+      </w:r>
+      <w:r>
+        <w:t>particle</w:t>
+      </w:r>
+      <w:r>
+        <w:t xml:space="preserve"> </w:t>
+      </w:r>
+      <w:r>
+        <w:t xml:space="preserve">diameter </w:t>
+      </w:r>
+      <w:r>
+        <w:rPr>
+          <w:rFonts w:ascii="Courier New" w:hAnsi="Courier New" w:cs="Courier New"/>
+          <w:i/>
+          <w:iCs/>
+        </w:rPr>
+        <w:t>D</w:t>
+      </w:r>
+      <w:r>
+        <w:rPr>
+          <w:rFonts w:ascii="Courier New" w:hAnsi="Courier New" w:cs="Courier New"/>
+          <w:i/>
+          <w:iCs/>
+          <w:vertAlign w:val="subscript"/>
+        </w:rPr>
+        <w:t>particle</w:t>
+      </w:r>
+      <w:r>
+        <w:t xml:space="preserve"> can take a set of fixed values only:</w:t>
+      </w:r>
+    </w:p>
+    <w:p>
+      <w:pPr>
+        <w:jc w:val="right"/>
+        <w:rPr>
+          <w:rFonts w:eastAsiaTheme="minorEastAsia"/>
+        </w:rPr>
+      </w:pPr>
+      <m:oMath>
+        <m:sSub>
+          <m:sSubPr>
+            <m:ctrlPr>
+              <w:rPr>
+                <w:rFonts w:ascii="Cambria Math" w:hAnsi="Cambria Math"/>
+                <w:i/>
+              </w:rPr>
+            </m:ctrlPr>
+          </m:sSubPr>
+          <m:e>
+            <m:r>
+              <w:rPr>
+                <w:rFonts w:ascii="Cambria Math" w:hAnsi="Cambria Math"/>
+              </w:rPr>
+              <m:t>D</m:t>
+            </m:r>
+          </m:e>
+          <m:sub>
+            <m:r>
+              <w:rPr>
+                <w:rFonts w:ascii="Cambria Math" w:hAnsi="Cambria Math"/>
+              </w:rPr>
+              <m:t>particle</m:t>
+            </m:r>
+          </m:sub>
+        </m:sSub>
         <m:r>
           <w:rPr>
             <w:rFonts w:ascii="Cambria Math" w:hAnsi="Cambria Math"/>
           </w:rPr>
           <m:t>=</m:t>
         </m:r>
+        <m:sSub>
+          <m:sSubPr>
+            <m:ctrlPr>
+              <w:rPr>
+                <w:rFonts w:ascii="Cambria Math" w:hAnsi="Cambria Math"/>
+                <w:i/>
+              </w:rPr>
+            </m:ctrlPr>
+          </m:sSubPr>
+          <m:e>
+            <m:r>
+              <w:rPr>
+                <w:rFonts w:ascii="Cambria Math" w:hAnsi="Cambria Math"/>
+              </w:rPr>
+              <m:t>X</m:t>
+            </m:r>
+          </m:e>
+          <m:sub>
+            <m:r>
+              <w:rPr>
+                <w:rFonts w:ascii="Cambria Math" w:hAnsi="Cambria Math"/>
+              </w:rPr>
+              <m:t>cell</m:t>
+            </m:r>
+          </m:sub>
+        </m:sSub>
         <m:r>
           <w:rPr>
             <w:rFonts w:ascii="Cambria Math" w:hAnsi="Cambria Math"/>
           </w:rPr>
-          <m:t xml:space="preserve"> π</m:t>
+          <m:t>+</m:t>
         </m:r>
+        <m:sSub>
+          <m:sSubPr>
+            <m:ctrlPr>
+              <w:rPr>
+                <w:rFonts w:ascii="Cambria Math" w:hAnsi="Cambria Math"/>
+                <w:i/>
+              </w:rPr>
+            </m:ctrlPr>
+          </m:sSubPr>
+          <m:e>
+            <m:r>
+              <w:rPr>
+                <w:rFonts w:ascii="Cambria Math" w:hAnsi="Cambria Math"/>
+              </w:rPr>
+              <m:t>2</m:t>
+            </m:r>
+            <m:r>
+              <w:rPr>
+                <w:rFonts w:ascii="Cambria Math" w:hAnsi="Cambria Math"/>
+              </w:rPr>
+              <m:t>∙</m:t>
+            </m:r>
+            <m:r>
+              <w:rPr>
+                <w:rFonts w:ascii="Cambria Math" w:hAnsi="Cambria Math"/>
+              </w:rPr>
+              <m:t>X</m:t>
+            </m:r>
+          </m:e>
+          <m:sub>
+            <m:r>
+              <w:rPr>
+                <w:rFonts w:ascii="Cambria Math" w:hAnsi="Cambria Math"/>
+              </w:rPr>
+              <m:t>cell</m:t>
+            </m:r>
+          </m:sub>
+        </m:sSub>
         <m:r>
           <w:rPr>
             <w:rFonts w:ascii="Cambria Math" w:hAnsi="Cambria Math"/>
           </w:rPr>
-          <m:t>∙</m:t>
+          <m:t>(</m:t>
+        </m:r>
+        <m:sSub>
+          <m:sSubPr>
+            <m:ctrlPr>
+              <w:rPr>
+                <w:rFonts w:ascii="Cambria Math" w:hAnsi="Cambria Math"/>
+                <w:i/>
+              </w:rPr>
+            </m:ctrlPr>
+          </m:sSubPr>
+          <m:e>
+            <m:r>
+              <w:rPr>
+                <w:rFonts w:ascii="Cambria Math" w:hAnsi="Cambria Math"/>
+              </w:rPr>
+              <m:t>N</m:t>
+            </m:r>
+          </m:e>
+          <m:sub>
+            <m:r>
+              <w:rPr>
+                <w:rFonts w:ascii="Cambria Math" w:hAnsi="Cambria Math"/>
+              </w:rPr>
+              <m:t>layers</m:t>
+            </m:r>
+          </m:sub>
+        </m:sSub>
+        <m:r>
+          <w:rPr>
+            <w:rFonts w:ascii="Cambria Math" w:hAnsi="Cambria Math"/>
+          </w:rPr>
+          <m:t>-1)</m:t>
+        </m:r>
+      </m:oMath>
+      <w:r>
+        <w:rPr>
+          <w:rFonts w:eastAsiaTheme="minorEastAsia"/>
+        </w:rPr>
+        <w:t xml:space="preserve">                                                            (</w:t>
+      </w:r>
+      <w:r>
+        <w:rPr>
+          <w:rFonts w:eastAsiaTheme="minorEastAsia"/>
+        </w:rPr>
+        <w:t>6</w:t>
+      </w:r>
+      <w:r>
+        <w:rPr>
+          <w:rFonts w:eastAsiaTheme="minorEastAsia"/>
+        </w:rPr>
+        <w:t>)</w:t>
+      </w:r>
+    </w:p>
+    <w:p>
+      <w:r>
+        <w:rPr>
+          <w:rFonts w:ascii="Courier New" w:hAnsi="Courier New" w:cs="Courier New"/>
+          <w:i/>
+          <w:iCs/>
+        </w:rPr>
+        <w:t>N</w:t>
+      </w:r>
+      <w:r>
+        <w:rPr>
+          <w:rFonts w:ascii="Courier New" w:hAnsi="Courier New" w:cs="Courier New"/>
+          <w:i/>
+          <w:iCs/>
+          <w:vertAlign w:val="subscript"/>
+        </w:rPr>
+        <w:t>layers</w:t>
+      </w:r>
+      <w:r>
+        <w:t xml:space="preserve"> is the number of layers in a </w:t>
+      </w:r>
+      <w:r>
+        <w:t>particles</w:t>
+      </w:r>
+      <w:r>
+        <w:t xml:space="preserve">. For the </w:t>
+      </w:r>
+      <w:r>
+        <w:t>particle</w:t>
+      </w:r>
+      <w:r>
+        <w:t xml:space="preserve"> </w:t>
+      </w:r>
+      <w:r>
+        <w:t>volume we use the same formula for a sphere:</w:t>
+      </w:r>
+    </w:p>
+    <w:p>
+      <w:pPr>
+        <w:jc w:val="right"/>
+        <w:rPr>
+          <w:rFonts w:eastAsiaTheme="minorEastAsia"/>
+        </w:rPr>
+      </w:pPr>
+      <m:oMath>
+        <m:sSubSup>
+          <m:sSubSupPr>
+            <m:ctrlPr>
+              <w:rPr>
+                <w:rFonts w:ascii="Cambria Math" w:hAnsi="Cambria Math"/>
+                <w:i/>
+              </w:rPr>
+            </m:ctrlPr>
+          </m:sSubSupPr>
+          <m:e>
+            <m:r>
+              <w:rPr>
+                <w:rFonts w:ascii="Cambria Math" w:hAnsi="Cambria Math"/>
+              </w:rPr>
+              <m:t>V</m:t>
+            </m:r>
+          </m:e>
+          <m:sub>
+            <m:r>
+              <w:rPr>
+                <w:rFonts w:ascii="Cambria Math" w:hAnsi="Cambria Math"/>
+              </w:rPr>
+              <m:t>particle</m:t>
+            </m:r>
+          </m:sub>
+          <m:sup/>
+        </m:sSubSup>
+        <m:r>
+          <w:rPr>
+            <w:rFonts w:ascii="Cambria Math" w:hAnsi="Cambria Math"/>
+          </w:rPr>
+          <m:t>= π∙</m:t>
         </m:r>
         <m:f>
           <m:fPr>
@@ -8467,7 +9579,7 @@
                       <w:rPr>
                         <w:rFonts w:ascii="Cambria Math" w:hAnsi="Cambria Math"/>
                       </w:rPr>
-                      <m:t>cell</m:t>
+                      <m:t>particle</m:t>
                     </m:r>
                   </m:sub>
                 </m:sSub>
@@ -8496,47 +9608,295 @@
         <w:rPr>
           <w:rFonts w:eastAsiaTheme="minorEastAsia"/>
         </w:rPr>
-        <w:t xml:space="preserve">                                                                              (</w:t>
+        <w:t xml:space="preserve">                                                                          (</w:t>
       </w:r>
       <w:r>
         <w:rPr>
           <w:rFonts w:eastAsiaTheme="minorEastAsia"/>
         </w:rPr>
-        <w:t>5</w:t>
+        <w:t>7</w:t>
       </w:r>
       <w:r>
         <w:rPr>
           <w:rFonts w:eastAsiaTheme="minorEastAsia"/>
         </w:rPr>
         <w:t>)</w:t>
+      </w:r>
+    </w:p>
+    <w:p>
+      <w:r>
+        <w:t xml:space="preserve">And the number of cells per </w:t>
+      </w:r>
+      <w:r>
+        <w:t>particle</w:t>
+      </w:r>
+      <w:r>
+        <w:t>:</w:t>
       </w:r>
     </w:p>
     <w:p>
       <w:pPr>
+        <w:jc w:val="right"/>
         <w:rPr>
           <w:rFonts w:eastAsiaTheme="minorEastAsia"/>
         </w:rPr>
       </w:pPr>
+      <m:oMath>
+        <m:sSubSup>
+          <m:sSubSupPr>
+            <m:ctrlPr>
+              <w:rPr>
+                <w:rFonts w:ascii="Cambria Math" w:hAnsi="Cambria Math"/>
+                <w:i/>
+              </w:rPr>
+            </m:ctrlPr>
+          </m:sSubSupPr>
+          <m:e>
+            <m:r>
+              <w:rPr>
+                <w:rFonts w:ascii="Cambria Math" w:hAnsi="Cambria Math"/>
+              </w:rPr>
+              <m:t>N</m:t>
+            </m:r>
+          </m:e>
+          <m:sub>
+            <m:r>
+              <w:rPr>
+                <w:rFonts w:ascii="Cambria Math" w:hAnsi="Cambria Math"/>
+              </w:rPr>
+              <m:t xml:space="preserve">cells per </m:t>
+            </m:r>
+            <m:r>
+              <w:rPr>
+                <w:rFonts w:ascii="Cambria Math" w:hAnsi="Cambria Math"/>
+              </w:rPr>
+              <m:t>particle</m:t>
+            </m:r>
+          </m:sub>
+          <m:sup/>
+        </m:sSubSup>
+        <m:r>
+          <w:rPr>
+            <w:rFonts w:ascii="Cambria Math" w:hAnsi="Cambria Math"/>
+          </w:rPr>
+          <m:t xml:space="preserve">= </m:t>
+        </m:r>
+        <m:f>
+          <m:fPr>
+            <m:type m:val="skw"/>
+            <m:ctrlPr>
+              <w:rPr>
+                <w:rFonts w:ascii="Cambria Math" w:hAnsi="Cambria Math"/>
+                <w:i/>
+              </w:rPr>
+            </m:ctrlPr>
+          </m:fPr>
+          <m:num>
+            <m:sSub>
+              <m:sSubPr>
+                <m:ctrlPr>
+                  <w:rPr>
+                    <w:rFonts w:ascii="Cambria Math" w:hAnsi="Cambria Math"/>
+                    <w:i/>
+                  </w:rPr>
+                </m:ctrlPr>
+              </m:sSubPr>
+              <m:e>
+                <m:r>
+                  <w:rPr>
+                    <w:rFonts w:ascii="Cambria Math" w:hAnsi="Cambria Math"/>
+                  </w:rPr>
+                  <m:t>V</m:t>
+                </m:r>
+              </m:e>
+              <m:sub>
+                <m:r>
+                  <w:rPr>
+                    <w:rFonts w:ascii="Cambria Math" w:hAnsi="Cambria Math"/>
+                  </w:rPr>
+                  <m:t>particle</m:t>
+                </m:r>
+              </m:sub>
+            </m:sSub>
+          </m:num>
+          <m:den>
+            <m:sSub>
+              <m:sSubPr>
+                <m:ctrlPr>
+                  <w:rPr>
+                    <w:rFonts w:ascii="Cambria Math" w:hAnsi="Cambria Math"/>
+                    <w:i/>
+                  </w:rPr>
+                </m:ctrlPr>
+              </m:sSubPr>
+              <m:e>
+                <m:r>
+                  <w:rPr>
+                    <w:rFonts w:ascii="Cambria Math" w:hAnsi="Cambria Math"/>
+                  </w:rPr>
+                  <m:t>V</m:t>
+                </m:r>
+              </m:e>
+              <m:sub>
+                <m:r>
+                  <w:rPr>
+                    <w:rFonts w:ascii="Cambria Math" w:hAnsi="Cambria Math"/>
+                  </w:rPr>
+                  <m:t>cell</m:t>
+                </m:r>
+              </m:sub>
+            </m:sSub>
+          </m:den>
+        </m:f>
+      </m:oMath>
       <w:r>
         <w:rPr>
           <w:rFonts w:eastAsiaTheme="minorEastAsia"/>
         </w:rPr>
-        <w:t>Here Dcell is</w:t>
+        <w:t xml:space="preserve">                                                               (</w:t>
+      </w:r>
+      <w:r>
+        <w:rPr>
+          <w:rFonts w:eastAsiaTheme="minorEastAsia"/>
+        </w:rPr>
+        <w:t>8</w:t>
+      </w:r>
+      <w:r>
+        <w:rPr>
+          <w:rFonts w:eastAsiaTheme="minorEastAsia"/>
+        </w:rPr>
+        <w:t>)</w:t>
       </w:r>
     </w:p>
-    <w:p/>
+    <w:p>
+      <w:pPr>
+        <w:rPr>
+          <w:rFonts w:eastAsiaTheme="minorEastAsia"/>
+        </w:rPr>
+      </w:pPr>
+      <w:r>
+        <w:t xml:space="preserve">To calculate </w:t>
+      </w:r>
+      <w:r>
+        <w:t xml:space="preserve">the </w:t>
+      </w:r>
+      <w:r>
+        <w:t xml:space="preserve">number of cells per layer let us look at the difference between number of cells for two </w:t>
+      </w:r>
+      <w:r>
+        <w:t>particle</w:t>
+      </w:r>
+      <w:r>
+        <w:t>s</w:t>
+      </w:r>
+      <w:r>
+        <w:t>, where the number of layers is different by one. All these extra cells are places in the extra layer, i.e. this difference gives the number of cells per top layer. Working iteratively f</w:t>
+      </w:r>
+      <w:r>
+        <w:t>rom</w:t>
+      </w:r>
+      <w:r>
+        <w:t xml:space="preserve"> a </w:t>
+      </w:r>
+      <w:r>
+        <w:t>particle</w:t>
+      </w:r>
+      <w:r>
+        <w:t xml:space="preserve"> </w:t>
+      </w:r>
+      <w:r>
+        <w:t xml:space="preserve">with 1 cell we can calculate the number of cells per </w:t>
+      </w:r>
+      <w:r>
+        <w:t>layer</w:t>
+      </w:r>
+      <w:r>
+        <w:t>.</w:t>
+      </w:r>
+      <w:r>
+        <w:t xml:space="preserve"> </w:t>
+      </w:r>
+      <w:r>
+        <w:rPr>
+          <w:b/>
+          <w:bCs/>
+        </w:rPr>
+        <w:t>Table 1</w:t>
+      </w:r>
+      <w:r>
+        <w:t xml:space="preserve"> shows calculations for cell size </w:t>
+      </w:r>
+      <w:r>
+        <w:rPr>
+          <w:rFonts w:ascii="Courier New" w:eastAsiaTheme="minorEastAsia" w:hAnsi="Courier New" w:cs="Courier New"/>
+          <w:b/>
+          <w:bCs/>
+          <w:i/>
+          <w:iCs/>
+        </w:rPr>
+        <w:t>X</w:t>
+      </w:r>
+      <w:r>
+        <w:rPr>
+          <w:rFonts w:ascii="Courier New" w:eastAsiaTheme="minorEastAsia" w:hAnsi="Courier New" w:cs="Courier New"/>
+          <w:b/>
+          <w:bCs/>
+          <w:i/>
+          <w:iCs/>
+          <w:vertAlign w:val="subscript"/>
+        </w:rPr>
+        <w:t>cell</w:t>
+      </w:r>
+      <w:r>
+        <w:rPr>
+          <w:rFonts w:eastAsiaTheme="minorEastAsia"/>
+          <w:b/>
+          <w:bCs/>
+        </w:rPr>
+        <w:t xml:space="preserve"> </w:t>
+      </w:r>
+      <w:r>
+        <w:rPr>
+          <w:rFonts w:eastAsiaTheme="minorEastAsia"/>
+          <w:b/>
+          <w:bCs/>
+        </w:rPr>
+        <w:t xml:space="preserve">= 30 </w:t>
+      </w:r>
+      <w:r>
+        <w:rPr>
+          <w:rFonts w:cstheme="minorHAnsi"/>
+          <w:b/>
+          <w:bCs/>
+        </w:rPr>
+        <w:t>µ</w:t>
+      </w:r>
+      <w:r>
+        <w:rPr>
+          <w:b/>
+          <w:bCs/>
+        </w:rPr>
+        <w:t>m</w:t>
+      </w:r>
+      <w:r>
+        <w:rPr>
+          <w:rFonts w:eastAsiaTheme="minorEastAsia"/>
+        </w:rPr>
+        <w:t>, the value used in [1] and [2].</w:t>
+      </w:r>
+    </w:p>
     <w:p/>
     <w:tbl>
       <w:tblPr>
-        <w:tblW w:w="8480" w:type="dxa"/>
+        <w:tblW w:w="8647" w:type="dxa"/>
         <w:tblLook w:val="04A0" w:firstRow="1" w:lastRow="0" w:firstColumn="1" w:lastColumn="0" w:noHBand="0" w:noVBand="1"/>
       </w:tblPr>
       <w:tblGrid>
         <w:gridCol w:w="1520"/>
         <w:gridCol w:w="2020"/>
         <w:gridCol w:w="1500"/>
-        <w:gridCol w:w="1560"/>
-        <w:gridCol w:w="1880"/>
+        <w:gridCol w:w="1764"/>
+        <w:gridCol w:w="1843"/>
       </w:tblGrid>
       <w:tr>
         <w:trPr>
@@ -8634,7 +9994,37 @@
                 <w:color w:val="000000"/>
                 <w:lang w:eastAsia="en-GB"/>
               </w:rPr>
-              <w:t>Grain diameter. mm</w:t>
+              <w:t>Particle</w:t>
+            </w:r>
+            <w:r>
+              <w:rPr>
+                <w:rFonts w:ascii="Calibri" w:eastAsia="Times New Roman" w:hAnsi="Calibri" w:cs="Calibri"/>
+                <w:b/>
+                <w:bCs/>
+                <w:color w:val="000000"/>
+                <w:lang w:eastAsia="en-GB"/>
+              </w:rPr>
+              <w:t xml:space="preserve"> diameter</w:t>
+            </w:r>
+            <w:r>
+              <w:rPr>
+                <w:rFonts w:ascii="Calibri" w:eastAsia="Times New Roman" w:hAnsi="Calibri" w:cs="Calibri"/>
+                <w:b/>
+                <w:bCs/>
+                <w:color w:val="000000"/>
+                <w:lang w:eastAsia="en-GB"/>
+              </w:rPr>
+              <w:t>,</w:t>
+            </w:r>
+            <w:r>
+              <w:rPr>
+                <w:rFonts w:ascii="Calibri" w:eastAsia="Times New Roman" w:hAnsi="Calibri" w:cs="Calibri"/>
+                <w:b/>
+                <w:bCs/>
+                <w:color w:val="000000"/>
+                <w:lang w:eastAsia="en-GB"/>
+              </w:rPr>
+              <w:t xml:space="preserve"> mm</w:t>
             </w:r>
           </w:p>
         </w:tc>
@@ -8672,7 +10062,17 @@
                 <w:color w:val="000000"/>
                 <w:lang w:eastAsia="en-GB"/>
               </w:rPr>
-              <w:t>Grain v</w:t>
+              <w:t>Particle</w:t>
+            </w:r>
+            <w:r>
+              <w:rPr>
+                <w:rFonts w:ascii="Calibri" w:eastAsia="Times New Roman" w:hAnsi="Calibri" w:cs="Calibri"/>
+                <w:b/>
+                <w:bCs/>
+                <w:color w:val="000000"/>
+                <w:lang w:eastAsia="en-GB"/>
+              </w:rPr>
+              <w:t xml:space="preserve"> v</w:t>
             </w:r>
             <w:r>
               <w:rPr>
@@ -8688,7 +10088,7 @@
         </w:tc>
         <w:tc>
           <w:tcPr>
-            <w:tcW w:w="1560" w:type="dxa"/>
+            <w:tcW w:w="1764" w:type="dxa"/>
             <w:tcBorders>
               <w:top w:val="nil"/>
               <w:left w:val="nil"/>
@@ -8740,13 +10140,23 @@
                 <w:color w:val="000000"/>
                 <w:lang w:eastAsia="en-GB"/>
               </w:rPr>
-              <w:t xml:space="preserve"> cells per grain</w:t>
+              <w:t xml:space="preserve"> cells per </w:t>
+            </w:r>
+            <w:r>
+              <w:rPr>
+                <w:rFonts w:ascii="Calibri" w:eastAsia="Times New Roman" w:hAnsi="Calibri" w:cs="Calibri"/>
+                <w:b/>
+                <w:bCs/>
+                <w:color w:val="000000"/>
+                <w:lang w:eastAsia="en-GB"/>
+              </w:rPr>
+              <w:t>particle</w:t>
             </w:r>
           </w:p>
         </w:tc>
         <w:tc>
           <w:tcPr>
-            <w:tcW w:w="1880" w:type="dxa"/>
+            <w:tcW w:w="1843" w:type="dxa"/>
             <w:tcBorders>
               <w:top w:val="nil"/>
               <w:left w:val="nil"/>
@@ -8931,7 +10341,7 @@
         </w:tc>
         <w:tc>
           <w:tcPr>
-            <w:tcW w:w="1560" w:type="dxa"/>
+            <w:tcW w:w="1764" w:type="dxa"/>
             <w:tcBorders>
               <w:top w:val="nil"/>
               <w:left w:val="nil"/>
@@ -8965,7 +10375,7 @@
         </w:tc>
         <w:tc>
           <w:tcPr>
-            <w:tcW w:w="1880" w:type="dxa"/>
+            <w:tcW w:w="1843" w:type="dxa"/>
             <w:tcBorders>
               <w:top w:val="nil"/>
               <w:left w:val="nil"/>
@@ -9106,7 +10516,7 @@
         </w:tc>
         <w:tc>
           <w:tcPr>
-            <w:tcW w:w="1560" w:type="dxa"/>
+            <w:tcW w:w="1764" w:type="dxa"/>
             <w:tcBorders>
               <w:top w:val="nil"/>
               <w:left w:val="nil"/>
@@ -9140,7 +10550,7 @@
         </w:tc>
         <w:tc>
           <w:tcPr>
-            <w:tcW w:w="1880" w:type="dxa"/>
+            <w:tcW w:w="1843" w:type="dxa"/>
             <w:tcBorders>
               <w:top w:val="nil"/>
               <w:left w:val="nil"/>
@@ -9281,7 +10691,7 @@
         </w:tc>
         <w:tc>
           <w:tcPr>
-            <w:tcW w:w="1560" w:type="dxa"/>
+            <w:tcW w:w="1764" w:type="dxa"/>
             <w:tcBorders>
               <w:top w:val="nil"/>
               <w:left w:val="nil"/>
@@ -9315,7 +10725,7 @@
         </w:tc>
         <w:tc>
           <w:tcPr>
-            <w:tcW w:w="1880" w:type="dxa"/>
+            <w:tcW w:w="1843" w:type="dxa"/>
             <w:tcBorders>
               <w:top w:val="nil"/>
               <w:left w:val="nil"/>
@@ -9456,7 +10866,7 @@
         </w:tc>
         <w:tc>
           <w:tcPr>
-            <w:tcW w:w="1560" w:type="dxa"/>
+            <w:tcW w:w="1764" w:type="dxa"/>
             <w:tcBorders>
               <w:top w:val="nil"/>
               <w:left w:val="nil"/>
@@ -9490,7 +10900,7 @@
         </w:tc>
         <w:tc>
           <w:tcPr>
-            <w:tcW w:w="1880" w:type="dxa"/>
+            <w:tcW w:w="1843" w:type="dxa"/>
             <w:tcBorders>
               <w:top w:val="nil"/>
               <w:left w:val="nil"/>
@@ -9631,7 +11041,7 @@
         </w:tc>
         <w:tc>
           <w:tcPr>
-            <w:tcW w:w="1560" w:type="dxa"/>
+            <w:tcW w:w="1764" w:type="dxa"/>
             <w:tcBorders>
               <w:top w:val="nil"/>
               <w:left w:val="nil"/>
@@ -9665,7 +11075,7 @@
         </w:tc>
         <w:tc>
           <w:tcPr>
-            <w:tcW w:w="1880" w:type="dxa"/>
+            <w:tcW w:w="1843" w:type="dxa"/>
             <w:tcBorders>
               <w:top w:val="nil"/>
               <w:left w:val="nil"/>
@@ -9712,10 +11122,60 @@
         <w:t>Table 1</w:t>
       </w:r>
       <w:r>
-        <w:t xml:space="preserve">. </w:t>
-      </w:r>
-      <w:r>
-        <w:t>Calculations of the number of cells per grain and per cell layer</w:t>
+        <w:t xml:space="preserve">. Calculations of the number of cells per </w:t>
+      </w:r>
+      <w:r>
+        <w:t>particle</w:t>
+      </w:r>
+      <w:r>
+        <w:t xml:space="preserve"> </w:t>
+      </w:r>
+      <w:r>
+        <w:t>and per cell layer.</w:t>
+      </w:r>
+    </w:p>
+    <w:p/>
+    <w:p>
+      <w:r>
+        <w:lastRenderedPageBreak/>
+        <w:t xml:space="preserve">Now let us consider diffusion between two adjacent layers with number of cells per layer </w:t>
+      </w:r>
+      <w:r>
+        <w:rPr>
+          <w:rFonts w:ascii="Courier New" w:hAnsi="Courier New" w:cs="Courier New"/>
+          <w:i/>
+          <w:iCs/>
+        </w:rPr>
+        <w:t>N</w:t>
+      </w:r>
+      <w:r>
+        <w:rPr>
+          <w:rFonts w:ascii="Courier New" w:hAnsi="Courier New" w:cs="Courier New"/>
+          <w:i/>
+          <w:iCs/>
+          <w:vertAlign w:val="subscript"/>
+        </w:rPr>
+        <w:t>layer1</w:t>
+      </w:r>
+      <w:r>
+        <w:t xml:space="preserve"> and </w:t>
+      </w:r>
+      <w:r>
+        <w:rPr>
+          <w:rFonts w:ascii="Courier New" w:hAnsi="Courier New" w:cs="Courier New"/>
+          <w:i/>
+          <w:iCs/>
+        </w:rPr>
+        <w:t>N</w:t>
+      </w:r>
+      <w:r>
+        <w:rPr>
+          <w:rFonts w:ascii="Courier New" w:hAnsi="Courier New" w:cs="Courier New"/>
+          <w:i/>
+          <w:iCs/>
+          <w:vertAlign w:val="subscript"/>
+        </w:rPr>
+        <w:t>layer2</w:t>
       </w:r>
       <w:r>
         <w:t>.</w:t>
@@ -9724,6 +11184,16 @@
     <w:p/>
     <w:p/>
     <w:p/>
+    <w:p/>
+    <w:p/>
+    <w:p>
+      <w:pPr>
+        <w:pStyle w:val="Heading2"/>
+      </w:pPr>
+      <w:r>
+        <w:t>Numerical example</w:t>
+      </w:r>
+    </w:p>
     <w:p>
       <w:r>
         <w:rPr>
@@ -10100,7 +11570,23 @@
                 <w:color w:val="000000"/>
                 <w:lang w:eastAsia="en-GB"/>
               </w:rPr>
-              <w:t>Coffee cell diameter, mm</w:t>
+              <w:t xml:space="preserve">Coffee cell </w:t>
+            </w:r>
+            <w:r>
+              <w:rPr>
+                <w:rFonts w:ascii="Calibri" w:eastAsia="Times New Roman" w:hAnsi="Calibri" w:cs="Calibri"/>
+                <w:color w:val="000000"/>
+                <w:lang w:eastAsia="en-GB"/>
+              </w:rPr>
+              <w:t>size</w:t>
+            </w:r>
+            <w:r>
+              <w:rPr>
+                <w:rFonts w:ascii="Calibri" w:eastAsia="Times New Roman" w:hAnsi="Calibri" w:cs="Calibri"/>
+                <w:color w:val="000000"/>
+                <w:lang w:eastAsia="en-GB"/>
+              </w:rPr>
+              <w:t>, mm</w:t>
             </w:r>
           </w:p>
         </w:tc>
@@ -10166,7 +11652,23 @@
                 <w:color w:val="000000"/>
                 <w:lang w:eastAsia="en-GB"/>
               </w:rPr>
-              <w:t>coffee_cell_diameter_mm</w:t>
+              <w:t>coffee_cell_</w:t>
+            </w:r>
+            <w:r>
+              <w:rPr>
+                <w:rFonts w:ascii="Calibri" w:eastAsia="Times New Roman" w:hAnsi="Calibri" w:cs="Calibri"/>
+                <w:color w:val="000000"/>
+                <w:lang w:eastAsia="en-GB"/>
+              </w:rPr>
+              <w:t>size</w:t>
+            </w:r>
+            <w:r>
+              <w:rPr>
+                <w:rFonts w:ascii="Calibri" w:eastAsia="Times New Roman" w:hAnsi="Calibri" w:cs="Calibri"/>
+                <w:color w:val="000000"/>
+                <w:lang w:eastAsia="en-GB"/>
+              </w:rPr>
+              <w:t>_mm</w:t>
             </w:r>
           </w:p>
         </w:tc>
@@ -10201,7 +11703,7 @@
                 <w:color w:val="000000"/>
                 <w:lang w:eastAsia="en-GB"/>
               </w:rPr>
-              <w:t>D</w:t>
+              <w:t>X</w:t>
             </w:r>
             <w:r>
               <w:rPr>

</xml_diff>

<commit_message>
Renaming the vars to match the doc
</commit_message>
<xml_diff>
--- a/doc/Model_doc.docx
+++ b/doc/Model_doc.docx
@@ -923,7 +923,7 @@
           </mc:Choice>
           <mc:Fallback>
             <w:pict>
-              <v:shapetype w14:anchorId="3FF69935" id="_x0000_t32" coordsize="21600,21600" o:spt="32" o:oned="t" path="m,l21600,21600e" filled="f">
+              <v:shapetype w14:anchorId="4128BD64" id="_x0000_t32" coordsize="21600,21600" o:spt="32" o:oned="t" path="m,l21600,21600e" filled="f">
                 <v:path arrowok="t" fillok="f" o:connecttype="none"/>
                 <o:lock v:ext="edit" shapetype="t"/>
               </v:shapetype>
@@ -1212,7 +1212,7 @@
           </mc:Choice>
           <mc:Fallback>
             <w:pict>
-              <v:line w14:anchorId="58487D37" id="Straight Connector 98" o:spid="_x0000_s1026" style="position:absolute;flip:y;z-index:251822080;visibility:visible;mso-wrap-style:square;mso-width-percent:0;mso-height-percent:0;mso-wrap-distance-left:9pt;mso-wrap-distance-top:0;mso-wrap-distance-right:9pt;mso-wrap-distance-bottom:0;mso-position-horizontal:absolute;mso-position-horizontal-relative:text;mso-position-vertical:absolute;mso-position-vertical-relative:text;mso-width-percent:0;mso-height-percent:0;mso-width-relative:margin;mso-height-relative:margin" from="169.15pt,14.4pt" to="175.5pt,22.2pt" o:gfxdata="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" strokecolor="#7f5f00 [1607]" strokeweight="3pt">
+              <v:line w14:anchorId="3DB97C98" id="Straight Connector 98" o:spid="_x0000_s1026" style="position:absolute;flip:y;z-index:251822080;visibility:visible;mso-wrap-style:square;mso-width-percent:0;mso-height-percent:0;mso-wrap-distance-left:9pt;mso-wrap-distance-top:0;mso-wrap-distance-right:9pt;mso-wrap-distance-bottom:0;mso-position-horizontal:absolute;mso-position-horizontal-relative:text;mso-position-vertical:absolute;mso-position-vertical-relative:text;mso-width-percent:0;mso-height-percent:0;mso-width-relative:margin;mso-height-relative:margin" from="169.15pt,14.4pt" to="175.5pt,22.2pt" o:gfxdata="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" strokecolor="#7f5f00 [1607]" strokeweight="3pt">
                 <v:stroke joinstyle="miter"/>
               </v:line>
             </w:pict>
@@ -1285,7 +1285,7 @@
           </mc:Choice>
           <mc:Fallback>
             <w:pict>
-              <v:line w14:anchorId="5AB4683F" id="Straight Connector 99" o:spid="_x0000_s1026" style="position:absolute;flip:y;z-index:251824128;visibility:visible;mso-wrap-style:square;mso-width-percent:0;mso-height-percent:0;mso-wrap-distance-left:9pt;mso-wrap-distance-top:0;mso-wrap-distance-right:9pt;mso-wrap-distance-bottom:0;mso-position-horizontal:absolute;mso-position-horizontal-relative:text;mso-position-vertical:absolute;mso-position-vertical-relative:text;mso-width-percent:0;mso-height-percent:0;mso-width-relative:margin;mso-height-relative:margin" from="160.9pt,8.4pt" to="162.75pt,18.95pt" o:gfxdata="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" strokecolor="#7f5f00 [1607]" strokeweight="3pt">
+              <v:line w14:anchorId="49D9AA67" id="Straight Connector 99" o:spid="_x0000_s1026" style="position:absolute;flip:y;z-index:251824128;visibility:visible;mso-wrap-style:square;mso-width-percent:0;mso-height-percent:0;mso-wrap-distance-left:9pt;mso-wrap-distance-top:0;mso-wrap-distance-right:9pt;mso-wrap-distance-bottom:0;mso-position-horizontal:absolute;mso-position-horizontal-relative:text;mso-position-vertical:absolute;mso-position-vertical-relative:text;mso-width-percent:0;mso-height-percent:0;mso-width-relative:margin;mso-height-relative:margin" from="160.9pt,8.4pt" to="162.75pt,18.95pt" o:gfxdata="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" strokecolor="#7f5f00 [1607]" strokeweight="3pt">
                 <v:stroke joinstyle="miter"/>
               </v:line>
             </w:pict>
@@ -1375,7 +1375,7 @@
           </mc:Choice>
           <mc:Fallback>
             <w:pict>
-              <v:rect w14:anchorId="3DB58F3E" id="Rectangle 23" o:spid="_x0000_s1026" style="position:absolute;margin-left:14.1pt;margin-top:.5pt;width:251.45pt;height:95.65pt;z-index:251654139;visibility:visible;mso-wrap-style:square;mso-width-percent:0;mso-height-percent:0;mso-wrap-distance-left:9pt;mso-wrap-distance-top:0;mso-wrap-distance-right:9pt;mso-wrap-distance-bottom:0;mso-position-horizontal:absolute;mso-position-horizontal-relative:text;mso-position-vertical:absolute;mso-position-vertical-relative:text;mso-width-percent:0;mso-height-percent:0;mso-width-relative:margin;mso-height-relative:margin;v-text-anchor:middle" o:gfxdata="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" fillcolor="#d9e2f3 [660]" strokecolor="#0d0d0d [3069]" strokeweight="1.5pt"/>
+              <v:rect w14:anchorId="1CD9BD52" id="Rectangle 23" o:spid="_x0000_s1026" style="position:absolute;margin-left:14.1pt;margin-top:.5pt;width:251.45pt;height:95.65pt;z-index:251654139;visibility:visible;mso-wrap-style:square;mso-width-percent:0;mso-height-percent:0;mso-wrap-distance-left:9pt;mso-wrap-distance-top:0;mso-wrap-distance-right:9pt;mso-wrap-distance-bottom:0;mso-position-horizontal:absolute;mso-position-horizontal-relative:text;mso-position-vertical:absolute;mso-position-vertical-relative:text;mso-width-percent:0;mso-height-percent:0;mso-width-relative:margin;mso-height-relative:margin;v-text-anchor:middle" o:gfxdata="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" fillcolor="#d9e2f3 [660]" strokecolor="#0d0d0d [3069]" strokeweight="1.5pt"/>
             </w:pict>
           </mc:Fallback>
         </mc:AlternateContent>
@@ -1446,7 +1446,7 @@
           </mc:Choice>
           <mc:Fallback>
             <w:pict>
-              <v:line w14:anchorId="34370427" id="Straight Connector 94" o:spid="_x0000_s1026" style="position:absolute;z-index:251813888;visibility:visible;mso-wrap-style:square;mso-width-percent:0;mso-height-percent:0;mso-wrap-distance-left:9pt;mso-wrap-distance-top:0;mso-wrap-distance-right:9pt;mso-wrap-distance-bottom:0;mso-position-horizontal:absolute;mso-position-horizontal-relative:text;mso-position-vertical:absolute;mso-position-vertical-relative:text;mso-width-percent:0;mso-height-percent:0;mso-width-relative:margin;mso-height-relative:margin" from="149.2pt,10pt" to="151.45pt,18.65pt" o:gfxdata="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" strokecolor="#7f5f00 [1607]" strokeweight="3pt">
+              <v:line w14:anchorId="70E7E593" id="Straight Connector 94" o:spid="_x0000_s1026" style="position:absolute;z-index:251813888;visibility:visible;mso-wrap-style:square;mso-width-percent:0;mso-height-percent:0;mso-wrap-distance-left:9pt;mso-wrap-distance-top:0;mso-wrap-distance-right:9pt;mso-wrap-distance-bottom:0;mso-position-horizontal:absolute;mso-position-horizontal-relative:text;mso-position-vertical:absolute;mso-position-vertical-relative:text;mso-width-percent:0;mso-height-percent:0;mso-width-relative:margin;mso-height-relative:margin" from="149.2pt,10pt" to="151.45pt,18.65pt" o:gfxdata="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" strokecolor="#7f5f00 [1607]" strokeweight="3pt">
                 <v:stroke joinstyle="miter"/>
               </v:line>
             </w:pict>
@@ -1519,7 +1519,7 @@
           </mc:Choice>
           <mc:Fallback>
             <w:pict>
-              <v:line w14:anchorId="1CB93BA7" id="Straight Connector 93" o:spid="_x0000_s1026" style="position:absolute;z-index:251811840;visibility:visible;mso-wrap-style:square;mso-width-percent:0;mso-height-percent:0;mso-wrap-distance-left:9pt;mso-wrap-distance-top:0;mso-wrap-distance-right:9pt;mso-wrap-distance-bottom:0;mso-position-horizontal:absolute;mso-position-horizontal-relative:text;mso-position-vertical:absolute;mso-position-vertical-relative:text;mso-width-percent:0;mso-height-percent:0;mso-width-relative:margin;mso-height-relative:margin" from="136.15pt,15.15pt" to="142.9pt,23.8pt" o:gfxdata="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" strokecolor="#7f5f00 [1607]" strokeweight="3pt">
+              <v:line w14:anchorId="6FF1512F" id="Straight Connector 93" o:spid="_x0000_s1026" style="position:absolute;z-index:251811840;visibility:visible;mso-wrap-style:square;mso-width-percent:0;mso-height-percent:0;mso-wrap-distance-left:9pt;mso-wrap-distance-top:0;mso-wrap-distance-right:9pt;mso-wrap-distance-bottom:0;mso-position-horizontal:absolute;mso-position-horizontal-relative:text;mso-position-vertical:absolute;mso-position-vertical-relative:text;mso-width-percent:0;mso-height-percent:0;mso-width-relative:margin;mso-height-relative:margin" from="136.15pt,15.15pt" to="142.9pt,23.8pt" o:gfxdata="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" strokecolor="#7f5f00 [1607]" strokeweight="3pt">
                 <v:stroke joinstyle="miter"/>
               </v:line>
             </w:pict>
@@ -1605,7 +1605,7 @@
           </mc:Choice>
           <mc:Fallback>
             <w:pict>
-              <v:oval w14:anchorId="337A4363" id="Oval 88" o:spid="_x0000_s1026" style="position:absolute;margin-left:125.25pt;margin-top:8.25pt;width:63.4pt;height:61.65pt;z-index:251655164;visibility:visible;mso-wrap-style:square;mso-width-percent:0;mso-height-percent:0;mso-wrap-distance-left:9pt;mso-wrap-distance-top:0;mso-wrap-distance-right:9pt;mso-wrap-distance-bottom:0;mso-position-horizontal:absolute;mso-position-horizontal-relative:text;mso-position-vertical:absolute;mso-position-vertical-relative:text;mso-width-percent:0;mso-height-percent:0;mso-width-relative:margin;mso-height-relative:margin;v-text-anchor:middle" o:gfxdata="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" fillcolor="#d9e2f3 [660]" strokecolor="#7f5f00 [1607]" strokeweight="3pt">
+              <v:oval w14:anchorId="11F49890" id="Oval 88" o:spid="_x0000_s1026" style="position:absolute;margin-left:125.25pt;margin-top:8.25pt;width:63.4pt;height:61.65pt;z-index:251655164;visibility:visible;mso-wrap-style:square;mso-width-percent:0;mso-height-percent:0;mso-wrap-distance-left:9pt;mso-wrap-distance-top:0;mso-wrap-distance-right:9pt;mso-wrap-distance-bottom:0;mso-position-horizontal:absolute;mso-position-horizontal-relative:text;mso-position-vertical:absolute;mso-position-vertical-relative:text;mso-width-percent:0;mso-height-percent:0;mso-width-relative:margin;mso-height-relative:margin;v-text-anchor:middle" o:gfxdata="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" fillcolor="#d9e2f3 [660]" strokecolor="#7f5f00 [1607]" strokeweight="3pt">
                 <v:stroke joinstyle="miter"/>
               </v:oval>
             </w:pict>
@@ -1691,7 +1691,7 @@
           </mc:Choice>
           <mc:Fallback>
             <w:pict>
-              <v:oval w14:anchorId="4125F201" id="Oval 79" o:spid="_x0000_s1026" style="position:absolute;margin-left:137.2pt;margin-top:18.85pt;width:39.75pt;height:39.15pt;z-index:251795456;visibility:visible;mso-wrap-style:square;mso-width-percent:0;mso-height-percent:0;mso-wrap-distance-left:9pt;mso-wrap-distance-top:0;mso-wrap-distance-right:9pt;mso-wrap-distance-bottom:0;mso-position-horizontal:absolute;mso-position-horizontal-relative:text;mso-position-vertical:absolute;mso-position-vertical-relative:text;mso-width-percent:0;mso-height-percent:0;mso-width-relative:margin;mso-height-relative:margin;v-text-anchor:middle" o:gfxdata="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" fillcolor="#d9e2f3 [660]" strokecolor="#7f5f00 [1607]" strokeweight="3pt">
+              <v:oval w14:anchorId="16E97C69" id="Oval 79" o:spid="_x0000_s1026" style="position:absolute;margin-left:137.2pt;margin-top:18.85pt;width:39.75pt;height:39.15pt;z-index:251795456;visibility:visible;mso-wrap-style:square;mso-width-percent:0;mso-height-percent:0;mso-wrap-distance-left:9pt;mso-wrap-distance-top:0;mso-wrap-distance-right:9pt;mso-wrap-distance-bottom:0;mso-position-horizontal:absolute;mso-position-horizontal-relative:text;mso-position-vertical:absolute;mso-position-vertical-relative:text;mso-width-percent:0;mso-height-percent:0;mso-width-relative:margin;mso-height-relative:margin;v-text-anchor:middle" o:gfxdata="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" fillcolor="#d9e2f3 [660]" strokecolor="#7f5f00 [1607]" strokeweight="3pt">
                 <v:stroke joinstyle="miter"/>
               </v:oval>
             </w:pict>
@@ -1764,7 +1764,7 @@
           </mc:Choice>
           <mc:Fallback>
             <w:pict>
-              <v:line w14:anchorId="545228E0" id="Straight Connector 80" o:spid="_x0000_s1026" style="position:absolute;z-index:251796480;visibility:visible;mso-wrap-style:square;mso-width-percent:0;mso-height-percent:0;mso-wrap-distance-left:9pt;mso-wrap-distance-top:0;mso-wrap-distance-right:9pt;mso-wrap-distance-bottom:0;mso-position-horizontal:absolute;mso-position-horizontal-relative:text;mso-position-vertical:absolute;mso-position-vertical-relative:text;mso-width-percent:0;mso-height-percent:0;mso-width-relative:margin;mso-height-relative:margin" from="139.5pt,29.05pt" to="150.75pt,35.95pt" o:gfxdata="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" strokecolor="#7f5f00 [1607]" strokeweight="3pt">
+              <v:line w14:anchorId="7C4C6536" id="Straight Connector 80" o:spid="_x0000_s1026" style="position:absolute;z-index:251796480;visibility:visible;mso-wrap-style:square;mso-width-percent:0;mso-height-percent:0;mso-wrap-distance-left:9pt;mso-wrap-distance-top:0;mso-wrap-distance-right:9pt;mso-wrap-distance-bottom:0;mso-position-horizontal:absolute;mso-position-horizontal-relative:text;mso-position-vertical:absolute;mso-position-vertical-relative:text;mso-width-percent:0;mso-height-percent:0;mso-width-relative:margin;mso-height-relative:margin" from="139.5pt,29.05pt" to="150.75pt,35.95pt" o:gfxdata="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" strokecolor="#7f5f00 [1607]" strokeweight="3pt">
                 <v:stroke joinstyle="miter"/>
               </v:line>
             </w:pict>
@@ -1837,7 +1837,7 @@
           </mc:Choice>
           <mc:Fallback>
             <w:pict>
-              <v:line w14:anchorId="4808E7A9" id="Straight Connector 81" o:spid="_x0000_s1026" style="position:absolute;flip:y;z-index:251797504;visibility:visible;mso-wrap-style:square;mso-width-percent:0;mso-height-percent:0;mso-wrap-distance-left:9pt;mso-wrap-distance-top:0;mso-wrap-distance-right:9pt;mso-wrap-distance-bottom:0;mso-position-horizontal:absolute;mso-position-horizontal-relative:text;mso-position-vertical:absolute;mso-position-vertical-relative:text;mso-width-percent:0;mso-height-percent:0;mso-width-relative:margin;mso-height-relative:margin" from="138.4pt,40.65pt" to="150.75pt,47.25pt" o:gfxdata="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" strokecolor="#7f5f00 [1607]" strokeweight="3pt">
+              <v:line w14:anchorId="7916E4C8" id="Straight Connector 81" o:spid="_x0000_s1026" style="position:absolute;flip:y;z-index:251797504;visibility:visible;mso-wrap-style:square;mso-width-percent:0;mso-height-percent:0;mso-wrap-distance-left:9pt;mso-wrap-distance-top:0;mso-wrap-distance-right:9pt;mso-wrap-distance-bottom:0;mso-position-horizontal:absolute;mso-position-horizontal-relative:text;mso-position-vertical:absolute;mso-position-vertical-relative:text;mso-width-percent:0;mso-height-percent:0;mso-width-relative:margin;mso-height-relative:margin" from="138.4pt,40.65pt" to="150.75pt,47.25pt" o:gfxdata="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" strokecolor="#7f5f00 [1607]" strokeweight="3pt">
                 <v:stroke joinstyle="miter"/>
               </v:line>
             </w:pict>
@@ -1910,7 +1910,7 @@
           </mc:Choice>
           <mc:Fallback>
             <w:pict>
-              <v:line w14:anchorId="0B7605EF" id="Straight Connector 82" o:spid="_x0000_s1026" style="position:absolute;flip:y;z-index:251798528;visibility:visible;mso-wrap-style:square;mso-width-percent:0;mso-height-percent:0;mso-wrap-distance-left:9pt;mso-wrap-distance-top:0;mso-wrap-distance-right:9pt;mso-wrap-distance-bottom:0;mso-position-horizontal:absolute;mso-position-horizontal-relative:text;mso-position-vertical:absolute;mso-position-vertical-relative:text;mso-width-percent:0;mso-height-percent:0;mso-width-relative:margin;mso-height-relative:margin" from="150.75pt,44.4pt" to="155.2pt,57.5pt" o:gfxdata="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" strokecolor="#7f5f00 [1607]" strokeweight="3pt">
+              <v:line w14:anchorId="698B39FC" id="Straight Connector 82" o:spid="_x0000_s1026" style="position:absolute;flip:y;z-index:251798528;visibility:visible;mso-wrap-style:square;mso-width-percent:0;mso-height-percent:0;mso-wrap-distance-left:9pt;mso-wrap-distance-top:0;mso-wrap-distance-right:9pt;mso-wrap-distance-bottom:0;mso-position-horizontal:absolute;mso-position-horizontal-relative:text;mso-position-vertical:absolute;mso-position-vertical-relative:text;mso-width-percent:0;mso-height-percent:0;mso-width-relative:margin;mso-height-relative:margin" from="150.75pt,44.4pt" to="155.2pt,57.5pt" o:gfxdata="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" strokecolor="#7f5f00 [1607]" strokeweight="3pt">
                 <v:stroke joinstyle="miter"/>
               </v:line>
             </w:pict>
@@ -1983,7 +1983,7 @@
           </mc:Choice>
           <mc:Fallback>
             <w:pict>
-              <v:line w14:anchorId="45F189A2" id="Straight Connector 83" o:spid="_x0000_s1026" style="position:absolute;flip:x y;z-index:251799552;visibility:visible;mso-wrap-style:square;mso-width-percent:0;mso-height-percent:0;mso-wrap-distance-left:9pt;mso-wrap-distance-top:0;mso-wrap-distance-right:9pt;mso-wrap-distance-bottom:0;mso-position-horizontal:absolute;mso-position-horizontal-relative:text;mso-position-vertical:absolute;mso-position-vertical-relative:text;mso-width-percent:0;mso-height-percent:0;mso-width-relative:margin;mso-height-relative:margin" from="160.5pt,44.4pt" to="166.5pt,54.5pt" o:gfxdata="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" strokecolor="#7f5f00 [1607]" strokeweight="3pt">
+              <v:line w14:anchorId="6146B20C" id="Straight Connector 83" o:spid="_x0000_s1026" style="position:absolute;flip:x y;z-index:251799552;visibility:visible;mso-wrap-style:square;mso-width-percent:0;mso-height-percent:0;mso-wrap-distance-left:9pt;mso-wrap-distance-top:0;mso-wrap-distance-right:9pt;mso-wrap-distance-bottom:0;mso-position-horizontal:absolute;mso-position-horizontal-relative:text;mso-position-vertical:absolute;mso-position-vertical-relative:text;mso-width-percent:0;mso-height-percent:0;mso-width-relative:margin;mso-height-relative:margin" from="160.5pt,44.4pt" to="166.5pt,54.5pt" o:gfxdata="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" strokecolor="#7f5f00 [1607]" strokeweight="3pt">
                 <v:stroke joinstyle="miter"/>
               </v:line>
             </w:pict>
@@ -2056,7 +2056,7 @@
           </mc:Choice>
           <mc:Fallback>
             <w:pict>
-              <v:line w14:anchorId="497410D8" id="Straight Connector 84" o:spid="_x0000_s1026" style="position:absolute;flip:x;z-index:251800576;visibility:visible;mso-wrap-style:square;mso-width-percent:0;mso-height-percent:0;mso-wrap-distance-left:9pt;mso-wrap-distance-top:0;mso-wrap-distance-right:9pt;mso-wrap-distance-bottom:0;mso-position-horizontal:absolute;mso-position-horizontal-relative:text;mso-position-vertical:absolute;mso-position-vertical-relative:text;mso-width-percent:0;mso-height-percent:0;mso-width-relative:margin;mso-height-relative:margin" from="162.35pt,32.75pt" to="176.2pt,37.65pt" o:gfxdata="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" strokecolor="#7f5f00 [1607]" strokeweight="3pt">
+              <v:line w14:anchorId="68FAA9A8" id="Straight Connector 84" o:spid="_x0000_s1026" style="position:absolute;flip:x;z-index:251800576;visibility:visible;mso-wrap-style:square;mso-width-percent:0;mso-height-percent:0;mso-wrap-distance-left:9pt;mso-wrap-distance-top:0;mso-wrap-distance-right:9pt;mso-wrap-distance-bottom:0;mso-position-horizontal:absolute;mso-position-horizontal-relative:text;mso-position-vertical:absolute;mso-position-vertical-relative:text;mso-width-percent:0;mso-height-percent:0;mso-width-relative:margin;mso-height-relative:margin" from="162.35pt,32.75pt" to="176.2pt,37.65pt" o:gfxdata="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" strokecolor="#7f5f00 [1607]" strokeweight="3pt">
                 <v:stroke joinstyle="miter"/>
               </v:line>
             </w:pict>
@@ -2129,7 +2129,7 @@
           </mc:Choice>
           <mc:Fallback>
             <w:pict>
-              <v:line w14:anchorId="72CC0204" id="Straight Connector 85" o:spid="_x0000_s1026" style="position:absolute;flip:x y;z-index:251801600;visibility:visible;mso-wrap-style:square;mso-width-percent:0;mso-height-percent:0;mso-wrap-distance-left:9pt;mso-wrap-distance-top:0;mso-wrap-distance-right:9pt;mso-wrap-distance-bottom:0;mso-position-horizontal:absolute;mso-position-horizontal-relative:text;mso-position-vertical:absolute;mso-position-vertical-relative:text;mso-width-percent:0;mso-height-percent:0;mso-width-relative:margin;mso-height-relative:margin" from="162.75pt,40.25pt" to="176.2pt,44.9pt" o:gfxdata="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" strokecolor="#7f5f00 [1607]" strokeweight="3pt">
+              <v:line w14:anchorId="6C296317" id="Straight Connector 85" o:spid="_x0000_s1026" style="position:absolute;flip:x y;z-index:251801600;visibility:visible;mso-wrap-style:square;mso-width-percent:0;mso-height-percent:0;mso-wrap-distance-left:9pt;mso-wrap-distance-top:0;mso-wrap-distance-right:9pt;mso-wrap-distance-bottom:0;mso-position-horizontal:absolute;mso-position-horizontal-relative:text;mso-position-vertical:absolute;mso-position-vertical-relative:text;mso-width-percent:0;mso-height-percent:0;mso-width-relative:margin;mso-height-relative:margin" from="162.75pt,40.25pt" to="176.2pt,44.9pt" o:gfxdata="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" strokecolor="#7f5f00 [1607]" strokeweight="3pt">
                 <v:stroke joinstyle="miter"/>
               </v:line>
             </w:pict>
@@ -2196,7 +2196,7 @@
           </mc:Choice>
           <mc:Fallback>
             <w:pict>
-              <v:line w14:anchorId="0CBF18CC" id="Straight Connector 86" o:spid="_x0000_s1026" style="position:absolute;z-index:251802624;visibility:visible;mso-wrap-style:square;mso-wrap-distance-left:9pt;mso-wrap-distance-top:0;mso-wrap-distance-right:9pt;mso-wrap-distance-bottom:0;mso-position-horizontal:absolute;mso-position-horizontal-relative:text;mso-position-vertical:absolute;mso-position-vertical-relative:text" from="152.3pt,19.05pt" to="155.3pt,31.4pt" o:gfxdata="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" strokecolor="#7f5f00 [1607]" strokeweight="3pt">
+              <v:line w14:anchorId="1BBA3C8B" id="Straight Connector 86" o:spid="_x0000_s1026" style="position:absolute;z-index:251802624;visibility:visible;mso-wrap-style:square;mso-wrap-distance-left:9pt;mso-wrap-distance-top:0;mso-wrap-distance-right:9pt;mso-wrap-distance-bottom:0;mso-position-horizontal:absolute;mso-position-horizontal-relative:text;mso-position-vertical:absolute;mso-position-vertical-relative:text" from="152.3pt,19.05pt" to="155.3pt,31.4pt" o:gfxdata="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" strokecolor="#7f5f00 [1607]" strokeweight="3pt">
                 <v:stroke joinstyle="miter"/>
               </v:line>
             </w:pict>
@@ -2269,7 +2269,7 @@
           </mc:Choice>
           <mc:Fallback>
             <w:pict>
-              <v:line w14:anchorId="119E676C" id="Straight Connector 87" o:spid="_x0000_s1026" style="position:absolute;flip:x;z-index:251803648;visibility:visible;mso-wrap-style:square;mso-width-percent:0;mso-height-percent:0;mso-wrap-distance-left:9pt;mso-wrap-distance-top:0;mso-wrap-distance-right:9pt;mso-wrap-distance-bottom:0;mso-position-horizontal:absolute;mso-position-horizontal-relative:text;mso-position-vertical:absolute;mso-position-vertical-relative:text;mso-width-percent:0;mso-height-percent:0;mso-width-relative:margin;mso-height-relative:margin" from="161.65pt,21.7pt" to="167.65pt,32.9pt" o:gfxdata="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" strokecolor="#7f5f00 [1607]" strokeweight="3pt">
+              <v:line w14:anchorId="1EFCB6D9" id="Straight Connector 87" o:spid="_x0000_s1026" style="position:absolute;flip:x;z-index:251803648;visibility:visible;mso-wrap-style:square;mso-width-percent:0;mso-height-percent:0;mso-wrap-distance-left:9pt;mso-wrap-distance-top:0;mso-wrap-distance-right:9pt;mso-wrap-distance-bottom:0;mso-position-horizontal:absolute;mso-position-horizontal-relative:text;mso-position-vertical:absolute;mso-position-vertical-relative:text;mso-width-percent:0;mso-height-percent:0;mso-width-relative:margin;mso-height-relative:margin" from="161.65pt,21.7pt" to="167.65pt,32.9pt" o:gfxdata="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" strokecolor="#7f5f00 [1607]" strokeweight="3pt">
                 <v:stroke joinstyle="miter"/>
               </v:line>
             </w:pict>
@@ -2361,7 +2361,7 @@
           </mc:Choice>
           <mc:Fallback>
             <w:pict>
-              <v:shape w14:anchorId="10566988" id="Partial Circle 48" o:spid="_x0000_s1026" style="position:absolute;margin-left:231.65pt;margin-top:15.05pt;width:11.95pt;height:11.3pt;z-index:251726848;visibility:visible;mso-wrap-style:square;mso-width-percent:0;mso-height-percent:0;mso-wrap-distance-left:9pt;mso-wrap-distance-top:0;mso-wrap-distance-right:9pt;mso-wrap-distance-bottom:0;mso-position-horizontal:absolute;mso-position-horizontal-relative:text;mso-position-vertical:absolute;mso-position-vertical-relative:text;mso-width-percent:0;mso-height-percent:0;mso-width-relative:margin;mso-height-relative:margin;v-text-anchor:middle" coordsize="151547,143302" o:gfxdata="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" path="m148470,91863v-10858,34918,-47674,56591,-85602,50392c23818,135873,-3436,102116,345,64814,4071,28059,36725,,75773,v,23884,1,47767,1,71651l148470,91863xe" fillcolor="#b4c6e7 [1300]" strokecolor="#7f5f00 [1607]" strokeweight="2.25pt">
+              <v:shape w14:anchorId="052ADE77" id="Partial Circle 48" o:spid="_x0000_s1026" style="position:absolute;margin-left:231.65pt;margin-top:15.05pt;width:11.95pt;height:11.3pt;z-index:251726848;visibility:visible;mso-wrap-style:square;mso-width-percent:0;mso-height-percent:0;mso-wrap-distance-left:9pt;mso-wrap-distance-top:0;mso-wrap-distance-right:9pt;mso-wrap-distance-bottom:0;mso-position-horizontal:absolute;mso-position-horizontal-relative:text;mso-position-vertical:absolute;mso-position-vertical-relative:text;mso-width-percent:0;mso-height-percent:0;mso-width-relative:margin;mso-height-relative:margin;v-text-anchor:middle" coordsize="151547,143302" o:gfxdata="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" path="m148470,91863v-10858,34918,-47674,56591,-85602,50392c23818,135873,-3436,102116,345,64814,4071,28059,36725,,75773,v,23884,1,47767,1,71651l148470,91863xe" fillcolor="#b4c6e7 [1300]" strokecolor="#7f5f00 [1607]" strokeweight="2.25pt">
                 <v:stroke joinstyle="miter"/>
                 <v:path arrowok="t" o:connecttype="custom" o:connectlocs="148470,91863;62868,142255;345,64814;75773,0;75774,71651;148470,91863" o:connectangles="0,0,0,0,0,0"/>
               </v:shape>
@@ -2445,7 +2445,7 @@
           </mc:Choice>
           <mc:Fallback>
             <w:pict>
-              <v:oval w14:anchorId="1A76B9C8" id="Oval 34" o:spid="_x0000_s1026" style="position:absolute;margin-left:197.7pt;margin-top:9.1pt;width:11.3pt;height:11.8pt;z-index:251716608;visibility:visible;mso-wrap-style:square;mso-wrap-distance-left:9pt;mso-wrap-distance-top:0;mso-wrap-distance-right:9pt;mso-wrap-distance-bottom:0;mso-position-horizontal:absolute;mso-position-horizontal-relative:text;mso-position-vertical:absolute;mso-position-vertical-relative:text;v-text-anchor:middle" o:gfxdata="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" fillcolor="#d9e2f3 [660]" strokecolor="#7f5f00 [1607]" strokeweight="3pt">
+              <v:oval w14:anchorId="1339F40D" id="Oval 34" o:spid="_x0000_s1026" style="position:absolute;margin-left:197.7pt;margin-top:9.1pt;width:11.3pt;height:11.8pt;z-index:251716608;visibility:visible;mso-wrap-style:square;mso-wrap-distance-left:9pt;mso-wrap-distance-top:0;mso-wrap-distance-right:9pt;mso-wrap-distance-bottom:0;mso-position-horizontal:absolute;mso-position-horizontal-relative:text;mso-position-vertical:absolute;mso-position-vertical-relative:text;v-text-anchor:middle" o:gfxdata="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" fillcolor="#d9e2f3 [660]" strokecolor="#7f5f00 [1607]" strokeweight="3pt">
                 <v:stroke joinstyle="miter"/>
               </v:oval>
             </w:pict>
@@ -2537,7 +2537,7 @@
           </mc:Choice>
           <mc:Fallback>
             <w:pict>
-              <v:shape w14:anchorId="2972DF96" id="Partial Circle 12" o:spid="_x0000_s1026" style="position:absolute;margin-left:34.95pt;margin-top:19.85pt;width:11.95pt;height:11.3pt;rotation:-5363289fd;z-index:251680768;visibility:visible;mso-wrap-style:square;mso-width-percent:0;mso-height-percent:0;mso-wrap-distance-left:9pt;mso-wrap-distance-top:0;mso-wrap-distance-right:9pt;mso-wrap-distance-bottom:0;mso-position-horizontal:absolute;mso-position-horizontal-relative:text;mso-position-vertical:absolute;mso-position-vertical-relative:text;mso-width-percent:0;mso-height-percent:0;mso-width-relative:margin;mso-height-relative:margin;v-text-anchor:middle" coordsize="151547,143302" o:gfxdata="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" path="m148470,91863v-10858,34918,-47674,56591,-85602,50392c23818,135873,-3436,102116,345,64814,4071,28059,36725,,75773,v,23884,1,47767,1,71651l148470,91863xe" fillcolor="#b4c6e7 [1300]" strokecolor="#7f5f00 [1607]" strokeweight="2.25pt">
+              <v:shape w14:anchorId="02A3A2A2" id="Partial Circle 12" o:spid="_x0000_s1026" style="position:absolute;margin-left:34.95pt;margin-top:19.85pt;width:11.95pt;height:11.3pt;rotation:-5363289fd;z-index:251680768;visibility:visible;mso-wrap-style:square;mso-width-percent:0;mso-height-percent:0;mso-wrap-distance-left:9pt;mso-wrap-distance-top:0;mso-wrap-distance-right:9pt;mso-wrap-distance-bottom:0;mso-position-horizontal:absolute;mso-position-horizontal-relative:text;mso-position-vertical:absolute;mso-position-vertical-relative:text;mso-width-percent:0;mso-height-percent:0;mso-width-relative:margin;mso-height-relative:margin;v-text-anchor:middle" coordsize="151547,143302" o:gfxdata="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" path="m148470,91863v-10858,34918,-47674,56591,-85602,50392c23818,135873,-3436,102116,345,64814,4071,28059,36725,,75773,v,23884,1,47767,1,71651l148470,91863xe" fillcolor="#b4c6e7 [1300]" strokecolor="#7f5f00 [1607]" strokeweight="2.25pt">
                 <v:stroke joinstyle="miter"/>
                 <v:path arrowok="t" o:connecttype="custom" o:connectlocs="148470,91863;62868,142255;345,64814;75773,0;75774,71651;148470,91863" o:connectangles="0,0,0,0,0,0"/>
               </v:shape>
@@ -2732,7 +2732,7 @@
           </mc:Choice>
           <mc:Fallback>
             <w:pict>
-              <v:line w14:anchorId="4035D572" id="Straight Connector 101" o:spid="_x0000_s1026" style="position:absolute;flip:x;z-index:251828224;visibility:visible;mso-wrap-style:square;mso-width-percent:0;mso-height-percent:0;mso-wrap-distance-left:9pt;mso-wrap-distance-top:0;mso-wrap-distance-right:9pt;mso-wrap-distance-bottom:0;mso-position-horizontal:absolute;mso-position-horizontal-relative:text;mso-position-vertical:absolute;mso-position-vertical-relative:text;mso-width-percent:0;mso-height-percent:0;mso-width-relative:margin;mso-height-relative:margin" from="177pt,3.9pt" to="185.25pt,7.3pt" o:gfxdata="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" strokecolor="#7f5f00 [1607]" strokeweight="3pt">
+              <v:line w14:anchorId="5A9B8135" id="Straight Connector 101" o:spid="_x0000_s1026" style="position:absolute;flip:x;z-index:251828224;visibility:visible;mso-wrap-style:square;mso-width-percent:0;mso-height-percent:0;mso-wrap-distance-left:9pt;mso-wrap-distance-top:0;mso-wrap-distance-right:9pt;mso-wrap-distance-bottom:0;mso-position-horizontal:absolute;mso-position-horizontal-relative:text;mso-position-vertical:absolute;mso-position-vertical-relative:text;mso-width-percent:0;mso-height-percent:0;mso-width-relative:margin;mso-height-relative:margin" from="177pt,3.9pt" to="185.25pt,7.3pt" o:gfxdata="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" strokecolor="#7f5f00 [1607]" strokeweight="3pt">
                 <v:stroke joinstyle="miter"/>
               </v:line>
             </w:pict>
@@ -2805,7 +2805,7 @@
           </mc:Choice>
           <mc:Fallback>
             <w:pict>
-              <v:line w14:anchorId="79351C46" id="Straight Connector 100" o:spid="_x0000_s1026" style="position:absolute;flip:x y;z-index:251826176;visibility:visible;mso-wrap-style:square;mso-width-percent:0;mso-height-percent:0;mso-wrap-distance-left:9pt;mso-wrap-distance-top:0;mso-wrap-distance-right:9pt;mso-wrap-distance-bottom:0;mso-position-horizontal:absolute;mso-position-horizontal-relative:text;mso-position-vertical:absolute;mso-position-vertical-relative:text;mso-width-percent:0;mso-height-percent:0;mso-width-relative:margin;mso-height-relative:margin" from="177.75pt,17.8pt" to="187.9pt,19.05pt" o:gfxdata="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" strokecolor="#7f5f00 [1607]" strokeweight="3pt">
+              <v:line w14:anchorId="2A62D283" id="Straight Connector 100" o:spid="_x0000_s1026" style="position:absolute;flip:x y;z-index:251826176;visibility:visible;mso-wrap-style:square;mso-width-percent:0;mso-height-percent:0;mso-wrap-distance-left:9pt;mso-wrap-distance-top:0;mso-wrap-distance-right:9pt;mso-wrap-distance-bottom:0;mso-position-horizontal:absolute;mso-position-horizontal-relative:text;mso-position-vertical:absolute;mso-position-vertical-relative:text;mso-width-percent:0;mso-height-percent:0;mso-width-relative:margin;mso-height-relative:margin" from="177.75pt,17.8pt" to="187.9pt,19.05pt" o:gfxdata="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" strokecolor="#7f5f00 [1607]" strokeweight="3pt">
                 <v:stroke joinstyle="miter"/>
               </v:line>
             </w:pict>
@@ -2878,7 +2878,7 @@
           </mc:Choice>
           <mc:Fallback>
             <w:pict>
-              <v:line w14:anchorId="7F3BDF65" id="Straight Connector 92" o:spid="_x0000_s1026" style="position:absolute;z-index:251809792;visibility:visible;mso-wrap-style:square;mso-width-percent:0;mso-height-percent:0;mso-wrap-distance-left:9pt;mso-wrap-distance-top:0;mso-wrap-distance-right:9pt;mso-wrap-distance-bottom:0;mso-position-horizontal:absolute;mso-position-horizontal-relative:text;mso-position-vertical:absolute;mso-position-vertical-relative:text;mso-width-percent:0;mso-height-percent:0;mso-width-relative:margin;mso-height-relative:margin" from="127.9pt,5.4pt" to="137.25pt,8.75pt" o:gfxdata="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" strokecolor="#7f5f00 [1607]" strokeweight="3pt">
+              <v:line w14:anchorId="6AC01D29" id="Straight Connector 92" o:spid="_x0000_s1026" style="position:absolute;z-index:251809792;visibility:visible;mso-wrap-style:square;mso-width-percent:0;mso-height-percent:0;mso-wrap-distance-left:9pt;mso-wrap-distance-top:0;mso-wrap-distance-right:9pt;mso-wrap-distance-bottom:0;mso-position-horizontal:absolute;mso-position-horizontal-relative:text;mso-position-vertical:absolute;mso-position-vertical-relative:text;mso-width-percent:0;mso-height-percent:0;mso-width-relative:margin;mso-height-relative:margin" from="127.9pt,5.4pt" to="137.25pt,8.75pt" o:gfxdata="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" strokecolor="#7f5f00 [1607]" strokeweight="3pt">
                 <v:stroke joinstyle="miter"/>
               </v:line>
             </w:pict>
@@ -2951,7 +2951,7 @@
           </mc:Choice>
           <mc:Fallback>
             <w:pict>
-              <v:line w14:anchorId="4195B833" id="Straight Connector 89" o:spid="_x0000_s1026" style="position:absolute;flip:y;z-index:251806720;visibility:visible;mso-wrap-style:square;mso-width-percent:0;mso-height-percent:0;mso-wrap-distance-left:9pt;mso-wrap-distance-top:0;mso-wrap-distance-right:9pt;mso-wrap-distance-bottom:0;mso-position-horizontal:absolute;mso-position-horizontal-relative:text;mso-position-vertical:absolute;mso-position-vertical-relative:text;mso-width-percent:0;mso-height-percent:0;mso-width-relative:margin;mso-height-relative:margin" from="126pt,18.55pt" to="137.6pt,18.55pt" o:gfxdata="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" strokecolor="#7f5f00 [1607]" strokeweight="3pt">
+              <v:line w14:anchorId="5918D813" id="Straight Connector 89" o:spid="_x0000_s1026" style="position:absolute;flip:y;z-index:251806720;visibility:visible;mso-wrap-style:square;mso-width-percent:0;mso-height-percent:0;mso-wrap-distance-left:9pt;mso-wrap-distance-top:0;mso-wrap-distance-right:9pt;mso-wrap-distance-bottom:0;mso-position-horizontal:absolute;mso-position-horizontal-relative:text;mso-position-vertical:absolute;mso-position-vertical-relative:text;mso-width-percent:0;mso-height-percent:0;mso-width-relative:margin;mso-height-relative:margin" from="126pt,18.55pt" to="137.6pt,18.55pt" o:gfxdata="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" strokecolor="#7f5f00 [1607]" strokeweight="3pt">
                 <v:stroke joinstyle="miter"/>
               </v:line>
             </w:pict>
@@ -3040,7 +3040,7 @@
           </mc:Choice>
           <mc:Fallback>
             <w:pict>
-              <v:oval w14:anchorId="4FA9DA34" id="Oval 13" o:spid="_x0000_s1026" style="position:absolute;margin-left:150.35pt;margin-top:9.55pt;width:12.35pt;height:11.8pt;z-index:251804672;visibility:visible;mso-wrap-style:square;mso-width-percent:0;mso-height-percent:0;mso-wrap-distance-left:9pt;mso-wrap-distance-top:0;mso-wrap-distance-right:9pt;mso-wrap-distance-bottom:0;mso-position-horizontal:absolute;mso-position-horizontal-relative:text;mso-position-vertical:absolute;mso-position-vertical-relative:text;mso-width-percent:0;mso-height-percent:0;mso-width-relative:margin;mso-height-relative:margin;v-text-anchor:middle" o:gfxdata="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" fillcolor="#b4c6e7 [1300]" strokecolor="#7f5f00 [1607]" strokeweight="3pt">
+              <v:oval w14:anchorId="1054C793" id="Oval 13" o:spid="_x0000_s1026" style="position:absolute;margin-left:150.35pt;margin-top:9.55pt;width:12.35pt;height:11.8pt;z-index:251804672;visibility:visible;mso-wrap-style:square;mso-width-percent:0;mso-height-percent:0;mso-wrap-distance-left:9pt;mso-wrap-distance-top:0;mso-wrap-distance-right:9pt;mso-wrap-distance-bottom:0;mso-position-horizontal:absolute;mso-position-horizontal-relative:text;mso-position-vertical:absolute;mso-position-vertical-relative:text;mso-width-percent:0;mso-height-percent:0;mso-width-relative:margin;mso-height-relative:margin;v-text-anchor:middle" o:gfxdata="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" fillcolor="#b4c6e7 [1300]" strokecolor="#7f5f00 [1607]" strokeweight="3pt">
                 <v:stroke joinstyle="miter"/>
               </v:oval>
             </w:pict>
@@ -3113,7 +3113,7 @@
           </mc:Choice>
           <mc:Fallback>
             <w:pict>
-              <v:line w14:anchorId="3F7D7146" id="Straight Connector 78" o:spid="_x0000_s1026" style="position:absolute;flip:x;z-index:251793408;visibility:visible;mso-wrap-style:square;mso-width-percent:0;mso-height-percent:0;mso-wrap-distance-left:9pt;mso-wrap-distance-top:0;mso-wrap-distance-right:9pt;mso-wrap-distance-bottom:0;mso-position-horizontal:absolute;mso-position-horizontal-relative:text;mso-position-vertical:absolute;mso-position-vertical-relative:text;mso-width-percent:0;mso-height-percent:0;mso-width-relative:margin;mso-height-relative:margin" from="222.75pt,12.15pt" to="228.75pt,23.35pt" o:gfxdata="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" strokecolor="#7f5f00 [1607]" strokeweight="3pt">
+              <v:line w14:anchorId="7D474AA3" id="Straight Connector 78" o:spid="_x0000_s1026" style="position:absolute;flip:x;z-index:251793408;visibility:visible;mso-wrap-style:square;mso-width-percent:0;mso-height-percent:0;mso-wrap-distance-left:9pt;mso-wrap-distance-top:0;mso-wrap-distance-right:9pt;mso-wrap-distance-bottom:0;mso-position-horizontal:absolute;mso-position-horizontal-relative:text;mso-position-vertical:absolute;mso-position-vertical-relative:text;mso-width-percent:0;mso-height-percent:0;mso-width-relative:margin;mso-height-relative:margin" from="222.75pt,12.15pt" to="228.75pt,23.35pt" o:gfxdata="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" strokecolor="#7f5f00 [1607]" strokeweight="3pt">
                 <v:stroke joinstyle="miter"/>
               </v:line>
             </w:pict>
@@ -3180,7 +3180,7 @@
           </mc:Choice>
           <mc:Fallback>
             <w:pict>
-              <v:line w14:anchorId="0F0294E1" id="Straight Connector 77" o:spid="_x0000_s1026" style="position:absolute;z-index:251792384;visibility:visible;mso-wrap-style:square;mso-wrap-distance-left:9pt;mso-wrap-distance-top:0;mso-wrap-distance-right:9pt;mso-wrap-distance-bottom:0;mso-position-horizontal:absolute;mso-position-horizontal-relative:text;mso-position-vertical:absolute;mso-position-vertical-relative:text" from="213.4pt,9.5pt" to="216.4pt,21.85pt" o:gfxdata="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" strokecolor="#7f5f00 [1607]" strokeweight="3pt">
+              <v:line w14:anchorId="5C2EA294" id="Straight Connector 77" o:spid="_x0000_s1026" style="position:absolute;z-index:251792384;visibility:visible;mso-wrap-style:square;mso-wrap-distance-left:9pt;mso-wrap-distance-top:0;mso-wrap-distance-right:9pt;mso-wrap-distance-bottom:0;mso-position-horizontal:absolute;mso-position-horizontal-relative:text;mso-position-vertical:absolute;mso-position-vertical-relative:text" from="213.4pt,9.5pt" to="216.4pt,21.85pt" o:gfxdata="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" strokecolor="#7f5f00 [1607]" strokeweight="3pt">
                 <v:stroke joinstyle="miter"/>
               </v:line>
             </w:pict>
@@ -3260,7 +3260,7 @@
           </mc:Choice>
           <mc:Fallback>
             <w:pict>
-              <v:oval w14:anchorId="0E11D6D5" id="Oval 76" o:spid="_x0000_s1026" style="position:absolute;margin-left:212.6pt;margin-top:22.95pt;width:11.25pt;height:11.8pt;z-index:251791360;visibility:visible;mso-wrap-style:square;mso-wrap-distance-left:9pt;mso-wrap-distance-top:0;mso-wrap-distance-right:9pt;mso-wrap-distance-bottom:0;mso-position-horizontal:absolute;mso-position-horizontal-relative:text;mso-position-vertical:absolute;mso-position-vertical-relative:text;v-text-anchor:middle" o:gfxdata="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" fillcolor="#d9e2f3 [660]" strokecolor="#7f5f00 [1607]" strokeweight="3pt">
+              <v:oval w14:anchorId="0682ABC4" id="Oval 76" o:spid="_x0000_s1026" style="position:absolute;margin-left:212.6pt;margin-top:22.95pt;width:11.25pt;height:11.8pt;z-index:251791360;visibility:visible;mso-wrap-style:square;mso-wrap-distance-left:9pt;mso-wrap-distance-top:0;mso-wrap-distance-right:9pt;mso-wrap-distance-bottom:0;mso-position-horizontal:absolute;mso-position-horizontal-relative:text;mso-position-vertical:absolute;mso-position-vertical-relative:text;v-text-anchor:middle" o:gfxdata="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" fillcolor="#d9e2f3 [660]" strokecolor="#7f5f00 [1607]" strokeweight="3pt">
                 <v:stroke joinstyle="miter"/>
               </v:oval>
             </w:pict>
@@ -3333,7 +3333,7 @@
           </mc:Choice>
           <mc:Fallback>
             <w:pict>
-              <v:line w14:anchorId="44391642" id="Straight Connector 75" o:spid="_x0000_s1026" style="position:absolute;flip:x y;z-index:251789312;visibility:visible;mso-wrap-style:square;mso-width-percent:0;mso-height-percent:0;mso-wrap-distance-left:9pt;mso-wrap-distance-top:0;mso-wrap-distance-right:9pt;mso-wrap-distance-bottom:0;mso-position-horizontal:absolute;mso-position-horizontal-relative:text;mso-position-vertical:absolute;mso-position-vertical-relative:text;mso-width-percent:0;mso-height-percent:0;mso-width-relative:margin;mso-height-relative:margin" from="223.85pt,30.7pt" to="237.3pt,35.35pt" o:gfxdata="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" strokecolor="#7f5f00 [1607]" strokeweight="3pt">
+              <v:line w14:anchorId="14CFBBFB" id="Straight Connector 75" o:spid="_x0000_s1026" style="position:absolute;flip:x y;z-index:251789312;visibility:visible;mso-wrap-style:square;mso-width-percent:0;mso-height-percent:0;mso-wrap-distance-left:9pt;mso-wrap-distance-top:0;mso-wrap-distance-right:9pt;mso-wrap-distance-bottom:0;mso-position-horizontal:absolute;mso-position-horizontal-relative:text;mso-position-vertical:absolute;mso-position-vertical-relative:text;mso-width-percent:0;mso-height-percent:0;mso-width-relative:margin;mso-height-relative:margin" from="223.85pt,30.7pt" to="237.3pt,35.35pt" o:gfxdata="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" strokecolor="#7f5f00 [1607]" strokeweight="3pt">
                 <v:stroke joinstyle="miter"/>
               </v:line>
             </w:pict>
@@ -3406,7 +3406,7 @@
           </mc:Choice>
           <mc:Fallback>
             <w:pict>
-              <v:line w14:anchorId="2F2F9F6B" id="Straight Connector 74" o:spid="_x0000_s1026" style="position:absolute;flip:x;z-index:251788288;visibility:visible;mso-wrap-style:square;mso-width-percent:0;mso-height-percent:0;mso-wrap-distance-left:9pt;mso-wrap-distance-top:0;mso-wrap-distance-right:9pt;mso-wrap-distance-bottom:0;mso-position-horizontal:absolute;mso-position-horizontal-relative:text;mso-position-vertical:absolute;mso-position-vertical-relative:text;mso-width-percent:0;mso-height-percent:0;mso-width-relative:margin;mso-height-relative:margin" from="223.45pt,23.2pt" to="237.3pt,28.1pt" o:gfxdata="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" strokecolor="#7f5f00 [1607]" strokeweight="3pt">
+              <v:line w14:anchorId="07BAB8FA" id="Straight Connector 74" o:spid="_x0000_s1026" style="position:absolute;flip:x;z-index:251788288;visibility:visible;mso-wrap-style:square;mso-width-percent:0;mso-height-percent:0;mso-wrap-distance-left:9pt;mso-wrap-distance-top:0;mso-wrap-distance-right:9pt;mso-wrap-distance-bottom:0;mso-position-horizontal:absolute;mso-position-horizontal-relative:text;mso-position-vertical:absolute;mso-position-vertical-relative:text;mso-width-percent:0;mso-height-percent:0;mso-width-relative:margin;mso-height-relative:margin" from="223.45pt,23.2pt" to="237.3pt,28.1pt" o:gfxdata="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" strokecolor="#7f5f00 [1607]" strokeweight="3pt">
                 <v:stroke joinstyle="miter"/>
               </v:line>
             </w:pict>
@@ -3479,7 +3479,7 @@
           </mc:Choice>
           <mc:Fallback>
             <w:pict>
-              <v:line w14:anchorId="4DB2533E" id="Straight Connector 73" o:spid="_x0000_s1026" style="position:absolute;flip:x y;z-index:251787264;visibility:visible;mso-wrap-style:square;mso-width-percent:0;mso-height-percent:0;mso-wrap-distance-left:9pt;mso-wrap-distance-top:0;mso-wrap-distance-right:9pt;mso-wrap-distance-bottom:0;mso-position-horizontal:absolute;mso-position-horizontal-relative:text;mso-position-vertical:absolute;mso-position-vertical-relative:text;mso-width-percent:0;mso-height-percent:0;mso-width-relative:margin;mso-height-relative:margin" from="221.6pt,34.85pt" to="227.6pt,44.95pt" o:gfxdata="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" strokecolor="#7f5f00 [1607]" strokeweight="3pt">
+              <v:line w14:anchorId="318DBEDB" id="Straight Connector 73" o:spid="_x0000_s1026" style="position:absolute;flip:x y;z-index:251787264;visibility:visible;mso-wrap-style:square;mso-width-percent:0;mso-height-percent:0;mso-wrap-distance-left:9pt;mso-wrap-distance-top:0;mso-wrap-distance-right:9pt;mso-wrap-distance-bottom:0;mso-position-horizontal:absolute;mso-position-horizontal-relative:text;mso-position-vertical:absolute;mso-position-vertical-relative:text;mso-width-percent:0;mso-height-percent:0;mso-width-relative:margin;mso-height-relative:margin" from="221.6pt,34.85pt" to="227.6pt,44.95pt" o:gfxdata="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" strokecolor="#7f5f00 [1607]" strokeweight="3pt">
                 <v:stroke joinstyle="miter"/>
               </v:line>
             </w:pict>
@@ -3552,7 +3552,7 @@
           </mc:Choice>
           <mc:Fallback>
             <w:pict>
-              <v:line w14:anchorId="3F61BFA6" id="Straight Connector 72" o:spid="_x0000_s1026" style="position:absolute;flip:y;z-index:251786240;visibility:visible;mso-wrap-style:square;mso-width-percent:0;mso-height-percent:0;mso-wrap-distance-left:9pt;mso-wrap-distance-top:0;mso-wrap-distance-right:9pt;mso-wrap-distance-bottom:0;mso-position-horizontal:absolute;mso-position-horizontal-relative:text;mso-position-vertical:absolute;mso-position-vertical-relative:text;mso-width-percent:0;mso-height-percent:0;mso-width-relative:margin;mso-height-relative:margin" from="211.85pt,34.85pt" to="216.3pt,47.95pt" o:gfxdata="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" strokecolor="#7f5f00 [1607]" strokeweight="3pt">
+              <v:line w14:anchorId="3224A074" id="Straight Connector 72" o:spid="_x0000_s1026" style="position:absolute;flip:y;z-index:251786240;visibility:visible;mso-wrap-style:square;mso-width-percent:0;mso-height-percent:0;mso-wrap-distance-left:9pt;mso-wrap-distance-top:0;mso-wrap-distance-right:9pt;mso-wrap-distance-bottom:0;mso-position-horizontal:absolute;mso-position-horizontal-relative:text;mso-position-vertical:absolute;mso-position-vertical-relative:text;mso-width-percent:0;mso-height-percent:0;mso-width-relative:margin;mso-height-relative:margin" from="211.85pt,34.85pt" to="216.3pt,47.95pt" o:gfxdata="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" strokecolor="#7f5f00 [1607]" strokeweight="3pt">
                 <v:stroke joinstyle="miter"/>
               </v:line>
             </w:pict>
@@ -3625,7 +3625,7 @@
           </mc:Choice>
           <mc:Fallback>
             <w:pict>
-              <v:line w14:anchorId="3F3E196F" id="Straight Connector 71" o:spid="_x0000_s1026" style="position:absolute;flip:y;z-index:251785216;visibility:visible;mso-wrap-style:square;mso-width-percent:0;mso-height-percent:0;mso-wrap-distance-left:9pt;mso-wrap-distance-top:0;mso-wrap-distance-right:9pt;mso-wrap-distance-bottom:0;mso-position-horizontal:absolute;mso-position-horizontal-relative:text;mso-position-vertical:absolute;mso-position-vertical-relative:text;mso-width-percent:0;mso-height-percent:0;mso-width-relative:margin;mso-height-relative:margin" from="199.5pt,31.1pt" to="211.85pt,37.7pt" o:gfxdata="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" strokecolor="#7f5f00 [1607]" strokeweight="3pt">
+              <v:line w14:anchorId="5C298E8C" id="Straight Connector 71" o:spid="_x0000_s1026" style="position:absolute;flip:y;z-index:251785216;visibility:visible;mso-wrap-style:square;mso-width-percent:0;mso-height-percent:0;mso-wrap-distance-left:9pt;mso-wrap-distance-top:0;mso-wrap-distance-right:9pt;mso-wrap-distance-bottom:0;mso-position-horizontal:absolute;mso-position-horizontal-relative:text;mso-position-vertical:absolute;mso-position-vertical-relative:text;mso-width-percent:0;mso-height-percent:0;mso-width-relative:margin;mso-height-relative:margin" from="199.5pt,31.1pt" to="211.85pt,37.7pt" o:gfxdata="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" strokecolor="#7f5f00 [1607]" strokeweight="3pt">
                 <v:stroke joinstyle="miter"/>
               </v:line>
             </w:pict>
@@ -3698,7 +3698,7 @@
           </mc:Choice>
           <mc:Fallback>
             <w:pict>
-              <v:line w14:anchorId="5A09645F" id="Straight Connector 70" o:spid="_x0000_s1026" style="position:absolute;z-index:251784192;visibility:visible;mso-wrap-style:square;mso-width-percent:0;mso-height-percent:0;mso-wrap-distance-left:9pt;mso-wrap-distance-top:0;mso-wrap-distance-right:9pt;mso-wrap-distance-bottom:0;mso-position-horizontal:absolute;mso-position-horizontal-relative:text;mso-position-vertical:absolute;mso-position-vertical-relative:text;mso-width-percent:0;mso-height-percent:0;mso-width-relative:margin;mso-height-relative:margin" from="200.6pt,19.5pt" to="211.85pt,26.4pt" o:gfxdata="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" strokecolor="#7f5f00 [1607]" strokeweight="3pt">
+              <v:line w14:anchorId="7A73296C" id="Straight Connector 70" o:spid="_x0000_s1026" style="position:absolute;z-index:251784192;visibility:visible;mso-wrap-style:square;mso-width-percent:0;mso-height-percent:0;mso-wrap-distance-left:9pt;mso-wrap-distance-top:0;mso-wrap-distance-right:9pt;mso-wrap-distance-bottom:0;mso-position-horizontal:absolute;mso-position-horizontal-relative:text;mso-position-vertical:absolute;mso-position-vertical-relative:text;mso-width-percent:0;mso-height-percent:0;mso-width-relative:margin;mso-height-relative:margin" from="200.6pt,19.5pt" to="211.85pt,26.4pt" o:gfxdata="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" strokecolor="#7f5f00 [1607]" strokeweight="3pt">
                 <v:stroke joinstyle="miter"/>
               </v:line>
             </w:pict>
@@ -3784,7 +3784,7 @@
           </mc:Choice>
           <mc:Fallback>
             <w:pict>
-              <v:oval w14:anchorId="585B0A6A" id="Oval 69" o:spid="_x0000_s1026" style="position:absolute;margin-left:199.5pt;margin-top:9.35pt;width:39.75pt;height:39.2pt;z-index:251783168;visibility:visible;mso-wrap-style:square;mso-width-percent:0;mso-height-percent:0;mso-wrap-distance-left:9pt;mso-wrap-distance-top:0;mso-wrap-distance-right:9pt;mso-wrap-distance-bottom:0;mso-position-horizontal:absolute;mso-position-horizontal-relative:text;mso-position-vertical:absolute;mso-position-vertical-relative:text;mso-width-percent:0;mso-height-percent:0;mso-width-relative:margin;mso-height-relative:margin;v-text-anchor:middle" o:gfxdata="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" fillcolor="#d9e2f3 [660]" strokecolor="#7f5f00 [1607]" strokeweight="3pt">
+              <v:oval w14:anchorId="298D01D6" id="Oval 69" o:spid="_x0000_s1026" style="position:absolute;margin-left:199.5pt;margin-top:9.35pt;width:39.75pt;height:39.2pt;z-index:251783168;visibility:visible;mso-wrap-style:square;mso-width-percent:0;mso-height-percent:0;mso-wrap-distance-left:9pt;mso-wrap-distance-top:0;mso-wrap-distance-right:9pt;mso-wrap-distance-bottom:0;mso-position-horizontal:absolute;mso-position-horizontal-relative:text;mso-position-vertical:absolute;mso-position-vertical-relative:text;mso-width-percent:0;mso-height-percent:0;mso-width-relative:margin;mso-height-relative:margin;v-text-anchor:middle" o:gfxdata="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" fillcolor="#d9e2f3 [660]" strokecolor="#7f5f00 [1607]" strokeweight="3pt">
                 <v:stroke joinstyle="miter"/>
               </v:oval>
             </w:pict>
@@ -3860,7 +3860,7 @@
           </mc:Choice>
           <mc:Fallback>
             <w:pict>
-              <v:line w14:anchorId="14F040EB" id="Straight Connector 38" o:spid="_x0000_s1026" style="position:absolute;flip:x;z-index:251777024;visibility:visible;mso-wrap-style:square;mso-width-percent:0;mso-height-percent:0;mso-wrap-distance-left:9pt;mso-wrap-distance-top:0;mso-wrap-distance-right:9pt;mso-wrap-distance-bottom:0;mso-position-horizontal:absolute;mso-position-horizontal-relative:text;mso-position-vertical:absolute;mso-position-vertical-relative:text;mso-width-percent:0;mso-height-percent:0;mso-width-relative:margin;mso-height-relative:margin" from="76.5pt,15.85pt" to="90.4pt,20.8pt" o:gfxdata="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" strokecolor="#7f5f00 [1607]" strokeweight="3pt">
+              <v:line w14:anchorId="2D22F387" id="Straight Connector 38" o:spid="_x0000_s1026" style="position:absolute;flip:x;z-index:251777024;visibility:visible;mso-wrap-style:square;mso-width-percent:0;mso-height-percent:0;mso-wrap-distance-left:9pt;mso-wrap-distance-top:0;mso-wrap-distance-right:9pt;mso-wrap-distance-bottom:0;mso-position-horizontal:absolute;mso-position-horizontal-relative:text;mso-position-vertical:absolute;mso-position-vertical-relative:text;mso-width-percent:0;mso-height-percent:0;mso-width-relative:margin;mso-height-relative:margin" from="76.5pt,15.85pt" to="90.4pt,20.8pt" o:gfxdata="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" strokecolor="#7f5f00 [1607]" strokeweight="3pt">
                 <v:stroke joinstyle="miter"/>
               </v:line>
             </w:pict>
@@ -3936,7 +3936,7 @@
           </mc:Choice>
           <mc:Fallback>
             <w:pict>
-              <v:line w14:anchorId="0D4AE44D" id="Straight Connector 39" o:spid="_x0000_s1026" style="position:absolute;flip:x;z-index:251779072;visibility:visible;mso-wrap-style:square;mso-width-percent:0;mso-height-percent:0;mso-wrap-distance-left:9pt;mso-wrap-distance-top:0;mso-wrap-distance-right:9pt;mso-wrap-distance-bottom:0;mso-position-horizontal:absolute;mso-position-horizontal-relative:text;mso-position-vertical:absolute;mso-position-vertical-relative:text;mso-width-percent:0;mso-height-percent:0;mso-width-relative:margin;mso-height-relative:margin" from="75.75pt,4.65pt" to="81.75pt,15.9pt" o:gfxdata="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" strokecolor="#7f5f00 [1607]" strokeweight="3pt">
+              <v:line w14:anchorId="4FC40A2C" id="Straight Connector 39" o:spid="_x0000_s1026" style="position:absolute;flip:x;z-index:251779072;visibility:visible;mso-wrap-style:square;mso-width-percent:0;mso-height-percent:0;mso-wrap-distance-left:9pt;mso-wrap-distance-top:0;mso-wrap-distance-right:9pt;mso-wrap-distance-bottom:0;mso-position-horizontal:absolute;mso-position-horizontal-relative:text;mso-position-vertical:absolute;mso-position-vertical-relative:text;mso-width-percent:0;mso-height-percent:0;mso-width-relative:margin;mso-height-relative:margin" from="75.75pt,4.65pt" to="81.75pt,15.9pt" o:gfxdata="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" strokecolor="#7f5f00 [1607]" strokeweight="3pt">
                 <v:stroke joinstyle="miter"/>
               </v:line>
             </w:pict>
@@ -4012,7 +4012,7 @@
           </mc:Choice>
           <mc:Fallback>
             <w:pict>
-              <v:line w14:anchorId="7A0C1D50" id="Straight Connector 33" o:spid="_x0000_s1026" style="position:absolute;z-index:251768832;visibility:visible;mso-wrap-style:square;mso-width-percent:0;mso-height-percent:0;mso-wrap-distance-left:9pt;mso-wrap-distance-top:0;mso-wrap-distance-right:9pt;mso-wrap-distance-bottom:0;mso-position-horizontal:absolute;mso-position-horizontal-relative:text;mso-position-vertical:absolute;mso-position-vertical-relative:text;mso-width-percent:0;mso-height-percent:0;mso-width-relative:margin;mso-height-relative:margin" from="53.65pt,12.15pt" to="64.9pt,19.05pt" o:gfxdata="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" strokecolor="#7f5f00 [1607]" strokeweight="3pt">
+              <v:line w14:anchorId="4017E1D1" id="Straight Connector 33" o:spid="_x0000_s1026" style="position:absolute;z-index:251768832;visibility:visible;mso-wrap-style:square;mso-width-percent:0;mso-height-percent:0;mso-wrap-distance-left:9pt;mso-wrap-distance-top:0;mso-wrap-distance-right:9pt;mso-wrap-distance-bottom:0;mso-position-horizontal:absolute;mso-position-horizontal-relative:text;mso-position-vertical:absolute;mso-position-vertical-relative:text;mso-width-percent:0;mso-height-percent:0;mso-width-relative:margin;mso-height-relative:margin" from="53.65pt,12.15pt" to="64.9pt,19.05pt" o:gfxdata="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" strokecolor="#7f5f00 [1607]" strokeweight="3pt">
                 <v:stroke joinstyle="miter"/>
               </v:line>
             </w:pict>
@@ -4101,7 +4101,7 @@
           </mc:Choice>
           <mc:Fallback>
             <w:pict>
-              <v:oval w14:anchorId="19198145" id="Oval 4" o:spid="_x0000_s1026" style="position:absolute;margin-left:52.45pt;margin-top:2.05pt;width:39.75pt;height:39.2pt;z-index:251657214;visibility:visible;mso-wrap-style:square;mso-width-percent:0;mso-height-percent:0;mso-wrap-distance-left:9pt;mso-wrap-distance-top:0;mso-wrap-distance-right:9pt;mso-wrap-distance-bottom:0;mso-position-horizontal:absolute;mso-position-horizontal-relative:text;mso-position-vertical:absolute;mso-position-vertical-relative:text;mso-width-percent:0;mso-height-percent:0;mso-width-relative:margin;mso-height-relative:margin;v-text-anchor:middle" o:gfxdata="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" fillcolor="#d9e2f3 [660]" strokecolor="#7f5f00 [1607]" strokeweight="3pt">
+              <v:oval w14:anchorId="4B88323F" id="Oval 4" o:spid="_x0000_s1026" style="position:absolute;margin-left:52.45pt;margin-top:2.05pt;width:39.75pt;height:39.2pt;z-index:251657214;visibility:visible;mso-wrap-style:square;mso-width-percent:0;mso-height-percent:0;mso-wrap-distance-left:9pt;mso-wrap-distance-top:0;mso-wrap-distance-right:9pt;mso-wrap-distance-bottom:0;mso-position-horizontal:absolute;mso-position-horizontal-relative:text;mso-position-vertical:absolute;mso-position-vertical-relative:text;mso-width-percent:0;mso-height-percent:0;mso-width-relative:margin;mso-height-relative:margin;v-text-anchor:middle" o:gfxdata="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" fillcolor="#d9e2f3 [660]" strokecolor="#7f5f00 [1607]" strokeweight="3pt">
                 <v:stroke joinstyle="miter"/>
               </v:oval>
             </w:pict>
@@ -4171,7 +4171,7 @@
           </mc:Choice>
           <mc:Fallback>
             <w:pict>
-              <v:line w14:anchorId="68003F84" id="Straight Connector 6" o:spid="_x0000_s1026" style="position:absolute;z-index:251766784;visibility:visible;mso-wrap-style:square;mso-wrap-distance-left:9pt;mso-wrap-distance-top:0;mso-wrap-distance-right:9pt;mso-wrap-distance-bottom:0;mso-position-horizontal:absolute;mso-position-horizontal-relative:text;mso-position-vertical:absolute;mso-position-vertical-relative:text" from="66.4pt,2.05pt" to="69.4pt,14.4pt" o:gfxdata="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" strokecolor="#7f5f00 [1607]" strokeweight="3pt">
+              <v:line w14:anchorId="4ACB4313" id="Straight Connector 6" o:spid="_x0000_s1026" style="position:absolute;z-index:251766784;visibility:visible;mso-wrap-style:square;mso-wrap-distance-left:9pt;mso-wrap-distance-top:0;mso-wrap-distance-right:9pt;mso-wrap-distance-bottom:0;mso-position-horizontal:absolute;mso-position-horizontal-relative:text;mso-position-vertical:absolute;mso-position-vertical-relative:text" from="66.4pt,2.05pt" to="69.4pt,14.4pt" o:gfxdata="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" strokecolor="#7f5f00 [1607]" strokeweight="3pt">
                 <v:stroke joinstyle="miter"/>
               </v:line>
             </w:pict>
@@ -4254,7 +4254,7 @@
           </mc:Choice>
           <mc:Fallback>
             <w:pict>
-              <v:oval w14:anchorId="0C367EA3" id="Oval 50" o:spid="_x0000_s1026" style="position:absolute;margin-left:247.15pt;margin-top:16.2pt;width:11.3pt;height:11.8pt;z-index:251730944;visibility:visible;mso-wrap-style:square;mso-wrap-distance-left:9pt;mso-wrap-distance-top:0;mso-wrap-distance-right:9pt;mso-wrap-distance-bottom:0;mso-position-horizontal:absolute;mso-position-horizontal-relative:text;mso-position-vertical:absolute;mso-position-vertical-relative:text;v-text-anchor:middle" o:gfxdata="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" fillcolor="#d9e2f3 [660]" strokecolor="#7f5f00 [1607]" strokeweight="3pt">
+              <v:oval w14:anchorId="7AD161D3" id="Oval 50" o:spid="_x0000_s1026" style="position:absolute;margin-left:247.15pt;margin-top:16.2pt;width:11.3pt;height:11.8pt;z-index:251730944;visibility:visible;mso-wrap-style:square;mso-wrap-distance-left:9pt;mso-wrap-distance-top:0;mso-wrap-distance-right:9pt;mso-wrap-distance-bottom:0;mso-position-horizontal:absolute;mso-position-horizontal-relative:text;mso-position-vertical:absolute;mso-position-vertical-relative:text;v-text-anchor:middle" o:gfxdata="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" fillcolor="#d9e2f3 [660]" strokecolor="#7f5f00 [1607]" strokeweight="3pt">
                 <v:stroke joinstyle="miter"/>
               </v:oval>
             </w:pict>
@@ -4346,7 +4346,7 @@
           </mc:Choice>
           <mc:Fallback>
             <w:pict>
-              <v:shape w14:anchorId="60B74E98" id="Partial Circle 10" o:spid="_x0000_s1026" style="position:absolute;margin-left:103.6pt;margin-top:2.05pt;width:11.95pt;height:11.3pt;z-index:251676672;visibility:visible;mso-wrap-style:square;mso-width-percent:0;mso-height-percent:0;mso-wrap-distance-left:9pt;mso-wrap-distance-top:0;mso-wrap-distance-right:9pt;mso-wrap-distance-bottom:0;mso-position-horizontal:absolute;mso-position-horizontal-relative:text;mso-position-vertical:absolute;mso-position-vertical-relative:text;mso-width-percent:0;mso-height-percent:0;mso-width-relative:margin;mso-height-relative:margin;v-text-anchor:middle" coordsize="151547,143302" o:gfxdata="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" path="m148470,91863v-10858,34918,-47674,56591,-85602,50392c23818,135873,-3436,102116,345,64814,4071,28059,36725,,75773,v,23884,1,47767,1,71651l148470,91863xe" fillcolor="#b4c6e7 [1300]" strokecolor="#7f5f00 [1607]" strokeweight="2.25pt">
+              <v:shape w14:anchorId="41ED4908" id="Partial Circle 10" o:spid="_x0000_s1026" style="position:absolute;margin-left:103.6pt;margin-top:2.05pt;width:11.95pt;height:11.3pt;z-index:251676672;visibility:visible;mso-wrap-style:square;mso-width-percent:0;mso-height-percent:0;mso-wrap-distance-left:9pt;mso-wrap-distance-top:0;mso-wrap-distance-right:9pt;mso-wrap-distance-bottom:0;mso-position-horizontal:absolute;mso-position-horizontal-relative:text;mso-position-vertical:absolute;mso-position-vertical-relative:text;mso-width-percent:0;mso-height-percent:0;mso-width-relative:margin;mso-height-relative:margin;v-text-anchor:middle" coordsize="151547,143302" o:gfxdata="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" path="m148470,91863v-10858,34918,-47674,56591,-85602,50392c23818,135873,-3436,102116,345,64814,4071,28059,36725,,75773,v,23884,1,47767,1,71651l148470,91863xe" fillcolor="#b4c6e7 [1300]" strokecolor="#7f5f00 [1607]" strokeweight="2.25pt">
                 <v:stroke joinstyle="miter"/>
                 <v:path arrowok="t" o:connecttype="custom" o:connectlocs="148470,91863;62868,142255;345,64814;75773,0;75774,71651;148470,91863" o:connectangles="0,0,0,0,0,0"/>
               </v:shape>
@@ -4430,7 +4430,7 @@
           </mc:Choice>
           <mc:Fallback>
             <w:pict>
-              <v:oval w14:anchorId="10D223C8" id="Oval 2" o:spid="_x0000_s1026" style="position:absolute;margin-left:65.55pt;margin-top:15.45pt;width:11.3pt;height:11.8pt;z-index:251661312;visibility:visible;mso-wrap-style:square;mso-wrap-distance-left:9pt;mso-wrap-distance-top:0;mso-wrap-distance-right:9pt;mso-wrap-distance-bottom:0;mso-position-horizontal:absolute;mso-position-horizontal-relative:text;mso-position-vertical:absolute;mso-position-vertical-relative:text;v-text-anchor:middle" o:gfxdata="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" fillcolor="#d9e2f3 [660]" strokecolor="#7f5f00 [1607]" strokeweight="3pt">
+              <v:oval w14:anchorId="1EE08099" id="Oval 2" o:spid="_x0000_s1026" style="position:absolute;margin-left:65.55pt;margin-top:15.45pt;width:11.3pt;height:11.8pt;z-index:251661312;visibility:visible;mso-wrap-style:square;mso-wrap-distance-left:9pt;mso-wrap-distance-top:0;mso-wrap-distance-right:9pt;mso-wrap-distance-bottom:0;mso-position-horizontal:absolute;mso-position-horizontal-relative:text;mso-position-vertical:absolute;mso-position-vertical-relative:text;v-text-anchor:middle" o:gfxdata="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" fillcolor="#d9e2f3 [660]" strokecolor="#7f5f00 [1607]" strokeweight="3pt">
                 <v:stroke joinstyle="miter"/>
               </v:oval>
             </w:pict>
@@ -4505,7 +4505,7 @@
           </mc:Choice>
           <mc:Fallback>
             <w:pict>
-              <v:line w14:anchorId="0A6B336E" id="Straight Connector 97" o:spid="_x0000_s1026" style="position:absolute;flip:x y;z-index:251820032;visibility:visible;mso-wrap-style:square;mso-width-percent:0;mso-height-percent:0;mso-wrap-distance-left:9pt;mso-wrap-distance-top:0;mso-wrap-distance-right:9pt;mso-wrap-distance-bottom:0;mso-position-horizontal:absolute;mso-position-horizontal-relative:text;mso-position-vertical:absolute;mso-position-vertical-relative:text;mso-width-percent:0;mso-height-percent:0;mso-width-relative:margin;mso-height-relative:margin" from="173.65pt,5pt" to="183pt,10.25pt" o:gfxdata="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" strokecolor="#7f5f00 [1607]" strokeweight="3pt">
+              <v:line w14:anchorId="03DE100E" id="Straight Connector 97" o:spid="_x0000_s1026" style="position:absolute;flip:x y;z-index:251820032;visibility:visible;mso-wrap-style:square;mso-width-percent:0;mso-height-percent:0;mso-wrap-distance-left:9pt;mso-wrap-distance-top:0;mso-wrap-distance-right:9pt;mso-wrap-distance-bottom:0;mso-position-horizontal:absolute;mso-position-horizontal-relative:text;mso-position-vertical:absolute;mso-position-vertical-relative:text;mso-width-percent:0;mso-height-percent:0;mso-width-relative:margin;mso-height-relative:margin" from="173.65pt,5pt" to="183pt,10.25pt" o:gfxdata="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" strokecolor="#7f5f00 [1607]" strokeweight="3pt">
                 <v:stroke joinstyle="miter"/>
               </v:line>
             </w:pict>
@@ -4578,7 +4578,7 @@
           </mc:Choice>
           <mc:Fallback>
             <w:pict>
-              <v:line w14:anchorId="21C8BF3A" id="Straight Connector 96" o:spid="_x0000_s1026" style="position:absolute;flip:x y;z-index:251817984;visibility:visible;mso-wrap-style:square;mso-width-percent:0;mso-height-percent:0;mso-wrap-distance-left:9pt;mso-wrap-distance-top:0;mso-wrap-distance-right:9pt;mso-wrap-distance-bottom:0;mso-position-horizontal:absolute;mso-position-horizontal-relative:text;mso-position-vertical:absolute;mso-position-vertical-relative:text;mso-width-percent:0;mso-height-percent:0;mso-width-relative:margin;mso-height-relative:margin" from="165.35pt,10.25pt" to="170.95pt,20.5pt" o:gfxdata="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" strokecolor="#7f5f00 [1607]" strokeweight="3pt">
+              <v:line w14:anchorId="6A77A749" id="Straight Connector 96" o:spid="_x0000_s1026" style="position:absolute;flip:x y;z-index:251817984;visibility:visible;mso-wrap-style:square;mso-width-percent:0;mso-height-percent:0;mso-wrap-distance-left:9pt;mso-wrap-distance-top:0;mso-wrap-distance-right:9pt;mso-wrap-distance-bottom:0;mso-position-horizontal:absolute;mso-position-horizontal-relative:text;mso-position-vertical:absolute;mso-position-vertical-relative:text;mso-width-percent:0;mso-height-percent:0;mso-width-relative:margin;mso-height-relative:margin" from="165.35pt,10.25pt" to="170.95pt,20.5pt" o:gfxdata="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" strokecolor="#7f5f00 [1607]" strokeweight="3pt">
                 <v:stroke joinstyle="miter"/>
               </v:line>
             </w:pict>
@@ -4651,7 +4651,7 @@
           </mc:Choice>
           <mc:Fallback>
             <w:pict>
-              <v:line w14:anchorId="70E2FAD7" id="Straight Connector 95" o:spid="_x0000_s1026" style="position:absolute;flip:y;z-index:251815936;visibility:visible;mso-wrap-style:square;mso-width-percent:0;mso-height-percent:0;mso-wrap-distance-left:9pt;mso-wrap-distance-top:0;mso-wrap-distance-right:9pt;mso-wrap-distance-bottom:0;mso-position-horizontal:absolute;mso-position-horizontal-relative:text;mso-position-vertical:absolute;mso-position-vertical-relative:text;mso-width-percent:0;mso-height-percent:0;mso-width-relative:margin;mso-height-relative:margin" from="155.25pt,11.8pt" to="156pt,25.05pt" o:gfxdata="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" strokecolor="#7f5f00 [1607]" strokeweight="3pt">
+              <v:line w14:anchorId="47438798" id="Straight Connector 95" o:spid="_x0000_s1026" style="position:absolute;flip:y;z-index:251815936;visibility:visible;mso-wrap-style:square;mso-width-percent:0;mso-height-percent:0;mso-wrap-distance-left:9pt;mso-wrap-distance-top:0;mso-wrap-distance-right:9pt;mso-wrap-distance-bottom:0;mso-position-horizontal:absolute;mso-position-horizontal-relative:text;mso-position-vertical:absolute;mso-position-vertical-relative:text;mso-width-percent:0;mso-height-percent:0;mso-width-relative:margin;mso-height-relative:margin" from="155.25pt,11.8pt" to="156pt,25.05pt" o:gfxdata="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" strokecolor="#7f5f00 [1607]" strokeweight="3pt">
                 <v:stroke joinstyle="miter"/>
               </v:line>
             </w:pict>
@@ -4724,7 +4724,7 @@
           </mc:Choice>
           <mc:Fallback>
             <w:pict>
-              <v:line w14:anchorId="7E43DF57" id="Straight Connector 90" o:spid="_x0000_s1026" style="position:absolute;flip:y;z-index:251807744;visibility:visible;mso-wrap-style:square;mso-width-percent:0;mso-height-percent:0;mso-wrap-distance-left:9pt;mso-wrap-distance-top:0;mso-wrap-distance-right:9pt;mso-wrap-distance-bottom:0;mso-position-horizontal:absolute;mso-position-horizontal-relative:text;mso-position-vertical:absolute;mso-position-vertical-relative:text;mso-width-percent:0;mso-height-percent:0;mso-width-relative:margin;mso-height-relative:margin" from="130.5pt,4.25pt" to="139.5pt,9.45pt" o:gfxdata="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" strokecolor="#7f5f00 [1607]" strokeweight="3pt">
+              <v:line w14:anchorId="51A9B5DA" id="Straight Connector 90" o:spid="_x0000_s1026" style="position:absolute;flip:y;z-index:251807744;visibility:visible;mso-wrap-style:square;mso-width-percent:0;mso-height-percent:0;mso-wrap-distance-left:9pt;mso-wrap-distance-top:0;mso-wrap-distance-right:9pt;mso-wrap-distance-bottom:0;mso-position-horizontal:absolute;mso-position-horizontal-relative:text;mso-position-vertical:absolute;mso-position-vertical-relative:text;mso-width-percent:0;mso-height-percent:0;mso-width-relative:margin;mso-height-relative:margin" from="130.5pt,4.25pt" to="139.5pt,9.45pt" o:gfxdata="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" strokecolor="#7f5f00 [1607]" strokeweight="3pt">
                 <v:stroke joinstyle="miter"/>
               </v:line>
             </w:pict>
@@ -4797,7 +4797,7 @@
           </mc:Choice>
           <mc:Fallback>
             <w:pict>
-              <v:line w14:anchorId="7A3A8C5C" id="Straight Connector 91" o:spid="_x0000_s1026" style="position:absolute;flip:y;z-index:251808768;visibility:visible;mso-wrap-style:square;mso-width-percent:0;mso-height-percent:0;mso-wrap-distance-left:9pt;mso-wrap-distance-top:0;mso-wrap-distance-right:9pt;mso-wrap-distance-bottom:0;mso-position-horizontal:absolute;mso-position-horizontal-relative:text;mso-position-vertical:absolute;mso-position-vertical-relative:text;mso-width-percent:0;mso-height-percent:0;mso-width-relative:margin;mso-height-relative:margin" from="140.65pt,10.9pt" to="146.25pt,20.4pt" o:gfxdata="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" strokecolor="#7f5f00 [1607]" strokeweight="3pt">
+              <v:line w14:anchorId="6CA73772" id="Straight Connector 91" o:spid="_x0000_s1026" style="position:absolute;flip:y;z-index:251808768;visibility:visible;mso-wrap-style:square;mso-width-percent:0;mso-height-percent:0;mso-wrap-distance-left:9pt;mso-wrap-distance-top:0;mso-wrap-distance-right:9pt;mso-wrap-distance-bottom:0;mso-position-horizontal:absolute;mso-position-horizontal-relative:text;mso-position-vertical:absolute;mso-position-vertical-relative:text;mso-width-percent:0;mso-height-percent:0;mso-width-relative:margin;mso-height-relative:margin" from="140.65pt,10.9pt" to="146.25pt,20.4pt" o:gfxdata="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" strokecolor="#7f5f00 [1607]" strokeweight="3pt">
                 <v:stroke joinstyle="miter"/>
               </v:line>
             </w:pict>
@@ -4869,7 +4869,7 @@
           </mc:Choice>
           <mc:Fallback>
             <w:pict>
-              <v:shape w14:anchorId="297EAF5E" id="Straight Arrow Connector 56" o:spid="_x0000_s1026" type="#_x0000_t32" style="position:absolute;margin-left:75.75pt;margin-top:20pt;width:8.35pt;height:43.7pt;flip:x y;z-index:251741184;visibility:visible;mso-wrap-style:square;mso-width-percent:0;mso-height-percent:0;mso-wrap-distance-left:9pt;mso-wrap-distance-top:0;mso-wrap-distance-right:9pt;mso-wrap-distance-bottom:0;mso-position-horizontal:absolute;mso-position-horizontal-relative:text;mso-position-vertical:absolute;mso-position-vertical-relative:text;mso-width-percent:0;mso-height-percent:0;mso-width-relative:margin;mso-height-relative:margin" o:gfxdata="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" strokecolor="#4472c4 [3204]" strokeweight="2.25pt">
+              <v:shape w14:anchorId="69BCBF66" id="Straight Arrow Connector 56" o:spid="_x0000_s1026" type="#_x0000_t32" style="position:absolute;margin-left:75.75pt;margin-top:20pt;width:8.35pt;height:43.7pt;flip:x y;z-index:251741184;visibility:visible;mso-wrap-style:square;mso-width-percent:0;mso-height-percent:0;mso-wrap-distance-left:9pt;mso-wrap-distance-top:0;mso-wrap-distance-right:9pt;mso-wrap-distance-bottom:0;mso-position-horizontal:absolute;mso-position-horizontal-relative:text;mso-position-vertical:absolute;mso-position-vertical-relative:text;mso-width-percent:0;mso-height-percent:0;mso-width-relative:margin;mso-height-relative:margin" o:gfxdata="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" strokecolor="#4472c4 [3204]" strokeweight="2.25pt">
                 <v:stroke endarrow="block" joinstyle="miter"/>
               </v:shape>
             </w:pict>
@@ -4945,7 +4945,7 @@
           </mc:Choice>
           <mc:Fallback>
             <w:pict>
-              <v:line w14:anchorId="3C147EA5" id="Straight Connector 40" o:spid="_x0000_s1026" style="position:absolute;flip:x y;z-index:251781120;visibility:visible;mso-wrap-style:square;mso-width-percent:0;mso-height-percent:0;mso-wrap-distance-left:9pt;mso-wrap-distance-top:0;mso-wrap-distance-right:9pt;mso-wrap-distance-bottom:0;mso-position-horizontal:absolute;mso-position-horizontal-relative:text;mso-position-vertical:absolute;mso-position-vertical-relative:text;mso-width-percent:0;mso-height-percent:0;mso-width-relative:margin;mso-height-relative:margin" from="76.9pt,.9pt" to="90.35pt,5.6pt" o:gfxdata="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" strokecolor="#7f5f00 [1607]" strokeweight="3pt">
+              <v:line w14:anchorId="184804CC" id="Straight Connector 40" o:spid="_x0000_s1026" style="position:absolute;flip:x y;z-index:251781120;visibility:visible;mso-wrap-style:square;mso-width-percent:0;mso-height-percent:0;mso-wrap-distance-left:9pt;mso-wrap-distance-top:0;mso-wrap-distance-right:9pt;mso-wrap-distance-bottom:0;mso-position-horizontal:absolute;mso-position-horizontal-relative:text;mso-position-vertical:absolute;mso-position-vertical-relative:text;mso-width-percent:0;mso-height-percent:0;mso-width-relative:margin;mso-height-relative:margin" from="76.9pt,.9pt" to="90.35pt,5.6pt" o:gfxdata="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" strokecolor="#7f5f00 [1607]" strokeweight="3pt">
                 <v:stroke joinstyle="miter"/>
               </v:line>
             </w:pict>
@@ -5021,7 +5021,7 @@
           </mc:Choice>
           <mc:Fallback>
             <w:pict>
-              <v:line w14:anchorId="171FF554" id="Straight Connector 37" o:spid="_x0000_s1026" style="position:absolute;flip:x y;z-index:251774976;visibility:visible;mso-wrap-style:square;mso-width-percent:0;mso-height-percent:0;mso-wrap-distance-left:9pt;mso-wrap-distance-top:0;mso-wrap-distance-right:9pt;mso-wrap-distance-bottom:0;mso-position-horizontal:absolute;mso-position-horizontal-relative:text;mso-position-vertical:absolute;mso-position-vertical-relative:text;mso-width-percent:0;mso-height-percent:0;mso-width-relative:margin;mso-height-relative:margin" from="74.65pt,5.05pt" to="80.65pt,15.15pt" o:gfxdata="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" strokecolor="#7f5f00 [1607]" strokeweight="3pt">
+              <v:line w14:anchorId="7EF3EFAD" id="Straight Connector 37" o:spid="_x0000_s1026" style="position:absolute;flip:x y;z-index:251774976;visibility:visible;mso-wrap-style:square;mso-width-percent:0;mso-height-percent:0;mso-wrap-distance-left:9pt;mso-wrap-distance-top:0;mso-wrap-distance-right:9pt;mso-wrap-distance-bottom:0;mso-position-horizontal:absolute;mso-position-horizontal-relative:text;mso-position-vertical:absolute;mso-position-vertical-relative:text;mso-width-percent:0;mso-height-percent:0;mso-width-relative:margin;mso-height-relative:margin" from="74.65pt,5.05pt" to="80.65pt,15.15pt" o:gfxdata="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" strokecolor="#7f5f00 [1607]" strokeweight="3pt">
                 <v:stroke joinstyle="miter"/>
               </v:line>
             </w:pict>
@@ -5097,7 +5097,7 @@
           </mc:Choice>
           <mc:Fallback>
             <w:pict>
-              <v:line w14:anchorId="2E8570C6" id="Straight Connector 36" o:spid="_x0000_s1026" style="position:absolute;flip:y;z-index:251772928;visibility:visible;mso-wrap-style:square;mso-width-percent:0;mso-height-percent:0;mso-wrap-distance-left:9pt;mso-wrap-distance-top:0;mso-wrap-distance-right:9pt;mso-wrap-distance-bottom:0;mso-position-horizontal:absolute;mso-position-horizontal-relative:text;mso-position-vertical:absolute;mso-position-vertical-relative:text;mso-width-percent:0;mso-height-percent:0;mso-width-relative:margin;mso-height-relative:margin" from="64.9pt,5.05pt" to="69.35pt,18.15pt" o:gfxdata="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" strokecolor="#7f5f00 [1607]" strokeweight="3pt">
+              <v:line w14:anchorId="076F8399" id="Straight Connector 36" o:spid="_x0000_s1026" style="position:absolute;flip:y;z-index:251772928;visibility:visible;mso-wrap-style:square;mso-width-percent:0;mso-height-percent:0;mso-wrap-distance-left:9pt;mso-wrap-distance-top:0;mso-wrap-distance-right:9pt;mso-wrap-distance-bottom:0;mso-position-horizontal:absolute;mso-position-horizontal-relative:text;mso-position-vertical:absolute;mso-position-vertical-relative:text;mso-width-percent:0;mso-height-percent:0;mso-width-relative:margin;mso-height-relative:margin" from="64.9pt,5.05pt" to="69.35pt,18.15pt" o:gfxdata="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" strokecolor="#7f5f00 [1607]" strokeweight="3pt">
                 <v:stroke joinstyle="miter"/>
               </v:line>
             </w:pict>
@@ -5173,7 +5173,7 @@
           </mc:Choice>
           <mc:Fallback>
             <w:pict>
-              <v:line w14:anchorId="79DDF3D2" id="Straight Connector 35" o:spid="_x0000_s1026" style="position:absolute;flip:y;z-index:251770880;visibility:visible;mso-wrap-style:square;mso-width-percent:0;mso-height-percent:0;mso-wrap-distance-left:9pt;mso-wrap-distance-top:0;mso-wrap-distance-right:9pt;mso-wrap-distance-bottom:0;mso-position-horizontal:absolute;mso-position-horizontal-relative:text;mso-position-vertical:absolute;mso-position-vertical-relative:text;mso-width-percent:0;mso-height-percent:0;mso-width-relative:margin;mso-height-relative:margin" from="52.5pt,1.3pt" to="64.9pt,7.9pt" o:gfxdata="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" strokecolor="#7f5f00 [1607]" strokeweight="3pt">
+              <v:line w14:anchorId="52281E03" id="Straight Connector 35" o:spid="_x0000_s1026" style="position:absolute;flip:y;z-index:251770880;visibility:visible;mso-wrap-style:square;mso-width-percent:0;mso-height-percent:0;mso-wrap-distance-left:9pt;mso-wrap-distance-top:0;mso-wrap-distance-right:9pt;mso-wrap-distance-bottom:0;mso-position-horizontal:absolute;mso-position-horizontal-relative:text;mso-position-vertical:absolute;mso-position-vertical-relative:text;mso-width-percent:0;mso-height-percent:0;mso-width-relative:margin;mso-height-relative:margin" from="52.5pt,1.3pt" to="64.9pt,7.9pt" o:gfxdata="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" strokecolor="#7f5f00 [1607]" strokeweight="3pt">
                 <v:stroke joinstyle="miter"/>
               </v:line>
             </w:pict>
@@ -5245,7 +5245,7 @@
           </mc:Choice>
           <mc:Fallback>
             <w:pict>
-              <v:shape w14:anchorId="4A3DE17D" id="Straight Arrow Connector 62" o:spid="_x0000_s1026" type="#_x0000_t32" style="position:absolute;margin-left:255pt;margin-top:8.65pt;width:43.75pt;height:16.95pt;flip:x;z-index:251753472;visibility:visible;mso-wrap-style:square;mso-width-percent:0;mso-height-percent:0;mso-wrap-distance-left:9pt;mso-wrap-distance-top:0;mso-wrap-distance-right:9pt;mso-wrap-distance-bottom:0;mso-position-horizontal:absolute;mso-position-horizontal-relative:text;mso-position-vertical:absolute;mso-position-vertical-relative:text;mso-width-percent:0;mso-height-percent:0;mso-width-relative:margin;mso-height-relative:margin" o:gfxdata="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" strokecolor="#4472c4 [3204]" strokeweight="2.25pt">
+              <v:shape w14:anchorId="76D3DB8E" id="Straight Arrow Connector 62" o:spid="_x0000_s1026" type="#_x0000_t32" style="position:absolute;margin-left:255pt;margin-top:8.65pt;width:43.75pt;height:16.95pt;flip:x;z-index:251753472;visibility:visible;mso-wrap-style:square;mso-width-percent:0;mso-height-percent:0;mso-wrap-distance-left:9pt;mso-wrap-distance-top:0;mso-wrap-distance-right:9pt;mso-wrap-distance-bottom:0;mso-position-horizontal:absolute;mso-position-horizontal-relative:text;mso-position-vertical:absolute;mso-position-vertical-relative:text;mso-width-percent:0;mso-height-percent:0;mso-width-relative:margin;mso-height-relative:margin" o:gfxdata="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" strokecolor="#4472c4 [3204]" strokeweight="2.25pt">
                 <v:stroke endarrow="block" joinstyle="miter"/>
               </v:shape>
             </w:pict>
@@ -5337,7 +5337,7 @@
           </mc:Choice>
           <mc:Fallback>
             <w:pict>
-              <v:shape w14:anchorId="6E8701A0" id="Partial Circle 11" o:spid="_x0000_s1026" style="position:absolute;margin-left:103.15pt;margin-top:4.05pt;width:11.95pt;height:11.3pt;rotation:9948046fd;z-index:251678720;visibility:visible;mso-wrap-style:square;mso-width-percent:0;mso-height-percent:0;mso-wrap-distance-left:9pt;mso-wrap-distance-top:0;mso-wrap-distance-right:9pt;mso-wrap-distance-bottom:0;mso-position-horizontal:absolute;mso-position-horizontal-relative:text;mso-position-vertical:absolute;mso-position-vertical-relative:text;mso-width-percent:0;mso-height-percent:0;mso-width-relative:margin;mso-height-relative:margin;v-text-anchor:middle" coordsize="151547,143302" o:gfxdata="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" path="m148470,91863v-10858,34918,-47674,56591,-85602,50392c23818,135873,-3436,102116,345,64814,4071,28059,36725,,75773,v,23884,1,47767,1,71651l148470,91863xe" fillcolor="#b4c6e7 [1300]" strokecolor="#7f5f00 [1607]" strokeweight="2.25pt">
+              <v:shape w14:anchorId="42CE6741" id="Partial Circle 11" o:spid="_x0000_s1026" style="position:absolute;margin-left:103.15pt;margin-top:4.05pt;width:11.95pt;height:11.3pt;rotation:9948046fd;z-index:251678720;visibility:visible;mso-wrap-style:square;mso-width-percent:0;mso-height-percent:0;mso-wrap-distance-left:9pt;mso-wrap-distance-top:0;mso-wrap-distance-right:9pt;mso-wrap-distance-bottom:0;mso-position-horizontal:absolute;mso-position-horizontal-relative:text;mso-position-vertical:absolute;mso-position-vertical-relative:text;mso-width-percent:0;mso-height-percent:0;mso-width-relative:margin;mso-height-relative:margin;v-text-anchor:middle" coordsize="151547,143302" o:gfxdata="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" path="m148470,91863v-10858,34918,-47674,56591,-85602,50392c23818,135873,-3436,102116,345,64814,4071,28059,36725,,75773,v,23884,1,47767,1,71651l148470,91863xe" fillcolor="#b4c6e7 [1300]" strokecolor="#7f5f00 [1607]" strokeweight="2.25pt">
                 <v:stroke joinstyle="miter"/>
                 <v:path arrowok="t" o:connecttype="custom" o:connectlocs="148470,91863;62868,142255;345,64814;75773,0;75774,71651;148470,91863" o:connectangles="0,0,0,0,0,0"/>
               </v:shape>
@@ -5421,7 +5421,7 @@
           </mc:Choice>
           <mc:Fallback>
             <w:pict>
-              <v:oval w14:anchorId="1F64A0B5" id="Oval 1" o:spid="_x0000_s1026" style="position:absolute;margin-left:37.6pt;margin-top:15.55pt;width:11.3pt;height:11.8pt;z-index:251659264;visibility:visible;mso-wrap-style:square;mso-wrap-distance-left:9pt;mso-wrap-distance-top:0;mso-wrap-distance-right:9pt;mso-wrap-distance-bottom:0;mso-position-horizontal:absolute;mso-position-horizontal-relative:text;mso-position-vertical:absolute;mso-position-vertical-relative:text;v-text-anchor:middle" o:gfxdata="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" fillcolor="#d9e2f3 [660]" strokecolor="#7f5f00 [1607]" strokeweight="3pt">
+              <v:oval w14:anchorId="0F1DD703" id="Oval 1" o:spid="_x0000_s1026" style="position:absolute;margin-left:37.6pt;margin-top:15.55pt;width:11.3pt;height:11.8pt;z-index:251659264;visibility:visible;mso-wrap-style:square;mso-wrap-distance-left:9pt;mso-wrap-distance-top:0;mso-wrap-distance-right:9pt;mso-wrap-distance-bottom:0;mso-position-horizontal:absolute;mso-position-horizontal-relative:text;mso-position-vertical:absolute;mso-position-vertical-relative:text;v-text-anchor:middle" o:gfxdata="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" fillcolor="#d9e2f3 [660]" strokecolor="#7f5f00 [1607]" strokeweight="3pt">
                 <v:stroke joinstyle="miter"/>
               </v:oval>
             </w:pict>
@@ -5495,7 +5495,7 @@
           </mc:Choice>
           <mc:Fallback>
             <w:pict>
-              <v:shape w14:anchorId="2F2976F6" id="Straight Arrow Connector 57" o:spid="_x0000_s1026" type="#_x0000_t32" style="position:absolute;margin-left:164.85pt;margin-top:3.65pt;width:14.85pt;height:32.45pt;flip:x y;z-index:251743232;visibility:visible;mso-wrap-style:square;mso-width-percent:0;mso-height-percent:0;mso-wrap-distance-left:9pt;mso-wrap-distance-top:0;mso-wrap-distance-right:9pt;mso-wrap-distance-bottom:0;mso-position-horizontal:absolute;mso-position-horizontal-relative:text;mso-position-vertical:absolute;mso-position-vertical-relative:text;mso-width-percent:0;mso-height-percent:0;mso-width-relative:margin;mso-height-relative:margin" o:gfxdata="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" strokecolor="#4472c4 [3204]" strokeweight="2.25pt">
+              <v:shape w14:anchorId="3A3BFE26" id="Straight Arrow Connector 57" o:spid="_x0000_s1026" type="#_x0000_t32" style="position:absolute;margin-left:164.85pt;margin-top:3.65pt;width:14.85pt;height:32.45pt;flip:x y;z-index:251743232;visibility:visible;mso-wrap-style:square;mso-width-percent:0;mso-height-percent:0;mso-wrap-distance-left:9pt;mso-wrap-distance-top:0;mso-wrap-distance-right:9pt;mso-wrap-distance-bottom:0;mso-position-horizontal:absolute;mso-position-horizontal-relative:text;mso-position-vertical:absolute;mso-position-vertical-relative:text;mso-width-percent:0;mso-height-percent:0;mso-width-relative:margin;mso-height-relative:margin" o:gfxdata="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" strokecolor="#4472c4 [3204]" strokeweight="2.25pt">
                 <v:stroke endarrow="block" joinstyle="miter"/>
               </v:shape>
             </w:pict>
@@ -5587,7 +5587,7 @@
           </mc:Choice>
           <mc:Fallback>
             <w:pict>
-              <v:shape w14:anchorId="21B104A8" id="Partial Circle 49" o:spid="_x0000_s1026" style="position:absolute;margin-left:179.95pt;margin-top:2.35pt;width:11.95pt;height:11.3pt;z-index:251728896;visibility:visible;mso-wrap-style:square;mso-width-percent:0;mso-height-percent:0;mso-wrap-distance-left:9pt;mso-wrap-distance-top:0;mso-wrap-distance-right:9pt;mso-wrap-distance-bottom:0;mso-position-horizontal:absolute;mso-position-horizontal-relative:text;mso-position-vertical:absolute;mso-position-vertical-relative:text;mso-width-percent:0;mso-height-percent:0;mso-width-relative:margin;mso-height-relative:margin;v-text-anchor:middle" coordsize="151547,143302" o:gfxdata="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" path="m148470,91863v-10858,34918,-47674,56591,-85602,50392c23818,135873,-3436,102116,345,64814,4071,28059,36725,,75773,v,23884,1,47767,1,71651l148470,91863xe" fillcolor="#b4c6e7 [1300]" strokecolor="#7f5f00 [1607]" strokeweight="2.25pt">
+              <v:shape w14:anchorId="341939FF" id="Partial Circle 49" o:spid="_x0000_s1026" style="position:absolute;margin-left:179.95pt;margin-top:2.35pt;width:11.95pt;height:11.3pt;z-index:251728896;visibility:visible;mso-wrap-style:square;mso-width-percent:0;mso-height-percent:0;mso-wrap-distance-left:9pt;mso-wrap-distance-top:0;mso-wrap-distance-right:9pt;mso-wrap-distance-bottom:0;mso-position-horizontal:absolute;mso-position-horizontal-relative:text;mso-position-vertical:absolute;mso-position-vertical-relative:text;mso-width-percent:0;mso-height-percent:0;mso-width-relative:margin;mso-height-relative:margin;v-text-anchor:middle" coordsize="151547,143302" o:gfxdata="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" path="m148470,91863v-10858,34918,-47674,56591,-85602,50392c23818,135873,-3436,102116,345,64814,4071,28059,36725,,75773,v,23884,1,47767,1,71651l148470,91863xe" fillcolor="#b4c6e7 [1300]" strokecolor="#7f5f00 [1607]" strokeweight="2.25pt">
                 <v:stroke joinstyle="miter"/>
                 <v:path arrowok="t" o:connecttype="custom" o:connectlocs="148470,91863;62868,142255;345,64814;75773,0;75774,71651;148470,91863" o:connectangles="0,0,0,0,0,0"/>
               </v:shape>
@@ -7242,7 +7242,7 @@
           </mc:Choice>
           <mc:Fallback>
             <w:pict>
-              <v:rect w14:anchorId="65ABB021" id="Rectangle 102" o:spid="_x0000_s1026" style="position:absolute;margin-left:192.7pt;margin-top:.95pt;width:15.95pt;height:19.05pt;z-index:251829248;visibility:visible;mso-wrap-style:square;mso-width-percent:0;mso-height-percent:0;mso-wrap-distance-left:9pt;mso-wrap-distance-top:0;mso-wrap-distance-right:9pt;mso-wrap-distance-bottom:0;mso-position-horizontal:absolute;mso-position-horizontal-relative:text;mso-position-vertical:absolute;mso-position-vertical-relative:text;mso-width-percent:0;mso-height-percent:0;mso-width-relative:margin;mso-height-relative:margin;v-text-anchor:middle" o:gfxdata="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" fillcolor="#b4c6e7 [1300]" strokecolor="#7f5f00 [1607]" strokeweight="3pt"/>
+              <v:rect w14:anchorId="118C9B3A" id="Rectangle 102" o:spid="_x0000_s1026" style="position:absolute;margin-left:192.7pt;margin-top:.95pt;width:15.95pt;height:19.05pt;z-index:251829248;visibility:visible;mso-wrap-style:square;mso-width-percent:0;mso-height-percent:0;mso-wrap-distance-left:9pt;mso-wrap-distance-top:0;mso-wrap-distance-right:9pt;mso-wrap-distance-bottom:0;mso-position-horizontal:absolute;mso-position-horizontal-relative:text;mso-position-vertical:absolute;mso-position-vertical-relative:text;mso-width-percent:0;mso-height-percent:0;mso-width-relative:margin;mso-height-relative:margin;v-text-anchor:middle" o:gfxdata="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" fillcolor="#b4c6e7 [1300]" strokecolor="#7f5f00 [1607]" strokeweight="3pt"/>
             </w:pict>
           </mc:Fallback>
         </mc:AlternateContent>
@@ -7312,7 +7312,7 @@
           </mc:Choice>
           <mc:Fallback>
             <w:pict>
-              <v:shape w14:anchorId="3C2E80EC" id="Straight Arrow Connector 68" o:spid="_x0000_s1026" type="#_x0000_t32" style="position:absolute;margin-left:230.05pt;margin-top:4.45pt;width:77pt;height:4.4pt;flip:x;z-index:251765760;visibility:visible;mso-wrap-style:square;mso-width-percent:0;mso-height-percent:0;mso-wrap-distance-left:9pt;mso-wrap-distance-top:0;mso-wrap-distance-right:9pt;mso-wrap-distance-bottom:0;mso-position-horizontal:absolute;mso-position-horizontal-relative:text;mso-position-vertical:absolute;mso-position-vertical-relative:text;mso-width-percent:0;mso-height-percent:0;mso-width-relative:margin;mso-height-relative:margin" o:gfxdata="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" strokecolor="#4472c4 [3204]" strokeweight="2.25pt">
+              <v:shape w14:anchorId="066C8D6D" id="Straight Arrow Connector 68" o:spid="_x0000_s1026" type="#_x0000_t32" style="position:absolute;margin-left:230.05pt;margin-top:4.45pt;width:77pt;height:4.4pt;flip:x;z-index:251765760;visibility:visible;mso-wrap-style:square;mso-width-percent:0;mso-height-percent:0;mso-wrap-distance-left:9pt;mso-wrap-distance-top:0;mso-wrap-distance-right:9pt;mso-wrap-distance-bottom:0;mso-position-horizontal:absolute;mso-position-horizontal-relative:text;mso-position-vertical:absolute;mso-position-vertical-relative:text;mso-width-percent:0;mso-height-percent:0;mso-width-relative:margin;mso-height-relative:margin" o:gfxdata="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" strokecolor="#4472c4 [3204]" strokeweight="2.25pt">
                 <v:stroke endarrow="block" joinstyle="miter"/>
               </v:shape>
             </w:pict>
@@ -7401,7 +7401,7 @@
           </mc:Choice>
           <mc:Fallback>
             <w:pict>
-              <v:rect w14:anchorId="7B611BFD" id="Rectangle 103" o:spid="_x0000_s1026" style="position:absolute;margin-left:209.9pt;margin-top:1.05pt;width:15.95pt;height:19.05pt;z-index:251831296;visibility:visible;mso-wrap-style:square;mso-width-percent:0;mso-height-percent:0;mso-wrap-distance-left:9pt;mso-wrap-distance-top:0;mso-wrap-distance-right:9pt;mso-wrap-distance-bottom:0;mso-position-horizontal:absolute;mso-position-horizontal-relative:text;mso-position-vertical:absolute;mso-position-vertical-relative:text;mso-width-percent:0;mso-height-percent:0;mso-width-relative:margin;mso-height-relative:margin;v-text-anchor:middle" o:gfxdata="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" fillcolor="#b4c6e7 [1300]" strokecolor="#7f5f00 [1607]" strokeweight="3pt"/>
+              <v:rect w14:anchorId="02BCB478" id="Rectangle 103" o:spid="_x0000_s1026" style="position:absolute;margin-left:209.9pt;margin-top:1.05pt;width:15.95pt;height:19.05pt;z-index:251831296;visibility:visible;mso-wrap-style:square;mso-width-percent:0;mso-height-percent:0;mso-wrap-distance-left:9pt;mso-wrap-distance-top:0;mso-wrap-distance-right:9pt;mso-wrap-distance-bottom:0;mso-position-horizontal:absolute;mso-position-horizontal-relative:text;mso-position-vertical:absolute;mso-position-vertical-relative:text;mso-width-percent:0;mso-height-percent:0;mso-width-relative:margin;mso-height-relative:margin;v-text-anchor:middle" o:gfxdata="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" fillcolor="#b4c6e7 [1300]" strokecolor="#7f5f00 [1607]" strokeweight="3pt"/>
             </w:pict>
           </mc:Fallback>
         </mc:AlternateContent>
@@ -7471,7 +7471,7 @@
           </mc:Choice>
           <mc:Fallback>
             <w:pict>
-              <v:shape w14:anchorId="196AA709" id="Straight Arrow Connector 65" o:spid="_x0000_s1026" type="#_x0000_t32" style="position:absolute;margin-left:124.55pt;margin-top:8.05pt;width:65.9pt;height:3.6pt;flip:y;z-index:251761664;visibility:visible;mso-wrap-style:square;mso-width-percent:0;mso-height-percent:0;mso-wrap-distance-left:9pt;mso-wrap-distance-top:0;mso-wrap-distance-right:9pt;mso-wrap-distance-bottom:0;mso-position-horizontal:absolute;mso-position-horizontal-relative:text;mso-position-vertical:absolute;mso-position-vertical-relative:text;mso-width-percent:0;mso-height-percent:0;mso-width-relative:margin;mso-height-relative:margin" o:gfxdata="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" strokecolor="#4472c4 [3204]" strokeweight="2.25pt">
+              <v:shape w14:anchorId="49F486DB" id="Straight Arrow Connector 65" o:spid="_x0000_s1026" type="#_x0000_t32" style="position:absolute;margin-left:124.55pt;margin-top:8.05pt;width:65.9pt;height:3.6pt;flip:y;z-index:251761664;visibility:visible;mso-wrap-style:square;mso-width-percent:0;mso-height-percent:0;mso-wrap-distance-left:9pt;mso-wrap-distance-top:0;mso-wrap-distance-right:9pt;mso-wrap-distance-bottom:0;mso-position-horizontal:absolute;mso-position-horizontal-relative:text;mso-position-vertical:absolute;mso-position-vertical-relative:text;mso-width-percent:0;mso-height-percent:0;mso-width-relative:margin;mso-height-relative:margin" o:gfxdata="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" strokecolor="#4472c4 [3204]" strokeweight="2.25pt">
                 <v:stroke endarrow="block" joinstyle="miter"/>
               </v:shape>
             </w:pict>
@@ -12084,7 +12084,13 @@
         <w:t>mass</w:t>
       </w:r>
       <w:r>
-        <w:t xml:space="preserve"> between grains per puck slice, and the coffee mass in the cup.</w:t>
+        <w:t xml:space="preserve"> between </w:t>
+      </w:r>
+      <w:r>
+        <w:t>particles</w:t>
+      </w:r>
+      <w:r>
+        <w:t xml:space="preserve"> per puck slice, and the coffee mass in the cup.</w:t>
       </w:r>
       <w:r>
         <w:t xml:space="preserve"> </w:t>

</xml_diff>

<commit_message>
Added plots and summary doc
</commit_message>
<xml_diff>
--- a/doc/Model_doc.docx
+++ b/doc/Model_doc.docx
@@ -774,7 +774,7 @@
               </wp:anchor>
             </w:drawing>
           </mc:Choice>
-          <mc:Fallback xmlns:w16cex="http://schemas.microsoft.com/office/word/2018/wordml/cex" xmlns:w16="http://schemas.microsoft.com/office/word/2018/wordml">
+          <mc:Fallback>
             <w:pict>
               <v:shapetype w14:anchorId="00B24DA9" id="_x0000_t202" coordsize="21600,21600" o:spt="202" path="m,l,21600r21600,l21600,xe">
                 <v:stroke joinstyle="miter"/>
@@ -894,7 +894,7 @@
               </wp:anchor>
             </w:drawing>
           </mc:Choice>
-          <mc:Fallback xmlns:w16cex="http://schemas.microsoft.com/office/word/2018/wordml/cex" xmlns:w16="http://schemas.microsoft.com/office/word/2018/wordml">
+          <mc:Fallback>
             <w:pict>
               <v:shape w14:anchorId="4AE22AFA" id="Text Box 58" o:spid="_x0000_s1027" type="#_x0000_t202" style="position:absolute;margin-left:8.55pt;margin-top:9pt;width:120.9pt;height:22.05pt;z-index:251745280;visibility:visible;mso-wrap-style:square;mso-width-percent:0;mso-wrap-distance-left:9pt;mso-wrap-distance-top:0;mso-wrap-distance-right:9pt;mso-wrap-distance-bottom:0;mso-position-horizontal:absolute;mso-position-horizontal-relative:text;mso-position-vertical:absolute;mso-position-vertical-relative:text;mso-width-percent:0;mso-width-relative:margin;v-text-anchor:top" o:gfxdata="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" fillcolor="white [3201]" stroked="f" strokeweight=".5pt">
                 <v:textbox>
@@ -987,7 +987,7 @@
               </wp:anchor>
             </w:drawing>
           </mc:Choice>
-          <mc:Fallback xmlns:w16cex="http://schemas.microsoft.com/office/word/2018/wordml/cex" xmlns:w16="http://schemas.microsoft.com/office/word/2018/wordml">
+          <mc:Fallback xmlns:w16="http://schemas.microsoft.com/office/word/2018/wordml" xmlns:w16cex="http://schemas.microsoft.com/office/word/2018/wordml/cex">
             <w:pict>
               <v:shapetype w14:anchorId="3FF69935" id="_x0000_t32" coordsize="21600,21600" o:spt="32" o:oned="t" path="m,l21600,21600e" filled="f">
                 <v:path arrowok="t" fillok="f" o:connecttype="none"/>
@@ -1063,7 +1063,7 @@
               </wp:anchor>
             </w:drawing>
           </mc:Choice>
-          <mc:Fallback xmlns:w16cex="http://schemas.microsoft.com/office/word/2018/wordml/cex" xmlns:w16="http://schemas.microsoft.com/office/word/2018/wordml">
+          <mc:Fallback xmlns:w16="http://schemas.microsoft.com/office/word/2018/wordml" xmlns:w16cex="http://schemas.microsoft.com/office/word/2018/wordml/cex">
             <w:pict>
               <v:shape w14:anchorId="4D91EB54" id="Straight Arrow Connector 60" o:spid="_x0000_s1026" type="#_x0000_t32" style="position:absolute;margin-left:37.5pt;margin-top:9.4pt;width:5.35pt;height:31.7pt;flip:x;z-index:251749376;visibility:visible;mso-wrap-style:square;mso-width-percent:0;mso-height-percent:0;mso-wrap-distance-left:9pt;mso-wrap-distance-top:0;mso-wrap-distance-right:9pt;mso-wrap-distance-bottom:0;mso-position-horizontal:absolute;mso-position-horizontal-relative:text;mso-position-vertical:absolute;mso-position-vertical-relative:text;mso-width-percent:0;mso-height-percent:0;mso-width-relative:margin;mso-height-relative:margin" o:gfxdata="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" strokecolor="#4472c4 [3204]" strokeweight="2.25pt">
                 <v:stroke endarrow="block" joinstyle="miter"/>
@@ -1135,7 +1135,7 @@
               </wp:anchor>
             </w:drawing>
           </mc:Choice>
-          <mc:Fallback xmlns:w16cex="http://schemas.microsoft.com/office/word/2018/wordml/cex" xmlns:w16="http://schemas.microsoft.com/office/word/2018/wordml">
+          <mc:Fallback xmlns:w16="http://schemas.microsoft.com/office/word/2018/wordml" xmlns:w16cex="http://schemas.microsoft.com/office/word/2018/wordml/cex">
             <w:pict>
               <v:shape w14:anchorId="16AC6106" id="Straight Arrow Connector 53" o:spid="_x0000_s1026" type="#_x0000_t32" style="position:absolute;margin-left:249.7pt;margin-top:8.5pt;width:3.9pt;height:50.4pt;z-index:251735040;visibility:visible;mso-wrap-style:square;mso-width-percent:0;mso-height-percent:0;mso-wrap-distance-left:9pt;mso-wrap-distance-top:0;mso-wrap-distance-right:9pt;mso-wrap-distance-bottom:0;mso-position-horizontal:absolute;mso-position-horizontal-relative:text;mso-position-vertical:absolute;mso-position-vertical-relative:text;mso-width-percent:0;mso-height-percent:0;mso-width-relative:margin;mso-height-relative:margin" o:gfxdata="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" strokecolor="#4472c4 [3204]" strokeweight="2.25pt">
                 <v:stroke endarrow="block" joinstyle="miter"/>
@@ -1201,7 +1201,7 @@
               </wp:anchor>
             </w:drawing>
           </mc:Choice>
-          <mc:Fallback xmlns:w16cex="http://schemas.microsoft.com/office/word/2018/wordml/cex" xmlns:w16="http://schemas.microsoft.com/office/word/2018/wordml">
+          <mc:Fallback xmlns:w16="http://schemas.microsoft.com/office/word/2018/wordml" xmlns:w16cex="http://schemas.microsoft.com/office/word/2018/wordml/cex">
             <w:pict>
               <v:shape w14:anchorId="36EAF9A7" id="Straight Arrow Connector 52" o:spid="_x0000_s1026" type="#_x0000_t32" style="position:absolute;margin-left:207.3pt;margin-top:7.45pt;width:18.9pt;height:23pt;flip:x;z-index:251732992;visibility:visible;mso-wrap-style:square;mso-wrap-distance-left:9pt;mso-wrap-distance-top:0;mso-wrap-distance-right:9pt;mso-wrap-distance-bottom:0;mso-position-horizontal:absolute;mso-position-horizontal-relative:text;mso-position-vertical:absolute;mso-position-vertical-relative:text" o:gfxdata="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" strokecolor="#4472c4 [3204]" strokeweight="2.25pt">
                 <v:stroke endarrow="block" joinstyle="miter"/>
@@ -1279,7 +1279,7 @@
               </wp:anchor>
             </w:drawing>
           </mc:Choice>
-          <mc:Fallback xmlns:w16cex="http://schemas.microsoft.com/office/word/2018/wordml/cex" xmlns:w16="http://schemas.microsoft.com/office/word/2018/wordml">
+          <mc:Fallback xmlns:w16="http://schemas.microsoft.com/office/word/2018/wordml" xmlns:w16cex="http://schemas.microsoft.com/office/word/2018/wordml/cex">
             <w:pict>
               <v:line w14:anchorId="58487D37" id="Straight Connector 98" o:spid="_x0000_s1026" style="position:absolute;flip:y;z-index:251822080;visibility:visible;mso-wrap-style:square;mso-width-percent:0;mso-height-percent:0;mso-wrap-distance-left:9pt;mso-wrap-distance-top:0;mso-wrap-distance-right:9pt;mso-wrap-distance-bottom:0;mso-position-horizontal:absolute;mso-position-horizontal-relative:text;mso-position-vertical:absolute;mso-position-vertical-relative:text;mso-width-percent:0;mso-height-percent:0;mso-width-relative:margin;mso-height-relative:margin" from="169.15pt,14.4pt" to="175.5pt,22.2pt" o:gfxdata="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" strokecolor="#7f5f00 [1607]" strokeweight="3pt">
                 <v:stroke joinstyle="miter"/>
@@ -1355,7 +1355,7 @@
               </wp:anchor>
             </w:drawing>
           </mc:Choice>
-          <mc:Fallback xmlns:w16cex="http://schemas.microsoft.com/office/word/2018/wordml/cex" xmlns:w16="http://schemas.microsoft.com/office/word/2018/wordml">
+          <mc:Fallback xmlns:w16="http://schemas.microsoft.com/office/word/2018/wordml" xmlns:w16cex="http://schemas.microsoft.com/office/word/2018/wordml/cex">
             <w:pict>
               <v:line w14:anchorId="5AB4683F" id="Straight Connector 99" o:spid="_x0000_s1026" style="position:absolute;flip:y;z-index:251824128;visibility:visible;mso-wrap-style:square;mso-width-percent:0;mso-height-percent:0;mso-wrap-distance-left:9pt;mso-wrap-distance-top:0;mso-wrap-distance-right:9pt;mso-wrap-distance-bottom:0;mso-position-horizontal:absolute;mso-position-horizontal-relative:text;mso-position-vertical:absolute;mso-position-vertical-relative:text;mso-width-percent:0;mso-height-percent:0;mso-width-relative:margin;mso-height-relative:margin" from="160.9pt,8.4pt" to="162.75pt,18.95pt" o:gfxdata="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" strokecolor="#7f5f00 [1607]" strokeweight="3pt">
                 <v:stroke joinstyle="miter"/>
@@ -1445,7 +1445,7 @@
               </wp:anchor>
             </w:drawing>
           </mc:Choice>
-          <mc:Fallback xmlns:w16cex="http://schemas.microsoft.com/office/word/2018/wordml/cex" xmlns:w16="http://schemas.microsoft.com/office/word/2018/wordml">
+          <mc:Fallback xmlns:w16="http://schemas.microsoft.com/office/word/2018/wordml" xmlns:w16cex="http://schemas.microsoft.com/office/word/2018/wordml/cex">
             <w:pict>
               <v:rect w14:anchorId="3DB58F3E" id="Rectangle 23" o:spid="_x0000_s1026" style="position:absolute;margin-left:14.1pt;margin-top:.5pt;width:251.45pt;height:95.65pt;z-index:251654139;visibility:visible;mso-wrap-style:square;mso-width-percent:0;mso-height-percent:0;mso-wrap-distance-left:9pt;mso-wrap-distance-top:0;mso-wrap-distance-right:9pt;mso-wrap-distance-bottom:0;mso-position-horizontal:absolute;mso-position-horizontal-relative:text;mso-position-vertical:absolute;mso-position-vertical-relative:text;mso-width-percent:0;mso-height-percent:0;mso-width-relative:margin;mso-height-relative:margin;v-text-anchor:middle" o:gfxdata="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" fillcolor="#d9e2f3 [660]" strokecolor="#0d0d0d [3069]" strokeweight="1.5pt"/>
             </w:pict>
@@ -1519,7 +1519,7 @@
               </wp:anchor>
             </w:drawing>
           </mc:Choice>
-          <mc:Fallback xmlns:w16cex="http://schemas.microsoft.com/office/word/2018/wordml/cex" xmlns:w16="http://schemas.microsoft.com/office/word/2018/wordml">
+          <mc:Fallback xmlns:w16="http://schemas.microsoft.com/office/word/2018/wordml" xmlns:w16cex="http://schemas.microsoft.com/office/word/2018/wordml/cex">
             <w:pict>
               <v:line w14:anchorId="34370427" id="Straight Connector 94" o:spid="_x0000_s1026" style="position:absolute;z-index:251813888;visibility:visible;mso-wrap-style:square;mso-width-percent:0;mso-height-percent:0;mso-wrap-distance-left:9pt;mso-wrap-distance-top:0;mso-wrap-distance-right:9pt;mso-wrap-distance-bottom:0;mso-position-horizontal:absolute;mso-position-horizontal-relative:text;mso-position-vertical:absolute;mso-position-vertical-relative:text;mso-width-percent:0;mso-height-percent:0;mso-width-relative:margin;mso-height-relative:margin" from="149.2pt,10pt" to="151.45pt,18.65pt" o:gfxdata="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" strokecolor="#7f5f00 [1607]" strokeweight="3pt">
                 <v:stroke joinstyle="miter"/>
@@ -1595,7 +1595,7 @@
               </wp:anchor>
             </w:drawing>
           </mc:Choice>
-          <mc:Fallback xmlns:w16cex="http://schemas.microsoft.com/office/word/2018/wordml/cex" xmlns:w16="http://schemas.microsoft.com/office/word/2018/wordml">
+          <mc:Fallback xmlns:w16="http://schemas.microsoft.com/office/word/2018/wordml" xmlns:w16cex="http://schemas.microsoft.com/office/word/2018/wordml/cex">
             <w:pict>
               <v:line w14:anchorId="1CB93BA7" id="Straight Connector 93" o:spid="_x0000_s1026" style="position:absolute;z-index:251811840;visibility:visible;mso-wrap-style:square;mso-width-percent:0;mso-height-percent:0;mso-wrap-distance-left:9pt;mso-wrap-distance-top:0;mso-wrap-distance-right:9pt;mso-wrap-distance-bottom:0;mso-position-horizontal:absolute;mso-position-horizontal-relative:text;mso-position-vertical:absolute;mso-position-vertical-relative:text;mso-width-percent:0;mso-height-percent:0;mso-width-relative:margin;mso-height-relative:margin" from="136.15pt,15.15pt" to="142.9pt,23.8pt" o:gfxdata="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" strokecolor="#7f5f00 [1607]" strokeweight="3pt">
                 <v:stroke joinstyle="miter"/>
@@ -1684,7 +1684,7 @@
               </wp:anchor>
             </w:drawing>
           </mc:Choice>
-          <mc:Fallback xmlns:w16cex="http://schemas.microsoft.com/office/word/2018/wordml/cex" xmlns:w16="http://schemas.microsoft.com/office/word/2018/wordml">
+          <mc:Fallback xmlns:w16="http://schemas.microsoft.com/office/word/2018/wordml" xmlns:w16cex="http://schemas.microsoft.com/office/word/2018/wordml/cex">
             <w:pict>
               <v:oval w14:anchorId="337A4363" id="Oval 88" o:spid="_x0000_s1026" style="position:absolute;margin-left:125.25pt;margin-top:8.25pt;width:63.4pt;height:61.65pt;z-index:251655164;visibility:visible;mso-wrap-style:square;mso-width-percent:0;mso-height-percent:0;mso-wrap-distance-left:9pt;mso-wrap-distance-top:0;mso-wrap-distance-right:9pt;mso-wrap-distance-bottom:0;mso-position-horizontal:absolute;mso-position-horizontal-relative:text;mso-position-vertical:absolute;mso-position-vertical-relative:text;mso-width-percent:0;mso-height-percent:0;mso-width-relative:margin;mso-height-relative:margin;v-text-anchor:middle" o:gfxdata="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" fillcolor="#d9e2f3 [660]" strokecolor="#7f5f00 [1607]" strokeweight="3pt">
                 <v:stroke joinstyle="miter"/>
@@ -1773,7 +1773,7 @@
               </wp:anchor>
             </w:drawing>
           </mc:Choice>
-          <mc:Fallback xmlns:w16cex="http://schemas.microsoft.com/office/word/2018/wordml/cex" xmlns:w16="http://schemas.microsoft.com/office/word/2018/wordml">
+          <mc:Fallback xmlns:w16="http://schemas.microsoft.com/office/word/2018/wordml" xmlns:w16cex="http://schemas.microsoft.com/office/word/2018/wordml/cex">
             <w:pict>
               <v:oval w14:anchorId="4125F201" id="Oval 79" o:spid="_x0000_s1026" style="position:absolute;margin-left:137.2pt;margin-top:18.85pt;width:39.75pt;height:39.15pt;z-index:251795456;visibility:visible;mso-wrap-style:square;mso-width-percent:0;mso-height-percent:0;mso-wrap-distance-left:9pt;mso-wrap-distance-top:0;mso-wrap-distance-right:9pt;mso-wrap-distance-bottom:0;mso-position-horizontal:absolute;mso-position-horizontal-relative:text;mso-position-vertical:absolute;mso-position-vertical-relative:text;mso-width-percent:0;mso-height-percent:0;mso-width-relative:margin;mso-height-relative:margin;v-text-anchor:middle" o:gfxdata="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" fillcolor="#d9e2f3 [660]" strokecolor="#7f5f00 [1607]" strokeweight="3pt">
                 <v:stroke joinstyle="miter"/>
@@ -1849,7 +1849,7 @@
               </wp:anchor>
             </w:drawing>
           </mc:Choice>
-          <mc:Fallback xmlns:w16cex="http://schemas.microsoft.com/office/word/2018/wordml/cex" xmlns:w16="http://schemas.microsoft.com/office/word/2018/wordml">
+          <mc:Fallback xmlns:w16="http://schemas.microsoft.com/office/word/2018/wordml" xmlns:w16cex="http://schemas.microsoft.com/office/word/2018/wordml/cex">
             <w:pict>
               <v:line w14:anchorId="545228E0" id="Straight Connector 80" o:spid="_x0000_s1026" style="position:absolute;z-index:251796480;visibility:visible;mso-wrap-style:square;mso-width-percent:0;mso-height-percent:0;mso-wrap-distance-left:9pt;mso-wrap-distance-top:0;mso-wrap-distance-right:9pt;mso-wrap-distance-bottom:0;mso-position-horizontal:absolute;mso-position-horizontal-relative:text;mso-position-vertical:absolute;mso-position-vertical-relative:text;mso-width-percent:0;mso-height-percent:0;mso-width-relative:margin;mso-height-relative:margin" from="139.5pt,29.05pt" to="150.75pt,35.95pt" o:gfxdata="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" strokecolor="#7f5f00 [1607]" strokeweight="3pt">
                 <v:stroke joinstyle="miter"/>
@@ -1925,7 +1925,7 @@
               </wp:anchor>
             </w:drawing>
           </mc:Choice>
-          <mc:Fallback xmlns:w16cex="http://schemas.microsoft.com/office/word/2018/wordml/cex" xmlns:w16="http://schemas.microsoft.com/office/word/2018/wordml">
+          <mc:Fallback xmlns:w16="http://schemas.microsoft.com/office/word/2018/wordml" xmlns:w16cex="http://schemas.microsoft.com/office/word/2018/wordml/cex">
             <w:pict>
               <v:line w14:anchorId="4808E7A9" id="Straight Connector 81" o:spid="_x0000_s1026" style="position:absolute;flip:y;z-index:251797504;visibility:visible;mso-wrap-style:square;mso-width-percent:0;mso-height-percent:0;mso-wrap-distance-left:9pt;mso-wrap-distance-top:0;mso-wrap-distance-right:9pt;mso-wrap-distance-bottom:0;mso-position-horizontal:absolute;mso-position-horizontal-relative:text;mso-position-vertical:absolute;mso-position-vertical-relative:text;mso-width-percent:0;mso-height-percent:0;mso-width-relative:margin;mso-height-relative:margin" from="138.4pt,40.65pt" to="150.75pt,47.25pt" o:gfxdata="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" strokecolor="#7f5f00 [1607]" strokeweight="3pt">
                 <v:stroke joinstyle="miter"/>
@@ -2001,7 +2001,7 @@
               </wp:anchor>
             </w:drawing>
           </mc:Choice>
-          <mc:Fallback xmlns:w16cex="http://schemas.microsoft.com/office/word/2018/wordml/cex" xmlns:w16="http://schemas.microsoft.com/office/word/2018/wordml">
+          <mc:Fallback xmlns:w16="http://schemas.microsoft.com/office/word/2018/wordml" xmlns:w16cex="http://schemas.microsoft.com/office/word/2018/wordml/cex">
             <w:pict>
               <v:line w14:anchorId="0B7605EF" id="Straight Connector 82" o:spid="_x0000_s1026" style="position:absolute;flip:y;z-index:251798528;visibility:visible;mso-wrap-style:square;mso-width-percent:0;mso-height-percent:0;mso-wrap-distance-left:9pt;mso-wrap-distance-top:0;mso-wrap-distance-right:9pt;mso-wrap-distance-bottom:0;mso-position-horizontal:absolute;mso-position-horizontal-relative:text;mso-position-vertical:absolute;mso-position-vertical-relative:text;mso-width-percent:0;mso-height-percent:0;mso-width-relative:margin;mso-height-relative:margin" from="150.75pt,44.4pt" to="155.2pt,57.5pt" o:gfxdata="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" strokecolor="#7f5f00 [1607]" strokeweight="3pt">
                 <v:stroke joinstyle="miter"/>
@@ -2077,7 +2077,7 @@
               </wp:anchor>
             </w:drawing>
           </mc:Choice>
-          <mc:Fallback xmlns:w16cex="http://schemas.microsoft.com/office/word/2018/wordml/cex" xmlns:w16="http://schemas.microsoft.com/office/word/2018/wordml">
+          <mc:Fallback xmlns:w16="http://schemas.microsoft.com/office/word/2018/wordml" xmlns:w16cex="http://schemas.microsoft.com/office/word/2018/wordml/cex">
             <w:pict>
               <v:line w14:anchorId="45F189A2" id="Straight Connector 83" o:spid="_x0000_s1026" style="position:absolute;flip:x y;z-index:251799552;visibility:visible;mso-wrap-style:square;mso-width-percent:0;mso-height-percent:0;mso-wrap-distance-left:9pt;mso-wrap-distance-top:0;mso-wrap-distance-right:9pt;mso-wrap-distance-bottom:0;mso-position-horizontal:absolute;mso-position-horizontal-relative:text;mso-position-vertical:absolute;mso-position-vertical-relative:text;mso-width-percent:0;mso-height-percent:0;mso-width-relative:margin;mso-height-relative:margin" from="160.5pt,44.4pt" to="166.5pt,54.5pt" o:gfxdata="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" strokecolor="#7f5f00 [1607]" strokeweight="3pt">
                 <v:stroke joinstyle="miter"/>
@@ -2153,7 +2153,7 @@
               </wp:anchor>
             </w:drawing>
           </mc:Choice>
-          <mc:Fallback xmlns:w16cex="http://schemas.microsoft.com/office/word/2018/wordml/cex" xmlns:w16="http://schemas.microsoft.com/office/word/2018/wordml">
+          <mc:Fallback xmlns:w16="http://schemas.microsoft.com/office/word/2018/wordml" xmlns:w16cex="http://schemas.microsoft.com/office/word/2018/wordml/cex">
             <w:pict>
               <v:line w14:anchorId="497410D8" id="Straight Connector 84" o:spid="_x0000_s1026" style="position:absolute;flip:x;z-index:251800576;visibility:visible;mso-wrap-style:square;mso-width-percent:0;mso-height-percent:0;mso-wrap-distance-left:9pt;mso-wrap-distance-top:0;mso-wrap-distance-right:9pt;mso-wrap-distance-bottom:0;mso-position-horizontal:absolute;mso-position-horizontal-relative:text;mso-position-vertical:absolute;mso-position-vertical-relative:text;mso-width-percent:0;mso-height-percent:0;mso-width-relative:margin;mso-height-relative:margin" from="162.35pt,32.75pt" to="176.2pt,37.65pt" o:gfxdata="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" strokecolor="#7f5f00 [1607]" strokeweight="3pt">
                 <v:stroke joinstyle="miter"/>
@@ -2229,7 +2229,7 @@
               </wp:anchor>
             </w:drawing>
           </mc:Choice>
-          <mc:Fallback xmlns:w16cex="http://schemas.microsoft.com/office/word/2018/wordml/cex" xmlns:w16="http://schemas.microsoft.com/office/word/2018/wordml">
+          <mc:Fallback xmlns:w16="http://schemas.microsoft.com/office/word/2018/wordml" xmlns:w16cex="http://schemas.microsoft.com/office/word/2018/wordml/cex">
             <w:pict>
               <v:line w14:anchorId="72CC0204" id="Straight Connector 85" o:spid="_x0000_s1026" style="position:absolute;flip:x y;z-index:251801600;visibility:visible;mso-wrap-style:square;mso-width-percent:0;mso-height-percent:0;mso-wrap-distance-left:9pt;mso-wrap-distance-top:0;mso-wrap-distance-right:9pt;mso-wrap-distance-bottom:0;mso-position-horizontal:absolute;mso-position-horizontal-relative:text;mso-position-vertical:absolute;mso-position-vertical-relative:text;mso-width-percent:0;mso-height-percent:0;mso-width-relative:margin;mso-height-relative:margin" from="162.75pt,40.25pt" to="176.2pt,44.9pt" o:gfxdata="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" strokecolor="#7f5f00 [1607]" strokeweight="3pt">
                 <v:stroke joinstyle="miter"/>
@@ -2299,7 +2299,7 @@
               </wp:anchor>
             </w:drawing>
           </mc:Choice>
-          <mc:Fallback xmlns:w16cex="http://schemas.microsoft.com/office/word/2018/wordml/cex" xmlns:w16="http://schemas.microsoft.com/office/word/2018/wordml">
+          <mc:Fallback xmlns:w16="http://schemas.microsoft.com/office/word/2018/wordml" xmlns:w16cex="http://schemas.microsoft.com/office/word/2018/wordml/cex">
             <w:pict>
               <v:line w14:anchorId="0CBF18CC" id="Straight Connector 86" o:spid="_x0000_s1026" style="position:absolute;z-index:251802624;visibility:visible;mso-wrap-style:square;mso-wrap-distance-left:9pt;mso-wrap-distance-top:0;mso-wrap-distance-right:9pt;mso-wrap-distance-bottom:0;mso-position-horizontal:absolute;mso-position-horizontal-relative:text;mso-position-vertical:absolute;mso-position-vertical-relative:text" from="152.3pt,19.05pt" to="155.3pt,31.4pt" o:gfxdata="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" strokecolor="#7f5f00 [1607]" strokeweight="3pt">
                 <v:stroke joinstyle="miter"/>
@@ -2375,7 +2375,7 @@
               </wp:anchor>
             </w:drawing>
           </mc:Choice>
-          <mc:Fallback xmlns:w16cex="http://schemas.microsoft.com/office/word/2018/wordml/cex" xmlns:w16="http://schemas.microsoft.com/office/word/2018/wordml">
+          <mc:Fallback xmlns:w16="http://schemas.microsoft.com/office/word/2018/wordml" xmlns:w16cex="http://schemas.microsoft.com/office/word/2018/wordml/cex">
             <w:pict>
               <v:line w14:anchorId="119E676C" id="Straight Connector 87" o:spid="_x0000_s1026" style="position:absolute;flip:x;z-index:251803648;visibility:visible;mso-wrap-style:square;mso-width-percent:0;mso-height-percent:0;mso-wrap-distance-left:9pt;mso-wrap-distance-top:0;mso-wrap-distance-right:9pt;mso-wrap-distance-bottom:0;mso-position-horizontal:absolute;mso-position-horizontal-relative:text;mso-position-vertical:absolute;mso-position-vertical-relative:text;mso-width-percent:0;mso-height-percent:0;mso-width-relative:margin;mso-height-relative:margin" from="161.65pt,21.7pt" to="167.65pt,32.9pt" o:gfxdata="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" strokecolor="#7f5f00 [1607]" strokeweight="3pt">
                 <v:stroke joinstyle="miter"/>
@@ -2467,7 +2467,7 @@
               </wp:anchor>
             </w:drawing>
           </mc:Choice>
-          <mc:Fallback xmlns:w16cex="http://schemas.microsoft.com/office/word/2018/wordml/cex" xmlns:w16="http://schemas.microsoft.com/office/word/2018/wordml">
+          <mc:Fallback xmlns:w16="http://schemas.microsoft.com/office/word/2018/wordml" xmlns:w16cex="http://schemas.microsoft.com/office/word/2018/wordml/cex">
             <w:pict>
               <v:shape w14:anchorId="10566988" id="Partial Circle 48" o:spid="_x0000_s1026" style="position:absolute;margin-left:231.65pt;margin-top:15.05pt;width:11.95pt;height:11.3pt;z-index:251726848;visibility:visible;mso-wrap-style:square;mso-width-percent:0;mso-height-percent:0;mso-wrap-distance-left:9pt;mso-wrap-distance-top:0;mso-wrap-distance-right:9pt;mso-wrap-distance-bottom:0;mso-position-horizontal:absolute;mso-position-horizontal-relative:text;mso-position-vertical:absolute;mso-position-vertical-relative:text;mso-width-percent:0;mso-height-percent:0;mso-width-relative:margin;mso-height-relative:margin;v-text-anchor:middle" coordsize="151547,143302" o:gfxdata="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" path="m148470,91863v-10858,34918,-47674,56591,-85602,50392c23818,135873,-3436,102116,345,64814,4071,28059,36725,,75773,v,23884,1,47767,1,71651l148470,91863xe" fillcolor="#b4c6e7 [1300]" strokecolor="#7f5f00 [1607]" strokeweight="2.25pt">
                 <v:stroke joinstyle="miter"/>
@@ -2551,7 +2551,7 @@
               </wp:anchor>
             </w:drawing>
           </mc:Choice>
-          <mc:Fallback xmlns:w16cex="http://schemas.microsoft.com/office/word/2018/wordml/cex" xmlns:w16="http://schemas.microsoft.com/office/word/2018/wordml">
+          <mc:Fallback xmlns:w16="http://schemas.microsoft.com/office/word/2018/wordml" xmlns:w16cex="http://schemas.microsoft.com/office/word/2018/wordml/cex">
             <w:pict>
               <v:oval w14:anchorId="1A76B9C8" id="Oval 34" o:spid="_x0000_s1026" style="position:absolute;margin-left:197.7pt;margin-top:9.1pt;width:11.3pt;height:11.8pt;z-index:251716608;visibility:visible;mso-wrap-style:square;mso-wrap-distance-left:9pt;mso-wrap-distance-top:0;mso-wrap-distance-right:9pt;mso-wrap-distance-bottom:0;mso-position-horizontal:absolute;mso-position-horizontal-relative:text;mso-position-vertical:absolute;mso-position-vertical-relative:text;v-text-anchor:middle" o:gfxdata="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" fillcolor="#d9e2f3 [660]" strokecolor="#7f5f00 [1607]" strokeweight="3pt">
                 <v:stroke joinstyle="miter"/>
@@ -2643,7 +2643,7 @@
               </wp:anchor>
             </w:drawing>
           </mc:Choice>
-          <mc:Fallback xmlns:w16cex="http://schemas.microsoft.com/office/word/2018/wordml/cex" xmlns:w16="http://schemas.microsoft.com/office/word/2018/wordml">
+          <mc:Fallback xmlns:w16="http://schemas.microsoft.com/office/word/2018/wordml" xmlns:w16cex="http://schemas.microsoft.com/office/word/2018/wordml/cex">
             <w:pict>
               <v:shape w14:anchorId="2972DF96" id="Partial Circle 12" o:spid="_x0000_s1026" style="position:absolute;margin-left:34.95pt;margin-top:19.85pt;width:11.95pt;height:11.3pt;rotation:-5363289fd;z-index:251680768;visibility:visible;mso-wrap-style:square;mso-width-percent:0;mso-height-percent:0;mso-wrap-distance-left:9pt;mso-wrap-distance-top:0;mso-wrap-distance-right:9pt;mso-wrap-distance-bottom:0;mso-position-horizontal:absolute;mso-position-horizontal-relative:text;mso-position-vertical:absolute;mso-position-vertical-relative:text;mso-width-percent:0;mso-height-percent:0;mso-width-relative:margin;mso-height-relative:margin;v-text-anchor:middle" coordsize="151547,143302" o:gfxdata="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" path="m148470,91863v-10858,34918,-47674,56591,-85602,50392c23818,135873,-3436,102116,345,64814,4071,28059,36725,,75773,v,23884,1,47767,1,71651l148470,91863xe" fillcolor="#b4c6e7 [1300]" strokecolor="#7f5f00 [1607]" strokeweight="2.25pt">
                 <v:stroke joinstyle="miter"/>
@@ -2739,7 +2739,7 @@
               </wp:anchor>
             </w:drawing>
           </mc:Choice>
-          <mc:Fallback xmlns:w16cex="http://schemas.microsoft.com/office/word/2018/wordml/cex" xmlns:w16="http://schemas.microsoft.com/office/word/2018/wordml">
+          <mc:Fallback>
             <w:pict>
               <v:shape w14:anchorId="3FD1D746" id="Text Box 61" o:spid="_x0000_s1028" type="#_x0000_t202" style="position:absolute;margin-left:296.05pt;margin-top:14.65pt;width:138.1pt;height:41.35pt;z-index:251751424;visibility:visible;mso-wrap-style:square;mso-width-percent:0;mso-height-percent:0;mso-wrap-distance-left:9pt;mso-wrap-distance-top:0;mso-wrap-distance-right:9pt;mso-wrap-distance-bottom:0;mso-position-horizontal:absolute;mso-position-horizontal-relative:text;mso-position-vertical:absolute;mso-position-vertical-relative:text;mso-width-percent:0;mso-height-percent:0;mso-width-relative:margin;mso-height-relative:margin;v-text-anchor:top" o:gfxdata="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" fillcolor="white [3201]" stroked="f" strokeweight=".5pt">
                 <v:textbox>
@@ -2841,7 +2841,7 @@
               </wp:anchor>
             </w:drawing>
           </mc:Choice>
-          <mc:Fallback xmlns:w16cex="http://schemas.microsoft.com/office/word/2018/wordml/cex" xmlns:w16="http://schemas.microsoft.com/office/word/2018/wordml">
+          <mc:Fallback xmlns:w16="http://schemas.microsoft.com/office/word/2018/wordml" xmlns:w16cex="http://schemas.microsoft.com/office/word/2018/wordml/cex">
             <w:pict>
               <v:line w14:anchorId="4035D572" id="Straight Connector 101" o:spid="_x0000_s1026" style="position:absolute;flip:x;z-index:251828224;visibility:visible;mso-wrap-style:square;mso-width-percent:0;mso-height-percent:0;mso-wrap-distance-left:9pt;mso-wrap-distance-top:0;mso-wrap-distance-right:9pt;mso-wrap-distance-bottom:0;mso-position-horizontal:absolute;mso-position-horizontal-relative:text;mso-position-vertical:absolute;mso-position-vertical-relative:text;mso-width-percent:0;mso-height-percent:0;mso-width-relative:margin;mso-height-relative:margin" from="177pt,3.9pt" to="185.25pt,7.3pt" o:gfxdata="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" strokecolor="#7f5f00 [1607]" strokeweight="3pt">
                 <v:stroke joinstyle="miter"/>
@@ -2917,7 +2917,7 @@
               </wp:anchor>
             </w:drawing>
           </mc:Choice>
-          <mc:Fallback xmlns:w16cex="http://schemas.microsoft.com/office/word/2018/wordml/cex" xmlns:w16="http://schemas.microsoft.com/office/word/2018/wordml">
+          <mc:Fallback xmlns:w16="http://schemas.microsoft.com/office/word/2018/wordml" xmlns:w16cex="http://schemas.microsoft.com/office/word/2018/wordml/cex">
             <w:pict>
               <v:line w14:anchorId="79351C46" id="Straight Connector 100" o:spid="_x0000_s1026" style="position:absolute;flip:x y;z-index:251826176;visibility:visible;mso-wrap-style:square;mso-width-percent:0;mso-height-percent:0;mso-wrap-distance-left:9pt;mso-wrap-distance-top:0;mso-wrap-distance-right:9pt;mso-wrap-distance-bottom:0;mso-position-horizontal:absolute;mso-position-horizontal-relative:text;mso-position-vertical:absolute;mso-position-vertical-relative:text;mso-width-percent:0;mso-height-percent:0;mso-width-relative:margin;mso-height-relative:margin" from="177.75pt,17.8pt" to="187.9pt,19.05pt" o:gfxdata="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" strokecolor="#7f5f00 [1607]" strokeweight="3pt">
                 <v:stroke joinstyle="miter"/>
@@ -2993,7 +2993,7 @@
               </wp:anchor>
             </w:drawing>
           </mc:Choice>
-          <mc:Fallback xmlns:w16cex="http://schemas.microsoft.com/office/word/2018/wordml/cex" xmlns:w16="http://schemas.microsoft.com/office/word/2018/wordml">
+          <mc:Fallback xmlns:w16="http://schemas.microsoft.com/office/word/2018/wordml" xmlns:w16cex="http://schemas.microsoft.com/office/word/2018/wordml/cex">
             <w:pict>
               <v:line w14:anchorId="7F3BDF65" id="Straight Connector 92" o:spid="_x0000_s1026" style="position:absolute;z-index:251809792;visibility:visible;mso-wrap-style:square;mso-width-percent:0;mso-height-percent:0;mso-wrap-distance-left:9pt;mso-wrap-distance-top:0;mso-wrap-distance-right:9pt;mso-wrap-distance-bottom:0;mso-position-horizontal:absolute;mso-position-horizontal-relative:text;mso-position-vertical:absolute;mso-position-vertical-relative:text;mso-width-percent:0;mso-height-percent:0;mso-width-relative:margin;mso-height-relative:margin" from="127.9pt,5.4pt" to="137.25pt,8.75pt" o:gfxdata="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" strokecolor="#7f5f00 [1607]" strokeweight="3pt">
                 <v:stroke joinstyle="miter"/>
@@ -3069,7 +3069,7 @@
               </wp:anchor>
             </w:drawing>
           </mc:Choice>
-          <mc:Fallback xmlns:w16cex="http://schemas.microsoft.com/office/word/2018/wordml/cex" xmlns:w16="http://schemas.microsoft.com/office/word/2018/wordml">
+          <mc:Fallback xmlns:w16="http://schemas.microsoft.com/office/word/2018/wordml" xmlns:w16cex="http://schemas.microsoft.com/office/word/2018/wordml/cex">
             <w:pict>
               <v:line w14:anchorId="4195B833" id="Straight Connector 89" o:spid="_x0000_s1026" style="position:absolute;flip:y;z-index:251806720;visibility:visible;mso-wrap-style:square;mso-width-percent:0;mso-height-percent:0;mso-wrap-distance-left:9pt;mso-wrap-distance-top:0;mso-wrap-distance-right:9pt;mso-wrap-distance-bottom:0;mso-position-horizontal:absolute;mso-position-horizontal-relative:text;mso-position-vertical:absolute;mso-position-vertical-relative:text;mso-width-percent:0;mso-height-percent:0;mso-width-relative:margin;mso-height-relative:margin" from="126pt,18.55pt" to="137.6pt,18.55pt" o:gfxdata="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" strokecolor="#7f5f00 [1607]" strokeweight="3pt">
                 <v:stroke joinstyle="miter"/>
@@ -3158,7 +3158,7 @@
               </wp:anchor>
             </w:drawing>
           </mc:Choice>
-          <mc:Fallback xmlns:w16cex="http://schemas.microsoft.com/office/word/2018/wordml/cex" xmlns:w16="http://schemas.microsoft.com/office/word/2018/wordml">
+          <mc:Fallback xmlns:w16="http://schemas.microsoft.com/office/word/2018/wordml" xmlns:w16cex="http://schemas.microsoft.com/office/word/2018/wordml/cex">
             <w:pict>
               <v:oval w14:anchorId="4FA9DA34" id="Oval 13" o:spid="_x0000_s1026" style="position:absolute;margin-left:150.35pt;margin-top:9.55pt;width:12.35pt;height:11.8pt;z-index:251804672;visibility:visible;mso-wrap-style:square;mso-width-percent:0;mso-height-percent:0;mso-wrap-distance-left:9pt;mso-wrap-distance-top:0;mso-wrap-distance-right:9pt;mso-wrap-distance-bottom:0;mso-position-horizontal:absolute;mso-position-horizontal-relative:text;mso-position-vertical:absolute;mso-position-vertical-relative:text;mso-width-percent:0;mso-height-percent:0;mso-width-relative:margin;mso-height-relative:margin;v-text-anchor:middle" o:gfxdata="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" fillcolor="#b4c6e7 [1300]" strokecolor="#7f5f00 [1607]" strokeweight="3pt">
                 <v:stroke joinstyle="miter"/>
@@ -3234,7 +3234,7 @@
               </wp:anchor>
             </w:drawing>
           </mc:Choice>
-          <mc:Fallback xmlns:w16cex="http://schemas.microsoft.com/office/word/2018/wordml/cex" xmlns:w16="http://schemas.microsoft.com/office/word/2018/wordml">
+          <mc:Fallback xmlns:w16="http://schemas.microsoft.com/office/word/2018/wordml" xmlns:w16cex="http://schemas.microsoft.com/office/word/2018/wordml/cex">
             <w:pict>
               <v:line w14:anchorId="3F7D7146" id="Straight Connector 78" o:spid="_x0000_s1026" style="position:absolute;flip:x;z-index:251793408;visibility:visible;mso-wrap-style:square;mso-width-percent:0;mso-height-percent:0;mso-wrap-distance-left:9pt;mso-wrap-distance-top:0;mso-wrap-distance-right:9pt;mso-wrap-distance-bottom:0;mso-position-horizontal:absolute;mso-position-horizontal-relative:text;mso-position-vertical:absolute;mso-position-vertical-relative:text;mso-width-percent:0;mso-height-percent:0;mso-width-relative:margin;mso-height-relative:margin" from="222.75pt,12.15pt" to="228.75pt,23.35pt" o:gfxdata="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" strokecolor="#7f5f00 [1607]" strokeweight="3pt">
                 <v:stroke joinstyle="miter"/>
@@ -3304,7 +3304,7 @@
               </wp:anchor>
             </w:drawing>
           </mc:Choice>
-          <mc:Fallback xmlns:w16cex="http://schemas.microsoft.com/office/word/2018/wordml/cex" xmlns:w16="http://schemas.microsoft.com/office/word/2018/wordml">
+          <mc:Fallback xmlns:w16="http://schemas.microsoft.com/office/word/2018/wordml" xmlns:w16cex="http://schemas.microsoft.com/office/word/2018/wordml/cex">
             <w:pict>
               <v:line w14:anchorId="0F0294E1" id="Straight Connector 77" o:spid="_x0000_s1026" style="position:absolute;z-index:251792384;visibility:visible;mso-wrap-style:square;mso-wrap-distance-left:9pt;mso-wrap-distance-top:0;mso-wrap-distance-right:9pt;mso-wrap-distance-bottom:0;mso-position-horizontal:absolute;mso-position-horizontal-relative:text;mso-position-vertical:absolute;mso-position-vertical-relative:text" from="213.4pt,9.5pt" to="216.4pt,21.85pt" o:gfxdata="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" strokecolor="#7f5f00 [1607]" strokeweight="3pt">
                 <v:stroke joinstyle="miter"/>
@@ -3387,7 +3387,7 @@
               </wp:anchor>
             </w:drawing>
           </mc:Choice>
-          <mc:Fallback xmlns:w16cex="http://schemas.microsoft.com/office/word/2018/wordml/cex" xmlns:w16="http://schemas.microsoft.com/office/word/2018/wordml">
+          <mc:Fallback xmlns:w16="http://schemas.microsoft.com/office/word/2018/wordml" xmlns:w16cex="http://schemas.microsoft.com/office/word/2018/wordml/cex">
             <w:pict>
               <v:oval w14:anchorId="0E11D6D5" id="Oval 76" o:spid="_x0000_s1026" style="position:absolute;margin-left:212.6pt;margin-top:22.95pt;width:11.25pt;height:11.8pt;z-index:251791360;visibility:visible;mso-wrap-style:square;mso-wrap-distance-left:9pt;mso-wrap-distance-top:0;mso-wrap-distance-right:9pt;mso-wrap-distance-bottom:0;mso-position-horizontal:absolute;mso-position-horizontal-relative:text;mso-position-vertical:absolute;mso-position-vertical-relative:text;v-text-anchor:middle" o:gfxdata="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" fillcolor="#d9e2f3 [660]" strokecolor="#7f5f00 [1607]" strokeweight="3pt">
                 <v:stroke joinstyle="miter"/>
@@ -3463,7 +3463,7 @@
               </wp:anchor>
             </w:drawing>
           </mc:Choice>
-          <mc:Fallback xmlns:w16cex="http://schemas.microsoft.com/office/word/2018/wordml/cex" xmlns:w16="http://schemas.microsoft.com/office/word/2018/wordml">
+          <mc:Fallback xmlns:w16="http://schemas.microsoft.com/office/word/2018/wordml" xmlns:w16cex="http://schemas.microsoft.com/office/word/2018/wordml/cex">
             <w:pict>
               <v:line w14:anchorId="44391642" id="Straight Connector 75" o:spid="_x0000_s1026" style="position:absolute;flip:x y;z-index:251789312;visibility:visible;mso-wrap-style:square;mso-width-percent:0;mso-height-percent:0;mso-wrap-distance-left:9pt;mso-wrap-distance-top:0;mso-wrap-distance-right:9pt;mso-wrap-distance-bottom:0;mso-position-horizontal:absolute;mso-position-horizontal-relative:text;mso-position-vertical:absolute;mso-position-vertical-relative:text;mso-width-percent:0;mso-height-percent:0;mso-width-relative:margin;mso-height-relative:margin" from="223.85pt,30.7pt" to="237.3pt,35.35pt" o:gfxdata="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" strokecolor="#7f5f00 [1607]" strokeweight="3pt">
                 <v:stroke joinstyle="miter"/>
@@ -3539,7 +3539,7 @@
               </wp:anchor>
             </w:drawing>
           </mc:Choice>
-          <mc:Fallback xmlns:w16cex="http://schemas.microsoft.com/office/word/2018/wordml/cex" xmlns:w16="http://schemas.microsoft.com/office/word/2018/wordml">
+          <mc:Fallback xmlns:w16="http://schemas.microsoft.com/office/word/2018/wordml" xmlns:w16cex="http://schemas.microsoft.com/office/word/2018/wordml/cex">
             <w:pict>
               <v:line w14:anchorId="2F2F9F6B" id="Straight Connector 74" o:spid="_x0000_s1026" style="position:absolute;flip:x;z-index:251788288;visibility:visible;mso-wrap-style:square;mso-width-percent:0;mso-height-percent:0;mso-wrap-distance-left:9pt;mso-wrap-distance-top:0;mso-wrap-distance-right:9pt;mso-wrap-distance-bottom:0;mso-position-horizontal:absolute;mso-position-horizontal-relative:text;mso-position-vertical:absolute;mso-position-vertical-relative:text;mso-width-percent:0;mso-height-percent:0;mso-width-relative:margin;mso-height-relative:margin" from="223.45pt,23.2pt" to="237.3pt,28.1pt" o:gfxdata="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" strokecolor="#7f5f00 [1607]" strokeweight="3pt">
                 <v:stroke joinstyle="miter"/>
@@ -3615,7 +3615,7 @@
               </wp:anchor>
             </w:drawing>
           </mc:Choice>
-          <mc:Fallback xmlns:w16cex="http://schemas.microsoft.com/office/word/2018/wordml/cex" xmlns:w16="http://schemas.microsoft.com/office/word/2018/wordml">
+          <mc:Fallback xmlns:w16="http://schemas.microsoft.com/office/word/2018/wordml" xmlns:w16cex="http://schemas.microsoft.com/office/word/2018/wordml/cex">
             <w:pict>
               <v:line w14:anchorId="4DB2533E" id="Straight Connector 73" o:spid="_x0000_s1026" style="position:absolute;flip:x y;z-index:251787264;visibility:visible;mso-wrap-style:square;mso-width-percent:0;mso-height-percent:0;mso-wrap-distance-left:9pt;mso-wrap-distance-top:0;mso-wrap-distance-right:9pt;mso-wrap-distance-bottom:0;mso-position-horizontal:absolute;mso-position-horizontal-relative:text;mso-position-vertical:absolute;mso-position-vertical-relative:text;mso-width-percent:0;mso-height-percent:0;mso-width-relative:margin;mso-height-relative:margin" from="221.6pt,34.85pt" to="227.6pt,44.95pt" o:gfxdata="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" strokecolor="#7f5f00 [1607]" strokeweight="3pt">
                 <v:stroke joinstyle="miter"/>
@@ -3691,7 +3691,7 @@
               </wp:anchor>
             </w:drawing>
           </mc:Choice>
-          <mc:Fallback xmlns:w16cex="http://schemas.microsoft.com/office/word/2018/wordml/cex" xmlns:w16="http://schemas.microsoft.com/office/word/2018/wordml">
+          <mc:Fallback xmlns:w16="http://schemas.microsoft.com/office/word/2018/wordml" xmlns:w16cex="http://schemas.microsoft.com/office/word/2018/wordml/cex">
             <w:pict>
               <v:line w14:anchorId="3F61BFA6" id="Straight Connector 72" o:spid="_x0000_s1026" style="position:absolute;flip:y;z-index:251786240;visibility:visible;mso-wrap-style:square;mso-width-percent:0;mso-height-percent:0;mso-wrap-distance-left:9pt;mso-wrap-distance-top:0;mso-wrap-distance-right:9pt;mso-wrap-distance-bottom:0;mso-position-horizontal:absolute;mso-position-horizontal-relative:text;mso-position-vertical:absolute;mso-position-vertical-relative:text;mso-width-percent:0;mso-height-percent:0;mso-width-relative:margin;mso-height-relative:margin" from="211.85pt,34.85pt" to="216.3pt,47.95pt" o:gfxdata="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" strokecolor="#7f5f00 [1607]" strokeweight="3pt">
                 <v:stroke joinstyle="miter"/>
@@ -3767,7 +3767,7 @@
               </wp:anchor>
             </w:drawing>
           </mc:Choice>
-          <mc:Fallback xmlns:w16cex="http://schemas.microsoft.com/office/word/2018/wordml/cex" xmlns:w16="http://schemas.microsoft.com/office/word/2018/wordml">
+          <mc:Fallback xmlns:w16="http://schemas.microsoft.com/office/word/2018/wordml" xmlns:w16cex="http://schemas.microsoft.com/office/word/2018/wordml/cex">
             <w:pict>
               <v:line w14:anchorId="3F3E196F" id="Straight Connector 71" o:spid="_x0000_s1026" style="position:absolute;flip:y;z-index:251785216;visibility:visible;mso-wrap-style:square;mso-width-percent:0;mso-height-percent:0;mso-wrap-distance-left:9pt;mso-wrap-distance-top:0;mso-wrap-distance-right:9pt;mso-wrap-distance-bottom:0;mso-position-horizontal:absolute;mso-position-horizontal-relative:text;mso-position-vertical:absolute;mso-position-vertical-relative:text;mso-width-percent:0;mso-height-percent:0;mso-width-relative:margin;mso-height-relative:margin" from="199.5pt,31.1pt" to="211.85pt,37.7pt" o:gfxdata="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" strokecolor="#7f5f00 [1607]" strokeweight="3pt">
                 <v:stroke joinstyle="miter"/>
@@ -3843,7 +3843,7 @@
               </wp:anchor>
             </w:drawing>
           </mc:Choice>
-          <mc:Fallback xmlns:w16cex="http://schemas.microsoft.com/office/word/2018/wordml/cex" xmlns:w16="http://schemas.microsoft.com/office/word/2018/wordml">
+          <mc:Fallback xmlns:w16="http://schemas.microsoft.com/office/word/2018/wordml" xmlns:w16cex="http://schemas.microsoft.com/office/word/2018/wordml/cex">
             <w:pict>
               <v:line w14:anchorId="5A09645F" id="Straight Connector 70" o:spid="_x0000_s1026" style="position:absolute;z-index:251784192;visibility:visible;mso-wrap-style:square;mso-width-percent:0;mso-height-percent:0;mso-wrap-distance-left:9pt;mso-wrap-distance-top:0;mso-wrap-distance-right:9pt;mso-wrap-distance-bottom:0;mso-position-horizontal:absolute;mso-position-horizontal-relative:text;mso-position-vertical:absolute;mso-position-vertical-relative:text;mso-width-percent:0;mso-height-percent:0;mso-width-relative:margin;mso-height-relative:margin" from="200.6pt,19.5pt" to="211.85pt,26.4pt" o:gfxdata="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" strokecolor="#7f5f00 [1607]" strokeweight="3pt">
                 <v:stroke joinstyle="miter"/>
@@ -3932,7 +3932,7 @@
               </wp:anchor>
             </w:drawing>
           </mc:Choice>
-          <mc:Fallback xmlns:w16cex="http://schemas.microsoft.com/office/word/2018/wordml/cex" xmlns:w16="http://schemas.microsoft.com/office/word/2018/wordml">
+          <mc:Fallback xmlns:w16="http://schemas.microsoft.com/office/word/2018/wordml" xmlns:w16cex="http://schemas.microsoft.com/office/word/2018/wordml/cex">
             <w:pict>
               <v:oval w14:anchorId="585B0A6A" id="Oval 69" o:spid="_x0000_s1026" style="position:absolute;margin-left:199.5pt;margin-top:9.35pt;width:39.75pt;height:39.2pt;z-index:251783168;visibility:visible;mso-wrap-style:square;mso-width-percent:0;mso-height-percent:0;mso-wrap-distance-left:9pt;mso-wrap-distance-top:0;mso-wrap-distance-right:9pt;mso-wrap-distance-bottom:0;mso-position-horizontal:absolute;mso-position-horizontal-relative:text;mso-position-vertical:absolute;mso-position-vertical-relative:text;mso-width-percent:0;mso-height-percent:0;mso-width-relative:margin;mso-height-relative:margin;v-text-anchor:middle" o:gfxdata="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" fillcolor="#d9e2f3 [660]" strokecolor="#7f5f00 [1607]" strokeweight="3pt">
                 <v:stroke joinstyle="miter"/>
@@ -4008,7 +4008,7 @@
               </wp:anchor>
             </w:drawing>
           </mc:Choice>
-          <mc:Fallback xmlns:w16cex="http://schemas.microsoft.com/office/word/2018/wordml/cex" xmlns:w16="http://schemas.microsoft.com/office/word/2018/wordml">
+          <mc:Fallback xmlns:w16="http://schemas.microsoft.com/office/word/2018/wordml" xmlns:w16cex="http://schemas.microsoft.com/office/word/2018/wordml/cex">
             <w:pict>
               <v:line w14:anchorId="14F040EB" id="Straight Connector 38" o:spid="_x0000_s1026" style="position:absolute;flip:x;z-index:251777024;visibility:visible;mso-wrap-style:square;mso-width-percent:0;mso-height-percent:0;mso-wrap-distance-left:9pt;mso-wrap-distance-top:0;mso-wrap-distance-right:9pt;mso-wrap-distance-bottom:0;mso-position-horizontal:absolute;mso-position-horizontal-relative:text;mso-position-vertical:absolute;mso-position-vertical-relative:text;mso-width-percent:0;mso-height-percent:0;mso-width-relative:margin;mso-height-relative:margin" from="76.5pt,15.85pt" to="90.4pt,20.8pt" o:gfxdata="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" strokecolor="#7f5f00 [1607]" strokeweight="3pt">
                 <v:stroke joinstyle="miter"/>
@@ -4084,7 +4084,7 @@
               </wp:anchor>
             </w:drawing>
           </mc:Choice>
-          <mc:Fallback xmlns:w16cex="http://schemas.microsoft.com/office/word/2018/wordml/cex" xmlns:w16="http://schemas.microsoft.com/office/word/2018/wordml">
+          <mc:Fallback xmlns:w16="http://schemas.microsoft.com/office/word/2018/wordml" xmlns:w16cex="http://schemas.microsoft.com/office/word/2018/wordml/cex">
             <w:pict>
               <v:line w14:anchorId="0D4AE44D" id="Straight Connector 39" o:spid="_x0000_s1026" style="position:absolute;flip:x;z-index:251779072;visibility:visible;mso-wrap-style:square;mso-width-percent:0;mso-height-percent:0;mso-wrap-distance-left:9pt;mso-wrap-distance-top:0;mso-wrap-distance-right:9pt;mso-wrap-distance-bottom:0;mso-position-horizontal:absolute;mso-position-horizontal-relative:text;mso-position-vertical:absolute;mso-position-vertical-relative:text;mso-width-percent:0;mso-height-percent:0;mso-width-relative:margin;mso-height-relative:margin" from="75.75pt,4.65pt" to="81.75pt,15.9pt" o:gfxdata="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" strokecolor="#7f5f00 [1607]" strokeweight="3pt">
                 <v:stroke joinstyle="miter"/>
@@ -4160,7 +4160,7 @@
               </wp:anchor>
             </w:drawing>
           </mc:Choice>
-          <mc:Fallback xmlns:w16cex="http://schemas.microsoft.com/office/word/2018/wordml/cex" xmlns:w16="http://schemas.microsoft.com/office/word/2018/wordml">
+          <mc:Fallback xmlns:w16="http://schemas.microsoft.com/office/word/2018/wordml" xmlns:w16cex="http://schemas.microsoft.com/office/word/2018/wordml/cex">
             <w:pict>
               <v:line w14:anchorId="7A0C1D50" id="Straight Connector 33" o:spid="_x0000_s1026" style="position:absolute;z-index:251768832;visibility:visible;mso-wrap-style:square;mso-width-percent:0;mso-height-percent:0;mso-wrap-distance-left:9pt;mso-wrap-distance-top:0;mso-wrap-distance-right:9pt;mso-wrap-distance-bottom:0;mso-position-horizontal:absolute;mso-position-horizontal-relative:text;mso-position-vertical:absolute;mso-position-vertical-relative:text;mso-width-percent:0;mso-height-percent:0;mso-width-relative:margin;mso-height-relative:margin" from="53.65pt,12.15pt" to="64.9pt,19.05pt" o:gfxdata="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" strokecolor="#7f5f00 [1607]" strokeweight="3pt">
                 <v:stroke joinstyle="miter"/>
@@ -4249,7 +4249,7 @@
               </wp:anchor>
             </w:drawing>
           </mc:Choice>
-          <mc:Fallback xmlns:w16cex="http://schemas.microsoft.com/office/word/2018/wordml/cex" xmlns:w16="http://schemas.microsoft.com/office/word/2018/wordml">
+          <mc:Fallback xmlns:w16="http://schemas.microsoft.com/office/word/2018/wordml" xmlns:w16cex="http://schemas.microsoft.com/office/word/2018/wordml/cex">
             <w:pict>
               <v:oval w14:anchorId="19198145" id="Oval 4" o:spid="_x0000_s1026" style="position:absolute;margin-left:52.45pt;margin-top:2.05pt;width:39.75pt;height:39.2pt;z-index:251657214;visibility:visible;mso-wrap-style:square;mso-width-percent:0;mso-height-percent:0;mso-wrap-distance-left:9pt;mso-wrap-distance-top:0;mso-wrap-distance-right:9pt;mso-wrap-distance-bottom:0;mso-position-horizontal:absolute;mso-position-horizontal-relative:text;mso-position-vertical:absolute;mso-position-vertical-relative:text;mso-width-percent:0;mso-height-percent:0;mso-width-relative:margin;mso-height-relative:margin;v-text-anchor:middle" o:gfxdata="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" fillcolor="#d9e2f3 [660]" strokecolor="#7f5f00 [1607]" strokeweight="3pt">
                 <v:stroke joinstyle="miter"/>
@@ -4319,7 +4319,7 @@
               </wp:anchor>
             </w:drawing>
           </mc:Choice>
-          <mc:Fallback xmlns:w16cex="http://schemas.microsoft.com/office/word/2018/wordml/cex" xmlns:w16="http://schemas.microsoft.com/office/word/2018/wordml">
+          <mc:Fallback xmlns:w16="http://schemas.microsoft.com/office/word/2018/wordml" xmlns:w16cex="http://schemas.microsoft.com/office/word/2018/wordml/cex">
             <w:pict>
               <v:line w14:anchorId="68003F84" id="Straight Connector 6" o:spid="_x0000_s1026" style="position:absolute;z-index:251766784;visibility:visible;mso-wrap-style:square;mso-wrap-distance-left:9pt;mso-wrap-distance-top:0;mso-wrap-distance-right:9pt;mso-wrap-distance-bottom:0;mso-position-horizontal:absolute;mso-position-horizontal-relative:text;mso-position-vertical:absolute;mso-position-vertical-relative:text" from="66.4pt,2.05pt" to="69.4pt,14.4pt" o:gfxdata="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" strokecolor="#7f5f00 [1607]" strokeweight="3pt">
                 <v:stroke joinstyle="miter"/>
@@ -4402,7 +4402,7 @@
               </wp:anchor>
             </w:drawing>
           </mc:Choice>
-          <mc:Fallback xmlns:w16cex="http://schemas.microsoft.com/office/word/2018/wordml/cex" xmlns:w16="http://schemas.microsoft.com/office/word/2018/wordml">
+          <mc:Fallback xmlns:w16="http://schemas.microsoft.com/office/word/2018/wordml" xmlns:w16cex="http://schemas.microsoft.com/office/word/2018/wordml/cex">
             <w:pict>
               <v:oval w14:anchorId="0C367EA3" id="Oval 50" o:spid="_x0000_s1026" style="position:absolute;margin-left:247.15pt;margin-top:16.2pt;width:11.3pt;height:11.8pt;z-index:251730944;visibility:visible;mso-wrap-style:square;mso-wrap-distance-left:9pt;mso-wrap-distance-top:0;mso-wrap-distance-right:9pt;mso-wrap-distance-bottom:0;mso-position-horizontal:absolute;mso-position-horizontal-relative:text;mso-position-vertical:absolute;mso-position-vertical-relative:text;v-text-anchor:middle" o:gfxdata="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" fillcolor="#d9e2f3 [660]" strokecolor="#7f5f00 [1607]" strokeweight="3pt">
                 <v:stroke joinstyle="miter"/>
@@ -4494,7 +4494,7 @@
               </wp:anchor>
             </w:drawing>
           </mc:Choice>
-          <mc:Fallback xmlns:w16cex="http://schemas.microsoft.com/office/word/2018/wordml/cex" xmlns:w16="http://schemas.microsoft.com/office/word/2018/wordml">
+          <mc:Fallback xmlns:w16="http://schemas.microsoft.com/office/word/2018/wordml" xmlns:w16cex="http://schemas.microsoft.com/office/word/2018/wordml/cex">
             <w:pict>
               <v:shape w14:anchorId="60B74E98" id="Partial Circle 10" o:spid="_x0000_s1026" style="position:absolute;margin-left:103.6pt;margin-top:2.05pt;width:11.95pt;height:11.3pt;z-index:251676672;visibility:visible;mso-wrap-style:square;mso-width-percent:0;mso-height-percent:0;mso-wrap-distance-left:9pt;mso-wrap-distance-top:0;mso-wrap-distance-right:9pt;mso-wrap-distance-bottom:0;mso-position-horizontal:absolute;mso-position-horizontal-relative:text;mso-position-vertical:absolute;mso-position-vertical-relative:text;mso-width-percent:0;mso-height-percent:0;mso-width-relative:margin;mso-height-relative:margin;v-text-anchor:middle" coordsize="151547,143302" o:gfxdata="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" path="m148470,91863v-10858,34918,-47674,56591,-85602,50392c23818,135873,-3436,102116,345,64814,4071,28059,36725,,75773,v,23884,1,47767,1,71651l148470,91863xe" fillcolor="#b4c6e7 [1300]" strokecolor="#7f5f00 [1607]" strokeweight="2.25pt">
                 <v:stroke joinstyle="miter"/>
@@ -4578,7 +4578,7 @@
               </wp:anchor>
             </w:drawing>
           </mc:Choice>
-          <mc:Fallback xmlns:w16cex="http://schemas.microsoft.com/office/word/2018/wordml/cex" xmlns:w16="http://schemas.microsoft.com/office/word/2018/wordml">
+          <mc:Fallback xmlns:w16="http://schemas.microsoft.com/office/word/2018/wordml" xmlns:w16cex="http://schemas.microsoft.com/office/word/2018/wordml/cex">
             <w:pict>
               <v:oval w14:anchorId="10D223C8" id="Oval 2" o:spid="_x0000_s1026" style="position:absolute;margin-left:65.55pt;margin-top:15.45pt;width:11.3pt;height:11.8pt;z-index:251661312;visibility:visible;mso-wrap-style:square;mso-wrap-distance-left:9pt;mso-wrap-distance-top:0;mso-wrap-distance-right:9pt;mso-wrap-distance-bottom:0;mso-position-horizontal:absolute;mso-position-horizontal-relative:text;mso-position-vertical:absolute;mso-position-vertical-relative:text;v-text-anchor:middle" o:gfxdata="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" fillcolor="#d9e2f3 [660]" strokecolor="#7f5f00 [1607]" strokeweight="3pt">
                 <v:stroke joinstyle="miter"/>
@@ -4656,7 +4656,7 @@
               </wp:anchor>
             </w:drawing>
           </mc:Choice>
-          <mc:Fallback xmlns:w16cex="http://schemas.microsoft.com/office/word/2018/wordml/cex" xmlns:w16="http://schemas.microsoft.com/office/word/2018/wordml">
+          <mc:Fallback xmlns:w16="http://schemas.microsoft.com/office/word/2018/wordml" xmlns:w16cex="http://schemas.microsoft.com/office/word/2018/wordml/cex">
             <w:pict>
               <v:line w14:anchorId="0A6B336E" id="Straight Connector 97" o:spid="_x0000_s1026" style="position:absolute;flip:x y;z-index:251820032;visibility:visible;mso-wrap-style:square;mso-width-percent:0;mso-height-percent:0;mso-wrap-distance-left:9pt;mso-wrap-distance-top:0;mso-wrap-distance-right:9pt;mso-wrap-distance-bottom:0;mso-position-horizontal:absolute;mso-position-horizontal-relative:text;mso-position-vertical:absolute;mso-position-vertical-relative:text;mso-width-percent:0;mso-height-percent:0;mso-width-relative:margin;mso-height-relative:margin" from="173.65pt,5pt" to="183pt,10.25pt" o:gfxdata="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" strokecolor="#7f5f00 [1607]" strokeweight="3pt">
                 <v:stroke joinstyle="miter"/>
@@ -4732,7 +4732,7 @@
               </wp:anchor>
             </w:drawing>
           </mc:Choice>
-          <mc:Fallback xmlns:w16cex="http://schemas.microsoft.com/office/word/2018/wordml/cex" xmlns:w16="http://schemas.microsoft.com/office/word/2018/wordml">
+          <mc:Fallback xmlns:w16="http://schemas.microsoft.com/office/word/2018/wordml" xmlns:w16cex="http://schemas.microsoft.com/office/word/2018/wordml/cex">
             <w:pict>
               <v:line w14:anchorId="21C8BF3A" id="Straight Connector 96" o:spid="_x0000_s1026" style="position:absolute;flip:x y;z-index:251817984;visibility:visible;mso-wrap-style:square;mso-width-percent:0;mso-height-percent:0;mso-wrap-distance-left:9pt;mso-wrap-distance-top:0;mso-wrap-distance-right:9pt;mso-wrap-distance-bottom:0;mso-position-horizontal:absolute;mso-position-horizontal-relative:text;mso-position-vertical:absolute;mso-position-vertical-relative:text;mso-width-percent:0;mso-height-percent:0;mso-width-relative:margin;mso-height-relative:margin" from="165.35pt,10.25pt" to="170.95pt,20.5pt" o:gfxdata="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" strokecolor="#7f5f00 [1607]" strokeweight="3pt">
                 <v:stroke joinstyle="miter"/>
@@ -4808,7 +4808,7 @@
               </wp:anchor>
             </w:drawing>
           </mc:Choice>
-          <mc:Fallback xmlns:w16cex="http://schemas.microsoft.com/office/word/2018/wordml/cex" xmlns:w16="http://schemas.microsoft.com/office/word/2018/wordml">
+          <mc:Fallback xmlns:w16="http://schemas.microsoft.com/office/word/2018/wordml" xmlns:w16cex="http://schemas.microsoft.com/office/word/2018/wordml/cex">
             <w:pict>
               <v:line w14:anchorId="70E2FAD7" id="Straight Connector 95" o:spid="_x0000_s1026" style="position:absolute;flip:y;z-index:251815936;visibility:visible;mso-wrap-style:square;mso-width-percent:0;mso-height-percent:0;mso-wrap-distance-left:9pt;mso-wrap-distance-top:0;mso-wrap-distance-right:9pt;mso-wrap-distance-bottom:0;mso-position-horizontal:absolute;mso-position-horizontal-relative:text;mso-position-vertical:absolute;mso-position-vertical-relative:text;mso-width-percent:0;mso-height-percent:0;mso-width-relative:margin;mso-height-relative:margin" from="155.25pt,11.8pt" to="156pt,25.05pt" o:gfxdata="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" strokecolor="#7f5f00 [1607]" strokeweight="3pt">
                 <v:stroke joinstyle="miter"/>
@@ -4884,7 +4884,7 @@
               </wp:anchor>
             </w:drawing>
           </mc:Choice>
-          <mc:Fallback xmlns:w16cex="http://schemas.microsoft.com/office/word/2018/wordml/cex" xmlns:w16="http://schemas.microsoft.com/office/word/2018/wordml">
+          <mc:Fallback xmlns:w16="http://schemas.microsoft.com/office/word/2018/wordml" xmlns:w16cex="http://schemas.microsoft.com/office/word/2018/wordml/cex">
             <w:pict>
               <v:line w14:anchorId="7E43DF57" id="Straight Connector 90" o:spid="_x0000_s1026" style="position:absolute;flip:y;z-index:251807744;visibility:visible;mso-wrap-style:square;mso-width-percent:0;mso-height-percent:0;mso-wrap-distance-left:9pt;mso-wrap-distance-top:0;mso-wrap-distance-right:9pt;mso-wrap-distance-bottom:0;mso-position-horizontal:absolute;mso-position-horizontal-relative:text;mso-position-vertical:absolute;mso-position-vertical-relative:text;mso-width-percent:0;mso-height-percent:0;mso-width-relative:margin;mso-height-relative:margin" from="130.5pt,4.25pt" to="139.5pt,9.45pt" o:gfxdata="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" strokecolor="#7f5f00 [1607]" strokeweight="3pt">
                 <v:stroke joinstyle="miter"/>
@@ -4960,7 +4960,7 @@
               </wp:anchor>
             </w:drawing>
           </mc:Choice>
-          <mc:Fallback xmlns:w16cex="http://schemas.microsoft.com/office/word/2018/wordml/cex" xmlns:w16="http://schemas.microsoft.com/office/word/2018/wordml">
+          <mc:Fallback xmlns:w16="http://schemas.microsoft.com/office/word/2018/wordml" xmlns:w16cex="http://schemas.microsoft.com/office/word/2018/wordml/cex">
             <w:pict>
               <v:line w14:anchorId="7A3A8C5C" id="Straight Connector 91" o:spid="_x0000_s1026" style="position:absolute;flip:y;z-index:251808768;visibility:visible;mso-wrap-style:square;mso-width-percent:0;mso-height-percent:0;mso-wrap-distance-left:9pt;mso-wrap-distance-top:0;mso-wrap-distance-right:9pt;mso-wrap-distance-bottom:0;mso-position-horizontal:absolute;mso-position-horizontal-relative:text;mso-position-vertical:absolute;mso-position-vertical-relative:text;mso-width-percent:0;mso-height-percent:0;mso-width-relative:margin;mso-height-relative:margin" from="140.65pt,10.9pt" to="146.25pt,20.4pt" o:gfxdata="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" strokecolor="#7f5f00 [1607]" strokeweight="3pt">
                 <v:stroke joinstyle="miter"/>
@@ -5032,7 +5032,7 @@
               </wp:anchor>
             </w:drawing>
           </mc:Choice>
-          <mc:Fallback xmlns:w16cex="http://schemas.microsoft.com/office/word/2018/wordml/cex" xmlns:w16="http://schemas.microsoft.com/office/word/2018/wordml">
+          <mc:Fallback xmlns:w16="http://schemas.microsoft.com/office/word/2018/wordml" xmlns:w16cex="http://schemas.microsoft.com/office/word/2018/wordml/cex">
             <w:pict>
               <v:shape w14:anchorId="297EAF5E" id="Straight Arrow Connector 56" o:spid="_x0000_s1026" type="#_x0000_t32" style="position:absolute;margin-left:75.75pt;margin-top:20pt;width:8.35pt;height:43.7pt;flip:x y;z-index:251741184;visibility:visible;mso-wrap-style:square;mso-width-percent:0;mso-height-percent:0;mso-wrap-distance-left:9pt;mso-wrap-distance-top:0;mso-wrap-distance-right:9pt;mso-wrap-distance-bottom:0;mso-position-horizontal:absolute;mso-position-horizontal-relative:text;mso-position-vertical:absolute;mso-position-vertical-relative:text;mso-width-percent:0;mso-height-percent:0;mso-width-relative:margin;mso-height-relative:margin" o:gfxdata="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" strokecolor="#4472c4 [3204]" strokeweight="2.25pt">
                 <v:stroke endarrow="block" joinstyle="miter"/>
@@ -5108,7 +5108,7 @@
               </wp:anchor>
             </w:drawing>
           </mc:Choice>
-          <mc:Fallback xmlns:w16cex="http://schemas.microsoft.com/office/word/2018/wordml/cex" xmlns:w16="http://schemas.microsoft.com/office/word/2018/wordml">
+          <mc:Fallback xmlns:w16="http://schemas.microsoft.com/office/word/2018/wordml" xmlns:w16cex="http://schemas.microsoft.com/office/word/2018/wordml/cex">
             <w:pict>
               <v:line w14:anchorId="3C147EA5" id="Straight Connector 40" o:spid="_x0000_s1026" style="position:absolute;flip:x y;z-index:251781120;visibility:visible;mso-wrap-style:square;mso-width-percent:0;mso-height-percent:0;mso-wrap-distance-left:9pt;mso-wrap-distance-top:0;mso-wrap-distance-right:9pt;mso-wrap-distance-bottom:0;mso-position-horizontal:absolute;mso-position-horizontal-relative:text;mso-position-vertical:absolute;mso-position-vertical-relative:text;mso-width-percent:0;mso-height-percent:0;mso-width-relative:margin;mso-height-relative:margin" from="76.9pt,.9pt" to="90.35pt,5.6pt" o:gfxdata="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" strokecolor="#7f5f00 [1607]" strokeweight="3pt">
                 <v:stroke joinstyle="miter"/>
@@ -5184,7 +5184,7 @@
               </wp:anchor>
             </w:drawing>
           </mc:Choice>
-          <mc:Fallback xmlns:w16cex="http://schemas.microsoft.com/office/word/2018/wordml/cex" xmlns:w16="http://schemas.microsoft.com/office/word/2018/wordml">
+          <mc:Fallback xmlns:w16="http://schemas.microsoft.com/office/word/2018/wordml" xmlns:w16cex="http://schemas.microsoft.com/office/word/2018/wordml/cex">
             <w:pict>
               <v:line w14:anchorId="171FF554" id="Straight Connector 37" o:spid="_x0000_s1026" style="position:absolute;flip:x y;z-index:251774976;visibility:visible;mso-wrap-style:square;mso-width-percent:0;mso-height-percent:0;mso-wrap-distance-left:9pt;mso-wrap-distance-top:0;mso-wrap-distance-right:9pt;mso-wrap-distance-bottom:0;mso-position-horizontal:absolute;mso-position-horizontal-relative:text;mso-position-vertical:absolute;mso-position-vertical-relative:text;mso-width-percent:0;mso-height-percent:0;mso-width-relative:margin;mso-height-relative:margin" from="74.65pt,5.05pt" to="80.65pt,15.15pt" o:gfxdata="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" strokecolor="#7f5f00 [1607]" strokeweight="3pt">
                 <v:stroke joinstyle="miter"/>
@@ -5260,7 +5260,7 @@
               </wp:anchor>
             </w:drawing>
           </mc:Choice>
-          <mc:Fallback xmlns:w16cex="http://schemas.microsoft.com/office/word/2018/wordml/cex" xmlns:w16="http://schemas.microsoft.com/office/word/2018/wordml">
+          <mc:Fallback xmlns:w16="http://schemas.microsoft.com/office/word/2018/wordml" xmlns:w16cex="http://schemas.microsoft.com/office/word/2018/wordml/cex">
             <w:pict>
               <v:line w14:anchorId="2E8570C6" id="Straight Connector 36" o:spid="_x0000_s1026" style="position:absolute;flip:y;z-index:251772928;visibility:visible;mso-wrap-style:square;mso-width-percent:0;mso-height-percent:0;mso-wrap-distance-left:9pt;mso-wrap-distance-top:0;mso-wrap-distance-right:9pt;mso-wrap-distance-bottom:0;mso-position-horizontal:absolute;mso-position-horizontal-relative:text;mso-position-vertical:absolute;mso-position-vertical-relative:text;mso-width-percent:0;mso-height-percent:0;mso-width-relative:margin;mso-height-relative:margin" from="64.9pt,5.05pt" to="69.35pt,18.15pt" o:gfxdata="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" strokecolor="#7f5f00 [1607]" strokeweight="3pt">
                 <v:stroke joinstyle="miter"/>
@@ -5336,7 +5336,7 @@
               </wp:anchor>
             </w:drawing>
           </mc:Choice>
-          <mc:Fallback xmlns:w16cex="http://schemas.microsoft.com/office/word/2018/wordml/cex" xmlns:w16="http://schemas.microsoft.com/office/word/2018/wordml">
+          <mc:Fallback xmlns:w16="http://schemas.microsoft.com/office/word/2018/wordml" xmlns:w16cex="http://schemas.microsoft.com/office/word/2018/wordml/cex">
             <w:pict>
               <v:line w14:anchorId="79DDF3D2" id="Straight Connector 35" o:spid="_x0000_s1026" style="position:absolute;flip:y;z-index:251770880;visibility:visible;mso-wrap-style:square;mso-width-percent:0;mso-height-percent:0;mso-wrap-distance-left:9pt;mso-wrap-distance-top:0;mso-wrap-distance-right:9pt;mso-wrap-distance-bottom:0;mso-position-horizontal:absolute;mso-position-horizontal-relative:text;mso-position-vertical:absolute;mso-position-vertical-relative:text;mso-width-percent:0;mso-height-percent:0;mso-width-relative:margin;mso-height-relative:margin" from="52.5pt,1.3pt" to="64.9pt,7.9pt" o:gfxdata="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" strokecolor="#7f5f00 [1607]" strokeweight="3pt">
                 <v:stroke joinstyle="miter"/>
@@ -5408,7 +5408,7 @@
               </wp:anchor>
             </w:drawing>
           </mc:Choice>
-          <mc:Fallback xmlns:w16cex="http://schemas.microsoft.com/office/word/2018/wordml/cex" xmlns:w16="http://schemas.microsoft.com/office/word/2018/wordml">
+          <mc:Fallback xmlns:w16="http://schemas.microsoft.com/office/word/2018/wordml" xmlns:w16cex="http://schemas.microsoft.com/office/word/2018/wordml/cex">
             <w:pict>
               <v:shape w14:anchorId="4A3DE17D" id="Straight Arrow Connector 62" o:spid="_x0000_s1026" type="#_x0000_t32" style="position:absolute;margin-left:255pt;margin-top:8.65pt;width:43.75pt;height:16.95pt;flip:x;z-index:251753472;visibility:visible;mso-wrap-style:square;mso-width-percent:0;mso-height-percent:0;mso-wrap-distance-left:9pt;mso-wrap-distance-top:0;mso-wrap-distance-right:9pt;mso-wrap-distance-bottom:0;mso-position-horizontal:absolute;mso-position-horizontal-relative:text;mso-position-vertical:absolute;mso-position-vertical-relative:text;mso-width-percent:0;mso-height-percent:0;mso-width-relative:margin;mso-height-relative:margin" o:gfxdata="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" strokecolor="#4472c4 [3204]" strokeweight="2.25pt">
                 <v:stroke endarrow="block" joinstyle="miter"/>
@@ -5500,7 +5500,7 @@
               </wp:anchor>
             </w:drawing>
           </mc:Choice>
-          <mc:Fallback xmlns:w16cex="http://schemas.microsoft.com/office/word/2018/wordml/cex" xmlns:w16="http://schemas.microsoft.com/office/word/2018/wordml">
+          <mc:Fallback xmlns:w16="http://schemas.microsoft.com/office/word/2018/wordml" xmlns:w16cex="http://schemas.microsoft.com/office/word/2018/wordml/cex">
             <w:pict>
               <v:shape w14:anchorId="6E8701A0" id="Partial Circle 11" o:spid="_x0000_s1026" style="position:absolute;margin-left:103.15pt;margin-top:4.05pt;width:11.95pt;height:11.3pt;rotation:9948046fd;z-index:251678720;visibility:visible;mso-wrap-style:square;mso-width-percent:0;mso-height-percent:0;mso-wrap-distance-left:9pt;mso-wrap-distance-top:0;mso-wrap-distance-right:9pt;mso-wrap-distance-bottom:0;mso-position-horizontal:absolute;mso-position-horizontal-relative:text;mso-position-vertical:absolute;mso-position-vertical-relative:text;mso-width-percent:0;mso-height-percent:0;mso-width-relative:margin;mso-height-relative:margin;v-text-anchor:middle" coordsize="151547,143302" o:gfxdata="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" path="m148470,91863v-10858,34918,-47674,56591,-85602,50392c23818,135873,-3436,102116,345,64814,4071,28059,36725,,75773,v,23884,1,47767,1,71651l148470,91863xe" fillcolor="#b4c6e7 [1300]" strokecolor="#7f5f00 [1607]" strokeweight="2.25pt">
                 <v:stroke joinstyle="miter"/>
@@ -5584,7 +5584,7 @@
               </wp:anchor>
             </w:drawing>
           </mc:Choice>
-          <mc:Fallback xmlns:w16cex="http://schemas.microsoft.com/office/word/2018/wordml/cex" xmlns:w16="http://schemas.microsoft.com/office/word/2018/wordml">
+          <mc:Fallback xmlns:w16="http://schemas.microsoft.com/office/word/2018/wordml" xmlns:w16cex="http://schemas.microsoft.com/office/word/2018/wordml/cex">
             <w:pict>
               <v:oval w14:anchorId="1F64A0B5" id="Oval 1" o:spid="_x0000_s1026" style="position:absolute;margin-left:37.6pt;margin-top:15.55pt;width:11.3pt;height:11.8pt;z-index:251659264;visibility:visible;mso-wrap-style:square;mso-wrap-distance-left:9pt;mso-wrap-distance-top:0;mso-wrap-distance-right:9pt;mso-wrap-distance-bottom:0;mso-position-horizontal:absolute;mso-position-horizontal-relative:text;mso-position-vertical:absolute;mso-position-vertical-relative:text;v-text-anchor:middle" o:gfxdata="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" fillcolor="#d9e2f3 [660]" strokecolor="#7f5f00 [1607]" strokeweight="3pt">
                 <v:stroke joinstyle="miter"/>
@@ -5658,7 +5658,7 @@
               </wp:anchor>
             </w:drawing>
           </mc:Choice>
-          <mc:Fallback xmlns:w16cex="http://schemas.microsoft.com/office/word/2018/wordml/cex" xmlns:w16="http://schemas.microsoft.com/office/word/2018/wordml">
+          <mc:Fallback xmlns:w16="http://schemas.microsoft.com/office/word/2018/wordml" xmlns:w16cex="http://schemas.microsoft.com/office/word/2018/wordml/cex">
             <w:pict>
               <v:shape w14:anchorId="2F2976F6" id="Straight Arrow Connector 57" o:spid="_x0000_s1026" type="#_x0000_t32" style="position:absolute;margin-left:164.85pt;margin-top:3.65pt;width:14.85pt;height:32.45pt;flip:x y;z-index:251743232;visibility:visible;mso-wrap-style:square;mso-width-percent:0;mso-height-percent:0;mso-wrap-distance-left:9pt;mso-wrap-distance-top:0;mso-wrap-distance-right:9pt;mso-wrap-distance-bottom:0;mso-position-horizontal:absolute;mso-position-horizontal-relative:text;mso-position-vertical:absolute;mso-position-vertical-relative:text;mso-width-percent:0;mso-height-percent:0;mso-width-relative:margin;mso-height-relative:margin" o:gfxdata="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" strokecolor="#4472c4 [3204]" strokeweight="2.25pt">
                 <v:stroke endarrow="block" joinstyle="miter"/>
@@ -5750,7 +5750,7 @@
               </wp:anchor>
             </w:drawing>
           </mc:Choice>
-          <mc:Fallback xmlns:w16cex="http://schemas.microsoft.com/office/word/2018/wordml/cex" xmlns:w16="http://schemas.microsoft.com/office/word/2018/wordml">
+          <mc:Fallback xmlns:w16="http://schemas.microsoft.com/office/word/2018/wordml" xmlns:w16cex="http://schemas.microsoft.com/office/word/2018/wordml/cex">
             <w:pict>
               <v:shape w14:anchorId="21B104A8" id="Partial Circle 49" o:spid="_x0000_s1026" style="position:absolute;margin-left:179.95pt;margin-top:2.35pt;width:11.95pt;height:11.3pt;z-index:251728896;visibility:visible;mso-wrap-style:square;mso-width-percent:0;mso-height-percent:0;mso-wrap-distance-left:9pt;mso-wrap-distance-top:0;mso-wrap-distance-right:9pt;mso-wrap-distance-bottom:0;mso-position-horizontal:absolute;mso-position-horizontal-relative:text;mso-position-vertical:absolute;mso-position-vertical-relative:text;mso-width-percent:0;mso-height-percent:0;mso-width-relative:margin;mso-height-relative:margin;v-text-anchor:middle" coordsize="151547,143302" o:gfxdata="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" path="m148470,91863v-10858,34918,-47674,56591,-85602,50392c23818,135873,-3436,102116,345,64814,4071,28059,36725,,75773,v,23884,1,47767,1,71651l148470,91863xe" fillcolor="#b4c6e7 [1300]" strokecolor="#7f5f00 [1607]" strokeweight="2.25pt">
                 <v:stroke joinstyle="miter"/>
@@ -5872,7 +5872,7 @@
               </wp:anchor>
             </w:drawing>
           </mc:Choice>
-          <mc:Fallback xmlns:w16cex="http://schemas.microsoft.com/office/word/2018/wordml/cex" xmlns:w16="http://schemas.microsoft.com/office/word/2018/wordml">
+          <mc:Fallback>
             <w:pict>
               <v:shape w14:anchorId="09153D55" id="Text Box 54" o:spid="_x0000_s1029" type="#_x0000_t202" style="position:absolute;margin-left:16.1pt;margin-top:13.85pt;width:146.8pt;height:22pt;z-index:251737088;visibility:visible;mso-wrap-style:square;mso-width-percent:0;mso-wrap-distance-left:9pt;mso-wrap-distance-top:0;mso-wrap-distance-right:9pt;mso-wrap-distance-bottom:0;mso-position-horizontal:absolute;mso-position-horizontal-relative:text;mso-position-vertical:absolute;mso-position-vertical-relative:text;mso-width-percent:0;mso-width-relative:margin;v-text-anchor:top" o:gfxdata="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" fillcolor="white [3201]" stroked="f" strokeweight=".5pt">
                 <v:textbox>
@@ -6031,7 +6031,7 @@
               </wp:anchor>
             </w:drawing>
           </mc:Choice>
-          <mc:Fallback xmlns:w16cex="http://schemas.microsoft.com/office/word/2018/wordml/cex" xmlns:w16="http://schemas.microsoft.com/office/word/2018/wordml">
+          <mc:Fallback>
             <w:pict>
               <v:shape w14:anchorId="6D9FD594" id="Text Box 55" o:spid="_x0000_s1030" type="#_x0000_t202" style="position:absolute;margin-left:162.25pt;margin-top:12.05pt;width:132.7pt;height:22pt;z-index:251739136;visibility:visible;mso-wrap-style:square;mso-width-percent:0;mso-wrap-distance-left:9pt;mso-wrap-distance-top:0;mso-wrap-distance-right:9pt;mso-wrap-distance-bottom:0;mso-position-horizontal:absolute;mso-position-horizontal-relative:text;mso-position-vertical:absolute;mso-position-vertical-relative:text;mso-width-percent:0;mso-width-relative:margin;v-text-anchor:top" o:gfxdata="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" fillcolor="white [3201]" stroked="f" strokeweight=".5pt">
                 <v:textbox>
@@ -7192,7 +7192,7 @@
               </wp:anchor>
             </w:drawing>
           </mc:Choice>
-          <mc:Fallback xmlns:w16cex="http://schemas.microsoft.com/office/word/2018/wordml/cex" xmlns:w16="http://schemas.microsoft.com/office/word/2018/wordml">
+          <mc:Fallback>
             <w:pict>
               <v:shape w14:anchorId="362F5FD2" id="Text Box 66" o:spid="_x0000_s1031" type="#_x0000_t202" style="position:absolute;margin-left:11.3pt;margin-top:14.3pt;width:128.4pt;height:38.65pt;z-index:251760640;visibility:visible;mso-wrap-style:square;mso-width-percent:0;mso-height-percent:0;mso-wrap-distance-left:9pt;mso-wrap-distance-top:0;mso-wrap-distance-right:9pt;mso-wrap-distance-bottom:0;mso-position-horizontal:absolute;mso-position-horizontal-relative:margin;mso-position-vertical:absolute;mso-position-vertical-relative:text;mso-width-percent:0;mso-height-percent:0;mso-width-relative:margin;mso-height-relative:margin;v-text-anchor:top" o:gfxdata="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" fillcolor="white [3201]" stroked="f" strokeweight=".5pt">
                 <v:textbox>
@@ -7350,7 +7350,7 @@
               </wp:anchor>
             </w:drawing>
           </mc:Choice>
-          <mc:Fallback xmlns:w16cex="http://schemas.microsoft.com/office/word/2018/wordml/cex" xmlns:w16="http://schemas.microsoft.com/office/word/2018/wordml">
+          <mc:Fallback>
             <w:pict>
               <v:shape w14:anchorId="780DEA15" id="Text Box 67" o:spid="_x0000_s1032" type="#_x0000_t202" style="position:absolute;margin-left:303.05pt;margin-top:9.45pt;width:124.65pt;height:38.7pt;z-index:251763712;visibility:visible;mso-wrap-style:square;mso-width-percent:0;mso-height-percent:0;mso-wrap-distance-left:9pt;mso-wrap-distance-top:0;mso-wrap-distance-right:9pt;mso-wrap-distance-bottom:0;mso-position-horizontal:absolute;mso-position-horizontal-relative:margin;mso-position-vertical:absolute;mso-position-vertical-relative:text;mso-width-percent:0;mso-height-percent:0;mso-width-relative:margin;mso-height-relative:margin;v-text-anchor:top" o:gfxdata="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" fillcolor="white [3201]" stroked="f" strokeweight=".5pt">
                 <v:textbox>
@@ -7492,7 +7492,7 @@
               </wp:anchor>
             </w:drawing>
           </mc:Choice>
-          <mc:Fallback xmlns:w16cex="http://schemas.microsoft.com/office/word/2018/wordml/cex" xmlns:w16="http://schemas.microsoft.com/office/word/2018/wordml">
+          <mc:Fallback xmlns:w16="http://schemas.microsoft.com/office/word/2018/wordml" xmlns:w16cex="http://schemas.microsoft.com/office/word/2018/wordml/cex">
             <w:pict>
               <v:rect w14:anchorId="65ABB021" id="Rectangle 102" o:spid="_x0000_s1026" style="position:absolute;margin-left:192.7pt;margin-top:.95pt;width:15.95pt;height:19.05pt;z-index:251829248;visibility:visible;mso-wrap-style:square;mso-width-percent:0;mso-height-percent:0;mso-wrap-distance-left:9pt;mso-wrap-distance-top:0;mso-wrap-distance-right:9pt;mso-wrap-distance-bottom:0;mso-position-horizontal:absolute;mso-position-horizontal-relative:text;mso-position-vertical:absolute;mso-position-vertical-relative:text;mso-width-percent:0;mso-height-percent:0;mso-width-relative:margin;mso-height-relative:margin;v-text-anchor:middle" o:gfxdata="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" fillcolor="#b4c6e7 [1300]" strokecolor="#7f5f00 [1607]" strokeweight="3pt"/>
             </w:pict>
@@ -7562,7 +7562,7 @@
               </wp:anchor>
             </w:drawing>
           </mc:Choice>
-          <mc:Fallback xmlns:w16cex="http://schemas.microsoft.com/office/word/2018/wordml/cex" xmlns:w16="http://schemas.microsoft.com/office/word/2018/wordml">
+          <mc:Fallback xmlns:w16="http://schemas.microsoft.com/office/word/2018/wordml" xmlns:w16cex="http://schemas.microsoft.com/office/word/2018/wordml/cex">
             <w:pict>
               <v:shape w14:anchorId="3C2E80EC" id="Straight Arrow Connector 68" o:spid="_x0000_s1026" type="#_x0000_t32" style="position:absolute;margin-left:230.05pt;margin-top:4.45pt;width:77pt;height:4.4pt;flip:x;z-index:251765760;visibility:visible;mso-wrap-style:square;mso-width-percent:0;mso-height-percent:0;mso-wrap-distance-left:9pt;mso-wrap-distance-top:0;mso-wrap-distance-right:9pt;mso-wrap-distance-bottom:0;mso-position-horizontal:absolute;mso-position-horizontal-relative:text;mso-position-vertical:absolute;mso-position-vertical-relative:text;mso-width-percent:0;mso-height-percent:0;mso-width-relative:margin;mso-height-relative:margin" o:gfxdata="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" strokecolor="#4472c4 [3204]" strokeweight="2.25pt">
                 <v:stroke endarrow="block" joinstyle="miter"/>
@@ -7651,7 +7651,7 @@
               </wp:anchor>
             </w:drawing>
           </mc:Choice>
-          <mc:Fallback xmlns:w16cex="http://schemas.microsoft.com/office/word/2018/wordml/cex" xmlns:w16="http://schemas.microsoft.com/office/word/2018/wordml">
+          <mc:Fallback xmlns:w16="http://schemas.microsoft.com/office/word/2018/wordml" xmlns:w16cex="http://schemas.microsoft.com/office/word/2018/wordml/cex">
             <w:pict>
               <v:rect w14:anchorId="7B611BFD" id="Rectangle 103" o:spid="_x0000_s1026" style="position:absolute;margin-left:209.9pt;margin-top:1.05pt;width:15.95pt;height:19.05pt;z-index:251831296;visibility:visible;mso-wrap-style:square;mso-width-percent:0;mso-height-percent:0;mso-wrap-distance-left:9pt;mso-wrap-distance-top:0;mso-wrap-distance-right:9pt;mso-wrap-distance-bottom:0;mso-position-horizontal:absolute;mso-position-horizontal-relative:text;mso-position-vertical:absolute;mso-position-vertical-relative:text;mso-width-percent:0;mso-height-percent:0;mso-width-relative:margin;mso-height-relative:margin;v-text-anchor:middle" o:gfxdata="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" fillcolor="#b4c6e7 [1300]" strokecolor="#7f5f00 [1607]" strokeweight="3pt"/>
             </w:pict>
@@ -7721,7 +7721,7 @@
               </wp:anchor>
             </w:drawing>
           </mc:Choice>
-          <mc:Fallback xmlns:w16cex="http://schemas.microsoft.com/office/word/2018/wordml/cex" xmlns:w16="http://schemas.microsoft.com/office/word/2018/wordml">
+          <mc:Fallback xmlns:w16="http://schemas.microsoft.com/office/word/2018/wordml" xmlns:w16cex="http://schemas.microsoft.com/office/word/2018/wordml/cex">
             <w:pict>
               <v:shape w14:anchorId="196AA709" id="Straight Arrow Connector 65" o:spid="_x0000_s1026" type="#_x0000_t32" style="position:absolute;margin-left:124.55pt;margin-top:8.05pt;width:65.9pt;height:3.6pt;flip:y;z-index:251761664;visibility:visible;mso-wrap-style:square;mso-width-percent:0;mso-height-percent:0;mso-wrap-distance-left:9pt;mso-wrap-distance-top:0;mso-wrap-distance-right:9pt;mso-wrap-distance-bottom:0;mso-position-horizontal:absolute;mso-position-horizontal-relative:text;mso-position-vertical:absolute;mso-position-vertical-relative:text;mso-width-percent:0;mso-height-percent:0;mso-width-relative:margin;mso-height-relative:margin" o:gfxdata="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" strokecolor="#4472c4 [3204]" strokeweight="2.25pt">
                 <v:stroke endarrow="block" joinstyle="miter"/>
@@ -14606,16 +14606,12 @@
               <w:jc w:val="right"/>
               <w:rPr>
                 <w:rFonts w:eastAsia="Times New Roman" w:cstheme="minorHAnsi"/>
-                <w:sz w:val="20"/>
-                <w:szCs w:val="20"/>
                 <w:lang w:eastAsia="en-GB"/>
               </w:rPr>
             </w:pPr>
             <w:r>
               <w:rPr>
                 <w:rFonts w:eastAsia="Times New Roman" w:cstheme="minorHAnsi"/>
-                <w:sz w:val="20"/>
-                <w:szCs w:val="20"/>
                 <w:lang w:eastAsia="en-GB"/>
               </w:rPr>
               <w:t>0.15</w:t>
@@ -14635,16 +14631,12 @@
               <w:jc w:val="right"/>
               <w:rPr>
                 <w:rFonts w:eastAsia="Times New Roman" w:cstheme="minorHAnsi"/>
-                <w:sz w:val="20"/>
-                <w:szCs w:val="20"/>
                 <w:lang w:eastAsia="en-GB"/>
               </w:rPr>
             </w:pPr>
             <w:r>
               <w:rPr>
                 <w:rFonts w:eastAsia="Times New Roman" w:cstheme="minorHAnsi"/>
-                <w:sz w:val="20"/>
-                <w:szCs w:val="20"/>
                 <w:lang w:eastAsia="en-GB"/>
               </w:rPr>
               <w:t>particle_size_distributution_0</w:t>
@@ -14741,16 +14733,12 @@
               <w:jc w:val="right"/>
               <w:rPr>
                 <w:rFonts w:eastAsia="Times New Roman" w:cstheme="minorHAnsi"/>
-                <w:sz w:val="20"/>
-                <w:szCs w:val="20"/>
                 <w:lang w:eastAsia="en-GB"/>
               </w:rPr>
             </w:pPr>
             <w:r>
               <w:rPr>
                 <w:rFonts w:eastAsia="Times New Roman" w:cstheme="minorHAnsi"/>
-                <w:sz w:val="20"/>
-                <w:szCs w:val="20"/>
                 <w:lang w:eastAsia="en-GB"/>
               </w:rPr>
               <w:t>0.75</w:t>
@@ -14770,28 +14758,15 @@
               <w:jc w:val="right"/>
               <w:rPr>
                 <w:rFonts w:eastAsia="Times New Roman" w:cstheme="minorHAnsi"/>
-                <w:sz w:val="20"/>
-                <w:szCs w:val="20"/>
                 <w:lang w:eastAsia="en-GB"/>
               </w:rPr>
             </w:pPr>
             <w:r>
               <w:rPr>
                 <w:rFonts w:eastAsia="Times New Roman" w:cstheme="minorHAnsi"/>
-                <w:sz w:val="20"/>
-                <w:szCs w:val="20"/>
-                <w:lang w:eastAsia="en-GB"/>
-              </w:rPr>
-              <w:t>particle_size_distributution_</w:t>
-            </w:r>
-            <w:r>
-              <w:rPr>
-                <w:rFonts w:eastAsia="Times New Roman" w:cstheme="minorHAnsi"/>
-                <w:sz w:val="20"/>
-                <w:szCs w:val="20"/>
-                <w:lang w:eastAsia="en-GB"/>
-              </w:rPr>
-              <w:t>4</w:t>
+                <w:lang w:eastAsia="en-GB"/>
+              </w:rPr>
+              <w:t>particle_size_distributution_4</w:t>
             </w:r>
           </w:p>
         </w:tc>
@@ -14883,16 +14858,12 @@
               <w:jc w:val="right"/>
               <w:rPr>
                 <w:rFonts w:eastAsia="Times New Roman" w:cstheme="minorHAnsi"/>
-                <w:sz w:val="20"/>
-                <w:szCs w:val="20"/>
                 <w:lang w:eastAsia="en-GB"/>
               </w:rPr>
             </w:pPr>
             <w:r>
               <w:rPr>
                 <w:rFonts w:eastAsia="Times New Roman" w:cstheme="minorHAnsi"/>
-                <w:sz w:val="20"/>
-                <w:szCs w:val="20"/>
                 <w:lang w:eastAsia="en-GB"/>
               </w:rPr>
               <w:t>0.1</w:t>
@@ -14912,28 +14883,15 @@
               <w:jc w:val="right"/>
               <w:rPr>
                 <w:rFonts w:eastAsia="Times New Roman" w:cstheme="minorHAnsi"/>
-                <w:sz w:val="20"/>
-                <w:szCs w:val="20"/>
                 <w:lang w:eastAsia="en-GB"/>
               </w:rPr>
             </w:pPr>
             <w:r>
               <w:rPr>
                 <w:rFonts w:eastAsia="Times New Roman" w:cstheme="minorHAnsi"/>
-                <w:sz w:val="20"/>
-                <w:szCs w:val="20"/>
-                <w:lang w:eastAsia="en-GB"/>
-              </w:rPr>
-              <w:t>particle_size_distributution_</w:t>
-            </w:r>
-            <w:r>
-              <w:rPr>
-                <w:rFonts w:eastAsia="Times New Roman" w:cstheme="minorHAnsi"/>
-                <w:sz w:val="20"/>
-                <w:szCs w:val="20"/>
-                <w:lang w:eastAsia="en-GB"/>
-              </w:rPr>
-              <w:t>5</w:t>
+                <w:lang w:eastAsia="en-GB"/>
+              </w:rPr>
+              <w:t>particle_size_distributution_5</w:t>
             </w:r>
           </w:p>
         </w:tc>
@@ -15050,8 +15008,6 @@
               <w:jc w:val="right"/>
               <w:rPr>
                 <w:rFonts w:eastAsia="Times New Roman" w:cstheme="minorHAnsi"/>
-                <w:sz w:val="20"/>
-                <w:szCs w:val="20"/>
                 <w:lang w:eastAsia="en-GB"/>
               </w:rPr>
             </w:pPr>
@@ -15192,16 +15148,12 @@
               <w:jc w:val="right"/>
               <w:rPr>
                 <w:rFonts w:eastAsia="Times New Roman" w:cstheme="minorHAnsi"/>
-                <w:sz w:val="20"/>
-                <w:szCs w:val="20"/>
                 <w:lang w:eastAsia="en-GB"/>
               </w:rPr>
             </w:pPr>
             <w:r>
               <w:rPr>
                 <w:rFonts w:eastAsia="Times New Roman" w:cstheme="minorHAnsi"/>
-                <w:sz w:val="20"/>
-                <w:szCs w:val="20"/>
                 <w:lang w:eastAsia="en-GB"/>
               </w:rPr>
               <w:t>158.0</w:t>
@@ -15335,16 +15287,12 @@
               <w:jc w:val="right"/>
               <w:rPr>
                 <w:rFonts w:eastAsia="Times New Roman" w:cstheme="minorHAnsi"/>
-                <w:sz w:val="20"/>
-                <w:szCs w:val="20"/>
                 <w:lang w:eastAsia="en-GB"/>
               </w:rPr>
             </w:pPr>
             <w:r>
               <w:rPr>
                 <w:rFonts w:eastAsia="Times New Roman" w:cstheme="minorHAnsi"/>
-                <w:sz w:val="20"/>
-                <w:szCs w:val="20"/>
                 <w:lang w:eastAsia="en-GB"/>
               </w:rPr>
               <w:t>85.9</w:t>
@@ -15461,16 +15409,12 @@
               <w:jc w:val="right"/>
               <w:rPr>
                 <w:rFonts w:eastAsia="Times New Roman" w:cstheme="minorHAnsi"/>
-                <w:sz w:val="20"/>
-                <w:szCs w:val="20"/>
                 <w:lang w:eastAsia="en-GB"/>
               </w:rPr>
             </w:pPr>
             <w:r>
               <w:rPr>
                 <w:rFonts w:eastAsia="Times New Roman" w:cstheme="minorHAnsi"/>
-                <w:sz w:val="20"/>
-                <w:szCs w:val="20"/>
                 <w:lang w:eastAsia="en-GB"/>
               </w:rPr>
               <w:t>10</w:t>
@@ -17641,7 +17585,7 @@
 </file>
 
 <file path=customXml/itemProps1.xml><?xml version="1.0" encoding="utf-8"?>
-<ds:datastoreItem xmlns:ds="http://schemas.openxmlformats.org/officeDocument/2006/customXml" ds:itemID="{C874C24B-1426-40C1-B77B-5A046B9C6744}">
+<ds:datastoreItem xmlns:ds="http://schemas.openxmlformats.org/officeDocument/2006/customXml" ds:itemID="{20A940B1-4017-4AE7-9BA9-7703E5629215}">
   <ds:schemaRefs>
     <ds:schemaRef ds:uri="http://schemas.openxmlformats.org/officeDocument/2006/bibliography"/>
   </ds:schemaRefs>

</xml_diff>